<commit_message>
ci(Update): Update French 'How to Use' guide
Revised the French version of the 'How to Use' documentation to improve
clarity and correct errors. This ensures better user understanding and
accuracy of instructions.
</commit_message>
<xml_diff>
--- a/MyExpenses.Wpf/Resources/How to use/How to use_fr.docx
+++ b/MyExpenses.Wpf/Resources/How to use/How to use_fr.docx
@@ -1,6 +1,6 @@
 
 <file path=word/document.xml><?xml version="1.0" encoding="utf-8"?>
-<w:document xmlns:wpc="http://schemas.microsoft.com/office/word/2010/wordprocessingCanvas" xmlns:cx="http://schemas.microsoft.com/office/drawing/2014/chartex" xmlns:cx1="http://schemas.microsoft.com/office/drawing/2015/9/8/chartex" xmlns:cx2="http://schemas.microsoft.com/office/drawing/2015/10/21/chartex" xmlns:cx3="http://schemas.microsoft.com/office/drawing/2016/5/9/chartex" xmlns:cx4="http://schemas.microsoft.com/office/drawing/2016/5/10/chartex" xmlns:cx5="http://schemas.microsoft.com/office/drawing/2016/5/11/chartex" xmlns:cx6="http://schemas.microsoft.com/office/drawing/2016/5/12/chartex" xmlns:cx7="http://schemas.microsoft.com/office/drawing/2016/5/13/chartex" xmlns:cx8="http://schemas.microsoft.com/office/drawing/2016/5/14/chartex" xmlns:mc="http://schemas.openxmlformats.org/markup-compatibility/2006" xmlns:aink="http://schemas.microsoft.com/office/drawing/2016/ink" xmlns:am3d="http://schemas.microsoft.com/office/drawing/2017/model3d" xmlns:o="urn:schemas-microsoft-com:office:office" xmlns:r="http://schemas.openxmlformats.org/officeDocument/2006/relationships" xmlns:m="http://schemas.openxmlformats.org/officeDocument/2006/math" xmlns:v="urn:schemas-microsoft-com:vml" xmlns:wp14="http://schemas.microsoft.com/office/word/2010/wordprocessingDrawing" xmlns:wp="http://schemas.openxmlformats.org/drawingml/2006/wordprocessingDrawing" xmlns:w10="urn:schemas-microsoft-com:office:word" xmlns:w="http://schemas.openxmlformats.org/wordprocessingml/2006/main" xmlns:w14="http://schemas.microsoft.com/office/word/2010/wordml" xmlns:w15="http://schemas.microsoft.com/office/word/2012/wordml" xmlns:w16cex="http://schemas.microsoft.com/office/word/2018/wordml/cex" xmlns:w16cid="http://schemas.microsoft.com/office/word/2016/wordml/cid" xmlns:w16="http://schemas.microsoft.com/office/word/2018/wordml" xmlns:w16sdtdh="http://schemas.microsoft.com/office/word/2020/wordml/sdtdatahash" xmlns:w16se="http://schemas.microsoft.com/office/word/2015/wordml/symex" xmlns:wpg="http://schemas.microsoft.com/office/word/2010/wordprocessingGroup" xmlns:wpi="http://schemas.microsoft.com/office/word/2010/wordprocessingInk" xmlns:wne="http://schemas.microsoft.com/office/word/2006/wordml" xmlns:wps="http://schemas.microsoft.com/office/word/2010/wordprocessingShape" mc:Ignorable="w14 w15 w16se w16cid w16 w16cex w16sdtdh wp14">
+<w:document xmlns:wpc="http://schemas.microsoft.com/office/word/2010/wordprocessingCanvas" xmlns:cx="http://schemas.microsoft.com/office/drawing/2014/chartex" xmlns:cx1="http://schemas.microsoft.com/office/drawing/2015/9/8/chartex" xmlns:cx2="http://schemas.microsoft.com/office/drawing/2015/10/21/chartex" xmlns:cx3="http://schemas.microsoft.com/office/drawing/2016/5/9/chartex" xmlns:cx4="http://schemas.microsoft.com/office/drawing/2016/5/10/chartex" xmlns:cx5="http://schemas.microsoft.com/office/drawing/2016/5/11/chartex" xmlns:cx6="http://schemas.microsoft.com/office/drawing/2016/5/12/chartex" xmlns:cx7="http://schemas.microsoft.com/office/drawing/2016/5/13/chartex" xmlns:cx8="http://schemas.microsoft.com/office/drawing/2016/5/14/chartex" xmlns:mc="http://schemas.openxmlformats.org/markup-compatibility/2006" xmlns:aink="http://schemas.microsoft.com/office/drawing/2016/ink" xmlns:am3d="http://schemas.microsoft.com/office/drawing/2017/model3d" xmlns:o="urn:schemas-microsoft-com:office:office" xmlns:oel="http://schemas.microsoft.com/office/2019/extlst" xmlns:r="http://schemas.openxmlformats.org/officeDocument/2006/relationships" xmlns:m="http://schemas.openxmlformats.org/officeDocument/2006/math" xmlns:v="urn:schemas-microsoft-com:vml" xmlns:wp14="http://schemas.microsoft.com/office/word/2010/wordprocessingDrawing" xmlns:wp="http://schemas.openxmlformats.org/drawingml/2006/wordprocessingDrawing" xmlns:w10="urn:schemas-microsoft-com:office:word" xmlns:w="http://schemas.openxmlformats.org/wordprocessingml/2006/main" xmlns:w14="http://schemas.microsoft.com/office/word/2010/wordml" xmlns:w15="http://schemas.microsoft.com/office/word/2012/wordml" xmlns:w16cex="http://schemas.microsoft.com/office/word/2018/wordml/cex" xmlns:w16cid="http://schemas.microsoft.com/office/word/2016/wordml/cid" xmlns:w16="http://schemas.microsoft.com/office/word/2018/wordml" xmlns:w16du="http://schemas.microsoft.com/office/word/2023/wordml/word16du" xmlns:w16sdtdh="http://schemas.microsoft.com/office/word/2020/wordml/sdtdatahash" xmlns:w16se="http://schemas.microsoft.com/office/word/2015/wordml/symex" xmlns:wpg="http://schemas.microsoft.com/office/word/2010/wordprocessingGroup" xmlns:wpi="http://schemas.microsoft.com/office/word/2010/wordprocessingInk" xmlns:wne="http://schemas.microsoft.com/office/word/2006/wordml" xmlns:wps="http://schemas.microsoft.com/office/word/2010/wordprocessingShape" mc:Ignorable="w14 w15 w16se w16cid w16 w16cex w16sdtdh w16du wp14">
   <w:body>
     <w:sdt>
       <w:sdtPr>
@@ -10,7 +10,6 @@
           <w:docPartUnique/>
         </w:docPartObj>
       </w:sdtPr>
-      <w:sdtEndPr/>
       <w:sdtContent>
         <w:sdt>
           <w:sdtPr>
@@ -31,7 +30,6 @@
             <w:dataBinding w:prefixMappings="xmlns:ns0='http://purl.org/dc/elements/1.1/' xmlns:ns1='http://schemas.openxmlformats.org/package/2006/metadata/core-properties' " w:xpath="/ns1:coreProperties[1]/ns0:title[1]" w:storeItemID="{6C3C8BC8-F283-45AE-878A-BAB7291924A1}"/>
             <w:text/>
           </w:sdtPr>
-          <w:sdtEndPr/>
           <w:sdtContent>
             <w:p>
               <w:pPr>
@@ -160,15 +158,15 @@
           <w:pPr>
             <w:pStyle w:val="TM2"/>
             <w:tabs>
-              <w:tab w:val="left" w:pos="660"/>
+              <w:tab w:val="left" w:pos="720"/>
               <w:tab w:val="right" w:leader="dot" w:pos="9062"/>
             </w:tabs>
             <w:rPr>
               <w:rFonts w:asciiTheme="minorHAnsi" w:eastAsiaTheme="minorEastAsia" w:hAnsiTheme="minorHAnsi" w:cstheme="minorBidi"/>
               <w:noProof/>
-              <w:kern w:val="0"/>
+              <w:sz w:val="24"/>
+              <w:szCs w:val="24"/>
               <w:lang w:eastAsia="fr-FR"/>
-              <w14:ligatures w14:val="none"/>
             </w:rPr>
           </w:pPr>
           <w:r>
@@ -180,7 +178,7 @@
           <w:r>
             <w:fldChar w:fldCharType="separate"/>
           </w:r>
-          <w:hyperlink w:anchor="_Toc176291374" w:history="1">
+          <w:hyperlink w:anchor="_Toc176331151" w:history="1">
             <w:r>
               <w:rPr>
                 <w:rStyle w:val="Lienhypertexte"/>
@@ -192,9 +190,9 @@
               <w:rPr>
                 <w:rFonts w:asciiTheme="minorHAnsi" w:eastAsiaTheme="minorEastAsia" w:hAnsiTheme="minorHAnsi" w:cstheme="minorBidi"/>
                 <w:noProof/>
-                <w:kern w:val="0"/>
+                <w:sz w:val="24"/>
+                <w:szCs w:val="24"/>
                 <w:lang w:eastAsia="fr-FR"/>
-                <w14:ligatures w14:val="none"/>
               </w:rPr>
               <w:tab/>
             </w:r>
@@ -224,7 +222,7 @@
                 <w:noProof/>
                 <w:webHidden/>
               </w:rPr>
-              <w:instrText xml:space="preserve"> PAGEREF _Toc176291374 \h </w:instrText>
+              <w:instrText xml:space="preserve"> PAGEREF _Toc176331151 \h </w:instrText>
             </w:r>
             <w:r>
               <w:rPr>
@@ -259,18 +257,18 @@
           <w:pPr>
             <w:pStyle w:val="TM2"/>
             <w:tabs>
-              <w:tab w:val="left" w:pos="660"/>
+              <w:tab w:val="left" w:pos="720"/>
               <w:tab w:val="right" w:leader="dot" w:pos="9062"/>
             </w:tabs>
             <w:rPr>
               <w:rFonts w:asciiTheme="minorHAnsi" w:eastAsiaTheme="minorEastAsia" w:hAnsiTheme="minorHAnsi" w:cstheme="minorBidi"/>
               <w:noProof/>
-              <w:kern w:val="0"/>
+              <w:sz w:val="24"/>
+              <w:szCs w:val="24"/>
               <w:lang w:eastAsia="fr-FR"/>
-              <w14:ligatures w14:val="none"/>
             </w:rPr>
           </w:pPr>
-          <w:hyperlink w:anchor="_Toc176291375" w:history="1">
+          <w:hyperlink w:anchor="_Toc176331152" w:history="1">
             <w:r>
               <w:rPr>
                 <w:rStyle w:val="Lienhypertexte"/>
@@ -282,9 +280,9 @@
               <w:rPr>
                 <w:rFonts w:asciiTheme="minorHAnsi" w:eastAsiaTheme="minorEastAsia" w:hAnsiTheme="minorHAnsi" w:cstheme="minorBidi"/>
                 <w:noProof/>
-                <w:kern w:val="0"/>
+                <w:sz w:val="24"/>
+                <w:szCs w:val="24"/>
                 <w:lang w:eastAsia="fr-FR"/>
-                <w14:ligatures w14:val="none"/>
               </w:rPr>
               <w:tab/>
             </w:r>
@@ -314,7 +312,7 @@
                 <w:noProof/>
                 <w:webHidden/>
               </w:rPr>
-              <w:instrText xml:space="preserve"> PAGEREF _Toc176291375 \h </w:instrText>
+              <w:instrText xml:space="preserve"> PAGEREF _Toc176331152 \h </w:instrText>
             </w:r>
             <w:r>
               <w:rPr>
@@ -349,18 +347,18 @@
           <w:pPr>
             <w:pStyle w:val="TM3"/>
             <w:tabs>
-              <w:tab w:val="left" w:pos="880"/>
+              <w:tab w:val="left" w:pos="960"/>
               <w:tab w:val="right" w:leader="dot" w:pos="9062"/>
             </w:tabs>
             <w:rPr>
               <w:rFonts w:asciiTheme="minorHAnsi" w:eastAsiaTheme="minorEastAsia" w:hAnsiTheme="minorHAnsi" w:cstheme="minorBidi"/>
               <w:noProof/>
-              <w:kern w:val="0"/>
+              <w:sz w:val="24"/>
+              <w:szCs w:val="24"/>
               <w:lang w:eastAsia="fr-FR"/>
-              <w14:ligatures w14:val="none"/>
             </w:rPr>
           </w:pPr>
-          <w:hyperlink w:anchor="_Toc176291376" w:history="1">
+          <w:hyperlink w:anchor="_Toc176331153" w:history="1">
             <w:r>
               <w:rPr>
                 <w:rStyle w:val="Lienhypertexte"/>
@@ -373,9 +371,9 @@
               <w:rPr>
                 <w:rFonts w:asciiTheme="minorHAnsi" w:eastAsiaTheme="minorEastAsia" w:hAnsiTheme="minorHAnsi" w:cstheme="minorBidi"/>
                 <w:noProof/>
-                <w:kern w:val="0"/>
+                <w:sz w:val="24"/>
+                <w:szCs w:val="24"/>
                 <w:lang w:eastAsia="fr-FR"/>
-                <w14:ligatures w14:val="none"/>
               </w:rPr>
               <w:tab/>
             </w:r>
@@ -405,7 +403,7 @@
                 <w:noProof/>
                 <w:webHidden/>
               </w:rPr>
-              <w:instrText xml:space="preserve"> PAGEREF _Toc176291376 \h </w:instrText>
+              <w:instrText xml:space="preserve"> PAGEREF _Toc176331153 \h </w:instrText>
             </w:r>
             <w:r>
               <w:rPr>
@@ -440,18 +438,18 @@
           <w:pPr>
             <w:pStyle w:val="TM3"/>
             <w:tabs>
-              <w:tab w:val="left" w:pos="880"/>
+              <w:tab w:val="left" w:pos="960"/>
               <w:tab w:val="right" w:leader="dot" w:pos="9062"/>
             </w:tabs>
             <w:rPr>
               <w:rFonts w:asciiTheme="minorHAnsi" w:eastAsiaTheme="minorEastAsia" w:hAnsiTheme="minorHAnsi" w:cstheme="minorBidi"/>
               <w:noProof/>
-              <w:kern w:val="0"/>
+              <w:sz w:val="24"/>
+              <w:szCs w:val="24"/>
               <w:lang w:eastAsia="fr-FR"/>
-              <w14:ligatures w14:val="none"/>
             </w:rPr>
           </w:pPr>
-          <w:hyperlink w:anchor="_Toc176291377" w:history="1">
+          <w:hyperlink w:anchor="_Toc176331154" w:history="1">
             <w:r>
               <w:rPr>
                 <w:rStyle w:val="Lienhypertexte"/>
@@ -463,9 +461,9 @@
               <w:rPr>
                 <w:rFonts w:asciiTheme="minorHAnsi" w:eastAsiaTheme="minorEastAsia" w:hAnsiTheme="minorHAnsi" w:cstheme="minorBidi"/>
                 <w:noProof/>
-                <w:kern w:val="0"/>
+                <w:sz w:val="24"/>
+                <w:szCs w:val="24"/>
                 <w:lang w:eastAsia="fr-FR"/>
-                <w14:ligatures w14:val="none"/>
               </w:rPr>
               <w:tab/>
             </w:r>
@@ -495,7 +493,7 @@
                 <w:noProof/>
                 <w:webHidden/>
               </w:rPr>
-              <w:instrText xml:space="preserve"> PAGEREF _Toc176291377 \h </w:instrText>
+              <w:instrText xml:space="preserve"> PAGEREF _Toc176331154 \h </w:instrText>
             </w:r>
             <w:r>
               <w:rPr>
@@ -557,7 +555,7 @@
           <w:numId w:val="7"/>
         </w:numPr>
       </w:pPr>
-      <w:bookmarkStart w:id="1" w:name="_Toc176291374"/>
+      <w:bookmarkStart w:id="1" w:name="_Toc176331151"/>
       <w:r>
         <w:lastRenderedPageBreak/>
         <w:t>Introduction</w:t>
@@ -607,16 +605,37 @@
       </w:r>
     </w:p>
     <w:p>
+      <w:pPr>
+        <w:pStyle w:val="Paragraphedeliste"/>
+        <w:numPr>
+          <w:ilvl w:val="0"/>
+          <w:numId w:val="9"/>
+        </w:numPr>
+      </w:pPr>
       <w:r>
         <w:t>Graphiques détaillés de vos dépenses : Visualisez facilement vos dépenses sous forme de graphiques pour une meilleure compréhension de vos finances.</w:t>
       </w:r>
     </w:p>
     <w:p>
+      <w:pPr>
+        <w:pStyle w:val="Paragraphedeliste"/>
+        <w:numPr>
+          <w:ilvl w:val="0"/>
+          <w:numId w:val="9"/>
+        </w:numPr>
+      </w:pPr>
       <w:r>
         <w:t>Sécurité optimale : Toutes vos données sont stockées localement sur votre appareil, évitant ainsi les risques potentiels de piratage bancaire. Vos informations financières restent toujours sous votre contrôle.</w:t>
       </w:r>
     </w:p>
     <w:p>
+      <w:pPr>
+        <w:pStyle w:val="Paragraphedeliste"/>
+        <w:numPr>
+          <w:ilvl w:val="0"/>
+          <w:numId w:val="9"/>
+        </w:numPr>
+      </w:pPr>
       <w:r>
         <w:t xml:space="preserve">Sauvegarde et utilisation multi-appareils : Vous avez la possibilité de sauvegarder vos données sur Dropbox, vous permettant ainsi de synchroniser vos informations et d'utiliser </w:t>
       </w:r>
@@ -663,7 +682,7 @@
           <w:numId w:val="7"/>
         </w:numPr>
       </w:pPr>
-      <w:bookmarkStart w:id="2" w:name="_Toc176291375"/>
+      <w:bookmarkStart w:id="2" w:name="_Toc176331152"/>
       <w:r>
         <w:lastRenderedPageBreak/>
         <w:t>Premiers Pas</w:t>
@@ -681,7 +700,7 @@
           <w:rFonts w:ascii="Times New Roman" w:hAnsi="Times New Roman" w:cs="Times New Roman"/>
         </w:rPr>
       </w:pPr>
-      <w:bookmarkStart w:id="3" w:name="_Toc176291376"/>
+      <w:bookmarkStart w:id="3" w:name="_Toc176331153"/>
       <w:r>
         <w:t>Téléchargement</w:t>
       </w:r>
@@ -783,7 +802,7 @@
           <w:numId w:val="8"/>
         </w:numPr>
       </w:pPr>
-      <w:bookmarkStart w:id="4" w:name="_Toc176291377"/>
+      <w:bookmarkStart w:id="4" w:name="_Toc176331154"/>
       <w:r>
         <w:t>Installation</w:t>
       </w:r>
@@ -900,7 +919,7 @@
 </file>
 
 <file path=word/endnotes.xml><?xml version="1.0" encoding="utf-8"?>
-<w:endnotes xmlns:wpc="http://schemas.microsoft.com/office/word/2010/wordprocessingCanvas" xmlns:cx="http://schemas.microsoft.com/office/drawing/2014/chartex" xmlns:cx1="http://schemas.microsoft.com/office/drawing/2015/9/8/chartex" xmlns:cx2="http://schemas.microsoft.com/office/drawing/2015/10/21/chartex" xmlns:cx3="http://schemas.microsoft.com/office/drawing/2016/5/9/chartex" xmlns:cx4="http://schemas.microsoft.com/office/drawing/2016/5/10/chartex" xmlns:cx5="http://schemas.microsoft.com/office/drawing/2016/5/11/chartex" xmlns:cx6="http://schemas.microsoft.com/office/drawing/2016/5/12/chartex" xmlns:cx7="http://schemas.microsoft.com/office/drawing/2016/5/13/chartex" xmlns:cx8="http://schemas.microsoft.com/office/drawing/2016/5/14/chartex" xmlns:mc="http://schemas.openxmlformats.org/markup-compatibility/2006" xmlns:aink="http://schemas.microsoft.com/office/drawing/2016/ink" xmlns:am3d="http://schemas.microsoft.com/office/drawing/2017/model3d" xmlns:o="urn:schemas-microsoft-com:office:office" xmlns:r="http://schemas.openxmlformats.org/officeDocument/2006/relationships" xmlns:m="http://schemas.openxmlformats.org/officeDocument/2006/math" xmlns:v="urn:schemas-microsoft-com:vml" xmlns:wp14="http://schemas.microsoft.com/office/word/2010/wordprocessingDrawing" xmlns:wp="http://schemas.openxmlformats.org/drawingml/2006/wordprocessingDrawing" xmlns:w10="urn:schemas-microsoft-com:office:word" xmlns:w="http://schemas.openxmlformats.org/wordprocessingml/2006/main" xmlns:w14="http://schemas.microsoft.com/office/word/2010/wordml" xmlns:w15="http://schemas.microsoft.com/office/word/2012/wordml" xmlns:w16cex="http://schemas.microsoft.com/office/word/2018/wordml/cex" xmlns:w16cid="http://schemas.microsoft.com/office/word/2016/wordml/cid" xmlns:w16="http://schemas.microsoft.com/office/word/2018/wordml" xmlns:w16sdtdh="http://schemas.microsoft.com/office/word/2020/wordml/sdtdatahash" xmlns:w16se="http://schemas.microsoft.com/office/word/2015/wordml/symex" xmlns:wpg="http://schemas.microsoft.com/office/word/2010/wordprocessingGroup" xmlns:wpi="http://schemas.microsoft.com/office/word/2010/wordprocessingInk" xmlns:wne="http://schemas.microsoft.com/office/word/2006/wordml" xmlns:wps="http://schemas.microsoft.com/office/word/2010/wordprocessingShape" mc:Ignorable="w14 w15 w16se w16cid w16 w16cex w16sdtdh wp14">
+<w:endnotes xmlns:wpc="http://schemas.microsoft.com/office/word/2010/wordprocessingCanvas" xmlns:cx="http://schemas.microsoft.com/office/drawing/2014/chartex" xmlns:cx1="http://schemas.microsoft.com/office/drawing/2015/9/8/chartex" xmlns:cx2="http://schemas.microsoft.com/office/drawing/2015/10/21/chartex" xmlns:cx3="http://schemas.microsoft.com/office/drawing/2016/5/9/chartex" xmlns:cx4="http://schemas.microsoft.com/office/drawing/2016/5/10/chartex" xmlns:cx5="http://schemas.microsoft.com/office/drawing/2016/5/11/chartex" xmlns:cx6="http://schemas.microsoft.com/office/drawing/2016/5/12/chartex" xmlns:cx7="http://schemas.microsoft.com/office/drawing/2016/5/13/chartex" xmlns:cx8="http://schemas.microsoft.com/office/drawing/2016/5/14/chartex" xmlns:mc="http://schemas.openxmlformats.org/markup-compatibility/2006" xmlns:aink="http://schemas.microsoft.com/office/drawing/2016/ink" xmlns:am3d="http://schemas.microsoft.com/office/drawing/2017/model3d" xmlns:o="urn:schemas-microsoft-com:office:office" xmlns:oel="http://schemas.microsoft.com/office/2019/extlst" xmlns:r="http://schemas.openxmlformats.org/officeDocument/2006/relationships" xmlns:m="http://schemas.openxmlformats.org/officeDocument/2006/math" xmlns:v="urn:schemas-microsoft-com:vml" xmlns:wp14="http://schemas.microsoft.com/office/word/2010/wordprocessingDrawing" xmlns:wp="http://schemas.openxmlformats.org/drawingml/2006/wordprocessingDrawing" xmlns:w10="urn:schemas-microsoft-com:office:word" xmlns:w="http://schemas.openxmlformats.org/wordprocessingml/2006/main" xmlns:w14="http://schemas.microsoft.com/office/word/2010/wordml" xmlns:w15="http://schemas.microsoft.com/office/word/2012/wordml" xmlns:w16cex="http://schemas.microsoft.com/office/word/2018/wordml/cex" xmlns:w16cid="http://schemas.microsoft.com/office/word/2016/wordml/cid" xmlns:w16="http://schemas.microsoft.com/office/word/2018/wordml" xmlns:w16du="http://schemas.microsoft.com/office/word/2023/wordml/word16du" xmlns:w16sdtdh="http://schemas.microsoft.com/office/word/2020/wordml/sdtdatahash" xmlns:w16se="http://schemas.microsoft.com/office/word/2015/wordml/symex" xmlns:wpg="http://schemas.microsoft.com/office/word/2010/wordprocessingGroup" xmlns:wpi="http://schemas.microsoft.com/office/word/2010/wordprocessingInk" xmlns:wne="http://schemas.microsoft.com/office/word/2006/wordml" xmlns:wps="http://schemas.microsoft.com/office/word/2010/wordprocessingShape" mc:Ignorable="w14 w15 w16se w16cid w16 w16cex w16sdtdh w16du wp14">
   <w:endnote w:type="separator" w:id="-1">
     <w:p>
       <w:r>
@@ -919,7 +938,7 @@
 </file>
 
 <file path=word/footer1.xml><?xml version="1.0" encoding="utf-8"?>
-<w:ftr xmlns:wpc="http://schemas.microsoft.com/office/word/2010/wordprocessingCanvas" xmlns:cx="http://schemas.microsoft.com/office/drawing/2014/chartex" xmlns:cx1="http://schemas.microsoft.com/office/drawing/2015/9/8/chartex" xmlns:cx2="http://schemas.microsoft.com/office/drawing/2015/10/21/chartex" xmlns:cx3="http://schemas.microsoft.com/office/drawing/2016/5/9/chartex" xmlns:cx4="http://schemas.microsoft.com/office/drawing/2016/5/10/chartex" xmlns:cx5="http://schemas.microsoft.com/office/drawing/2016/5/11/chartex" xmlns:cx6="http://schemas.microsoft.com/office/drawing/2016/5/12/chartex" xmlns:cx7="http://schemas.microsoft.com/office/drawing/2016/5/13/chartex" xmlns:cx8="http://schemas.microsoft.com/office/drawing/2016/5/14/chartex" xmlns:mc="http://schemas.openxmlformats.org/markup-compatibility/2006" xmlns:aink="http://schemas.microsoft.com/office/drawing/2016/ink" xmlns:am3d="http://schemas.microsoft.com/office/drawing/2017/model3d" xmlns:o="urn:schemas-microsoft-com:office:office" xmlns:r="http://schemas.openxmlformats.org/officeDocument/2006/relationships" xmlns:m="http://schemas.openxmlformats.org/officeDocument/2006/math" xmlns:v="urn:schemas-microsoft-com:vml" xmlns:wp14="http://schemas.microsoft.com/office/word/2010/wordprocessingDrawing" xmlns:wp="http://schemas.openxmlformats.org/drawingml/2006/wordprocessingDrawing" xmlns:w10="urn:schemas-microsoft-com:office:word" xmlns:w="http://schemas.openxmlformats.org/wordprocessingml/2006/main" xmlns:w14="http://schemas.microsoft.com/office/word/2010/wordml" xmlns:w15="http://schemas.microsoft.com/office/word/2012/wordml" xmlns:w16cex="http://schemas.microsoft.com/office/word/2018/wordml/cex" xmlns:w16cid="http://schemas.microsoft.com/office/word/2016/wordml/cid" xmlns:w16="http://schemas.microsoft.com/office/word/2018/wordml" xmlns:w16sdtdh="http://schemas.microsoft.com/office/word/2020/wordml/sdtdatahash" xmlns:w16se="http://schemas.microsoft.com/office/word/2015/wordml/symex" xmlns:wpg="http://schemas.microsoft.com/office/word/2010/wordprocessingGroup" xmlns:wpi="http://schemas.microsoft.com/office/word/2010/wordprocessingInk" xmlns:wne="http://schemas.microsoft.com/office/word/2006/wordml" xmlns:wps="http://schemas.microsoft.com/office/word/2010/wordprocessingShape" mc:Ignorable="w14 w15 w16se w16cid w16 w16cex w16sdtdh wp14">
+<w:ftr xmlns:wpc="http://schemas.microsoft.com/office/word/2010/wordprocessingCanvas" xmlns:cx="http://schemas.microsoft.com/office/drawing/2014/chartex" xmlns:cx1="http://schemas.microsoft.com/office/drawing/2015/9/8/chartex" xmlns:cx2="http://schemas.microsoft.com/office/drawing/2015/10/21/chartex" xmlns:cx3="http://schemas.microsoft.com/office/drawing/2016/5/9/chartex" xmlns:cx4="http://schemas.microsoft.com/office/drawing/2016/5/10/chartex" xmlns:cx5="http://schemas.microsoft.com/office/drawing/2016/5/11/chartex" xmlns:cx6="http://schemas.microsoft.com/office/drawing/2016/5/12/chartex" xmlns:cx7="http://schemas.microsoft.com/office/drawing/2016/5/13/chartex" xmlns:cx8="http://schemas.microsoft.com/office/drawing/2016/5/14/chartex" xmlns:mc="http://schemas.openxmlformats.org/markup-compatibility/2006" xmlns:aink="http://schemas.microsoft.com/office/drawing/2016/ink" xmlns:am3d="http://schemas.microsoft.com/office/drawing/2017/model3d" xmlns:o="urn:schemas-microsoft-com:office:office" xmlns:oel="http://schemas.microsoft.com/office/2019/extlst" xmlns:r="http://schemas.openxmlformats.org/officeDocument/2006/relationships" xmlns:m="http://schemas.openxmlformats.org/officeDocument/2006/math" xmlns:v="urn:schemas-microsoft-com:vml" xmlns:wp14="http://schemas.microsoft.com/office/word/2010/wordprocessingDrawing" xmlns:wp="http://schemas.openxmlformats.org/drawingml/2006/wordprocessingDrawing" xmlns:w10="urn:schemas-microsoft-com:office:word" xmlns:w="http://schemas.openxmlformats.org/wordprocessingml/2006/main" xmlns:w14="http://schemas.microsoft.com/office/word/2010/wordml" xmlns:w15="http://schemas.microsoft.com/office/word/2012/wordml" xmlns:w16cex="http://schemas.microsoft.com/office/word/2018/wordml/cex" xmlns:w16cid="http://schemas.microsoft.com/office/word/2016/wordml/cid" xmlns:w16="http://schemas.microsoft.com/office/word/2018/wordml" xmlns:w16du="http://schemas.microsoft.com/office/word/2023/wordml/word16du" xmlns:w16sdtdh="http://schemas.microsoft.com/office/word/2020/wordml/sdtdatahash" xmlns:w16se="http://schemas.microsoft.com/office/word/2015/wordml/symex" xmlns:wpg="http://schemas.microsoft.com/office/word/2010/wordprocessingGroup" xmlns:wpi="http://schemas.microsoft.com/office/word/2010/wordprocessingInk" xmlns:wne="http://schemas.microsoft.com/office/word/2006/wordml" xmlns:wps="http://schemas.microsoft.com/office/word/2010/wordprocessingShape" mc:Ignorable="w14 w15 w16se w16cid w16 w16cex w16sdtdh w16du wp14">
   <w:p>
     <w:pPr>
       <w:pStyle w:val="Pieddepage"/>
@@ -927,21 +946,11 @@
     <w:r>
       <w:t xml:space="preserve">Version du document : </w:t>
     </w:r>
-    <w:r>
-      <w:fldChar w:fldCharType="begin"/>
-    </w:r>
-    <w:r>
-      <w:instrText xml:space="preserve"> DOCPROPERTY  Version  \* MERGEFORMAT </w:instrText>
-    </w:r>
-    <w:r>
-      <w:fldChar w:fldCharType="separate"/>
-    </w:r>
-    <w:r>
-      <w:t>1.0.0</w:t>
-    </w:r>
-    <w:r>
-      <w:fldChar w:fldCharType="end"/>
-    </w:r>
+    <w:fldSimple w:instr=" DOCPROPERTY  Version  \* MERGEFORMAT ">
+      <w:r>
+        <w:t>1.0.0</w:t>
+      </w:r>
+    </w:fldSimple>
     <w:r>
       <w:rPr>
         <w:lang w:val="en-US"/>
@@ -951,27 +960,14 @@
     <w:r>
       <w:t xml:space="preserve">Auteur : </w:t>
     </w:r>
-    <w:r>
-      <w:fldChar w:fldCharType="begin"/>
-    </w:r>
-    <w:r>
-      <w:instrText xml:space="preserve"> AUTHOR   \* MERGEFORMAT </w:instrText>
-    </w:r>
-    <w:r>
-      <w:fldChar w:fldCharType="separate"/>
-    </w:r>
-    <w:r>
-      <w:rPr>
-        <w:noProof/>
-      </w:rPr>
-      <w:t>TheR7angelo</w:t>
-    </w:r>
-    <w:r>
-      <w:rPr>
-        <w:noProof/>
-      </w:rPr>
-      <w:fldChar w:fldCharType="end"/>
-    </w:r>
+    <w:fldSimple w:instr=" AUTHOR   \* MERGEFORMAT ">
+      <w:r>
+        <w:rPr>
+          <w:noProof/>
+        </w:rPr>
+        <w:t>TheR7angelo</w:t>
+      </w:r>
+    </w:fldSimple>
     <w:r>
       <w:rPr>
         <w:lang w:val="en-US"/>
@@ -1075,7 +1071,7 @@
 </file>
 
 <file path=word/footer2.xml><?xml version="1.0" encoding="utf-8"?>
-<w:ftr xmlns:wpc="http://schemas.microsoft.com/office/word/2010/wordprocessingCanvas" xmlns:cx="http://schemas.microsoft.com/office/drawing/2014/chartex" xmlns:cx1="http://schemas.microsoft.com/office/drawing/2015/9/8/chartex" xmlns:cx2="http://schemas.microsoft.com/office/drawing/2015/10/21/chartex" xmlns:cx3="http://schemas.microsoft.com/office/drawing/2016/5/9/chartex" xmlns:cx4="http://schemas.microsoft.com/office/drawing/2016/5/10/chartex" xmlns:cx5="http://schemas.microsoft.com/office/drawing/2016/5/11/chartex" xmlns:cx6="http://schemas.microsoft.com/office/drawing/2016/5/12/chartex" xmlns:cx7="http://schemas.microsoft.com/office/drawing/2016/5/13/chartex" xmlns:cx8="http://schemas.microsoft.com/office/drawing/2016/5/14/chartex" xmlns:mc="http://schemas.openxmlformats.org/markup-compatibility/2006" xmlns:aink="http://schemas.microsoft.com/office/drawing/2016/ink" xmlns:am3d="http://schemas.microsoft.com/office/drawing/2017/model3d" xmlns:o="urn:schemas-microsoft-com:office:office" xmlns:r="http://schemas.openxmlformats.org/officeDocument/2006/relationships" xmlns:m="http://schemas.openxmlformats.org/officeDocument/2006/math" xmlns:v="urn:schemas-microsoft-com:vml" xmlns:wp14="http://schemas.microsoft.com/office/word/2010/wordprocessingDrawing" xmlns:wp="http://schemas.openxmlformats.org/drawingml/2006/wordprocessingDrawing" xmlns:w10="urn:schemas-microsoft-com:office:word" xmlns:w="http://schemas.openxmlformats.org/wordprocessingml/2006/main" xmlns:w14="http://schemas.microsoft.com/office/word/2010/wordml" xmlns:w15="http://schemas.microsoft.com/office/word/2012/wordml" xmlns:w16cex="http://schemas.microsoft.com/office/word/2018/wordml/cex" xmlns:w16cid="http://schemas.microsoft.com/office/word/2016/wordml/cid" xmlns:w16="http://schemas.microsoft.com/office/word/2018/wordml" xmlns:w16sdtdh="http://schemas.microsoft.com/office/word/2020/wordml/sdtdatahash" xmlns:w16se="http://schemas.microsoft.com/office/word/2015/wordml/symex" xmlns:wpg="http://schemas.microsoft.com/office/word/2010/wordprocessingGroup" xmlns:wpi="http://schemas.microsoft.com/office/word/2010/wordprocessingInk" xmlns:wne="http://schemas.microsoft.com/office/word/2006/wordml" xmlns:wps="http://schemas.microsoft.com/office/word/2010/wordprocessingShape" mc:Ignorable="w14 w15 w16se w16cid w16 w16cex w16sdtdh wp14">
+<w:ftr xmlns:wpc="http://schemas.microsoft.com/office/word/2010/wordprocessingCanvas" xmlns:cx="http://schemas.microsoft.com/office/drawing/2014/chartex" xmlns:cx1="http://schemas.microsoft.com/office/drawing/2015/9/8/chartex" xmlns:cx2="http://schemas.microsoft.com/office/drawing/2015/10/21/chartex" xmlns:cx3="http://schemas.microsoft.com/office/drawing/2016/5/9/chartex" xmlns:cx4="http://schemas.microsoft.com/office/drawing/2016/5/10/chartex" xmlns:cx5="http://schemas.microsoft.com/office/drawing/2016/5/11/chartex" xmlns:cx6="http://schemas.microsoft.com/office/drawing/2016/5/12/chartex" xmlns:cx7="http://schemas.microsoft.com/office/drawing/2016/5/13/chartex" xmlns:cx8="http://schemas.microsoft.com/office/drawing/2016/5/14/chartex" xmlns:mc="http://schemas.openxmlformats.org/markup-compatibility/2006" xmlns:aink="http://schemas.microsoft.com/office/drawing/2016/ink" xmlns:am3d="http://schemas.microsoft.com/office/drawing/2017/model3d" xmlns:o="urn:schemas-microsoft-com:office:office" xmlns:oel="http://schemas.microsoft.com/office/2019/extlst" xmlns:r="http://schemas.openxmlformats.org/officeDocument/2006/relationships" xmlns:m="http://schemas.openxmlformats.org/officeDocument/2006/math" xmlns:v="urn:schemas-microsoft-com:vml" xmlns:wp14="http://schemas.microsoft.com/office/word/2010/wordprocessingDrawing" xmlns:wp="http://schemas.openxmlformats.org/drawingml/2006/wordprocessingDrawing" xmlns:w10="urn:schemas-microsoft-com:office:word" xmlns:w="http://schemas.openxmlformats.org/wordprocessingml/2006/main" xmlns:w14="http://schemas.microsoft.com/office/word/2010/wordml" xmlns:w15="http://schemas.microsoft.com/office/word/2012/wordml" xmlns:w16cex="http://schemas.microsoft.com/office/word/2018/wordml/cex" xmlns:w16cid="http://schemas.microsoft.com/office/word/2016/wordml/cid" xmlns:w16="http://schemas.microsoft.com/office/word/2018/wordml" xmlns:w16du="http://schemas.microsoft.com/office/word/2023/wordml/word16du" xmlns:w16sdtdh="http://schemas.microsoft.com/office/word/2020/wordml/sdtdatahash" xmlns:w16se="http://schemas.microsoft.com/office/word/2015/wordml/symex" xmlns:wpg="http://schemas.microsoft.com/office/word/2010/wordprocessingGroup" xmlns:wpi="http://schemas.microsoft.com/office/word/2010/wordprocessingInk" xmlns:wne="http://schemas.microsoft.com/office/word/2006/wordml" xmlns:wps="http://schemas.microsoft.com/office/word/2010/wordprocessingShape" mc:Ignorable="w14 w15 w16se w16cid w16 w16cex w16sdtdh w16du wp14">
   <w:p>
     <w:pPr>
       <w:pStyle w:val="Pieddepage"/>
@@ -1236,7 +1232,7 @@
 </file>
 
 <file path=word/footnotes.xml><?xml version="1.0" encoding="utf-8"?>
-<w:footnotes xmlns:wpc="http://schemas.microsoft.com/office/word/2010/wordprocessingCanvas" xmlns:cx="http://schemas.microsoft.com/office/drawing/2014/chartex" xmlns:cx1="http://schemas.microsoft.com/office/drawing/2015/9/8/chartex" xmlns:cx2="http://schemas.microsoft.com/office/drawing/2015/10/21/chartex" xmlns:cx3="http://schemas.microsoft.com/office/drawing/2016/5/9/chartex" xmlns:cx4="http://schemas.microsoft.com/office/drawing/2016/5/10/chartex" xmlns:cx5="http://schemas.microsoft.com/office/drawing/2016/5/11/chartex" xmlns:cx6="http://schemas.microsoft.com/office/drawing/2016/5/12/chartex" xmlns:cx7="http://schemas.microsoft.com/office/drawing/2016/5/13/chartex" xmlns:cx8="http://schemas.microsoft.com/office/drawing/2016/5/14/chartex" xmlns:mc="http://schemas.openxmlformats.org/markup-compatibility/2006" xmlns:aink="http://schemas.microsoft.com/office/drawing/2016/ink" xmlns:am3d="http://schemas.microsoft.com/office/drawing/2017/model3d" xmlns:o="urn:schemas-microsoft-com:office:office" xmlns:r="http://schemas.openxmlformats.org/officeDocument/2006/relationships" xmlns:m="http://schemas.openxmlformats.org/officeDocument/2006/math" xmlns:v="urn:schemas-microsoft-com:vml" xmlns:wp14="http://schemas.microsoft.com/office/word/2010/wordprocessingDrawing" xmlns:wp="http://schemas.openxmlformats.org/drawingml/2006/wordprocessingDrawing" xmlns:w10="urn:schemas-microsoft-com:office:word" xmlns:w="http://schemas.openxmlformats.org/wordprocessingml/2006/main" xmlns:w14="http://schemas.microsoft.com/office/word/2010/wordml" xmlns:w15="http://schemas.microsoft.com/office/word/2012/wordml" xmlns:w16cex="http://schemas.microsoft.com/office/word/2018/wordml/cex" xmlns:w16cid="http://schemas.microsoft.com/office/word/2016/wordml/cid" xmlns:w16="http://schemas.microsoft.com/office/word/2018/wordml" xmlns:w16sdtdh="http://schemas.microsoft.com/office/word/2020/wordml/sdtdatahash" xmlns:w16se="http://schemas.microsoft.com/office/word/2015/wordml/symex" xmlns:wpg="http://schemas.microsoft.com/office/word/2010/wordprocessingGroup" xmlns:wpi="http://schemas.microsoft.com/office/word/2010/wordprocessingInk" xmlns:wne="http://schemas.microsoft.com/office/word/2006/wordml" xmlns:wps="http://schemas.microsoft.com/office/word/2010/wordprocessingShape" mc:Ignorable="w14 w15 w16se w16cid w16 w16cex w16sdtdh wp14">
+<w:footnotes xmlns:wpc="http://schemas.microsoft.com/office/word/2010/wordprocessingCanvas" xmlns:cx="http://schemas.microsoft.com/office/drawing/2014/chartex" xmlns:cx1="http://schemas.microsoft.com/office/drawing/2015/9/8/chartex" xmlns:cx2="http://schemas.microsoft.com/office/drawing/2015/10/21/chartex" xmlns:cx3="http://schemas.microsoft.com/office/drawing/2016/5/9/chartex" xmlns:cx4="http://schemas.microsoft.com/office/drawing/2016/5/10/chartex" xmlns:cx5="http://schemas.microsoft.com/office/drawing/2016/5/11/chartex" xmlns:cx6="http://schemas.microsoft.com/office/drawing/2016/5/12/chartex" xmlns:cx7="http://schemas.microsoft.com/office/drawing/2016/5/13/chartex" xmlns:cx8="http://schemas.microsoft.com/office/drawing/2016/5/14/chartex" xmlns:mc="http://schemas.openxmlformats.org/markup-compatibility/2006" xmlns:aink="http://schemas.microsoft.com/office/drawing/2016/ink" xmlns:am3d="http://schemas.microsoft.com/office/drawing/2017/model3d" xmlns:o="urn:schemas-microsoft-com:office:office" xmlns:oel="http://schemas.microsoft.com/office/2019/extlst" xmlns:r="http://schemas.openxmlformats.org/officeDocument/2006/relationships" xmlns:m="http://schemas.openxmlformats.org/officeDocument/2006/math" xmlns:v="urn:schemas-microsoft-com:vml" xmlns:wp14="http://schemas.microsoft.com/office/word/2010/wordprocessingDrawing" xmlns:wp="http://schemas.openxmlformats.org/drawingml/2006/wordprocessingDrawing" xmlns:w10="urn:schemas-microsoft-com:office:word" xmlns:w="http://schemas.openxmlformats.org/wordprocessingml/2006/main" xmlns:w14="http://schemas.microsoft.com/office/word/2010/wordml" xmlns:w15="http://schemas.microsoft.com/office/word/2012/wordml" xmlns:w16cex="http://schemas.microsoft.com/office/word/2018/wordml/cex" xmlns:w16cid="http://schemas.microsoft.com/office/word/2016/wordml/cid" xmlns:w16="http://schemas.microsoft.com/office/word/2018/wordml" xmlns:w16du="http://schemas.microsoft.com/office/word/2023/wordml/word16du" xmlns:w16sdtdh="http://schemas.microsoft.com/office/word/2020/wordml/sdtdatahash" xmlns:w16se="http://schemas.microsoft.com/office/word/2015/wordml/symex" xmlns:wpg="http://schemas.microsoft.com/office/word/2010/wordprocessingGroup" xmlns:wpi="http://schemas.microsoft.com/office/word/2010/wordprocessingInk" xmlns:wne="http://schemas.microsoft.com/office/word/2006/wordml" xmlns:wps="http://schemas.microsoft.com/office/word/2010/wordprocessingShape" mc:Ignorable="w14 w15 w16se w16cid w16 w16cex w16sdtdh w16du wp14">
   <w:footnote w:type="separator" w:id="-1">
     <w:p>
       <w:r>
@@ -1255,7 +1251,7 @@
 </file>
 
 <file path=word/header1.xml><?xml version="1.0" encoding="utf-8"?>
-<w:hdr xmlns:wpc="http://schemas.microsoft.com/office/word/2010/wordprocessingCanvas" xmlns:cx="http://schemas.microsoft.com/office/drawing/2014/chartex" xmlns:cx1="http://schemas.microsoft.com/office/drawing/2015/9/8/chartex" xmlns:cx2="http://schemas.microsoft.com/office/drawing/2015/10/21/chartex" xmlns:cx3="http://schemas.microsoft.com/office/drawing/2016/5/9/chartex" xmlns:cx4="http://schemas.microsoft.com/office/drawing/2016/5/10/chartex" xmlns:cx5="http://schemas.microsoft.com/office/drawing/2016/5/11/chartex" xmlns:cx6="http://schemas.microsoft.com/office/drawing/2016/5/12/chartex" xmlns:cx7="http://schemas.microsoft.com/office/drawing/2016/5/13/chartex" xmlns:cx8="http://schemas.microsoft.com/office/drawing/2016/5/14/chartex" xmlns:mc="http://schemas.openxmlformats.org/markup-compatibility/2006" xmlns:aink="http://schemas.microsoft.com/office/drawing/2016/ink" xmlns:am3d="http://schemas.microsoft.com/office/drawing/2017/model3d" xmlns:o="urn:schemas-microsoft-com:office:office" xmlns:r="http://schemas.openxmlformats.org/officeDocument/2006/relationships" xmlns:m="http://schemas.openxmlformats.org/officeDocument/2006/math" xmlns:v="urn:schemas-microsoft-com:vml" xmlns:wp14="http://schemas.microsoft.com/office/word/2010/wordprocessingDrawing" xmlns:wp="http://schemas.openxmlformats.org/drawingml/2006/wordprocessingDrawing" xmlns:w10="urn:schemas-microsoft-com:office:word" xmlns:w="http://schemas.openxmlformats.org/wordprocessingml/2006/main" xmlns:w14="http://schemas.microsoft.com/office/word/2010/wordml" xmlns:w15="http://schemas.microsoft.com/office/word/2012/wordml" xmlns:w16cex="http://schemas.microsoft.com/office/word/2018/wordml/cex" xmlns:w16cid="http://schemas.microsoft.com/office/word/2016/wordml/cid" xmlns:w16="http://schemas.microsoft.com/office/word/2018/wordml" xmlns:w16sdtdh="http://schemas.microsoft.com/office/word/2020/wordml/sdtdatahash" xmlns:w16se="http://schemas.microsoft.com/office/word/2015/wordml/symex" xmlns:wpg="http://schemas.microsoft.com/office/word/2010/wordprocessingGroup" xmlns:wpi="http://schemas.microsoft.com/office/word/2010/wordprocessingInk" xmlns:wne="http://schemas.microsoft.com/office/word/2006/wordml" xmlns:wps="http://schemas.microsoft.com/office/word/2010/wordprocessingShape" mc:Ignorable="w14 w15 w16se w16cid w16 w16cex w16sdtdh wp14">
+<w:hdr xmlns:wpc="http://schemas.microsoft.com/office/word/2010/wordprocessingCanvas" xmlns:cx="http://schemas.microsoft.com/office/drawing/2014/chartex" xmlns:cx1="http://schemas.microsoft.com/office/drawing/2015/9/8/chartex" xmlns:cx2="http://schemas.microsoft.com/office/drawing/2015/10/21/chartex" xmlns:cx3="http://schemas.microsoft.com/office/drawing/2016/5/9/chartex" xmlns:cx4="http://schemas.microsoft.com/office/drawing/2016/5/10/chartex" xmlns:cx5="http://schemas.microsoft.com/office/drawing/2016/5/11/chartex" xmlns:cx6="http://schemas.microsoft.com/office/drawing/2016/5/12/chartex" xmlns:cx7="http://schemas.microsoft.com/office/drawing/2016/5/13/chartex" xmlns:cx8="http://schemas.microsoft.com/office/drawing/2016/5/14/chartex" xmlns:mc="http://schemas.openxmlformats.org/markup-compatibility/2006" xmlns:aink="http://schemas.microsoft.com/office/drawing/2016/ink" xmlns:am3d="http://schemas.microsoft.com/office/drawing/2017/model3d" xmlns:o="urn:schemas-microsoft-com:office:office" xmlns:oel="http://schemas.microsoft.com/office/2019/extlst" xmlns:r="http://schemas.openxmlformats.org/officeDocument/2006/relationships" xmlns:m="http://schemas.openxmlformats.org/officeDocument/2006/math" xmlns:v="urn:schemas-microsoft-com:vml" xmlns:wp14="http://schemas.microsoft.com/office/word/2010/wordprocessingDrawing" xmlns:wp="http://schemas.openxmlformats.org/drawingml/2006/wordprocessingDrawing" xmlns:w10="urn:schemas-microsoft-com:office:word" xmlns:w="http://schemas.openxmlformats.org/wordprocessingml/2006/main" xmlns:w14="http://schemas.microsoft.com/office/word/2010/wordml" xmlns:w15="http://schemas.microsoft.com/office/word/2012/wordml" xmlns:w16cex="http://schemas.microsoft.com/office/word/2018/wordml/cex" xmlns:w16cid="http://schemas.microsoft.com/office/word/2016/wordml/cid" xmlns:w16="http://schemas.microsoft.com/office/word/2018/wordml" xmlns:w16du="http://schemas.microsoft.com/office/word/2023/wordml/word16du" xmlns:w16sdtdh="http://schemas.microsoft.com/office/word/2020/wordml/sdtdatahash" xmlns:w16se="http://schemas.microsoft.com/office/word/2015/wordml/symex" xmlns:wpg="http://schemas.microsoft.com/office/word/2010/wordprocessingGroup" xmlns:wpi="http://schemas.microsoft.com/office/word/2010/wordprocessingInk" xmlns:wne="http://schemas.microsoft.com/office/word/2006/wordml" xmlns:wps="http://schemas.microsoft.com/office/word/2010/wordprocessingShape" mc:Ignorable="w14 w15 w16se w16cid w16 w16cex w16sdtdh w16du wp14">
   <w:p>
     <w:pPr>
       <w:pStyle w:val="En-tte"/>
@@ -1265,7 +1261,7 @@
 </file>
 
 <file path=word/header2.xml><?xml version="1.0" encoding="utf-8"?>
-<w:hdr xmlns:wpc="http://schemas.microsoft.com/office/word/2010/wordprocessingCanvas" xmlns:cx="http://schemas.microsoft.com/office/drawing/2014/chartex" xmlns:cx1="http://schemas.microsoft.com/office/drawing/2015/9/8/chartex" xmlns:cx2="http://schemas.microsoft.com/office/drawing/2015/10/21/chartex" xmlns:cx3="http://schemas.microsoft.com/office/drawing/2016/5/9/chartex" xmlns:cx4="http://schemas.microsoft.com/office/drawing/2016/5/10/chartex" xmlns:cx5="http://schemas.microsoft.com/office/drawing/2016/5/11/chartex" xmlns:cx6="http://schemas.microsoft.com/office/drawing/2016/5/12/chartex" xmlns:cx7="http://schemas.microsoft.com/office/drawing/2016/5/13/chartex" xmlns:cx8="http://schemas.microsoft.com/office/drawing/2016/5/14/chartex" xmlns:mc="http://schemas.openxmlformats.org/markup-compatibility/2006" xmlns:aink="http://schemas.microsoft.com/office/drawing/2016/ink" xmlns:am3d="http://schemas.microsoft.com/office/drawing/2017/model3d" xmlns:o="urn:schemas-microsoft-com:office:office" xmlns:r="http://schemas.openxmlformats.org/officeDocument/2006/relationships" xmlns:m="http://schemas.openxmlformats.org/officeDocument/2006/math" xmlns:v="urn:schemas-microsoft-com:vml" xmlns:wp14="http://schemas.microsoft.com/office/word/2010/wordprocessingDrawing" xmlns:wp="http://schemas.openxmlformats.org/drawingml/2006/wordprocessingDrawing" xmlns:w10="urn:schemas-microsoft-com:office:word" xmlns:w="http://schemas.openxmlformats.org/wordprocessingml/2006/main" xmlns:w14="http://schemas.microsoft.com/office/word/2010/wordml" xmlns:w15="http://schemas.microsoft.com/office/word/2012/wordml" xmlns:w16cex="http://schemas.microsoft.com/office/word/2018/wordml/cex" xmlns:w16cid="http://schemas.microsoft.com/office/word/2016/wordml/cid" xmlns:w16="http://schemas.microsoft.com/office/word/2018/wordml" xmlns:w16sdtdh="http://schemas.microsoft.com/office/word/2020/wordml/sdtdatahash" xmlns:w16se="http://schemas.microsoft.com/office/word/2015/wordml/symex" xmlns:wpg="http://schemas.microsoft.com/office/word/2010/wordprocessingGroup" xmlns:wpi="http://schemas.microsoft.com/office/word/2010/wordprocessingInk" xmlns:wne="http://schemas.microsoft.com/office/word/2006/wordml" xmlns:wps="http://schemas.microsoft.com/office/word/2010/wordprocessingShape" mc:Ignorable="w14 w15 w16se w16cid w16 w16cex w16sdtdh wp14">
+<w:hdr xmlns:wpc="http://schemas.microsoft.com/office/word/2010/wordprocessingCanvas" xmlns:cx="http://schemas.microsoft.com/office/drawing/2014/chartex" xmlns:cx1="http://schemas.microsoft.com/office/drawing/2015/9/8/chartex" xmlns:cx2="http://schemas.microsoft.com/office/drawing/2015/10/21/chartex" xmlns:cx3="http://schemas.microsoft.com/office/drawing/2016/5/9/chartex" xmlns:cx4="http://schemas.microsoft.com/office/drawing/2016/5/10/chartex" xmlns:cx5="http://schemas.microsoft.com/office/drawing/2016/5/11/chartex" xmlns:cx6="http://schemas.microsoft.com/office/drawing/2016/5/12/chartex" xmlns:cx7="http://schemas.microsoft.com/office/drawing/2016/5/13/chartex" xmlns:cx8="http://schemas.microsoft.com/office/drawing/2016/5/14/chartex" xmlns:mc="http://schemas.openxmlformats.org/markup-compatibility/2006" xmlns:aink="http://schemas.microsoft.com/office/drawing/2016/ink" xmlns:am3d="http://schemas.microsoft.com/office/drawing/2017/model3d" xmlns:o="urn:schemas-microsoft-com:office:office" xmlns:oel="http://schemas.microsoft.com/office/2019/extlst" xmlns:r="http://schemas.openxmlformats.org/officeDocument/2006/relationships" xmlns:m="http://schemas.openxmlformats.org/officeDocument/2006/math" xmlns:v="urn:schemas-microsoft-com:vml" xmlns:wp14="http://schemas.microsoft.com/office/word/2010/wordprocessingDrawing" xmlns:wp="http://schemas.openxmlformats.org/drawingml/2006/wordprocessingDrawing" xmlns:w10="urn:schemas-microsoft-com:office:word" xmlns:w="http://schemas.openxmlformats.org/wordprocessingml/2006/main" xmlns:w14="http://schemas.microsoft.com/office/word/2010/wordml" xmlns:w15="http://schemas.microsoft.com/office/word/2012/wordml" xmlns:w16cex="http://schemas.microsoft.com/office/word/2018/wordml/cex" xmlns:w16cid="http://schemas.microsoft.com/office/word/2016/wordml/cid" xmlns:w16="http://schemas.microsoft.com/office/word/2018/wordml" xmlns:w16du="http://schemas.microsoft.com/office/word/2023/wordml/word16du" xmlns:w16sdtdh="http://schemas.microsoft.com/office/word/2020/wordml/sdtdatahash" xmlns:w16se="http://schemas.microsoft.com/office/word/2015/wordml/symex" xmlns:wpg="http://schemas.microsoft.com/office/word/2010/wordprocessingGroup" xmlns:wpi="http://schemas.microsoft.com/office/word/2010/wordprocessingInk" xmlns:wne="http://schemas.microsoft.com/office/word/2006/wordml" xmlns:wps="http://schemas.microsoft.com/office/word/2010/wordprocessingShape" mc:Ignorable="w14 w15 w16se w16cid w16 w16cex w16sdtdh w16du wp14">
   <w:p>
     <w:pPr>
       <w:pStyle w:val="En-tte"/>
@@ -1275,7 +1271,7 @@
 </file>
 
 <file path=word/numbering.xml><?xml version="1.0" encoding="utf-8"?>
-<w:numbering xmlns:wpc="http://schemas.microsoft.com/office/word/2010/wordprocessingCanvas" xmlns:cx="http://schemas.microsoft.com/office/drawing/2014/chartex" xmlns:cx1="http://schemas.microsoft.com/office/drawing/2015/9/8/chartex" xmlns:cx2="http://schemas.microsoft.com/office/drawing/2015/10/21/chartex" xmlns:cx3="http://schemas.microsoft.com/office/drawing/2016/5/9/chartex" xmlns:cx4="http://schemas.microsoft.com/office/drawing/2016/5/10/chartex" xmlns:cx5="http://schemas.microsoft.com/office/drawing/2016/5/11/chartex" xmlns:cx6="http://schemas.microsoft.com/office/drawing/2016/5/12/chartex" xmlns:cx7="http://schemas.microsoft.com/office/drawing/2016/5/13/chartex" xmlns:cx8="http://schemas.microsoft.com/office/drawing/2016/5/14/chartex" xmlns:mc="http://schemas.openxmlformats.org/markup-compatibility/2006" xmlns:aink="http://schemas.microsoft.com/office/drawing/2016/ink" xmlns:am3d="http://schemas.microsoft.com/office/drawing/2017/model3d" xmlns:o="urn:schemas-microsoft-com:office:office" xmlns:r="http://schemas.openxmlformats.org/officeDocument/2006/relationships" xmlns:m="http://schemas.openxmlformats.org/officeDocument/2006/math" xmlns:v="urn:schemas-microsoft-com:vml" xmlns:wp14="http://schemas.microsoft.com/office/word/2010/wordprocessingDrawing" xmlns:wp="http://schemas.openxmlformats.org/drawingml/2006/wordprocessingDrawing" xmlns:w10="urn:schemas-microsoft-com:office:word" xmlns:w="http://schemas.openxmlformats.org/wordprocessingml/2006/main" xmlns:w14="http://schemas.microsoft.com/office/word/2010/wordml" xmlns:w15="http://schemas.microsoft.com/office/word/2012/wordml" xmlns:w16cex="http://schemas.microsoft.com/office/word/2018/wordml/cex" xmlns:w16cid="http://schemas.microsoft.com/office/word/2016/wordml/cid" xmlns:w16="http://schemas.microsoft.com/office/word/2018/wordml" xmlns:w16sdtdh="http://schemas.microsoft.com/office/word/2020/wordml/sdtdatahash" xmlns:w16se="http://schemas.microsoft.com/office/word/2015/wordml/symex" xmlns:wpg="http://schemas.microsoft.com/office/word/2010/wordprocessingGroup" xmlns:wpi="http://schemas.microsoft.com/office/word/2010/wordprocessingInk" xmlns:wne="http://schemas.microsoft.com/office/word/2006/wordml" xmlns:wps="http://schemas.microsoft.com/office/word/2010/wordprocessingShape" mc:Ignorable="w14 w15 w16se w16cid w16 w16cex w16sdtdh wp14">
+<w:numbering xmlns:wpc="http://schemas.microsoft.com/office/word/2010/wordprocessingCanvas" xmlns:cx="http://schemas.microsoft.com/office/drawing/2014/chartex" xmlns:cx1="http://schemas.microsoft.com/office/drawing/2015/9/8/chartex" xmlns:cx2="http://schemas.microsoft.com/office/drawing/2015/10/21/chartex" xmlns:cx3="http://schemas.microsoft.com/office/drawing/2016/5/9/chartex" xmlns:cx4="http://schemas.microsoft.com/office/drawing/2016/5/10/chartex" xmlns:cx5="http://schemas.microsoft.com/office/drawing/2016/5/11/chartex" xmlns:cx6="http://schemas.microsoft.com/office/drawing/2016/5/12/chartex" xmlns:cx7="http://schemas.microsoft.com/office/drawing/2016/5/13/chartex" xmlns:cx8="http://schemas.microsoft.com/office/drawing/2016/5/14/chartex" xmlns:mc="http://schemas.openxmlformats.org/markup-compatibility/2006" xmlns:aink="http://schemas.microsoft.com/office/drawing/2016/ink" xmlns:am3d="http://schemas.microsoft.com/office/drawing/2017/model3d" xmlns:o="urn:schemas-microsoft-com:office:office" xmlns:oel="http://schemas.microsoft.com/office/2019/extlst" xmlns:r="http://schemas.openxmlformats.org/officeDocument/2006/relationships" xmlns:m="http://schemas.openxmlformats.org/officeDocument/2006/math" xmlns:v="urn:schemas-microsoft-com:vml" xmlns:wp14="http://schemas.microsoft.com/office/word/2010/wordprocessingDrawing" xmlns:wp="http://schemas.openxmlformats.org/drawingml/2006/wordprocessingDrawing" xmlns:w10="urn:schemas-microsoft-com:office:word" xmlns:w="http://schemas.openxmlformats.org/wordprocessingml/2006/main" xmlns:w14="http://schemas.microsoft.com/office/word/2010/wordml" xmlns:w15="http://schemas.microsoft.com/office/word/2012/wordml" xmlns:w16cex="http://schemas.microsoft.com/office/word/2018/wordml/cex" xmlns:w16cid="http://schemas.microsoft.com/office/word/2016/wordml/cid" xmlns:w16="http://schemas.microsoft.com/office/word/2018/wordml" xmlns:w16du="http://schemas.microsoft.com/office/word/2023/wordml/word16du" xmlns:w16sdtdh="http://schemas.microsoft.com/office/word/2020/wordml/sdtdatahash" xmlns:w16se="http://schemas.microsoft.com/office/word/2015/wordml/symex" xmlns:wpg="http://schemas.microsoft.com/office/word/2010/wordprocessingGroup" xmlns:wpi="http://schemas.microsoft.com/office/word/2010/wordprocessingInk" xmlns:wne="http://schemas.microsoft.com/office/word/2006/wordml" xmlns:wps="http://schemas.microsoft.com/office/word/2010/wordprocessingShape" mc:Ignorable="w14 w15 w16se w16cid w16 w16cex w16sdtdh w16du wp14">
   <w:abstractNum w:abstractNumId="0" w15:restartNumberingAfterBreak="0">
     <w:nsid w:val="068B3040"/>
     <w:multiLevelType w:val="hybridMultilevel"/>
@@ -2234,35 +2230,151 @@
       </w:rPr>
     </w:lvl>
   </w:abstractNum>
-  <w:num w:numId="1">
+  <w:abstractNum w:abstractNumId="8" w15:restartNumberingAfterBreak="0">
+    <w:nsid w:val="78331248"/>
+    <w:multiLevelType w:val="hybridMultilevel"/>
+    <w:tmpl w:val="FB0CBE5A"/>
+    <w:lvl w:ilvl="0" w:tplc="040C0001">
+      <w:start w:val="1"/>
+      <w:numFmt w:val="bullet"/>
+      <w:lvlText w:val=""/>
+      <w:lvlJc w:val="left"/>
+      <w:pPr>
+        <w:ind w:left="720" w:hanging="360"/>
+      </w:pPr>
+      <w:rPr>
+        <w:rFonts w:ascii="Symbol" w:hAnsi="Symbol" w:hint="default"/>
+      </w:rPr>
+    </w:lvl>
+    <w:lvl w:ilvl="1" w:tplc="040C0003" w:tentative="1">
+      <w:start w:val="1"/>
+      <w:numFmt w:val="bullet"/>
+      <w:lvlText w:val="o"/>
+      <w:lvlJc w:val="left"/>
+      <w:pPr>
+        <w:ind w:left="1440" w:hanging="360"/>
+      </w:pPr>
+      <w:rPr>
+        <w:rFonts w:ascii="Courier New" w:hAnsi="Courier New" w:cs="Courier New" w:hint="default"/>
+      </w:rPr>
+    </w:lvl>
+    <w:lvl w:ilvl="2" w:tplc="040C0005" w:tentative="1">
+      <w:start w:val="1"/>
+      <w:numFmt w:val="bullet"/>
+      <w:lvlText w:val=""/>
+      <w:lvlJc w:val="left"/>
+      <w:pPr>
+        <w:ind w:left="2160" w:hanging="360"/>
+      </w:pPr>
+      <w:rPr>
+        <w:rFonts w:ascii="Wingdings" w:hAnsi="Wingdings" w:hint="default"/>
+      </w:rPr>
+    </w:lvl>
+    <w:lvl w:ilvl="3" w:tplc="040C0001" w:tentative="1">
+      <w:start w:val="1"/>
+      <w:numFmt w:val="bullet"/>
+      <w:lvlText w:val=""/>
+      <w:lvlJc w:val="left"/>
+      <w:pPr>
+        <w:ind w:left="2880" w:hanging="360"/>
+      </w:pPr>
+      <w:rPr>
+        <w:rFonts w:ascii="Symbol" w:hAnsi="Symbol" w:hint="default"/>
+      </w:rPr>
+    </w:lvl>
+    <w:lvl w:ilvl="4" w:tplc="040C0003" w:tentative="1">
+      <w:start w:val="1"/>
+      <w:numFmt w:val="bullet"/>
+      <w:lvlText w:val="o"/>
+      <w:lvlJc w:val="left"/>
+      <w:pPr>
+        <w:ind w:left="3600" w:hanging="360"/>
+      </w:pPr>
+      <w:rPr>
+        <w:rFonts w:ascii="Courier New" w:hAnsi="Courier New" w:cs="Courier New" w:hint="default"/>
+      </w:rPr>
+    </w:lvl>
+    <w:lvl w:ilvl="5" w:tplc="040C0005" w:tentative="1">
+      <w:start w:val="1"/>
+      <w:numFmt w:val="bullet"/>
+      <w:lvlText w:val=""/>
+      <w:lvlJc w:val="left"/>
+      <w:pPr>
+        <w:ind w:left="4320" w:hanging="360"/>
+      </w:pPr>
+      <w:rPr>
+        <w:rFonts w:ascii="Wingdings" w:hAnsi="Wingdings" w:hint="default"/>
+      </w:rPr>
+    </w:lvl>
+    <w:lvl w:ilvl="6" w:tplc="040C0001" w:tentative="1">
+      <w:start w:val="1"/>
+      <w:numFmt w:val="bullet"/>
+      <w:lvlText w:val=""/>
+      <w:lvlJc w:val="left"/>
+      <w:pPr>
+        <w:ind w:left="5040" w:hanging="360"/>
+      </w:pPr>
+      <w:rPr>
+        <w:rFonts w:ascii="Symbol" w:hAnsi="Symbol" w:hint="default"/>
+      </w:rPr>
+    </w:lvl>
+    <w:lvl w:ilvl="7" w:tplc="040C0003" w:tentative="1">
+      <w:start w:val="1"/>
+      <w:numFmt w:val="bullet"/>
+      <w:lvlText w:val="o"/>
+      <w:lvlJc w:val="left"/>
+      <w:pPr>
+        <w:ind w:left="5760" w:hanging="360"/>
+      </w:pPr>
+      <w:rPr>
+        <w:rFonts w:ascii="Courier New" w:hAnsi="Courier New" w:cs="Courier New" w:hint="default"/>
+      </w:rPr>
+    </w:lvl>
+    <w:lvl w:ilvl="8" w:tplc="040C0005" w:tentative="1">
+      <w:start w:val="1"/>
+      <w:numFmt w:val="bullet"/>
+      <w:lvlText w:val=""/>
+      <w:lvlJc w:val="left"/>
+      <w:pPr>
+        <w:ind w:left="6480" w:hanging="360"/>
+      </w:pPr>
+      <w:rPr>
+        <w:rFonts w:ascii="Wingdings" w:hAnsi="Wingdings" w:hint="default"/>
+      </w:rPr>
+    </w:lvl>
+  </w:abstractNum>
+  <w:num w:numId="1" w16cid:durableId="920600825">
     <w:abstractNumId w:val="5"/>
   </w:num>
-  <w:num w:numId="2">
+  <w:num w:numId="2" w16cid:durableId="1503163208">
     <w:abstractNumId w:val="7"/>
   </w:num>
-  <w:num w:numId="3">
+  <w:num w:numId="3" w16cid:durableId="2026861010">
     <w:abstractNumId w:val="4"/>
   </w:num>
-  <w:num w:numId="4">
+  <w:num w:numId="4" w16cid:durableId="676424459">
     <w:abstractNumId w:val="6"/>
   </w:num>
-  <w:num w:numId="5">
+  <w:num w:numId="5" w16cid:durableId="2055959539">
     <w:abstractNumId w:val="3"/>
   </w:num>
-  <w:num w:numId="6">
+  <w:num w:numId="6" w16cid:durableId="1734043957">
     <w:abstractNumId w:val="0"/>
   </w:num>
-  <w:num w:numId="7">
+  <w:num w:numId="7" w16cid:durableId="103162032">
     <w:abstractNumId w:val="1"/>
   </w:num>
-  <w:num w:numId="8">
+  <w:num w:numId="8" w16cid:durableId="1972244259">
     <w:abstractNumId w:val="2"/>
+  </w:num>
+  <w:num w:numId="9" w16cid:durableId="1013335744">
+    <w:abstractNumId w:val="8"/>
   </w:num>
 </w:numbering>
 </file>
 
 <file path=word/styles.xml><?xml version="1.0" encoding="utf-8"?>
-<w:styles xmlns:mc="http://schemas.openxmlformats.org/markup-compatibility/2006" xmlns:r="http://schemas.openxmlformats.org/officeDocument/2006/relationships" xmlns:w="http://schemas.openxmlformats.org/wordprocessingml/2006/main" xmlns:w14="http://schemas.microsoft.com/office/word/2010/wordml" xmlns:w15="http://schemas.microsoft.com/office/word/2012/wordml" xmlns:w16cex="http://schemas.microsoft.com/office/word/2018/wordml/cex" xmlns:w16cid="http://schemas.microsoft.com/office/word/2016/wordml/cid" xmlns:w16="http://schemas.microsoft.com/office/word/2018/wordml" xmlns:w16sdtdh="http://schemas.microsoft.com/office/word/2020/wordml/sdtdatahash" xmlns:w16se="http://schemas.microsoft.com/office/word/2015/wordml/symex" mc:Ignorable="w14 w15 w16se w16cid w16 w16cex w16sdtdh">
+<w:styles xmlns:mc="http://schemas.openxmlformats.org/markup-compatibility/2006" xmlns:r="http://schemas.openxmlformats.org/officeDocument/2006/relationships" xmlns:w="http://schemas.openxmlformats.org/wordprocessingml/2006/main" xmlns:w14="http://schemas.microsoft.com/office/word/2010/wordml" xmlns:w15="http://schemas.microsoft.com/office/word/2012/wordml" xmlns:w16cex="http://schemas.microsoft.com/office/word/2018/wordml/cex" xmlns:w16cid="http://schemas.microsoft.com/office/word/2016/wordml/cid" xmlns:w16="http://schemas.microsoft.com/office/word/2018/wordml" xmlns:w16du="http://schemas.microsoft.com/office/word/2023/wordml/word16du" xmlns:w16sdtdh="http://schemas.microsoft.com/office/word/2020/wordml/sdtdatahash" xmlns:w16se="http://schemas.microsoft.com/office/word/2015/wordml/symex" mc:Ignorable="w14 w15 w16se w16cid w16 w16cex w16sdtdh w16du">
   <w:docDefaults>
     <w:rPrDefault>
       <w:rPr>
@@ -3396,7 +3508,7 @@
 </file>
 
 <file path=word/glossary/document.xml><?xml version="1.0" encoding="utf-8"?>
-<w:glossaryDocument xmlns:wpc="http://schemas.microsoft.com/office/word/2010/wordprocessingCanvas" xmlns:cx="http://schemas.microsoft.com/office/drawing/2014/chartex" xmlns:cx1="http://schemas.microsoft.com/office/drawing/2015/9/8/chartex" xmlns:cx2="http://schemas.microsoft.com/office/drawing/2015/10/21/chartex" xmlns:cx3="http://schemas.microsoft.com/office/drawing/2016/5/9/chartex" xmlns:cx4="http://schemas.microsoft.com/office/drawing/2016/5/10/chartex" xmlns:cx5="http://schemas.microsoft.com/office/drawing/2016/5/11/chartex" xmlns:cx6="http://schemas.microsoft.com/office/drawing/2016/5/12/chartex" xmlns:cx7="http://schemas.microsoft.com/office/drawing/2016/5/13/chartex" xmlns:cx8="http://schemas.microsoft.com/office/drawing/2016/5/14/chartex" xmlns:mc="http://schemas.openxmlformats.org/markup-compatibility/2006" xmlns:aink="http://schemas.microsoft.com/office/drawing/2016/ink" xmlns:am3d="http://schemas.microsoft.com/office/drawing/2017/model3d" xmlns:o="urn:schemas-microsoft-com:office:office" xmlns:r="http://schemas.openxmlformats.org/officeDocument/2006/relationships" xmlns:m="http://schemas.openxmlformats.org/officeDocument/2006/math" xmlns:v="urn:schemas-microsoft-com:vml" xmlns:wp14="http://schemas.microsoft.com/office/word/2010/wordprocessingDrawing" xmlns:wp="http://schemas.openxmlformats.org/drawingml/2006/wordprocessingDrawing" xmlns:w10="urn:schemas-microsoft-com:office:word" xmlns:w="http://schemas.openxmlformats.org/wordprocessingml/2006/main" xmlns:w14="http://schemas.microsoft.com/office/word/2010/wordml" xmlns:w15="http://schemas.microsoft.com/office/word/2012/wordml" xmlns:w16cex="http://schemas.microsoft.com/office/word/2018/wordml/cex" xmlns:w16cid="http://schemas.microsoft.com/office/word/2016/wordml/cid" xmlns:w16="http://schemas.microsoft.com/office/word/2018/wordml" xmlns:w16sdtdh="http://schemas.microsoft.com/office/word/2020/wordml/sdtdatahash" xmlns:w16se="http://schemas.microsoft.com/office/word/2015/wordml/symex" xmlns:wpg="http://schemas.microsoft.com/office/word/2010/wordprocessingGroup" xmlns:wpi="http://schemas.microsoft.com/office/word/2010/wordprocessingInk" xmlns:wne="http://schemas.microsoft.com/office/word/2006/wordml" xmlns:wps="http://schemas.microsoft.com/office/word/2010/wordprocessingShape" mc:Ignorable="w14 w15 w16se w16cid w16 w16cex w16sdtdh wp14">
+<w:glossaryDocument xmlns:wpc="http://schemas.microsoft.com/office/word/2010/wordprocessingCanvas" xmlns:cx="http://schemas.microsoft.com/office/drawing/2014/chartex" xmlns:cx1="http://schemas.microsoft.com/office/drawing/2015/9/8/chartex" xmlns:cx2="http://schemas.microsoft.com/office/drawing/2015/10/21/chartex" xmlns:cx3="http://schemas.microsoft.com/office/drawing/2016/5/9/chartex" xmlns:cx4="http://schemas.microsoft.com/office/drawing/2016/5/10/chartex" xmlns:cx5="http://schemas.microsoft.com/office/drawing/2016/5/11/chartex" xmlns:cx6="http://schemas.microsoft.com/office/drawing/2016/5/12/chartex" xmlns:cx7="http://schemas.microsoft.com/office/drawing/2016/5/13/chartex" xmlns:cx8="http://schemas.microsoft.com/office/drawing/2016/5/14/chartex" xmlns:mc="http://schemas.openxmlformats.org/markup-compatibility/2006" xmlns:aink="http://schemas.microsoft.com/office/drawing/2016/ink" xmlns:am3d="http://schemas.microsoft.com/office/drawing/2017/model3d" xmlns:o="urn:schemas-microsoft-com:office:office" xmlns:oel="http://schemas.microsoft.com/office/2019/extlst" xmlns:r="http://schemas.openxmlformats.org/officeDocument/2006/relationships" xmlns:m="http://schemas.openxmlformats.org/officeDocument/2006/math" xmlns:v="urn:schemas-microsoft-com:vml" xmlns:wp14="http://schemas.microsoft.com/office/word/2010/wordprocessingDrawing" xmlns:wp="http://schemas.openxmlformats.org/drawingml/2006/wordprocessingDrawing" xmlns:w10="urn:schemas-microsoft-com:office:word" xmlns:w="http://schemas.openxmlformats.org/wordprocessingml/2006/main" xmlns:w14="http://schemas.microsoft.com/office/word/2010/wordml" xmlns:w15="http://schemas.microsoft.com/office/word/2012/wordml" xmlns:w16cex="http://schemas.microsoft.com/office/word/2018/wordml/cex" xmlns:w16cid="http://schemas.microsoft.com/office/word/2016/wordml/cid" xmlns:w16="http://schemas.microsoft.com/office/word/2018/wordml" xmlns:w16du="http://schemas.microsoft.com/office/word/2023/wordml/word16du" xmlns:w16sdtdh="http://schemas.microsoft.com/office/word/2020/wordml/sdtdatahash" xmlns:w16se="http://schemas.microsoft.com/office/word/2015/wordml/symex" xmlns:wpg="http://schemas.microsoft.com/office/word/2010/wordprocessingGroup" xmlns:wpi="http://schemas.microsoft.com/office/word/2010/wordprocessingInk" xmlns:wne="http://schemas.microsoft.com/office/word/2006/wordml" xmlns:wps="http://schemas.microsoft.com/office/word/2010/wordprocessingShape" mc:Ignorable="w14 w15 w16se w16cid w16 w16cex w16sdtdh w16du wp14">
   <w:docParts>
     <w:docPart>
       <w:docPartPr>
@@ -3429,7 +3541,7 @@
 </file>
 
 <file path=word/glossary/fontTable.xml><?xml version="1.0" encoding="utf-8"?>
-<w:fonts xmlns:mc="http://schemas.openxmlformats.org/markup-compatibility/2006" xmlns:r="http://schemas.openxmlformats.org/officeDocument/2006/relationships" xmlns:w="http://schemas.openxmlformats.org/wordprocessingml/2006/main" xmlns:w14="http://schemas.microsoft.com/office/word/2010/wordml" xmlns:w15="http://schemas.microsoft.com/office/word/2012/wordml" xmlns:w16cex="http://schemas.microsoft.com/office/word/2018/wordml/cex" xmlns:w16cid="http://schemas.microsoft.com/office/word/2016/wordml/cid" xmlns:w16="http://schemas.microsoft.com/office/word/2018/wordml" xmlns:w16sdtdh="http://schemas.microsoft.com/office/word/2020/wordml/sdtdatahash" xmlns:w16se="http://schemas.microsoft.com/office/word/2015/wordml/symex" mc:Ignorable="w14 w15 w16se w16cid w16 w16cex w16sdtdh">
+<w:fonts xmlns:mc="http://schemas.openxmlformats.org/markup-compatibility/2006" xmlns:r="http://schemas.openxmlformats.org/officeDocument/2006/relationships" xmlns:w="http://schemas.openxmlformats.org/wordprocessingml/2006/main" xmlns:w14="http://schemas.microsoft.com/office/word/2010/wordml" xmlns:w15="http://schemas.microsoft.com/office/word/2012/wordml" xmlns:w16cex="http://schemas.microsoft.com/office/word/2018/wordml/cex" xmlns:w16cid="http://schemas.microsoft.com/office/word/2016/wordml/cid" xmlns:w16="http://schemas.microsoft.com/office/word/2018/wordml" xmlns:w16du="http://schemas.microsoft.com/office/word/2023/wordml/word16du" xmlns:w16sdtdh="http://schemas.microsoft.com/office/word/2020/wordml/sdtdatahash" xmlns:w16se="http://schemas.microsoft.com/office/word/2015/wordml/symex" mc:Ignorable="w14 w15 w16se w16cid w16 w16cex w16sdtdh w16du">
   <w:font w:name="Symbol">
     <w:panose1 w:val="05050102010706020507"/>
     <w:charset w:val="02"/>
@@ -3459,7 +3571,6 @@
     <w:sig w:usb0="00000000" w:usb1="10000000" w:usb2="00000000" w:usb3="00000000" w:csb0="80000000" w:csb1="00000000"/>
   </w:font>
   <w:font w:name="Aptos">
-    <w:altName w:val="Calibri"/>
     <w:charset w:val="00"/>
     <w:family w:val="swiss"/>
     <w:pitch w:val="variable"/>
@@ -3470,10 +3581,9 @@
     <w:charset w:val="00"/>
     <w:family w:val="swiss"/>
     <w:pitch w:val="variable"/>
-    <w:sig w:usb0="E4002EFF" w:usb1="C200247B" w:usb2="00000009" w:usb3="00000000" w:csb0="000001FF" w:csb1="00000000"/>
+    <w:sig w:usb0="E4002EFF" w:usb1="C000247B" w:usb2="00000009" w:usb3="00000000" w:csb0="000001FF" w:csb1="00000000"/>
   </w:font>
   <w:font w:name="Aptos Display">
-    <w:altName w:val="Calibri"/>
     <w:charset w:val="00"/>
     <w:family w:val="swiss"/>
     <w:pitch w:val="variable"/>
@@ -3486,18 +3596,11 @@
     <w:pitch w:val="fixed"/>
     <w:sig w:usb0="E00006FF" w:usb1="0000FCFF" w:usb2="00000001" w:usb3="00000000" w:csb0="0000019F" w:csb1="00000000"/>
   </w:font>
-  <w:font w:name="Calibri Light">
-    <w:panose1 w:val="020F0302020204030204"/>
-    <w:charset w:val="00"/>
-    <w:family w:val="swiss"/>
-    <w:pitch w:val="variable"/>
-    <w:sig w:usb0="E4002EFF" w:usb1="C200247B" w:usb2="00000009" w:usb3="00000000" w:csb0="000001FF" w:csb1="00000000"/>
-  </w:font>
 </w:fonts>
 </file>
 
 <file path=word/glossary/settings.xml><?xml version="1.0" encoding="utf-8"?>
-<w:settings xmlns:mc="http://schemas.openxmlformats.org/markup-compatibility/2006" xmlns:o="urn:schemas-microsoft-com:office:office" xmlns:r="http://schemas.openxmlformats.org/officeDocument/2006/relationships" xmlns:m="http://schemas.openxmlformats.org/officeDocument/2006/math" xmlns:v="urn:schemas-microsoft-com:vml" xmlns:w10="urn:schemas-microsoft-com:office:word" xmlns:w="http://schemas.openxmlformats.org/wordprocessingml/2006/main" xmlns:w14="http://schemas.microsoft.com/office/word/2010/wordml" xmlns:w15="http://schemas.microsoft.com/office/word/2012/wordml" xmlns:w16cex="http://schemas.microsoft.com/office/word/2018/wordml/cex" xmlns:w16cid="http://schemas.microsoft.com/office/word/2016/wordml/cid" xmlns:w16="http://schemas.microsoft.com/office/word/2018/wordml" xmlns:w16sdtdh="http://schemas.microsoft.com/office/word/2020/wordml/sdtdatahash" xmlns:w16se="http://schemas.microsoft.com/office/word/2015/wordml/symex" xmlns:sl="http://schemas.openxmlformats.org/schemaLibrary/2006/main" mc:Ignorable="w14 w15 w16se w16cid w16 w16cex w16sdtdh">
+<w:settings xmlns:mc="http://schemas.openxmlformats.org/markup-compatibility/2006" xmlns:o="urn:schemas-microsoft-com:office:office" xmlns:r="http://schemas.openxmlformats.org/officeDocument/2006/relationships" xmlns:m="http://schemas.openxmlformats.org/officeDocument/2006/math" xmlns:v="urn:schemas-microsoft-com:vml" xmlns:w10="urn:schemas-microsoft-com:office:word" xmlns:w="http://schemas.openxmlformats.org/wordprocessingml/2006/main" xmlns:w14="http://schemas.microsoft.com/office/word/2010/wordml" xmlns:w15="http://schemas.microsoft.com/office/word/2012/wordml" xmlns:w16cex="http://schemas.microsoft.com/office/word/2018/wordml/cex" xmlns:w16cid="http://schemas.microsoft.com/office/word/2016/wordml/cid" xmlns:w16="http://schemas.microsoft.com/office/word/2018/wordml" xmlns:w16du="http://schemas.microsoft.com/office/word/2023/wordml/word16du" xmlns:w16sdtdh="http://schemas.microsoft.com/office/word/2020/wordml/sdtdatahash" xmlns:w16se="http://schemas.microsoft.com/office/word/2015/wordml/symex" xmlns:sl="http://schemas.openxmlformats.org/schemaLibrary/2006/main" mc:Ignorable="w14 w15 w16se w16cid w16 w16cex w16sdtdh w16du">
   <w:view w:val="normal"/>
   <w:defaultTabStop w:val="708"/>
   <w:hyphenationZone w:val="425"/>
@@ -3515,12 +3618,14 @@
     <w:rsidRoot w:val="00772AB5"/>
     <w:rsid w:val="002622C0"/>
     <w:rsid w:val="0040209B"/>
+    <w:rsid w:val="00501852"/>
     <w:rsid w:val="00567221"/>
     <w:rsid w:val="00772AB5"/>
     <w:rsid w:val="007C4677"/>
     <w:rsid w:val="007F67FE"/>
     <w:rsid w:val="0083327A"/>
     <w:rsid w:val="00875647"/>
+    <w:rsid w:val="008F61AF"/>
     <w:rsid w:val="00AD1D0F"/>
     <w:rsid w:val="00B03C1B"/>
     <w:rsid w:val="00B2610D"/>
@@ -3548,7 +3653,7 @@
 </file>
 
 <file path=word/glossary/styles.xml><?xml version="1.0" encoding="utf-8"?>
-<w:styles xmlns:mc="http://schemas.openxmlformats.org/markup-compatibility/2006" xmlns:r="http://schemas.openxmlformats.org/officeDocument/2006/relationships" xmlns:w="http://schemas.openxmlformats.org/wordprocessingml/2006/main" xmlns:w14="http://schemas.microsoft.com/office/word/2010/wordml" xmlns:w15="http://schemas.microsoft.com/office/word/2012/wordml" xmlns:w16cex="http://schemas.microsoft.com/office/word/2018/wordml/cex" xmlns:w16cid="http://schemas.microsoft.com/office/word/2016/wordml/cid" xmlns:w16="http://schemas.microsoft.com/office/word/2018/wordml" xmlns:w16sdtdh="http://schemas.microsoft.com/office/word/2020/wordml/sdtdatahash" xmlns:w16se="http://schemas.microsoft.com/office/word/2015/wordml/symex" mc:Ignorable="w14 w15 w16se w16cid w16 w16cex w16sdtdh">
+<w:styles xmlns:mc="http://schemas.openxmlformats.org/markup-compatibility/2006" xmlns:r="http://schemas.openxmlformats.org/officeDocument/2006/relationships" xmlns:w="http://schemas.openxmlformats.org/wordprocessingml/2006/main" xmlns:w14="http://schemas.microsoft.com/office/word/2010/wordml" xmlns:w15="http://schemas.microsoft.com/office/word/2012/wordml" xmlns:w16cex="http://schemas.microsoft.com/office/word/2018/wordml/cex" xmlns:w16cid="http://schemas.microsoft.com/office/word/2016/wordml/cid" xmlns:w16="http://schemas.microsoft.com/office/word/2018/wordml" xmlns:w16du="http://schemas.microsoft.com/office/word/2023/wordml/word16du" xmlns:w16sdtdh="http://schemas.microsoft.com/office/word/2020/wordml/sdtdatahash" xmlns:w16se="http://schemas.microsoft.com/office/word/2015/wordml/symex" mc:Ignorable="w14 w15 w16se w16cid w16 w16cex w16sdtdh w16du">
   <w:docDefaults>
     <w:rPrDefault>
       <w:rPr>
@@ -3987,7 +4092,7 @@
 </file>
 
 <file path=word/glossary/webSettings.xml><?xml version="1.0" encoding="utf-8"?>
-<w:webSettings xmlns:mc="http://schemas.openxmlformats.org/markup-compatibility/2006" xmlns:r="http://schemas.openxmlformats.org/officeDocument/2006/relationships" xmlns:w="http://schemas.openxmlformats.org/wordprocessingml/2006/main" xmlns:w14="http://schemas.microsoft.com/office/word/2010/wordml" xmlns:w15="http://schemas.microsoft.com/office/word/2012/wordml" xmlns:w16cex="http://schemas.microsoft.com/office/word/2018/wordml/cex" xmlns:w16cid="http://schemas.microsoft.com/office/word/2016/wordml/cid" xmlns:w16="http://schemas.microsoft.com/office/word/2018/wordml" xmlns:w16sdtdh="http://schemas.microsoft.com/office/word/2020/wordml/sdtdatahash" xmlns:w16se="http://schemas.microsoft.com/office/word/2015/wordml/symex" mc:Ignorable="w14 w15 w16se w16cid w16 w16cex w16sdtdh">
+<w:webSettings xmlns:mc="http://schemas.openxmlformats.org/markup-compatibility/2006" xmlns:r="http://schemas.openxmlformats.org/officeDocument/2006/relationships" xmlns:w="http://schemas.openxmlformats.org/wordprocessingml/2006/main" xmlns:w14="http://schemas.microsoft.com/office/word/2010/wordml" xmlns:w15="http://schemas.microsoft.com/office/word/2012/wordml" xmlns:w16cex="http://schemas.microsoft.com/office/word/2018/wordml/cex" xmlns:w16cid="http://schemas.microsoft.com/office/word/2016/wordml/cid" xmlns:w16="http://schemas.microsoft.com/office/word/2018/wordml" xmlns:w16du="http://schemas.microsoft.com/office/word/2023/wordml/word16du" xmlns:w16sdtdh="http://schemas.microsoft.com/office/word/2020/wordml/sdtdatahash" xmlns:w16se="http://schemas.microsoft.com/office/word/2015/wordml/symex" mc:Ignorable="w14 w15 w16se w16cid w16 w16cex w16sdtdh w16du">
   <w:optimizeForBrowser/>
   <w:allowPNG/>
 </w:webSettings>

</xml_diff>

<commit_message>
ci(Update): Update French 'How to use' documentation
Revised the French version of the 'How to use' guide to ensure accuracy
and clarity. This update includes corrected terminology and improved
explanations for better user understanding.
</commit_message>
<xml_diff>
--- a/MyExpenses.Wpf/Resources/How to use/How to use_fr.docx
+++ b/MyExpenses.Wpf/Resources/How to use/How to use_fr.docx
@@ -57,7 +57,7 @@
               <w:noProof/>
             </w:rPr>
             <w:drawing>
-              <wp:anchor distT="0" distB="0" distL="114300" distR="114300" simplePos="0" relativeHeight="251661312" behindDoc="0" locked="0" layoutInCell="1" allowOverlap="1" wp14:anchorId="38C045DF" wp14:editId="3345F951">
+              <wp:anchor distT="0" distB="0" distL="114300" distR="114300" simplePos="0" relativeHeight="251645952" behindDoc="0" locked="0" layoutInCell="1" allowOverlap="1" wp14:anchorId="38C045DF" wp14:editId="7759656D">
                 <wp:simplePos x="0" y="0"/>
                 <wp:positionH relativeFrom="margin">
                   <wp:align>center</wp:align>
@@ -559,21 +559,7 @@
                 <w:rStyle w:val="Lienhypertexte"/>
                 <w:noProof/>
               </w:rPr>
-              <w:t>Configuration</w:t>
-            </w:r>
-            <w:r>
-              <w:rPr>
-                <w:rStyle w:val="Lienhypertexte"/>
-                <w:noProof/>
-              </w:rPr>
-              <w:t xml:space="preserve"> </w:t>
-            </w:r>
-            <w:r>
-              <w:rPr>
-                <w:rStyle w:val="Lienhypertexte"/>
-                <w:noProof/>
-              </w:rPr>
-              <w:t>initial</w:t>
+              <w:t>Configuration initial</w:t>
             </w:r>
             <w:r>
               <w:rPr>
@@ -1059,7 +1045,7 @@
           <w:noProof/>
         </w:rPr>
         <w:drawing>
-          <wp:anchor distT="0" distB="0" distL="114300" distR="114300" simplePos="0" relativeHeight="251662336" behindDoc="1" locked="0" layoutInCell="1" allowOverlap="1" wp14:anchorId="54DED799" wp14:editId="535CDF15">
+          <wp:anchor distT="0" distB="0" distL="114300" distR="114300" simplePos="0" relativeHeight="251646976" behindDoc="1" locked="0" layoutInCell="1" allowOverlap="1" wp14:anchorId="54DED799" wp14:editId="3B94FD6F">
             <wp:simplePos x="0" y="0"/>
             <wp:positionH relativeFrom="column">
               <wp:posOffset>14605</wp:posOffset>
@@ -1131,7 +1117,7 @@
           <w:noProof/>
         </w:rPr>
         <w:drawing>
-          <wp:anchor distT="0" distB="0" distL="114300" distR="114300" simplePos="0" relativeHeight="251663360" behindDoc="1" locked="0" layoutInCell="1" allowOverlap="1" wp14:anchorId="6CE9B54D" wp14:editId="63BE8B88">
+          <wp:anchor distT="0" distB="0" distL="114300" distR="114300" simplePos="0" relativeHeight="251648000" behindDoc="1" locked="0" layoutInCell="1" allowOverlap="1" wp14:anchorId="6CE9B54D" wp14:editId="5DCB6875">
             <wp:simplePos x="0" y="0"/>
             <wp:positionH relativeFrom="column">
               <wp:posOffset>-128270</wp:posOffset>
@@ -1228,55 +1214,1905 @@
         <w:rPr>
           <w:noProof/>
         </w:rPr>
-        <w:drawing>
-          <wp:anchor distT="0" distB="0" distL="114300" distR="114300" simplePos="0" relativeHeight="251664384" behindDoc="0" locked="0" layoutInCell="1" allowOverlap="1" wp14:anchorId="7BD25549" wp14:editId="0E9B6D03">
-            <wp:simplePos x="0" y="0"/>
-            <wp:positionH relativeFrom="column">
-              <wp:posOffset>-464185</wp:posOffset>
-            </wp:positionH>
-            <wp:positionV relativeFrom="paragraph">
-              <wp:posOffset>259715</wp:posOffset>
-            </wp:positionV>
-            <wp:extent cx="6739255" cy="3790950"/>
-            <wp:effectExtent l="0" t="0" r="4445" b="0"/>
-            <wp:wrapSquare wrapText="bothSides"/>
-            <wp:docPr id="1993931248" name="First setting - language.png" descr="Une image contenant texte, capture d’écran, logiciel, Logiciel multimédia&#10;&#10;Description générée automatiquement"/>
-            <wp:cNvGraphicFramePr>
-              <a:graphicFrameLocks xmlns:a="http://schemas.openxmlformats.org/drawingml/2006/main" noChangeAspect="1"/>
-            </wp:cNvGraphicFramePr>
-            <a:graphic xmlns:a="http://schemas.openxmlformats.org/drawingml/2006/main">
-              <a:graphicData uri="http://schemas.openxmlformats.org/drawingml/2006/picture">
-                <pic:pic xmlns:pic="http://schemas.openxmlformats.org/drawingml/2006/picture">
-                  <pic:nvPicPr>
-                    <pic:cNvPr id="1993931248" name="First setting - language.png" descr="Une image contenant texte, capture d’écran, logiciel, Logiciel multimédia&#10;&#10;Description générée automatiquement"/>
-                    <pic:cNvPicPr/>
-                  </pic:nvPicPr>
-                  <pic:blipFill>
-                    <a:blip r:link="rId15"/>
-                    <a:stretch>
-                      <a:fillRect/>
-                    </a:stretch>
-                  </pic:blipFill>
-                  <pic:spPr>
-                    <a:xfrm>
-                      <a:off x="0" y="0"/>
-                      <a:ext cx="6739255" cy="3790950"/>
-                    </a:xfrm>
-                    <a:prstGeom prst="rect">
-                      <a:avLst/>
-                    </a:prstGeom>
-                  </pic:spPr>
-                </pic:pic>
-              </a:graphicData>
-            </a:graphic>
-            <wp14:sizeRelH relativeFrom="page">
-              <wp14:pctWidth>0</wp14:pctWidth>
-            </wp14:sizeRelH>
-            <wp14:sizeRelV relativeFrom="page">
-              <wp14:pctHeight>0</wp14:pctHeight>
-            </wp14:sizeRelV>
-          </wp:anchor>
-        </w:drawing>
+        <mc:AlternateContent>
+          <mc:Choice Requires="wpg">
+            <w:drawing>
+              <wp:anchor distT="0" distB="0" distL="114300" distR="114300" simplePos="0" relativeHeight="251657216" behindDoc="1" locked="0" layoutInCell="1" allowOverlap="1" wp14:anchorId="4BF11EEF" wp14:editId="5F73483D">
+                <wp:simplePos x="0" y="0"/>
+                <wp:positionH relativeFrom="column">
+                  <wp:posOffset>-461645</wp:posOffset>
+                </wp:positionH>
+                <wp:positionV relativeFrom="paragraph">
+                  <wp:posOffset>259715</wp:posOffset>
+                </wp:positionV>
+                <wp:extent cx="6739255" cy="3790950"/>
+                <wp:effectExtent l="0" t="0" r="4445" b="0"/>
+                <wp:wrapTight wrapText="bothSides">
+                  <wp:wrapPolygon edited="0">
+                    <wp:start x="0" y="0"/>
+                    <wp:lineTo x="0" y="21491"/>
+                    <wp:lineTo x="21553" y="21491"/>
+                    <wp:lineTo x="21553" y="0"/>
+                    <wp:lineTo x="0" y="0"/>
+                  </wp:wrapPolygon>
+                </wp:wrapTight>
+                <wp:docPr id="1460773241" name="Groupe 2"/>
+                <wp:cNvGraphicFramePr/>
+                <a:graphic xmlns:a="http://schemas.openxmlformats.org/drawingml/2006/main">
+                  <a:graphicData uri="http://schemas.microsoft.com/office/word/2010/wordprocessingGroup">
+                    <wpg:wgp>
+                      <wpg:cNvGrpSpPr/>
+                      <wpg:grpSpPr>
+                        <a:xfrm>
+                          <a:off x="0" y="0"/>
+                          <a:ext cx="6739255" cy="3790950"/>
+                          <a:chOff x="0" y="0"/>
+                          <a:chExt cx="6739255" cy="3790950"/>
+                        </a:xfrm>
+                      </wpg:grpSpPr>
+                      <pic:pic xmlns:pic="http://schemas.openxmlformats.org/drawingml/2006/picture">
+                        <pic:nvPicPr>
+                          <pic:cNvPr id="1993931248" name="First setting - language.png" descr="Une image contenant texte, capture d’écran, logiciel, Logiciel multimédia&#10;&#10;Description générée automatiquement"/>
+                          <pic:cNvPicPr>
+                            <a:picLocks noChangeAspect="1"/>
+                          </pic:cNvPicPr>
+                        </pic:nvPicPr>
+                        <pic:blipFill>
+                          <a:blip r:link="rId15"/>
+                          <a:stretch>
+                            <a:fillRect/>
+                          </a:stretch>
+                        </pic:blipFill>
+                        <pic:spPr>
+                          <a:xfrm>
+                            <a:off x="0" y="0"/>
+                            <a:ext cx="6739255" cy="3790950"/>
+                          </a:xfrm>
+                          <a:prstGeom prst="rect">
+                            <a:avLst/>
+                          </a:prstGeom>
+                        </pic:spPr>
+                      </pic:pic>
+                      <wps:wsp>
+                        <wps:cNvPr id="1542570971" name="Zone de texte 1"/>
+                        <wps:cNvSpPr txBox="1"/>
+                        <wps:spPr>
+                          <a:xfrm>
+                            <a:off x="3743325" y="1476375"/>
+                            <a:ext cx="247650" cy="266700"/>
+                          </a:xfrm>
+                          <a:prstGeom prst="rect">
+                            <a:avLst/>
+                          </a:prstGeom>
+                          <a:gradFill flip="none" rotWithShape="1">
+                            <a:gsLst>
+                              <a:gs pos="0">
+                                <a:srgbClr val="FF0000">
+                                  <a:shade val="30000"/>
+                                  <a:satMod val="115000"/>
+                                </a:srgbClr>
+                              </a:gs>
+                              <a:gs pos="50000">
+                                <a:srgbClr val="FF0000">
+                                  <a:shade val="67500"/>
+                                  <a:satMod val="115000"/>
+                                </a:srgbClr>
+                              </a:gs>
+                              <a:gs pos="100000">
+                                <a:srgbClr val="FF0000">
+                                  <a:shade val="100000"/>
+                                  <a:satMod val="115000"/>
+                                </a:srgbClr>
+                              </a:gs>
+                            </a:gsLst>
+                            <a:lin ang="13500000" scaled="1"/>
+                            <a:tileRect/>
+                          </a:gradFill>
+                          <a:ln>
+                            <a:solidFill>
+                              <a:schemeClr val="tx1"/>
+                            </a:solidFill>
+                          </a:ln>
+                        </wps:spPr>
+                        <wps:style>
+                          <a:lnRef idx="0">
+                            <a:scrgbClr r="0" g="0" b="0"/>
+                          </a:lnRef>
+                          <a:fillRef idx="0">
+                            <a:scrgbClr r="0" g="0" b="0"/>
+                          </a:fillRef>
+                          <a:effectRef idx="0">
+                            <a:scrgbClr r="0" g="0" b="0"/>
+                          </a:effectRef>
+                          <a:fontRef idx="minor">
+                            <a:schemeClr val="lt1"/>
+                          </a:fontRef>
+                        </wps:style>
+                        <wps:txbx>
+                          <w:txbxContent>
+                            <w:p>
+                              <w:r>
+                                <w:t>1</w:t>
+                              </w:r>
+                            </w:p>
+                          </w:txbxContent>
+                        </wps:txbx>
+                        <wps:bodyPr rot="0" spcFirstLastPara="0" vertOverflow="overflow" horzOverflow="overflow" vert="horz" wrap="square" lIns="91440" tIns="45720" rIns="91440" bIns="45720" numCol="1" spcCol="0" rtlCol="0" fromWordArt="0" anchor="t" anchorCtr="0" forceAA="0" compatLnSpc="1">
+                          <a:prstTxWarp prst="textNoShape">
+                            <a:avLst/>
+                          </a:prstTxWarp>
+                          <a:noAutofit/>
+                        </wps:bodyPr>
+                      </wps:wsp>
+                      <wps:wsp>
+                        <wps:cNvPr id="205586302" name="Zone de texte 1"/>
+                        <wps:cNvSpPr txBox="1"/>
+                        <wps:spPr>
+                          <a:xfrm>
+                            <a:off x="2238375" y="1933575"/>
+                            <a:ext cx="247650" cy="266700"/>
+                          </a:xfrm>
+                          <a:prstGeom prst="rect">
+                            <a:avLst/>
+                          </a:prstGeom>
+                          <a:gradFill flip="none" rotWithShape="1">
+                            <a:gsLst>
+                              <a:gs pos="0">
+                                <a:srgbClr val="FF0000">
+                                  <a:shade val="30000"/>
+                                  <a:satMod val="115000"/>
+                                </a:srgbClr>
+                              </a:gs>
+                              <a:gs pos="50000">
+                                <a:srgbClr val="FF0000">
+                                  <a:shade val="67500"/>
+                                  <a:satMod val="115000"/>
+                                </a:srgbClr>
+                              </a:gs>
+                              <a:gs pos="100000">
+                                <a:srgbClr val="FF0000">
+                                  <a:shade val="100000"/>
+                                  <a:satMod val="115000"/>
+                                </a:srgbClr>
+                              </a:gs>
+                            </a:gsLst>
+                            <a:lin ang="13500000" scaled="1"/>
+                            <a:tileRect/>
+                          </a:gradFill>
+                          <a:ln>
+                            <a:solidFill>
+                              <a:schemeClr val="tx1"/>
+                            </a:solidFill>
+                          </a:ln>
+                        </wps:spPr>
+                        <wps:style>
+                          <a:lnRef idx="0">
+                            <a:scrgbClr r="0" g="0" b="0"/>
+                          </a:lnRef>
+                          <a:fillRef idx="0">
+                            <a:scrgbClr r="0" g="0" b="0"/>
+                          </a:fillRef>
+                          <a:effectRef idx="0">
+                            <a:scrgbClr r="0" g="0" b="0"/>
+                          </a:effectRef>
+                          <a:fontRef idx="minor">
+                            <a:schemeClr val="lt1"/>
+                          </a:fontRef>
+                        </wps:style>
+                        <wps:txbx>
+                          <w:txbxContent>
+                            <w:p>
+                              <w:r>
+                                <w:t>2</w:t>
+                              </w:r>
+                            </w:p>
+                          </w:txbxContent>
+                        </wps:txbx>
+                        <wps:bodyPr rot="0" spcFirstLastPara="0" vertOverflow="overflow" horzOverflow="overflow" vert="horz" wrap="square" lIns="91440" tIns="45720" rIns="91440" bIns="45720" numCol="1" spcCol="0" rtlCol="0" fromWordArt="0" anchor="t" anchorCtr="0" forceAA="0" compatLnSpc="1">
+                          <a:prstTxWarp prst="textNoShape">
+                            <a:avLst/>
+                          </a:prstTxWarp>
+                          <a:noAutofit/>
+                        </wps:bodyPr>
+                      </wps:wsp>
+                      <wps:wsp>
+                        <wps:cNvPr id="1294992287" name="Zone de texte 1"/>
+                        <wps:cNvSpPr txBox="1"/>
+                        <wps:spPr>
+                          <a:xfrm>
+                            <a:off x="5124450" y="3409950"/>
+                            <a:ext cx="247650" cy="266700"/>
+                          </a:xfrm>
+                          <a:prstGeom prst="rect">
+                            <a:avLst/>
+                          </a:prstGeom>
+                          <a:gradFill flip="none" rotWithShape="1">
+                            <a:gsLst>
+                              <a:gs pos="0">
+                                <a:srgbClr val="FF0000">
+                                  <a:shade val="30000"/>
+                                  <a:satMod val="115000"/>
+                                </a:srgbClr>
+                              </a:gs>
+                              <a:gs pos="50000">
+                                <a:srgbClr val="FF0000">
+                                  <a:shade val="67500"/>
+                                  <a:satMod val="115000"/>
+                                </a:srgbClr>
+                              </a:gs>
+                              <a:gs pos="100000">
+                                <a:srgbClr val="FF0000">
+                                  <a:shade val="100000"/>
+                                  <a:satMod val="115000"/>
+                                </a:srgbClr>
+                              </a:gs>
+                            </a:gsLst>
+                            <a:lin ang="13500000" scaled="1"/>
+                            <a:tileRect/>
+                          </a:gradFill>
+                          <a:ln>
+                            <a:solidFill>
+                              <a:schemeClr val="tx1"/>
+                            </a:solidFill>
+                          </a:ln>
+                        </wps:spPr>
+                        <wps:style>
+                          <a:lnRef idx="0">
+                            <a:scrgbClr r="0" g="0" b="0"/>
+                          </a:lnRef>
+                          <a:fillRef idx="0">
+                            <a:scrgbClr r="0" g="0" b="0"/>
+                          </a:fillRef>
+                          <a:effectRef idx="0">
+                            <a:scrgbClr r="0" g="0" b="0"/>
+                          </a:effectRef>
+                          <a:fontRef idx="minor">
+                            <a:schemeClr val="lt1"/>
+                          </a:fontRef>
+                        </wps:style>
+                        <wps:txbx>
+                          <w:txbxContent>
+                            <w:p>
+                              <w:r>
+                                <w:t>3</w:t>
+                              </w:r>
+                            </w:p>
+                          </w:txbxContent>
+                        </wps:txbx>
+                        <wps:bodyPr rot="0" spcFirstLastPara="0" vertOverflow="overflow" horzOverflow="overflow" vert="horz" wrap="square" lIns="91440" tIns="45720" rIns="91440" bIns="45720" numCol="1" spcCol="0" rtlCol="0" fromWordArt="0" anchor="t" anchorCtr="0" forceAA="0" compatLnSpc="1">
+                          <a:prstTxWarp prst="textNoShape">
+                            <a:avLst/>
+                          </a:prstTxWarp>
+                          <a:noAutofit/>
+                        </wps:bodyPr>
+                      </wps:wsp>
+                      <wps:wsp>
+                        <wps:cNvPr id="1659447061" name="Zone de texte 1"/>
+                        <wps:cNvSpPr txBox="1"/>
+                        <wps:spPr>
+                          <a:xfrm>
+                            <a:off x="6372225" y="3019425"/>
+                            <a:ext cx="247650" cy="266700"/>
+                          </a:xfrm>
+                          <a:prstGeom prst="rect">
+                            <a:avLst/>
+                          </a:prstGeom>
+                          <a:gradFill flip="none" rotWithShape="1">
+                            <a:gsLst>
+                              <a:gs pos="0">
+                                <a:srgbClr val="FF0000">
+                                  <a:shade val="30000"/>
+                                  <a:satMod val="115000"/>
+                                </a:srgbClr>
+                              </a:gs>
+                              <a:gs pos="50000">
+                                <a:srgbClr val="FF0000">
+                                  <a:shade val="67500"/>
+                                  <a:satMod val="115000"/>
+                                </a:srgbClr>
+                              </a:gs>
+                              <a:gs pos="100000">
+                                <a:srgbClr val="FF0000">
+                                  <a:shade val="100000"/>
+                                  <a:satMod val="115000"/>
+                                </a:srgbClr>
+                              </a:gs>
+                            </a:gsLst>
+                            <a:lin ang="13500000" scaled="1"/>
+                            <a:tileRect/>
+                          </a:gradFill>
+                          <a:ln>
+                            <a:solidFill>
+                              <a:schemeClr val="tx1"/>
+                            </a:solidFill>
+                          </a:ln>
+                        </wps:spPr>
+                        <wps:style>
+                          <a:lnRef idx="0">
+                            <a:scrgbClr r="0" g="0" b="0"/>
+                          </a:lnRef>
+                          <a:fillRef idx="0">
+                            <a:scrgbClr r="0" g="0" b="0"/>
+                          </a:fillRef>
+                          <a:effectRef idx="0">
+                            <a:scrgbClr r="0" g="0" b="0"/>
+                          </a:effectRef>
+                          <a:fontRef idx="minor">
+                            <a:schemeClr val="lt1"/>
+                          </a:fontRef>
+                        </wps:style>
+                        <wps:txbx>
+                          <w:txbxContent>
+                            <w:p>
+                              <w:r>
+                                <w:t>4</w:t>
+                              </w:r>
+                            </w:p>
+                          </w:txbxContent>
+                        </wps:txbx>
+                        <wps:bodyPr rot="0" spcFirstLastPara="0" vertOverflow="overflow" horzOverflow="overflow" vert="horz" wrap="square" lIns="91440" tIns="45720" rIns="91440" bIns="45720" numCol="1" spcCol="0" rtlCol="0" fromWordArt="0" anchor="t" anchorCtr="0" forceAA="0" compatLnSpc="1">
+                          <a:prstTxWarp prst="textNoShape">
+                            <a:avLst/>
+                          </a:prstTxWarp>
+                          <a:noAutofit/>
+                        </wps:bodyPr>
+                      </wps:wsp>
+                    </wpg:wgp>
+                  </a:graphicData>
+                </a:graphic>
+              </wp:anchor>
+            </w:drawing>
+          </mc:Choice>
+          <mc:Fallback>
+            <w:pict>
+              <v:group w14:anchorId="4BF11EEF" id="Groupe 2" o:spid="_x0000_s1026" style="position:absolute;margin-left:-36.35pt;margin-top:20.45pt;width:530.65pt;height:298.5pt;z-index:-251659264" coordsize="67392,37909" o:gfxdata="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">
+                <v:shapetype id="_x0000_t75" coordsize="21600,21600" o:spt="75" o:preferrelative="t" path="m@4@5l@4@11@9@11@9@5xe" filled="f" stroked="f">
+                  <v:stroke joinstyle="miter"/>
+                  <v:formulas>
+                    <v:f eqn="if lineDrawn pixelLineWidth 0"/>
+                    <v:f eqn="sum @0 1 0"/>
+                    <v:f eqn="sum 0 0 @1"/>
+                    <v:f eqn="prod @2 1 2"/>
+                    <v:f eqn="prod @3 21600 pixelWidth"/>
+                    <v:f eqn="prod @3 21600 pixelHeight"/>
+                    <v:f eqn="sum @0 0 1"/>
+                    <v:f eqn="prod @6 1 2"/>
+                    <v:f eqn="prod @7 21600 pixelWidth"/>
+                    <v:f eqn="sum @8 21600 0"/>
+                    <v:f eqn="prod @7 21600 pixelHeight"/>
+                    <v:f eqn="sum @10 21600 0"/>
+                  </v:formulas>
+                  <v:path o:extrusionok="f" gradientshapeok="t" o:connecttype="rect"/>
+                  <o:lock v:ext="edit" aspectratio="t"/>
+                </v:shapetype>
+                <v:shape id="First setting - language.png" o:spid="_x0000_s1027" type="#_x0000_t75" alt="Une image contenant texte, capture d’écran, logiciel, Logiciel multimédia&#10;&#10;Description générée automatiquement" style="position:absolute;width:67392;height:37909;visibility:visible;mso-wrap-style:square" o:gfxdata="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">
+                  <v:imagedata r:id="rId16"/>
+                </v:shape>
+                <v:shapetype id="_x0000_t202" coordsize="21600,21600" o:spt="202" path="m,l,21600r21600,l21600,xe">
+                  <v:stroke joinstyle="miter"/>
+                  <v:path gradientshapeok="t" o:connecttype="rect"/>
+                </v:shapetype>
+                <v:shape id="_x0000_s1028" type="#_x0000_t202" style="position:absolute;left:37433;top:14763;width:2476;height:2667;visibility:visible;mso-wrap-style:square;v-text-anchor:top" o:gfxdata="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" fillcolor="#a00000" strokecolor="black [3213]">
+                  <v:fill color2="red" rotate="t" angle="225" colors="0 #a00000;.5 #e60000;1 red" focus="100%" type="gradient"/>
+                  <v:textbox>
+                    <w:txbxContent>
+                      <w:p>
+                        <w:r>
+                          <w:t>1</w:t>
+                        </w:r>
+                      </w:p>
+                    </w:txbxContent>
+                  </v:textbox>
+                </v:shape>
+                <v:shape id="_x0000_s1029" type="#_x0000_t202" style="position:absolute;left:22383;top:19335;width:2477;height:2667;visibility:visible;mso-wrap-style:square;v-text-anchor:top" o:gfxdata="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" fillcolor="#a00000" strokecolor="black [3213]">
+                  <v:fill color2="red" rotate="t" angle="225" colors="0 #a00000;.5 #e60000;1 red" focus="100%" type="gradient"/>
+                  <v:textbox>
+                    <w:txbxContent>
+                      <w:p>
+                        <w:r>
+                          <w:t>2</w:t>
+                        </w:r>
+                      </w:p>
+                    </w:txbxContent>
+                  </v:textbox>
+                </v:shape>
+                <v:shape id="_x0000_s1030" type="#_x0000_t202" style="position:absolute;left:51244;top:34099;width:2477;height:2667;visibility:visible;mso-wrap-style:square;v-text-anchor:top" o:gfxdata="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" fillcolor="#a00000" strokecolor="black [3213]">
+                  <v:fill color2="red" rotate="t" angle="225" colors="0 #a00000;.5 #e60000;1 red" focus="100%" type="gradient"/>
+                  <v:textbox>
+                    <w:txbxContent>
+                      <w:p>
+                        <w:r>
+                          <w:t>3</w:t>
+                        </w:r>
+                      </w:p>
+                    </w:txbxContent>
+                  </v:textbox>
+                </v:shape>
+                <v:shape id="_x0000_s1031" type="#_x0000_t202" style="position:absolute;left:63722;top:30194;width:2476;height:2667;visibility:visible;mso-wrap-style:square;v-text-anchor:top" o:gfxdata="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" fillcolor="#a00000" strokecolor="black [3213]">
+                  <v:fill color2="red" rotate="t" angle="225" colors="0 #a00000;.5 #e60000;1 red" focus="100%" type="gradient"/>
+                  <v:textbox>
+                    <w:txbxContent>
+                      <w:p>
+                        <w:r>
+                          <w:t>4</w:t>
+                        </w:r>
+                      </w:p>
+                    </w:txbxContent>
+                  </v:textbox>
+                </v:shape>
+                <w10:wrap type="tight"/>
+              </v:group>
+            </w:pict>
+          </mc:Fallback>
+        </mc:AlternateContent>
+      </w:r>
+      <w:r>
+        <w:t xml:space="preserve"> Cette interface comprend un total de quatre boutons.</w:t>
+      </w:r>
+    </w:p>
+    <w:p/>
+    <w:p>
+      <w:pPr>
+        <w:pStyle w:val="Paragraphedeliste"/>
+        <w:numPr>
+          <w:ilvl w:val="0"/>
+          <w:numId w:val="14"/>
+        </w:numPr>
+      </w:pPr>
+      <w:r>
+        <w:t>Choix de langue</w:t>
+      </w:r>
+    </w:p>
+    <w:p>
+      <w:pPr>
+        <w:pStyle w:val="Paragraphedeliste"/>
+        <w:numPr>
+          <w:ilvl w:val="0"/>
+          <w:numId w:val="14"/>
+        </w:numPr>
+      </w:pPr>
+      <w:r>
+        <w:t>Choix du format de l’heur</w:t>
+      </w:r>
+    </w:p>
+    <w:p>
+      <w:pPr>
+        <w:pStyle w:val="Paragraphedeliste"/>
+        <w:numPr>
+          <w:ilvl w:val="0"/>
+          <w:numId w:val="14"/>
+        </w:numPr>
+      </w:pPr>
+      <w:r>
+        <w:t>Sauvegarde des paramètre saisit</w:t>
+      </w:r>
+    </w:p>
+    <w:p>
+      <w:pPr>
+        <w:pStyle w:val="Paragraphedeliste"/>
+        <w:numPr>
+          <w:ilvl w:val="0"/>
+          <w:numId w:val="14"/>
+        </w:numPr>
+      </w:pPr>
+      <w:r>
+        <w:t xml:space="preserve">Annuler les </w:t>
+      </w:r>
+      <w:r>
+        <w:t xml:space="preserve">paramètres </w:t>
+      </w:r>
+      <w:r>
+        <w:t>effectuée</w:t>
+      </w:r>
+    </w:p>
+    <w:p>
+      <w:pPr>
+        <w:pStyle w:val="Titre6"/>
+        <w:numPr>
+          <w:ilvl w:val="0"/>
+          <w:numId w:val="13"/>
+        </w:numPr>
+      </w:pPr>
+      <w:r>
+        <w:t>Modification des paramètre</w:t>
+      </w:r>
+      <w:r>
+        <w:t>s</w:t>
+      </w:r>
+    </w:p>
+    <w:p>
+      <w:r>
+        <w:t xml:space="preserve">Pour passer l’application en français, il vous suffit de cliquer sur le bouton </w:t>
+      </w:r>
+      <w:hyperlink w:anchor="_Présentation_des_boutons" w:history="1">
+        <w:r>
+          <w:rPr>
+            <w:rStyle w:val="Lienhypertexte"/>
+          </w:rPr>
+          <w:t>"Choix de la langue"(1)</w:t>
+        </w:r>
+      </w:hyperlink>
+      <w:r>
+        <w:t xml:space="preserve"> et de sélectionner "Français".</w:t>
+      </w:r>
+    </w:p>
+    <w:p>
+      <w:r>
+        <w:t xml:space="preserve">Par défaut, le format de l'heure est réglé sur 24 heures, conformément au standard français. Pour le changer en format 12 heures, cliquez sur le bouton </w:t>
+      </w:r>
+      <w:hyperlink w:anchor="_Présentation_des_boutons" w:history="1">
+        <w:r>
+          <w:rPr>
+            <w:rStyle w:val="Lienhypertexte"/>
+          </w:rPr>
+          <w:t>"Choix du format de l'heure"(2)</w:t>
+        </w:r>
+      </w:hyperlink>
+      <w:r>
+        <w:t>.</w:t>
+      </w:r>
+    </w:p>
+    <w:p>
+      <w:r>
+        <w:t xml:space="preserve">Une fois vos préférences définies, cliquez sur </w:t>
+      </w:r>
+      <w:hyperlink w:anchor="_Présentation_des_boutons" w:history="1">
+        <w:r>
+          <w:rPr>
+            <w:rStyle w:val="Lienhypertexte"/>
+          </w:rPr>
+          <w:t>"Sauvegarder"(3)</w:t>
+        </w:r>
+      </w:hyperlink>
+      <w:r>
+        <w:t>.</w:t>
+      </w:r>
+      <w:r>
+        <w:t xml:space="preserve"> L’application sera alors entièrement en français avec le format d’heure que vous avez choisi.</w:t>
+      </w:r>
+      <w:bookmarkEnd w:id="0"/>
+    </w:p>
+    <w:p>
+      <w:r>
+        <w:br w:type="page"/>
+      </w:r>
+    </w:p>
+    <w:p>
+      <w:pPr>
+        <w:pStyle w:val="Titre5"/>
+        <w:numPr>
+          <w:ilvl w:val="0"/>
+          <w:numId w:val="11"/>
+        </w:numPr>
+      </w:pPr>
+      <w:r>
+        <w:lastRenderedPageBreak/>
+        <w:t>Modification du Thème</w:t>
+      </w:r>
+    </w:p>
+    <w:p>
+      <w:pPr>
+        <w:pStyle w:val="Paragraphedeliste"/>
+        <w:ind w:left="360"/>
+      </w:pPr>
+    </w:p>
+    <w:p>
+      <w:pPr>
+        <w:pStyle w:val="Titre6"/>
+        <w:numPr>
+          <w:ilvl w:val="0"/>
+          <w:numId w:val="15"/>
+        </w:numPr>
+      </w:pPr>
+      <w:bookmarkStart w:id="7" w:name="_Présentation_des_boutons_1"/>
+      <w:bookmarkEnd w:id="7"/>
+      <w:r>
+        <w:t>Présentation des boutons</w:t>
+      </w:r>
+    </w:p>
+    <w:p>
+      <w:r>
+        <w:rPr>
+          <w:noProof/>
+        </w:rPr>
+        <mc:AlternateContent>
+          <mc:Choice Requires="wpg">
+            <w:drawing>
+              <wp:anchor distT="0" distB="0" distL="114300" distR="114300" simplePos="0" relativeHeight="251703296" behindDoc="0" locked="0" layoutInCell="1" allowOverlap="1" wp14:anchorId="5C964518" wp14:editId="2BB5FFCA">
+                <wp:simplePos x="0" y="0"/>
+                <wp:positionH relativeFrom="column">
+                  <wp:posOffset>-156845</wp:posOffset>
+                </wp:positionH>
+                <wp:positionV relativeFrom="paragraph">
+                  <wp:posOffset>221615</wp:posOffset>
+                </wp:positionV>
+                <wp:extent cx="5760720" cy="3295650"/>
+                <wp:effectExtent l="0" t="0" r="0" b="19050"/>
+                <wp:wrapTight wrapText="bothSides">
+                  <wp:wrapPolygon edited="0">
+                    <wp:start x="0" y="0"/>
+                    <wp:lineTo x="0" y="21225"/>
+                    <wp:lineTo x="14714" y="21600"/>
+                    <wp:lineTo x="15929" y="21600"/>
+                    <wp:lineTo x="21500" y="21225"/>
+                    <wp:lineTo x="21500" y="0"/>
+                    <wp:lineTo x="0" y="0"/>
+                  </wp:wrapPolygon>
+                </wp:wrapTight>
+                <wp:docPr id="1636633091" name="Groupe 7"/>
+                <wp:cNvGraphicFramePr/>
+                <a:graphic xmlns:a="http://schemas.openxmlformats.org/drawingml/2006/main">
+                  <a:graphicData uri="http://schemas.microsoft.com/office/word/2010/wordprocessingGroup">
+                    <wpg:wgp>
+                      <wpg:cNvGrpSpPr/>
+                      <wpg:grpSpPr>
+                        <a:xfrm>
+                          <a:off x="0" y="0"/>
+                          <a:ext cx="5760720" cy="3295650"/>
+                          <a:chOff x="0" y="0"/>
+                          <a:chExt cx="5760720" cy="3295650"/>
+                        </a:xfrm>
+                      </wpg:grpSpPr>
+                      <pic:pic xmlns:pic="http://schemas.openxmlformats.org/drawingml/2006/picture">
+                        <pic:nvPicPr>
+                          <pic:cNvPr id="1104099837" name="Update theme.png" descr="Une image contenant texte, capture d’écran, logiciel, Logiciel multimédia&#10;&#10;Description générée automatiquement"/>
+                          <pic:cNvPicPr>
+                            <a:picLocks noChangeAspect="1"/>
+                          </pic:cNvPicPr>
+                        </pic:nvPicPr>
+                        <pic:blipFill>
+                          <a:blip r:link="rId17"/>
+                          <a:stretch>
+                            <a:fillRect/>
+                          </a:stretch>
+                        </pic:blipFill>
+                        <pic:spPr>
+                          <a:xfrm>
+                            <a:off x="0" y="0"/>
+                            <a:ext cx="5760720" cy="3240405"/>
+                          </a:xfrm>
+                          <a:prstGeom prst="rect">
+                            <a:avLst/>
+                          </a:prstGeom>
+                        </pic:spPr>
+                      </pic:pic>
+                      <wps:wsp>
+                        <wps:cNvPr id="1267014601" name="Zone de texte 1"/>
+                        <wps:cNvSpPr txBox="1"/>
+                        <wps:spPr>
+                          <a:xfrm>
+                            <a:off x="1533525" y="0"/>
+                            <a:ext cx="247650" cy="266700"/>
+                          </a:xfrm>
+                          <a:prstGeom prst="rect">
+                            <a:avLst/>
+                          </a:prstGeom>
+                          <a:gradFill flip="none" rotWithShape="1">
+                            <a:gsLst>
+                              <a:gs pos="0">
+                                <a:srgbClr val="FF0000">
+                                  <a:shade val="30000"/>
+                                  <a:satMod val="115000"/>
+                                </a:srgbClr>
+                              </a:gs>
+                              <a:gs pos="50000">
+                                <a:srgbClr val="FF0000">
+                                  <a:shade val="67500"/>
+                                  <a:satMod val="115000"/>
+                                </a:srgbClr>
+                              </a:gs>
+                              <a:gs pos="100000">
+                                <a:srgbClr val="FF0000">
+                                  <a:shade val="100000"/>
+                                  <a:satMod val="115000"/>
+                                </a:srgbClr>
+                              </a:gs>
+                            </a:gsLst>
+                            <a:lin ang="13500000" scaled="1"/>
+                            <a:tileRect/>
+                          </a:gradFill>
+                          <a:ln>
+                            <a:solidFill>
+                              <a:schemeClr val="tx1"/>
+                            </a:solidFill>
+                          </a:ln>
+                        </wps:spPr>
+                        <wps:style>
+                          <a:lnRef idx="0">
+                            <a:scrgbClr r="0" g="0" b="0"/>
+                          </a:lnRef>
+                          <a:fillRef idx="0">
+                            <a:scrgbClr r="0" g="0" b="0"/>
+                          </a:fillRef>
+                          <a:effectRef idx="0">
+                            <a:scrgbClr r="0" g="0" b="0"/>
+                          </a:effectRef>
+                          <a:fontRef idx="minor">
+                            <a:schemeClr val="lt1"/>
+                          </a:fontRef>
+                        </wps:style>
+                        <wps:txbx>
+                          <w:txbxContent>
+                            <w:p>
+                              <w:r>
+                                <w:t>1</w:t>
+                              </w:r>
+                            </w:p>
+                          </w:txbxContent>
+                        </wps:txbx>
+                        <wps:bodyPr rot="0" spcFirstLastPara="0" vertOverflow="overflow" horzOverflow="overflow" vert="horz" wrap="square" lIns="91440" tIns="45720" rIns="91440" bIns="45720" numCol="1" spcCol="0" rtlCol="0" fromWordArt="0" anchor="t" anchorCtr="0" forceAA="0" compatLnSpc="1">
+                          <a:prstTxWarp prst="textNoShape">
+                            <a:avLst/>
+                          </a:prstTxWarp>
+                          <a:noAutofit/>
+                        </wps:bodyPr>
+                      </wps:wsp>
+                      <wps:wsp>
+                        <wps:cNvPr id="1501556466" name="Zone de texte 1"/>
+                        <wps:cNvSpPr txBox="1"/>
+                        <wps:spPr>
+                          <a:xfrm>
+                            <a:off x="3848100" y="333375"/>
+                            <a:ext cx="247650" cy="266700"/>
+                          </a:xfrm>
+                          <a:prstGeom prst="rect">
+                            <a:avLst/>
+                          </a:prstGeom>
+                          <a:gradFill flip="none" rotWithShape="1">
+                            <a:gsLst>
+                              <a:gs pos="0">
+                                <a:srgbClr val="FF0000">
+                                  <a:shade val="30000"/>
+                                  <a:satMod val="115000"/>
+                                </a:srgbClr>
+                              </a:gs>
+                              <a:gs pos="50000">
+                                <a:srgbClr val="FF0000">
+                                  <a:shade val="67500"/>
+                                  <a:satMod val="115000"/>
+                                </a:srgbClr>
+                              </a:gs>
+                              <a:gs pos="100000">
+                                <a:srgbClr val="FF0000">
+                                  <a:shade val="100000"/>
+                                  <a:satMod val="115000"/>
+                                </a:srgbClr>
+                              </a:gs>
+                            </a:gsLst>
+                            <a:lin ang="13500000" scaled="1"/>
+                            <a:tileRect/>
+                          </a:gradFill>
+                          <a:ln>
+                            <a:solidFill>
+                              <a:schemeClr val="tx1"/>
+                            </a:solidFill>
+                          </a:ln>
+                        </wps:spPr>
+                        <wps:style>
+                          <a:lnRef idx="0">
+                            <a:scrgbClr r="0" g="0" b="0"/>
+                          </a:lnRef>
+                          <a:fillRef idx="0">
+                            <a:scrgbClr r="0" g="0" b="0"/>
+                          </a:fillRef>
+                          <a:effectRef idx="0">
+                            <a:scrgbClr r="0" g="0" b="0"/>
+                          </a:effectRef>
+                          <a:fontRef idx="minor">
+                            <a:schemeClr val="lt1"/>
+                          </a:fontRef>
+                        </wps:style>
+                        <wps:txbx>
+                          <w:txbxContent>
+                            <w:p>
+                              <w:r>
+                                <w:t>2</w:t>
+                              </w:r>
+                            </w:p>
+                          </w:txbxContent>
+                        </wps:txbx>
+                        <wps:bodyPr rot="0" spcFirstLastPara="0" vertOverflow="overflow" horzOverflow="overflow" vert="horz" wrap="square" lIns="91440" tIns="45720" rIns="91440" bIns="45720" numCol="1" spcCol="0" rtlCol="0" fromWordArt="0" anchor="t" anchorCtr="0" forceAA="0" compatLnSpc="1">
+                          <a:prstTxWarp prst="textNoShape">
+                            <a:avLst/>
+                          </a:prstTxWarp>
+                          <a:noAutofit/>
+                        </wps:bodyPr>
+                      </wps:wsp>
+                      <wps:wsp>
+                        <wps:cNvPr id="393044310" name="Zone de texte 1"/>
+                        <wps:cNvSpPr txBox="1"/>
+                        <wps:spPr>
+                          <a:xfrm>
+                            <a:off x="4438650" y="2590800"/>
+                            <a:ext cx="247650" cy="266700"/>
+                          </a:xfrm>
+                          <a:prstGeom prst="rect">
+                            <a:avLst/>
+                          </a:prstGeom>
+                          <a:gradFill flip="none" rotWithShape="1">
+                            <a:gsLst>
+                              <a:gs pos="0">
+                                <a:srgbClr val="FF0000">
+                                  <a:shade val="30000"/>
+                                  <a:satMod val="115000"/>
+                                </a:srgbClr>
+                              </a:gs>
+                              <a:gs pos="50000">
+                                <a:srgbClr val="FF0000">
+                                  <a:shade val="67500"/>
+                                  <a:satMod val="115000"/>
+                                </a:srgbClr>
+                              </a:gs>
+                              <a:gs pos="100000">
+                                <a:srgbClr val="FF0000">
+                                  <a:shade val="100000"/>
+                                  <a:satMod val="115000"/>
+                                </a:srgbClr>
+                              </a:gs>
+                            </a:gsLst>
+                            <a:lin ang="13500000" scaled="1"/>
+                            <a:tileRect/>
+                          </a:gradFill>
+                          <a:ln>
+                            <a:solidFill>
+                              <a:schemeClr val="tx1"/>
+                            </a:solidFill>
+                          </a:ln>
+                        </wps:spPr>
+                        <wps:style>
+                          <a:lnRef idx="0">
+                            <a:scrgbClr r="0" g="0" b="0"/>
+                          </a:lnRef>
+                          <a:fillRef idx="0">
+                            <a:scrgbClr r="0" g="0" b="0"/>
+                          </a:fillRef>
+                          <a:effectRef idx="0">
+                            <a:scrgbClr r="0" g="0" b="0"/>
+                          </a:effectRef>
+                          <a:fontRef idx="minor">
+                            <a:schemeClr val="lt1"/>
+                          </a:fontRef>
+                        </wps:style>
+                        <wps:txbx>
+                          <w:txbxContent>
+                            <w:p>
+                              <w:r>
+                                <w:t>4</w:t>
+                              </w:r>
+                            </w:p>
+                          </w:txbxContent>
+                        </wps:txbx>
+                        <wps:bodyPr rot="0" spcFirstLastPara="0" vertOverflow="overflow" horzOverflow="overflow" vert="horz" wrap="square" lIns="91440" tIns="45720" rIns="91440" bIns="45720" numCol="1" spcCol="0" rtlCol="0" fromWordArt="0" anchor="t" anchorCtr="0" forceAA="0" compatLnSpc="1">
+                          <a:prstTxWarp prst="textNoShape">
+                            <a:avLst/>
+                          </a:prstTxWarp>
+                          <a:noAutofit/>
+                        </wps:bodyPr>
+                      </wps:wsp>
+                      <wps:wsp>
+                        <wps:cNvPr id="376822270" name="Zone de texte 1"/>
+                        <wps:cNvSpPr txBox="1"/>
+                        <wps:spPr>
+                          <a:xfrm>
+                            <a:off x="3952875" y="3028950"/>
+                            <a:ext cx="247650" cy="266700"/>
+                          </a:xfrm>
+                          <a:prstGeom prst="rect">
+                            <a:avLst/>
+                          </a:prstGeom>
+                          <a:gradFill flip="none" rotWithShape="1">
+                            <a:gsLst>
+                              <a:gs pos="0">
+                                <a:srgbClr val="FF0000">
+                                  <a:shade val="30000"/>
+                                  <a:satMod val="115000"/>
+                                </a:srgbClr>
+                              </a:gs>
+                              <a:gs pos="50000">
+                                <a:srgbClr val="FF0000">
+                                  <a:shade val="67500"/>
+                                  <a:satMod val="115000"/>
+                                </a:srgbClr>
+                              </a:gs>
+                              <a:gs pos="100000">
+                                <a:srgbClr val="FF0000">
+                                  <a:shade val="100000"/>
+                                  <a:satMod val="115000"/>
+                                </a:srgbClr>
+                              </a:gs>
+                            </a:gsLst>
+                            <a:lin ang="13500000" scaled="1"/>
+                            <a:tileRect/>
+                          </a:gradFill>
+                          <a:ln>
+                            <a:solidFill>
+                              <a:schemeClr val="tx1"/>
+                            </a:solidFill>
+                          </a:ln>
+                        </wps:spPr>
+                        <wps:style>
+                          <a:lnRef idx="0">
+                            <a:scrgbClr r="0" g="0" b="0"/>
+                          </a:lnRef>
+                          <a:fillRef idx="0">
+                            <a:scrgbClr r="0" g="0" b="0"/>
+                          </a:fillRef>
+                          <a:effectRef idx="0">
+                            <a:scrgbClr r="0" g="0" b="0"/>
+                          </a:effectRef>
+                          <a:fontRef idx="minor">
+                            <a:schemeClr val="lt1"/>
+                          </a:fontRef>
+                        </wps:style>
+                        <wps:txbx>
+                          <w:txbxContent>
+                            <w:p>
+                              <w:r>
+                                <w:t>5</w:t>
+                              </w:r>
+                              <w:r>
+                                <w:rPr>
+                                  <w:noProof/>
+                                </w:rPr>
+                                <w:drawing>
+                                  <wp:inline distT="0" distB="0" distL="0" distR="0" wp14:anchorId="35DC0F4C" wp14:editId="39A2305C">
+                                    <wp:extent cx="64770" cy="69850"/>
+                                    <wp:effectExtent l="0" t="0" r="0" b="6350"/>
+                                    <wp:docPr id="662974339" name="Image 3"/>
+                                    <wp:cNvGraphicFramePr>
+                                      <a:graphicFrameLocks xmlns:a="http://schemas.openxmlformats.org/drawingml/2006/main" noChangeAspect="1"/>
+                                    </wp:cNvGraphicFramePr>
+                                    <a:graphic xmlns:a="http://schemas.openxmlformats.org/drawingml/2006/main">
+                                      <a:graphicData uri="http://schemas.openxmlformats.org/drawingml/2006/picture">
+                                        <pic:pic xmlns:pic="http://schemas.openxmlformats.org/drawingml/2006/picture">
+                                          <pic:nvPicPr>
+                                            <pic:cNvPr id="0" name="Picture 1"/>
+                                            <pic:cNvPicPr>
+                                              <a:picLocks noChangeAspect="1" noChangeArrowheads="1"/>
+                                            </pic:cNvPicPr>
+                                          </pic:nvPicPr>
+                                          <pic:blipFill>
+                                            <a:blip r:embed="rId18">
+                                              <a:extLst>
+                                                <a:ext uri="{28A0092B-C50C-407E-A947-70E740481C1C}">
+                                                  <a14:useLocalDpi xmlns:a14="http://schemas.microsoft.com/office/drawing/2010/main" val="0"/>
+                                                </a:ext>
+                                              </a:extLst>
+                                            </a:blip>
+                                            <a:srcRect/>
+                                            <a:stretch>
+                                              <a:fillRect/>
+                                            </a:stretch>
+                                          </pic:blipFill>
+                                          <pic:spPr bwMode="auto">
+                                            <a:xfrm>
+                                              <a:off x="0" y="0"/>
+                                              <a:ext cx="64770" cy="69850"/>
+                                            </a:xfrm>
+                                            <a:prstGeom prst="rect">
+                                              <a:avLst/>
+                                            </a:prstGeom>
+                                            <a:noFill/>
+                                            <a:ln>
+                                              <a:noFill/>
+                                            </a:ln>
+                                          </pic:spPr>
+                                        </pic:pic>
+                                      </a:graphicData>
+                                    </a:graphic>
+                                  </wp:inline>
+                                </w:drawing>
+                              </w:r>
+                            </w:p>
+                          </w:txbxContent>
+                        </wps:txbx>
+                        <wps:bodyPr rot="0" spcFirstLastPara="0" vertOverflow="overflow" horzOverflow="overflow" vert="horz" wrap="square" lIns="91440" tIns="45720" rIns="91440" bIns="45720" numCol="1" spcCol="0" rtlCol="0" fromWordArt="0" anchor="t" anchorCtr="0" forceAA="0" compatLnSpc="1">
+                          <a:prstTxWarp prst="textNoShape">
+                            <a:avLst/>
+                          </a:prstTxWarp>
+                          <a:noAutofit/>
+                        </wps:bodyPr>
+                      </wps:wsp>
+                      <wps:wsp>
+                        <wps:cNvPr id="914886191" name="Zone de texte 1"/>
+                        <wps:cNvSpPr txBox="1"/>
+                        <wps:spPr>
+                          <a:xfrm>
+                            <a:off x="5362575" y="2590800"/>
+                            <a:ext cx="247650" cy="266700"/>
+                          </a:xfrm>
+                          <a:prstGeom prst="rect">
+                            <a:avLst/>
+                          </a:prstGeom>
+                          <a:gradFill flip="none" rotWithShape="1">
+                            <a:gsLst>
+                              <a:gs pos="0">
+                                <a:srgbClr val="FF0000">
+                                  <a:shade val="30000"/>
+                                  <a:satMod val="115000"/>
+                                </a:srgbClr>
+                              </a:gs>
+                              <a:gs pos="50000">
+                                <a:srgbClr val="FF0000">
+                                  <a:shade val="67500"/>
+                                  <a:satMod val="115000"/>
+                                </a:srgbClr>
+                              </a:gs>
+                              <a:gs pos="100000">
+                                <a:srgbClr val="FF0000">
+                                  <a:shade val="100000"/>
+                                  <a:satMod val="115000"/>
+                                </a:srgbClr>
+                              </a:gs>
+                            </a:gsLst>
+                            <a:lin ang="13500000" scaled="1"/>
+                            <a:tileRect/>
+                          </a:gradFill>
+                          <a:ln>
+                            <a:solidFill>
+                              <a:schemeClr val="tx1"/>
+                            </a:solidFill>
+                          </a:ln>
+                        </wps:spPr>
+                        <wps:style>
+                          <a:lnRef idx="0">
+                            <a:scrgbClr r="0" g="0" b="0"/>
+                          </a:lnRef>
+                          <a:fillRef idx="0">
+                            <a:scrgbClr r="0" g="0" b="0"/>
+                          </a:fillRef>
+                          <a:effectRef idx="0">
+                            <a:scrgbClr r="0" g="0" b="0"/>
+                          </a:effectRef>
+                          <a:fontRef idx="minor">
+                            <a:schemeClr val="lt1"/>
+                          </a:fontRef>
+                        </wps:style>
+                        <wps:txbx>
+                          <w:txbxContent>
+                            <w:p>
+                              <w:r>
+                                <w:t>6</w:t>
+                              </w:r>
+                            </w:p>
+                          </w:txbxContent>
+                        </wps:txbx>
+                        <wps:bodyPr rot="0" spcFirstLastPara="0" vertOverflow="overflow" horzOverflow="overflow" vert="horz" wrap="square" lIns="91440" tIns="45720" rIns="91440" bIns="45720" numCol="1" spcCol="0" rtlCol="0" fromWordArt="0" anchor="t" anchorCtr="0" forceAA="0" compatLnSpc="1">
+                          <a:prstTxWarp prst="textNoShape">
+                            <a:avLst/>
+                          </a:prstTxWarp>
+                          <a:noAutofit/>
+                        </wps:bodyPr>
+                      </wps:wsp>
+                      <wps:wsp>
+                        <wps:cNvPr id="1975226341" name="Zone de texte 1"/>
+                        <wps:cNvSpPr txBox="1"/>
+                        <wps:spPr>
+                          <a:xfrm>
+                            <a:off x="2095500" y="1314450"/>
+                            <a:ext cx="247650" cy="266700"/>
+                          </a:xfrm>
+                          <a:prstGeom prst="rect">
+                            <a:avLst/>
+                          </a:prstGeom>
+                          <a:gradFill flip="none" rotWithShape="1">
+                            <a:gsLst>
+                              <a:gs pos="0">
+                                <a:srgbClr val="FF0000">
+                                  <a:shade val="30000"/>
+                                  <a:satMod val="115000"/>
+                                </a:srgbClr>
+                              </a:gs>
+                              <a:gs pos="50000">
+                                <a:srgbClr val="FF0000">
+                                  <a:shade val="67500"/>
+                                  <a:satMod val="115000"/>
+                                </a:srgbClr>
+                              </a:gs>
+                              <a:gs pos="100000">
+                                <a:srgbClr val="FF0000">
+                                  <a:shade val="100000"/>
+                                  <a:satMod val="115000"/>
+                                </a:srgbClr>
+                              </a:gs>
+                            </a:gsLst>
+                            <a:lin ang="13500000" scaled="1"/>
+                            <a:tileRect/>
+                          </a:gradFill>
+                          <a:ln>
+                            <a:solidFill>
+                              <a:schemeClr val="tx1"/>
+                            </a:solidFill>
+                          </a:ln>
+                        </wps:spPr>
+                        <wps:style>
+                          <a:lnRef idx="0">
+                            <a:scrgbClr r="0" g="0" b="0"/>
+                          </a:lnRef>
+                          <a:fillRef idx="0">
+                            <a:scrgbClr r="0" g="0" b="0"/>
+                          </a:fillRef>
+                          <a:effectRef idx="0">
+                            <a:scrgbClr r="0" g="0" b="0"/>
+                          </a:effectRef>
+                          <a:fontRef idx="minor">
+                            <a:schemeClr val="lt1"/>
+                          </a:fontRef>
+                        </wps:style>
+                        <wps:txbx>
+                          <w:txbxContent>
+                            <w:p>
+                              <w:r>
+                                <w:t>7</w:t>
+                              </w:r>
+                              <w:r>
+                                <w:rPr>
+                                  <w:noProof/>
+                                </w:rPr>
+                                <w:drawing>
+                                  <wp:inline distT="0" distB="0" distL="0" distR="0" wp14:anchorId="1526F9EF" wp14:editId="35D66429">
+                                    <wp:extent cx="64770" cy="69850"/>
+                                    <wp:effectExtent l="0" t="0" r="0" b="6350"/>
+                                    <wp:docPr id="1132681253" name="Image 4"/>
+                                    <wp:cNvGraphicFramePr>
+                                      <a:graphicFrameLocks xmlns:a="http://schemas.openxmlformats.org/drawingml/2006/main" noChangeAspect="1"/>
+                                    </wp:cNvGraphicFramePr>
+                                    <a:graphic xmlns:a="http://schemas.openxmlformats.org/drawingml/2006/main">
+                                      <a:graphicData uri="http://schemas.openxmlformats.org/drawingml/2006/picture">
+                                        <pic:pic xmlns:pic="http://schemas.openxmlformats.org/drawingml/2006/picture">
+                                          <pic:nvPicPr>
+                                            <pic:cNvPr id="0" name="Picture 2"/>
+                                            <pic:cNvPicPr>
+                                              <a:picLocks noChangeAspect="1" noChangeArrowheads="1"/>
+                                            </pic:cNvPicPr>
+                                          </pic:nvPicPr>
+                                          <pic:blipFill>
+                                            <a:blip r:embed="rId19">
+                                              <a:extLst>
+                                                <a:ext uri="{28A0092B-C50C-407E-A947-70E740481C1C}">
+                                                  <a14:useLocalDpi xmlns:a14="http://schemas.microsoft.com/office/drawing/2010/main" val="0"/>
+                                                </a:ext>
+                                              </a:extLst>
+                                            </a:blip>
+                                            <a:srcRect/>
+                                            <a:stretch>
+                                              <a:fillRect/>
+                                            </a:stretch>
+                                          </pic:blipFill>
+                                          <pic:spPr bwMode="auto">
+                                            <a:xfrm>
+                                              <a:off x="0" y="0"/>
+                                              <a:ext cx="64770" cy="69850"/>
+                                            </a:xfrm>
+                                            <a:prstGeom prst="rect">
+                                              <a:avLst/>
+                                            </a:prstGeom>
+                                            <a:noFill/>
+                                            <a:ln>
+                                              <a:noFill/>
+                                            </a:ln>
+                                          </pic:spPr>
+                                        </pic:pic>
+                                      </a:graphicData>
+                                    </a:graphic>
+                                  </wp:inline>
+                                </w:drawing>
+                              </w:r>
+                            </w:p>
+                          </w:txbxContent>
+                        </wps:txbx>
+                        <wps:bodyPr rot="0" spcFirstLastPara="0" vertOverflow="overflow" horzOverflow="overflow" vert="horz" wrap="square" lIns="91440" tIns="45720" rIns="91440" bIns="45720" numCol="1" spcCol="0" rtlCol="0" fromWordArt="0" anchor="t" anchorCtr="0" forceAA="0" compatLnSpc="1">
+                          <a:prstTxWarp prst="textNoShape">
+                            <a:avLst/>
+                          </a:prstTxWarp>
+                          <a:noAutofit/>
+                        </wps:bodyPr>
+                      </wps:wsp>
+                      <wps:wsp>
+                        <wps:cNvPr id="856810205" name="Zone de texte 1"/>
+                        <wps:cNvSpPr txBox="1"/>
+                        <wps:spPr>
+                          <a:xfrm>
+                            <a:off x="3181350" y="1323975"/>
+                            <a:ext cx="247650" cy="266700"/>
+                          </a:xfrm>
+                          <a:prstGeom prst="rect">
+                            <a:avLst/>
+                          </a:prstGeom>
+                          <a:gradFill flip="none" rotWithShape="1">
+                            <a:gsLst>
+                              <a:gs pos="0">
+                                <a:srgbClr val="FF0000">
+                                  <a:shade val="30000"/>
+                                  <a:satMod val="115000"/>
+                                </a:srgbClr>
+                              </a:gs>
+                              <a:gs pos="50000">
+                                <a:srgbClr val="FF0000">
+                                  <a:shade val="67500"/>
+                                  <a:satMod val="115000"/>
+                                </a:srgbClr>
+                              </a:gs>
+                              <a:gs pos="100000">
+                                <a:srgbClr val="FF0000">
+                                  <a:shade val="100000"/>
+                                  <a:satMod val="115000"/>
+                                </a:srgbClr>
+                              </a:gs>
+                            </a:gsLst>
+                            <a:lin ang="13500000" scaled="1"/>
+                            <a:tileRect/>
+                          </a:gradFill>
+                          <a:ln>
+                            <a:solidFill>
+                              <a:schemeClr val="tx1"/>
+                            </a:solidFill>
+                          </a:ln>
+                        </wps:spPr>
+                        <wps:style>
+                          <a:lnRef idx="0">
+                            <a:scrgbClr r="0" g="0" b="0"/>
+                          </a:lnRef>
+                          <a:fillRef idx="0">
+                            <a:scrgbClr r="0" g="0" b="0"/>
+                          </a:fillRef>
+                          <a:effectRef idx="0">
+                            <a:scrgbClr r="0" g="0" b="0"/>
+                          </a:effectRef>
+                          <a:fontRef idx="minor">
+                            <a:schemeClr val="lt1"/>
+                          </a:fontRef>
+                        </wps:style>
+                        <wps:txbx>
+                          <w:txbxContent>
+                            <w:p>
+                              <w:r>
+                                <w:t>8</w:t>
+                              </w:r>
+                            </w:p>
+                          </w:txbxContent>
+                        </wps:txbx>
+                        <wps:bodyPr rot="0" spcFirstLastPara="0" vertOverflow="overflow" horzOverflow="overflow" vert="horz" wrap="square" lIns="91440" tIns="45720" rIns="91440" bIns="45720" numCol="1" spcCol="0" rtlCol="0" fromWordArt="0" anchor="t" anchorCtr="0" forceAA="0" compatLnSpc="1">
+                          <a:prstTxWarp prst="textNoShape">
+                            <a:avLst/>
+                          </a:prstTxWarp>
+                          <a:noAutofit/>
+                        </wps:bodyPr>
+                      </wps:wsp>
+                      <wps:wsp>
+                        <wps:cNvPr id="1349818141" name="Zone de texte 1"/>
+                        <wps:cNvSpPr txBox="1"/>
+                        <wps:spPr>
+                          <a:xfrm>
+                            <a:off x="4114800" y="1323975"/>
+                            <a:ext cx="247650" cy="266700"/>
+                          </a:xfrm>
+                          <a:prstGeom prst="rect">
+                            <a:avLst/>
+                          </a:prstGeom>
+                          <a:gradFill flip="none" rotWithShape="1">
+                            <a:gsLst>
+                              <a:gs pos="0">
+                                <a:srgbClr val="FF0000">
+                                  <a:shade val="30000"/>
+                                  <a:satMod val="115000"/>
+                                </a:srgbClr>
+                              </a:gs>
+                              <a:gs pos="50000">
+                                <a:srgbClr val="FF0000">
+                                  <a:shade val="67500"/>
+                                  <a:satMod val="115000"/>
+                                </a:srgbClr>
+                              </a:gs>
+                              <a:gs pos="100000">
+                                <a:srgbClr val="FF0000">
+                                  <a:shade val="100000"/>
+                                  <a:satMod val="115000"/>
+                                </a:srgbClr>
+                              </a:gs>
+                            </a:gsLst>
+                            <a:lin ang="13500000" scaled="1"/>
+                            <a:tileRect/>
+                          </a:gradFill>
+                          <a:ln>
+                            <a:solidFill>
+                              <a:schemeClr val="tx1"/>
+                            </a:solidFill>
+                          </a:ln>
+                        </wps:spPr>
+                        <wps:style>
+                          <a:lnRef idx="0">
+                            <a:scrgbClr r="0" g="0" b="0"/>
+                          </a:lnRef>
+                          <a:fillRef idx="0">
+                            <a:scrgbClr r="0" g="0" b="0"/>
+                          </a:fillRef>
+                          <a:effectRef idx="0">
+                            <a:scrgbClr r="0" g="0" b="0"/>
+                          </a:effectRef>
+                          <a:fontRef idx="minor">
+                            <a:schemeClr val="lt1"/>
+                          </a:fontRef>
+                        </wps:style>
+                        <wps:txbx>
+                          <w:txbxContent>
+                            <w:p>
+                              <w:r>
+                                <w:t>9</w:t>
+                              </w:r>
+                            </w:p>
+                          </w:txbxContent>
+                        </wps:txbx>
+                        <wps:bodyPr rot="0" spcFirstLastPara="0" vertOverflow="overflow" horzOverflow="overflow" vert="horz" wrap="square" lIns="91440" tIns="45720" rIns="91440" bIns="45720" numCol="1" spcCol="0" rtlCol="0" fromWordArt="0" anchor="t" anchorCtr="0" forceAA="0" compatLnSpc="1">
+                          <a:prstTxWarp prst="textNoShape">
+                            <a:avLst/>
+                          </a:prstTxWarp>
+                          <a:noAutofit/>
+                        </wps:bodyPr>
+                      </wps:wsp>
+                      <wps:wsp>
+                        <wps:cNvPr id="203906343" name="Zone de texte 1"/>
+                        <wps:cNvSpPr txBox="1"/>
+                        <wps:spPr>
+                          <a:xfrm>
+                            <a:off x="2038350" y="1704975"/>
+                            <a:ext cx="342900" cy="266700"/>
+                          </a:xfrm>
+                          <a:prstGeom prst="rect">
+                            <a:avLst/>
+                          </a:prstGeom>
+                          <a:gradFill flip="none" rotWithShape="1">
+                            <a:gsLst>
+                              <a:gs pos="0">
+                                <a:srgbClr val="FF0000">
+                                  <a:shade val="30000"/>
+                                  <a:satMod val="115000"/>
+                                </a:srgbClr>
+                              </a:gs>
+                              <a:gs pos="50000">
+                                <a:srgbClr val="FF0000">
+                                  <a:shade val="67500"/>
+                                  <a:satMod val="115000"/>
+                                </a:srgbClr>
+                              </a:gs>
+                              <a:gs pos="100000">
+                                <a:srgbClr val="FF0000">
+                                  <a:shade val="100000"/>
+                                  <a:satMod val="115000"/>
+                                </a:srgbClr>
+                              </a:gs>
+                            </a:gsLst>
+                            <a:lin ang="13500000" scaled="1"/>
+                            <a:tileRect/>
+                          </a:gradFill>
+                          <a:ln>
+                            <a:solidFill>
+                              <a:schemeClr val="tx1"/>
+                            </a:solidFill>
+                          </a:ln>
+                        </wps:spPr>
+                        <wps:style>
+                          <a:lnRef idx="0">
+                            <a:scrgbClr r="0" g="0" b="0"/>
+                          </a:lnRef>
+                          <a:fillRef idx="0">
+                            <a:scrgbClr r="0" g="0" b="0"/>
+                          </a:fillRef>
+                          <a:effectRef idx="0">
+                            <a:scrgbClr r="0" g="0" b="0"/>
+                          </a:effectRef>
+                          <a:fontRef idx="minor">
+                            <a:schemeClr val="lt1"/>
+                          </a:fontRef>
+                        </wps:style>
+                        <wps:txbx>
+                          <w:txbxContent>
+                            <w:p>
+                              <w:r>
+                                <w:t>10</w:t>
+                              </w:r>
+                            </w:p>
+                          </w:txbxContent>
+                        </wps:txbx>
+                        <wps:bodyPr rot="0" spcFirstLastPara="0" vertOverflow="overflow" horzOverflow="overflow" vert="horz" wrap="square" lIns="91440" tIns="45720" rIns="91440" bIns="45720" numCol="1" spcCol="0" rtlCol="0" fromWordArt="0" anchor="t" anchorCtr="0" forceAA="0" compatLnSpc="1">
+                          <a:prstTxWarp prst="textNoShape">
+                            <a:avLst/>
+                          </a:prstTxWarp>
+                          <a:noAutofit/>
+                        </wps:bodyPr>
+                      </wps:wsp>
+                      <wps:wsp>
+                        <wps:cNvPr id="1670080451" name="Zone de texte 1"/>
+                        <wps:cNvSpPr txBox="1"/>
+                        <wps:spPr>
+                          <a:xfrm>
+                            <a:off x="3171825" y="1704975"/>
+                            <a:ext cx="342900" cy="266700"/>
+                          </a:xfrm>
+                          <a:prstGeom prst="rect">
+                            <a:avLst/>
+                          </a:prstGeom>
+                          <a:gradFill flip="none" rotWithShape="1">
+                            <a:gsLst>
+                              <a:gs pos="0">
+                                <a:srgbClr val="FF0000">
+                                  <a:shade val="30000"/>
+                                  <a:satMod val="115000"/>
+                                </a:srgbClr>
+                              </a:gs>
+                              <a:gs pos="50000">
+                                <a:srgbClr val="FF0000">
+                                  <a:shade val="67500"/>
+                                  <a:satMod val="115000"/>
+                                </a:srgbClr>
+                              </a:gs>
+                              <a:gs pos="100000">
+                                <a:srgbClr val="FF0000">
+                                  <a:shade val="100000"/>
+                                  <a:satMod val="115000"/>
+                                </a:srgbClr>
+                              </a:gs>
+                            </a:gsLst>
+                            <a:lin ang="13500000" scaled="1"/>
+                            <a:tileRect/>
+                          </a:gradFill>
+                          <a:ln>
+                            <a:solidFill>
+                              <a:schemeClr val="tx1"/>
+                            </a:solidFill>
+                          </a:ln>
+                        </wps:spPr>
+                        <wps:style>
+                          <a:lnRef idx="0">
+                            <a:scrgbClr r="0" g="0" b="0"/>
+                          </a:lnRef>
+                          <a:fillRef idx="0">
+                            <a:scrgbClr r="0" g="0" b="0"/>
+                          </a:fillRef>
+                          <a:effectRef idx="0">
+                            <a:scrgbClr r="0" g="0" b="0"/>
+                          </a:effectRef>
+                          <a:fontRef idx="minor">
+                            <a:schemeClr val="lt1"/>
+                          </a:fontRef>
+                        </wps:style>
+                        <wps:txbx>
+                          <w:txbxContent>
+                            <w:p>
+                              <w:r>
+                                <w:t>1</w:t>
+                              </w:r>
+                              <w:r>
+                                <w:t>1</w:t>
+                              </w:r>
+                            </w:p>
+                          </w:txbxContent>
+                        </wps:txbx>
+                        <wps:bodyPr rot="0" spcFirstLastPara="0" vertOverflow="overflow" horzOverflow="overflow" vert="horz" wrap="square" lIns="91440" tIns="45720" rIns="91440" bIns="45720" numCol="1" spcCol="0" rtlCol="0" fromWordArt="0" anchor="t" anchorCtr="0" forceAA="0" compatLnSpc="1">
+                          <a:prstTxWarp prst="textNoShape">
+                            <a:avLst/>
+                          </a:prstTxWarp>
+                          <a:noAutofit/>
+                        </wps:bodyPr>
+                      </wps:wsp>
+                      <wps:wsp>
+                        <wps:cNvPr id="1447034613" name="Zone de texte 1"/>
+                        <wps:cNvSpPr txBox="1"/>
+                        <wps:spPr>
+                          <a:xfrm>
+                            <a:off x="4114800" y="1704975"/>
+                            <a:ext cx="342900" cy="266700"/>
+                          </a:xfrm>
+                          <a:prstGeom prst="rect">
+                            <a:avLst/>
+                          </a:prstGeom>
+                          <a:gradFill flip="none" rotWithShape="1">
+                            <a:gsLst>
+                              <a:gs pos="0">
+                                <a:srgbClr val="FF0000">
+                                  <a:shade val="30000"/>
+                                  <a:satMod val="115000"/>
+                                </a:srgbClr>
+                              </a:gs>
+                              <a:gs pos="50000">
+                                <a:srgbClr val="FF0000">
+                                  <a:shade val="67500"/>
+                                  <a:satMod val="115000"/>
+                                </a:srgbClr>
+                              </a:gs>
+                              <a:gs pos="100000">
+                                <a:srgbClr val="FF0000">
+                                  <a:shade val="100000"/>
+                                  <a:satMod val="115000"/>
+                                </a:srgbClr>
+                              </a:gs>
+                            </a:gsLst>
+                            <a:lin ang="13500000" scaled="1"/>
+                            <a:tileRect/>
+                          </a:gradFill>
+                          <a:ln>
+                            <a:solidFill>
+                              <a:schemeClr val="tx1"/>
+                            </a:solidFill>
+                          </a:ln>
+                        </wps:spPr>
+                        <wps:style>
+                          <a:lnRef idx="0">
+                            <a:scrgbClr r="0" g="0" b="0"/>
+                          </a:lnRef>
+                          <a:fillRef idx="0">
+                            <a:scrgbClr r="0" g="0" b="0"/>
+                          </a:fillRef>
+                          <a:effectRef idx="0">
+                            <a:scrgbClr r="0" g="0" b="0"/>
+                          </a:effectRef>
+                          <a:fontRef idx="minor">
+                            <a:schemeClr val="lt1"/>
+                          </a:fontRef>
+                        </wps:style>
+                        <wps:txbx>
+                          <w:txbxContent>
+                            <w:p>
+                              <w:r>
+                                <w:t>1</w:t>
+                              </w:r>
+                              <w:r>
+                                <w:t>2</w:t>
+                              </w:r>
+                            </w:p>
+                          </w:txbxContent>
+                        </wps:txbx>
+                        <wps:bodyPr rot="0" spcFirstLastPara="0" vertOverflow="overflow" horzOverflow="overflow" vert="horz" wrap="square" lIns="91440" tIns="45720" rIns="91440" bIns="45720" numCol="1" spcCol="0" rtlCol="0" fromWordArt="0" anchor="t" anchorCtr="0" forceAA="0" compatLnSpc="1">
+                          <a:prstTxWarp prst="textNoShape">
+                            <a:avLst/>
+                          </a:prstTxWarp>
+                          <a:noAutofit/>
+                        </wps:bodyPr>
+                      </wps:wsp>
+                      <wps:wsp>
+                        <wps:cNvPr id="1326152226" name="Zone de texte 1"/>
+                        <wps:cNvSpPr txBox="1"/>
+                        <wps:spPr>
+                          <a:xfrm>
+                            <a:off x="1847850" y="2590800"/>
+                            <a:ext cx="247650" cy="266700"/>
+                          </a:xfrm>
+                          <a:prstGeom prst="rect">
+                            <a:avLst/>
+                          </a:prstGeom>
+                          <a:gradFill flip="none" rotWithShape="1">
+                            <a:gsLst>
+                              <a:gs pos="0">
+                                <a:srgbClr val="FF0000">
+                                  <a:shade val="30000"/>
+                                  <a:satMod val="115000"/>
+                                </a:srgbClr>
+                              </a:gs>
+                              <a:gs pos="50000">
+                                <a:srgbClr val="FF0000">
+                                  <a:shade val="67500"/>
+                                  <a:satMod val="115000"/>
+                                </a:srgbClr>
+                              </a:gs>
+                              <a:gs pos="100000">
+                                <a:srgbClr val="FF0000">
+                                  <a:shade val="100000"/>
+                                  <a:satMod val="115000"/>
+                                </a:srgbClr>
+                              </a:gs>
+                            </a:gsLst>
+                            <a:lin ang="13500000" scaled="1"/>
+                            <a:tileRect/>
+                          </a:gradFill>
+                          <a:ln>
+                            <a:solidFill>
+                              <a:schemeClr val="tx1"/>
+                            </a:solidFill>
+                          </a:ln>
+                        </wps:spPr>
+                        <wps:style>
+                          <a:lnRef idx="0">
+                            <a:scrgbClr r="0" g="0" b="0"/>
+                          </a:lnRef>
+                          <a:fillRef idx="0">
+                            <a:scrgbClr r="0" g="0" b="0"/>
+                          </a:fillRef>
+                          <a:effectRef idx="0">
+                            <a:scrgbClr r="0" g="0" b="0"/>
+                          </a:effectRef>
+                          <a:fontRef idx="minor">
+                            <a:schemeClr val="lt1"/>
+                          </a:fontRef>
+                        </wps:style>
+                        <wps:txbx>
+                          <w:txbxContent>
+                            <w:p>
+                              <w:r>
+                                <w:t>3</w:t>
+                              </w:r>
+                            </w:p>
+                          </w:txbxContent>
+                        </wps:txbx>
+                        <wps:bodyPr rot="0" spcFirstLastPara="0" vertOverflow="overflow" horzOverflow="overflow" vert="horz" wrap="square" lIns="91440" tIns="45720" rIns="91440" bIns="45720" numCol="1" spcCol="0" rtlCol="0" fromWordArt="0" anchor="t" anchorCtr="0" forceAA="0" compatLnSpc="1">
+                          <a:prstTxWarp prst="textNoShape">
+                            <a:avLst/>
+                          </a:prstTxWarp>
+                          <a:noAutofit/>
+                        </wps:bodyPr>
+                      </wps:wsp>
+                    </wpg:wgp>
+                  </a:graphicData>
+                </a:graphic>
+              </wp:anchor>
+            </w:drawing>
+          </mc:Choice>
+          <mc:Fallback>
+            <w:pict>
+              <v:group w14:anchorId="5C964518" id="Groupe 7" o:spid="_x0000_s1032" style="position:absolute;margin-left:-12.35pt;margin-top:17.45pt;width:453.6pt;height:259.5pt;z-index:251703296" coordsize="57607,32956" o:gfxdata="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">
+                <v:shape id="Update theme.png" o:spid="_x0000_s1033" type="#_x0000_t75" alt="Une image contenant texte, capture d’écran, logiciel, Logiciel multimédia&#10;&#10;Description générée automatiquement" style="position:absolute;width:57607;height:32404;visibility:visible;mso-wrap-style:square" o:gfxdata="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">
+                  <v:imagedata r:id="rId20"/>
+                </v:shape>
+                <v:shape id="_x0000_s1034" type="#_x0000_t202" style="position:absolute;left:15335;width:2476;height:2667;visibility:visible;mso-wrap-style:square;v-text-anchor:top" o:gfxdata="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" fillcolor="#a00000" strokecolor="black [3213]">
+                  <v:fill color2="red" rotate="t" angle="225" colors="0 #a00000;.5 #e60000;1 red" focus="100%" type="gradient"/>
+                  <v:textbox>
+                    <w:txbxContent>
+                      <w:p>
+                        <w:r>
+                          <w:t>1</w:t>
+                        </w:r>
+                      </w:p>
+                    </w:txbxContent>
+                  </v:textbox>
+                </v:shape>
+                <v:shape id="_x0000_s1035" type="#_x0000_t202" style="position:absolute;left:38481;top:3333;width:2476;height:2667;visibility:visible;mso-wrap-style:square;v-text-anchor:top" o:gfxdata="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" fillcolor="#a00000" strokecolor="black [3213]">
+                  <v:fill color2="red" rotate="t" angle="225" colors="0 #a00000;.5 #e60000;1 red" focus="100%" type="gradient"/>
+                  <v:textbox>
+                    <w:txbxContent>
+                      <w:p>
+                        <w:r>
+                          <w:t>2</w:t>
+                        </w:r>
+                      </w:p>
+                    </w:txbxContent>
+                  </v:textbox>
+                </v:shape>
+                <v:shape id="_x0000_s1036" type="#_x0000_t202" style="position:absolute;left:44386;top:25908;width:2477;height:2667;visibility:visible;mso-wrap-style:square;v-text-anchor:top" o:gfxdata="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" fillcolor="#a00000" strokecolor="black [3213]">
+                  <v:fill color2="red" rotate="t" angle="225" colors="0 #a00000;.5 #e60000;1 red" focus="100%" type="gradient"/>
+                  <v:textbox>
+                    <w:txbxContent>
+                      <w:p>
+                        <w:r>
+                          <w:t>4</w:t>
+                        </w:r>
+                      </w:p>
+                    </w:txbxContent>
+                  </v:textbox>
+                </v:shape>
+                <v:shape id="_x0000_s1037" type="#_x0000_t202" style="position:absolute;left:39528;top:30289;width:2477;height:2667;visibility:visible;mso-wrap-style:square;v-text-anchor:top" o:gfxdata="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" fillcolor="#a00000" strokecolor="black [3213]">
+                  <v:fill color2="red" rotate="t" angle="225" colors="0 #a00000;.5 #e60000;1 red" focus="100%" type="gradient"/>
+                  <v:textbox>
+                    <w:txbxContent>
+                      <w:p>
+                        <w:r>
+                          <w:t>5</w:t>
+                        </w:r>
+                        <w:r>
+                          <w:rPr>
+                            <w:noProof/>
+                          </w:rPr>
+                          <w:drawing>
+                            <wp:inline distT="0" distB="0" distL="0" distR="0" wp14:anchorId="35DC0F4C" wp14:editId="39A2305C">
+                              <wp:extent cx="64770" cy="69850"/>
+                              <wp:effectExtent l="0" t="0" r="0" b="6350"/>
+                              <wp:docPr id="662974339" name="Image 3"/>
+                              <wp:cNvGraphicFramePr>
+                                <a:graphicFrameLocks xmlns:a="http://schemas.openxmlformats.org/drawingml/2006/main" noChangeAspect="1"/>
+                              </wp:cNvGraphicFramePr>
+                              <a:graphic xmlns:a="http://schemas.openxmlformats.org/drawingml/2006/main">
+                                <a:graphicData uri="http://schemas.openxmlformats.org/drawingml/2006/picture">
+                                  <pic:pic xmlns:pic="http://schemas.openxmlformats.org/drawingml/2006/picture">
+                                    <pic:nvPicPr>
+                                      <pic:cNvPr id="0" name="Picture 1"/>
+                                      <pic:cNvPicPr>
+                                        <a:picLocks noChangeAspect="1" noChangeArrowheads="1"/>
+                                      </pic:cNvPicPr>
+                                    </pic:nvPicPr>
+                                    <pic:blipFill>
+                                      <a:blip r:embed="rId18">
+                                        <a:extLst>
+                                          <a:ext uri="{28A0092B-C50C-407E-A947-70E740481C1C}">
+                                            <a14:useLocalDpi xmlns:a14="http://schemas.microsoft.com/office/drawing/2010/main" val="0"/>
+                                          </a:ext>
+                                        </a:extLst>
+                                      </a:blip>
+                                      <a:srcRect/>
+                                      <a:stretch>
+                                        <a:fillRect/>
+                                      </a:stretch>
+                                    </pic:blipFill>
+                                    <pic:spPr bwMode="auto">
+                                      <a:xfrm>
+                                        <a:off x="0" y="0"/>
+                                        <a:ext cx="64770" cy="69850"/>
+                                      </a:xfrm>
+                                      <a:prstGeom prst="rect">
+                                        <a:avLst/>
+                                      </a:prstGeom>
+                                      <a:noFill/>
+                                      <a:ln>
+                                        <a:noFill/>
+                                      </a:ln>
+                                    </pic:spPr>
+                                  </pic:pic>
+                                </a:graphicData>
+                              </a:graphic>
+                            </wp:inline>
+                          </w:drawing>
+                        </w:r>
+                      </w:p>
+                    </w:txbxContent>
+                  </v:textbox>
+                </v:shape>
+                <v:shape id="_x0000_s1038" type="#_x0000_t202" style="position:absolute;left:53625;top:25908;width:2477;height:2667;visibility:visible;mso-wrap-style:square;v-text-anchor:top" o:gfxdata="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" fillcolor="#a00000" strokecolor="black [3213]">
+                  <v:fill color2="red" rotate="t" angle="225" colors="0 #a00000;.5 #e60000;1 red" focus="100%" type="gradient"/>
+                  <v:textbox>
+                    <w:txbxContent>
+                      <w:p>
+                        <w:r>
+                          <w:t>6</w:t>
+                        </w:r>
+                      </w:p>
+                    </w:txbxContent>
+                  </v:textbox>
+                </v:shape>
+                <v:shape id="_x0000_s1039" type="#_x0000_t202" style="position:absolute;left:20955;top:13144;width:2476;height:2667;visibility:visible;mso-wrap-style:square;v-text-anchor:top" o:gfxdata="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" fillcolor="#a00000" strokecolor="black [3213]">
+                  <v:fill color2="red" rotate="t" angle="225" colors="0 #a00000;.5 #e60000;1 red" focus="100%" type="gradient"/>
+                  <v:textbox>
+                    <w:txbxContent>
+                      <w:p>
+                        <w:r>
+                          <w:t>7</w:t>
+                        </w:r>
+                        <w:r>
+                          <w:rPr>
+                            <w:noProof/>
+                          </w:rPr>
+                          <w:drawing>
+                            <wp:inline distT="0" distB="0" distL="0" distR="0" wp14:anchorId="1526F9EF" wp14:editId="35D66429">
+                              <wp:extent cx="64770" cy="69850"/>
+                              <wp:effectExtent l="0" t="0" r="0" b="6350"/>
+                              <wp:docPr id="1132681253" name="Image 4"/>
+                              <wp:cNvGraphicFramePr>
+                                <a:graphicFrameLocks xmlns:a="http://schemas.openxmlformats.org/drawingml/2006/main" noChangeAspect="1"/>
+                              </wp:cNvGraphicFramePr>
+                              <a:graphic xmlns:a="http://schemas.openxmlformats.org/drawingml/2006/main">
+                                <a:graphicData uri="http://schemas.openxmlformats.org/drawingml/2006/picture">
+                                  <pic:pic xmlns:pic="http://schemas.openxmlformats.org/drawingml/2006/picture">
+                                    <pic:nvPicPr>
+                                      <pic:cNvPr id="0" name="Picture 2"/>
+                                      <pic:cNvPicPr>
+                                        <a:picLocks noChangeAspect="1" noChangeArrowheads="1"/>
+                                      </pic:cNvPicPr>
+                                    </pic:nvPicPr>
+                                    <pic:blipFill>
+                                      <a:blip r:embed="rId19">
+                                        <a:extLst>
+                                          <a:ext uri="{28A0092B-C50C-407E-A947-70E740481C1C}">
+                                            <a14:useLocalDpi xmlns:a14="http://schemas.microsoft.com/office/drawing/2010/main" val="0"/>
+                                          </a:ext>
+                                        </a:extLst>
+                                      </a:blip>
+                                      <a:srcRect/>
+                                      <a:stretch>
+                                        <a:fillRect/>
+                                      </a:stretch>
+                                    </pic:blipFill>
+                                    <pic:spPr bwMode="auto">
+                                      <a:xfrm>
+                                        <a:off x="0" y="0"/>
+                                        <a:ext cx="64770" cy="69850"/>
+                                      </a:xfrm>
+                                      <a:prstGeom prst="rect">
+                                        <a:avLst/>
+                                      </a:prstGeom>
+                                      <a:noFill/>
+                                      <a:ln>
+                                        <a:noFill/>
+                                      </a:ln>
+                                    </pic:spPr>
+                                  </pic:pic>
+                                </a:graphicData>
+                              </a:graphic>
+                            </wp:inline>
+                          </w:drawing>
+                        </w:r>
+                      </w:p>
+                    </w:txbxContent>
+                  </v:textbox>
+                </v:shape>
+                <v:shape id="_x0000_s1040" type="#_x0000_t202" style="position:absolute;left:31813;top:13239;width:2477;height:2667;visibility:visible;mso-wrap-style:square;v-text-anchor:top" o:gfxdata="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" fillcolor="#a00000" strokecolor="black [3213]">
+                  <v:fill color2="red" rotate="t" angle="225" colors="0 #a00000;.5 #e60000;1 red" focus="100%" type="gradient"/>
+                  <v:textbox>
+                    <w:txbxContent>
+                      <w:p>
+                        <w:r>
+                          <w:t>8</w:t>
+                        </w:r>
+                      </w:p>
+                    </w:txbxContent>
+                  </v:textbox>
+                </v:shape>
+                <v:shape id="_x0000_s1041" type="#_x0000_t202" style="position:absolute;left:41148;top:13239;width:2476;height:2667;visibility:visible;mso-wrap-style:square;v-text-anchor:top" o:gfxdata="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" fillcolor="#a00000" strokecolor="black [3213]">
+                  <v:fill color2="red" rotate="t" angle="225" colors="0 #a00000;.5 #e60000;1 red" focus="100%" type="gradient"/>
+                  <v:textbox>
+                    <w:txbxContent>
+                      <w:p>
+                        <w:r>
+                          <w:t>9</w:t>
+                        </w:r>
+                      </w:p>
+                    </w:txbxContent>
+                  </v:textbox>
+                </v:shape>
+                <v:shape id="_x0000_s1042" type="#_x0000_t202" style="position:absolute;left:20383;top:17049;width:3429;height:2667;visibility:visible;mso-wrap-style:square;v-text-anchor:top" o:gfxdata="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" fillcolor="#a00000" strokecolor="black [3213]">
+                  <v:fill color2="red" rotate="t" angle="225" colors="0 #a00000;.5 #e60000;1 red" focus="100%" type="gradient"/>
+                  <v:textbox>
+                    <w:txbxContent>
+                      <w:p>
+                        <w:r>
+                          <w:t>10</w:t>
+                        </w:r>
+                      </w:p>
+                    </w:txbxContent>
+                  </v:textbox>
+                </v:shape>
+                <v:shape id="_x0000_s1043" type="#_x0000_t202" style="position:absolute;left:31718;top:17049;width:3429;height:2667;visibility:visible;mso-wrap-style:square;v-text-anchor:top" o:gfxdata="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" fillcolor="#a00000" strokecolor="black [3213]">
+                  <v:fill color2="red" rotate="t" angle="225" colors="0 #a00000;.5 #e60000;1 red" focus="100%" type="gradient"/>
+                  <v:textbox>
+                    <w:txbxContent>
+                      <w:p>
+                        <w:r>
+                          <w:t>1</w:t>
+                        </w:r>
+                        <w:r>
+                          <w:t>1</w:t>
+                        </w:r>
+                      </w:p>
+                    </w:txbxContent>
+                  </v:textbox>
+                </v:shape>
+                <v:shape id="_x0000_s1044" type="#_x0000_t202" style="position:absolute;left:41148;top:17049;width:3429;height:2667;visibility:visible;mso-wrap-style:square;v-text-anchor:top" o:gfxdata="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" fillcolor="#a00000" strokecolor="black [3213]">
+                  <v:fill color2="red" rotate="t" angle="225" colors="0 #a00000;.5 #e60000;1 red" focus="100%" type="gradient"/>
+                  <v:textbox>
+                    <w:txbxContent>
+                      <w:p>
+                        <w:r>
+                          <w:t>1</w:t>
+                        </w:r>
+                        <w:r>
+                          <w:t>2</w:t>
+                        </w:r>
+                      </w:p>
+                    </w:txbxContent>
+                  </v:textbox>
+                </v:shape>
+                <v:shape id="_x0000_s1045" type="#_x0000_t202" style="position:absolute;left:18478;top:25908;width:2477;height:2667;visibility:visible;mso-wrap-style:square;v-text-anchor:top" o:gfxdata="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" fillcolor="#a00000" strokecolor="black [3213]">
+                  <v:fill color2="red" rotate="t" angle="225" colors="0 #a00000;.5 #e60000;1 red" focus="100%" type="gradient"/>
+                  <v:textbox>
+                    <w:txbxContent>
+                      <w:p>
+                        <w:r>
+                          <w:t>3</w:t>
+                        </w:r>
+                      </w:p>
+                    </w:txbxContent>
+                  </v:textbox>
+                </v:shape>
+                <w10:wrap type="tight"/>
+              </v:group>
+            </w:pict>
+          </mc:Fallback>
+        </mc:AlternateContent>
       </w:r>
       <w:r>
         <w:rPr>
@@ -1285,143 +3121,18 @@
         <mc:AlternateContent>
           <mc:Choice Requires="wps">
             <w:drawing>
-              <wp:anchor distT="0" distB="0" distL="114300" distR="114300" simplePos="0" relativeHeight="251671552" behindDoc="0" locked="0" layoutInCell="1" allowOverlap="1" wp14:anchorId="01080D3C" wp14:editId="332BB755">
+              <wp:anchor distT="0" distB="0" distL="114300" distR="114300" simplePos="0" relativeHeight="251664384" behindDoc="0" locked="0" layoutInCell="1" allowOverlap="1" wp14:anchorId="7A5B9B23" wp14:editId="0C4597E1">
                 <wp:simplePos x="0" y="0"/>
                 <wp:positionH relativeFrom="column">
-                  <wp:posOffset>5910580</wp:posOffset>
+                  <wp:posOffset>1691005</wp:posOffset>
                 </wp:positionH>
                 <wp:positionV relativeFrom="paragraph">
-                  <wp:posOffset>3279140</wp:posOffset>
+                  <wp:posOffset>2860040</wp:posOffset>
                 </wp:positionV>
                 <wp:extent cx="247650" cy="266700"/>
-                <wp:effectExtent l="0" t="0" r="19050" b="19050"/>
+                <wp:effectExtent l="0" t="0" r="0" b="0"/>
                 <wp:wrapNone/>
-                <wp:docPr id="1659447061" name="Zone de texte 1"/>
-                <wp:cNvGraphicFramePr/>
-                <a:graphic xmlns:a="http://schemas.openxmlformats.org/drawingml/2006/main">
-                  <a:graphicData uri="http://schemas.microsoft.com/office/word/2010/wordprocessingShape">
-                    <wps:wsp>
-                      <wps:cNvSpPr txBox="1"/>
-                      <wps:spPr>
-                        <a:xfrm>
-                          <a:off x="0" y="0"/>
-                          <a:ext cx="247650" cy="266700"/>
-                        </a:xfrm>
-                        <a:prstGeom prst="rect">
-                          <a:avLst/>
-                        </a:prstGeom>
-                        <a:gradFill flip="none" rotWithShape="1">
-                          <a:gsLst>
-                            <a:gs pos="0">
-                              <a:srgbClr val="FF0000">
-                                <a:shade val="30000"/>
-                                <a:satMod val="115000"/>
-                              </a:srgbClr>
-                            </a:gs>
-                            <a:gs pos="50000">
-                              <a:srgbClr val="FF0000">
-                                <a:shade val="67500"/>
-                                <a:satMod val="115000"/>
-                              </a:srgbClr>
-                            </a:gs>
-                            <a:gs pos="100000">
-                              <a:srgbClr val="FF0000">
-                                <a:shade val="100000"/>
-                                <a:satMod val="115000"/>
-                              </a:srgbClr>
-                            </a:gs>
-                          </a:gsLst>
-                          <a:lin ang="13500000" scaled="1"/>
-                          <a:tileRect/>
-                        </a:gradFill>
-                        <a:ln>
-                          <a:solidFill>
-                            <a:schemeClr val="tx1"/>
-                          </a:solidFill>
-                        </a:ln>
-                      </wps:spPr>
-                      <wps:style>
-                        <a:lnRef idx="0">
-                          <a:scrgbClr r="0" g="0" b="0"/>
-                        </a:lnRef>
-                        <a:fillRef idx="0">
-                          <a:scrgbClr r="0" g="0" b="0"/>
-                        </a:fillRef>
-                        <a:effectRef idx="0">
-                          <a:scrgbClr r="0" g="0" b="0"/>
-                        </a:effectRef>
-                        <a:fontRef idx="minor">
-                          <a:schemeClr val="lt1"/>
-                        </a:fontRef>
-                      </wps:style>
-                      <wps:txbx>
-                        <w:txbxContent>
-                          <w:p>
-                            <w:r>
-                              <w:t>4</w:t>
-                            </w:r>
-                          </w:p>
-                        </w:txbxContent>
-                      </wps:txbx>
-                      <wps:bodyPr rot="0" spcFirstLastPara="0" vertOverflow="overflow" horzOverflow="overflow" vert="horz" wrap="square" lIns="91440" tIns="45720" rIns="91440" bIns="45720" numCol="1" spcCol="0" rtlCol="0" fromWordArt="0" anchor="t" anchorCtr="0" forceAA="0" compatLnSpc="1">
-                        <a:prstTxWarp prst="textNoShape">
-                          <a:avLst/>
-                        </a:prstTxWarp>
-                        <a:noAutofit/>
-                      </wps:bodyPr>
-                    </wps:wsp>
-                  </a:graphicData>
-                </a:graphic>
-                <wp14:sizeRelH relativeFrom="margin">
-                  <wp14:pctWidth>0</wp14:pctWidth>
-                </wp14:sizeRelH>
-                <wp14:sizeRelV relativeFrom="margin">
-                  <wp14:pctHeight>0</wp14:pctHeight>
-                </wp14:sizeRelV>
-              </wp:anchor>
-            </w:drawing>
-          </mc:Choice>
-          <mc:Fallback>
-            <w:pict>
-              <v:shapetype w14:anchorId="01080D3C" id="_x0000_t202" coordsize="21600,21600" o:spt="202" path="m,l,21600r21600,l21600,xe">
-                <v:stroke joinstyle="miter"/>
-                <v:path gradientshapeok="t" o:connecttype="rect"/>
-              </v:shapetype>
-              <v:shape id="Zone de texte 1" o:spid="_x0000_s1026" type="#_x0000_t202" style="position:absolute;margin-left:465.4pt;margin-top:258.2pt;width:19.5pt;height:21pt;z-index:251671552;visibility:visible;mso-wrap-style:square;mso-width-percent:0;mso-height-percent:0;mso-wrap-distance-left:9pt;mso-wrap-distance-top:0;mso-wrap-distance-right:9pt;mso-wrap-distance-bottom:0;mso-position-horizontal:absolute;mso-position-horizontal-relative:text;mso-position-vertical:absolute;mso-position-vertical-relative:text;mso-width-percent:0;mso-height-percent:0;mso-width-relative:margin;mso-height-relative:margin;v-text-anchor:top" o:gfxdata="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" fillcolor="#a00000" strokecolor="black [3213]">
-                <v:fill color2="red" rotate="t" angle="225" colors="0 #a00000;.5 #e60000;1 red" focus="100%" type="gradient"/>
-                <v:textbox>
-                  <w:txbxContent>
-                    <w:p>
-                      <w:r>
-                        <w:t>4</w:t>
-                      </w:r>
-                    </w:p>
-                  </w:txbxContent>
-                </v:textbox>
-              </v:shape>
-            </w:pict>
-          </mc:Fallback>
-        </mc:AlternateContent>
-      </w:r>
-      <w:r>
-        <w:rPr>
-          <w:noProof/>
-        </w:rPr>
-        <mc:AlternateContent>
-          <mc:Choice Requires="wps">
-            <w:drawing>
-              <wp:anchor distT="0" distB="0" distL="114300" distR="114300" simplePos="0" relativeHeight="251669504" behindDoc="0" locked="0" layoutInCell="1" allowOverlap="1" wp14:anchorId="484B95C8" wp14:editId="2394685A">
-                <wp:simplePos x="0" y="0"/>
-                <wp:positionH relativeFrom="column">
-                  <wp:posOffset>4662805</wp:posOffset>
-                </wp:positionH>
-                <wp:positionV relativeFrom="paragraph">
-                  <wp:posOffset>3669665</wp:posOffset>
-                </wp:positionV>
-                <wp:extent cx="247650" cy="266700"/>
-                <wp:effectExtent l="0" t="0" r="19050" b="19050"/>
-                <wp:wrapNone/>
-                <wp:docPr id="1294992287" name="Zone de texte 1"/>
+                <wp:docPr id="1289125460" name="Zone de texte 1"/>
                 <wp:cNvGraphicFramePr/>
                 <a:graphic xmlns:a="http://schemas.openxmlformats.org/drawingml/2006/main">
                   <a:graphicData uri="http://schemas.microsoft.com/office/word/2010/wordprocessingShape">
@@ -1497,18 +3208,12 @@
                     </wps:wsp>
                   </a:graphicData>
                 </a:graphic>
-                <wp14:sizeRelH relativeFrom="margin">
-                  <wp14:pctWidth>0</wp14:pctWidth>
-                </wp14:sizeRelH>
-                <wp14:sizeRelV relativeFrom="margin">
-                  <wp14:pctHeight>0</wp14:pctHeight>
-                </wp14:sizeRelV>
               </wp:anchor>
             </w:drawing>
           </mc:Choice>
           <mc:Fallback>
             <w:pict>
-              <v:shape w14:anchorId="484B95C8" id="_x0000_s1027" type="#_x0000_t202" style="position:absolute;margin-left:367.15pt;margin-top:288.95pt;width:19.5pt;height:21pt;z-index:251669504;visibility:visible;mso-wrap-style:square;mso-width-percent:0;mso-height-percent:0;mso-wrap-distance-left:9pt;mso-wrap-distance-top:0;mso-wrap-distance-right:9pt;mso-wrap-distance-bottom:0;mso-position-horizontal:absolute;mso-position-horizontal-relative:text;mso-position-vertical:absolute;mso-position-vertical-relative:text;mso-width-percent:0;mso-height-percent:0;mso-width-relative:margin;mso-height-relative:margin;v-text-anchor:top" o:gfxdata="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" fillcolor="#a00000" strokecolor="black [3213]">
+              <v:shape w14:anchorId="7A5B9B23" id="Zone de texte 1" o:spid="_x0000_s1046" type="#_x0000_t202" style="position:absolute;margin-left:133.15pt;margin-top:225.2pt;width:19.5pt;height:21pt;z-index:251664384;visibility:visible;mso-wrap-style:square;mso-wrap-distance-left:9pt;mso-wrap-distance-top:0;mso-wrap-distance-right:9pt;mso-wrap-distance-bottom:0;mso-position-horizontal:absolute;mso-position-horizontal-relative:text;mso-position-vertical:absolute;mso-position-vertical-relative:text;v-text-anchor:top" o:gfxdata="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" fillcolor="#a00000" strokecolor="black [3213]">
                 <v:fill color2="red" rotate="t" angle="225" colors="0 #a00000;.5 #e60000;1 red" focus="100%" type="gradient"/>
                 <v:textbox>
                   <w:txbxContent>
@@ -1525,252 +3230,16 @@
         </mc:AlternateContent>
       </w:r>
       <w:r>
-        <w:rPr>
-          <w:noProof/>
-        </w:rPr>
-        <mc:AlternateContent>
-          <mc:Choice Requires="wps">
-            <w:drawing>
-              <wp:anchor distT="0" distB="0" distL="114300" distR="114300" simplePos="0" relativeHeight="251667456" behindDoc="0" locked="0" layoutInCell="1" allowOverlap="1" wp14:anchorId="6D556F98" wp14:editId="541BDA64">
-                <wp:simplePos x="0" y="0"/>
-                <wp:positionH relativeFrom="column">
-                  <wp:posOffset>1776730</wp:posOffset>
-                </wp:positionH>
-                <wp:positionV relativeFrom="paragraph">
-                  <wp:posOffset>2193290</wp:posOffset>
-                </wp:positionV>
-                <wp:extent cx="247650" cy="266700"/>
-                <wp:effectExtent l="0" t="0" r="19050" b="19050"/>
-                <wp:wrapNone/>
-                <wp:docPr id="205586302" name="Zone de texte 1"/>
-                <wp:cNvGraphicFramePr/>
-                <a:graphic xmlns:a="http://schemas.openxmlformats.org/drawingml/2006/main">
-                  <a:graphicData uri="http://schemas.microsoft.com/office/word/2010/wordprocessingShape">
-                    <wps:wsp>
-                      <wps:cNvSpPr txBox="1"/>
-                      <wps:spPr>
-                        <a:xfrm>
-                          <a:off x="0" y="0"/>
-                          <a:ext cx="247650" cy="266700"/>
-                        </a:xfrm>
-                        <a:prstGeom prst="rect">
-                          <a:avLst/>
-                        </a:prstGeom>
-                        <a:gradFill flip="none" rotWithShape="1">
-                          <a:gsLst>
-                            <a:gs pos="0">
-                              <a:srgbClr val="FF0000">
-                                <a:shade val="30000"/>
-                                <a:satMod val="115000"/>
-                              </a:srgbClr>
-                            </a:gs>
-                            <a:gs pos="50000">
-                              <a:srgbClr val="FF0000">
-                                <a:shade val="67500"/>
-                                <a:satMod val="115000"/>
-                              </a:srgbClr>
-                            </a:gs>
-                            <a:gs pos="100000">
-                              <a:srgbClr val="FF0000">
-                                <a:shade val="100000"/>
-                                <a:satMod val="115000"/>
-                              </a:srgbClr>
-                            </a:gs>
-                          </a:gsLst>
-                          <a:lin ang="13500000" scaled="1"/>
-                          <a:tileRect/>
-                        </a:gradFill>
-                        <a:ln>
-                          <a:solidFill>
-                            <a:schemeClr val="tx1"/>
-                          </a:solidFill>
-                        </a:ln>
-                      </wps:spPr>
-                      <wps:style>
-                        <a:lnRef idx="0">
-                          <a:scrgbClr r="0" g="0" b="0"/>
-                        </a:lnRef>
-                        <a:fillRef idx="0">
-                          <a:scrgbClr r="0" g="0" b="0"/>
-                        </a:fillRef>
-                        <a:effectRef idx="0">
-                          <a:scrgbClr r="0" g="0" b="0"/>
-                        </a:effectRef>
-                        <a:fontRef idx="minor">
-                          <a:schemeClr val="lt1"/>
-                        </a:fontRef>
-                      </wps:style>
-                      <wps:txbx>
-                        <w:txbxContent>
-                          <w:p>
-                            <w:r>
-                              <w:t>2</w:t>
-                            </w:r>
-                          </w:p>
-                        </w:txbxContent>
-                      </wps:txbx>
-                      <wps:bodyPr rot="0" spcFirstLastPara="0" vertOverflow="overflow" horzOverflow="overflow" vert="horz" wrap="square" lIns="91440" tIns="45720" rIns="91440" bIns="45720" numCol="1" spcCol="0" rtlCol="0" fromWordArt="0" anchor="t" anchorCtr="0" forceAA="0" compatLnSpc="1">
-                        <a:prstTxWarp prst="textNoShape">
-                          <a:avLst/>
-                        </a:prstTxWarp>
-                        <a:noAutofit/>
-                      </wps:bodyPr>
-                    </wps:wsp>
-                  </a:graphicData>
-                </a:graphic>
-                <wp14:sizeRelH relativeFrom="margin">
-                  <wp14:pctWidth>0</wp14:pctWidth>
-                </wp14:sizeRelH>
-                <wp14:sizeRelV relativeFrom="margin">
-                  <wp14:pctHeight>0</wp14:pctHeight>
-                </wp14:sizeRelV>
-              </wp:anchor>
-            </w:drawing>
-          </mc:Choice>
-          <mc:Fallback>
-            <w:pict>
-              <v:shape w14:anchorId="6D556F98" id="_x0000_s1028" type="#_x0000_t202" style="position:absolute;margin-left:139.9pt;margin-top:172.7pt;width:19.5pt;height:21pt;z-index:251667456;visibility:visible;mso-wrap-style:square;mso-width-percent:0;mso-height-percent:0;mso-wrap-distance-left:9pt;mso-wrap-distance-top:0;mso-wrap-distance-right:9pt;mso-wrap-distance-bottom:0;mso-position-horizontal:absolute;mso-position-horizontal-relative:text;mso-position-vertical:absolute;mso-position-vertical-relative:text;mso-width-percent:0;mso-height-percent:0;mso-width-relative:margin;mso-height-relative:margin;v-text-anchor:top" o:gfxdata="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" fillcolor="#a00000" strokecolor="black [3213]">
-                <v:fill color2="red" rotate="t" angle="225" colors="0 #a00000;.5 #e60000;1 red" focus="100%" type="gradient"/>
-                <v:textbox>
-                  <w:txbxContent>
-                    <w:p>
-                      <w:r>
-                        <w:t>2</w:t>
-                      </w:r>
-                    </w:p>
-                  </w:txbxContent>
-                </v:textbox>
-              </v:shape>
-            </w:pict>
-          </mc:Fallback>
-        </mc:AlternateContent>
-      </w:r>
-      <w:r>
-        <w:rPr>
-          <w:noProof/>
-        </w:rPr>
-        <mc:AlternateContent>
-          <mc:Choice Requires="wps">
-            <w:drawing>
-              <wp:anchor distT="0" distB="0" distL="114300" distR="114300" simplePos="0" relativeHeight="251665408" behindDoc="0" locked="0" layoutInCell="1" allowOverlap="1" wp14:anchorId="2CDAAF7E" wp14:editId="3DC15265">
-                <wp:simplePos x="0" y="0"/>
-                <wp:positionH relativeFrom="column">
-                  <wp:posOffset>3281680</wp:posOffset>
-                </wp:positionH>
-                <wp:positionV relativeFrom="paragraph">
-                  <wp:posOffset>1736090</wp:posOffset>
-                </wp:positionV>
-                <wp:extent cx="247650" cy="266700"/>
-                <wp:effectExtent l="0" t="0" r="19050" b="19050"/>
-                <wp:wrapNone/>
-                <wp:docPr id="1542570971" name="Zone de texte 1"/>
-                <wp:cNvGraphicFramePr/>
-                <a:graphic xmlns:a="http://schemas.openxmlformats.org/drawingml/2006/main">
-                  <a:graphicData uri="http://schemas.microsoft.com/office/word/2010/wordprocessingShape">
-                    <wps:wsp>
-                      <wps:cNvSpPr txBox="1"/>
-                      <wps:spPr>
-                        <a:xfrm>
-                          <a:off x="0" y="0"/>
-                          <a:ext cx="247650" cy="266700"/>
-                        </a:xfrm>
-                        <a:prstGeom prst="rect">
-                          <a:avLst/>
-                        </a:prstGeom>
-                        <a:gradFill flip="none" rotWithShape="1">
-                          <a:gsLst>
-                            <a:gs pos="0">
-                              <a:srgbClr val="FF0000">
-                                <a:shade val="30000"/>
-                                <a:satMod val="115000"/>
-                              </a:srgbClr>
-                            </a:gs>
-                            <a:gs pos="50000">
-                              <a:srgbClr val="FF0000">
-                                <a:shade val="67500"/>
-                                <a:satMod val="115000"/>
-                              </a:srgbClr>
-                            </a:gs>
-                            <a:gs pos="100000">
-                              <a:srgbClr val="FF0000">
-                                <a:shade val="100000"/>
-                                <a:satMod val="115000"/>
-                              </a:srgbClr>
-                            </a:gs>
-                          </a:gsLst>
-                          <a:lin ang="13500000" scaled="1"/>
-                          <a:tileRect/>
-                        </a:gradFill>
-                        <a:ln>
-                          <a:solidFill>
-                            <a:schemeClr val="tx1"/>
-                          </a:solidFill>
-                        </a:ln>
-                      </wps:spPr>
-                      <wps:style>
-                        <a:lnRef idx="0">
-                          <a:scrgbClr r="0" g="0" b="0"/>
-                        </a:lnRef>
-                        <a:fillRef idx="0">
-                          <a:scrgbClr r="0" g="0" b="0"/>
-                        </a:fillRef>
-                        <a:effectRef idx="0">
-                          <a:scrgbClr r="0" g="0" b="0"/>
-                        </a:effectRef>
-                        <a:fontRef idx="minor">
-                          <a:schemeClr val="lt1"/>
-                        </a:fontRef>
-                      </wps:style>
-                      <wps:txbx>
-                        <w:txbxContent>
-                          <w:p>
-                            <w:r>
-                              <w:t>1</w:t>
-                            </w:r>
-                          </w:p>
-                        </w:txbxContent>
-                      </wps:txbx>
-                      <wps:bodyPr rot="0" spcFirstLastPara="0" vertOverflow="overflow" horzOverflow="overflow" vert="horz" wrap="square" lIns="91440" tIns="45720" rIns="91440" bIns="45720" numCol="1" spcCol="0" rtlCol="0" fromWordArt="0" anchor="t" anchorCtr="0" forceAA="0" compatLnSpc="1">
-                        <a:prstTxWarp prst="textNoShape">
-                          <a:avLst/>
-                        </a:prstTxWarp>
-                        <a:noAutofit/>
-                      </wps:bodyPr>
-                    </wps:wsp>
-                  </a:graphicData>
-                </a:graphic>
-                <wp14:sizeRelH relativeFrom="margin">
-                  <wp14:pctWidth>0</wp14:pctWidth>
-                </wp14:sizeRelH>
-                <wp14:sizeRelV relativeFrom="margin">
-                  <wp14:pctHeight>0</wp14:pctHeight>
-                </wp14:sizeRelV>
-              </wp:anchor>
-            </w:drawing>
-          </mc:Choice>
-          <mc:Fallback>
-            <w:pict>
-              <v:shape w14:anchorId="2CDAAF7E" id="_x0000_s1029" type="#_x0000_t202" style="position:absolute;margin-left:258.4pt;margin-top:136.7pt;width:19.5pt;height:21pt;z-index:251665408;visibility:visible;mso-wrap-style:square;mso-width-percent:0;mso-height-percent:0;mso-wrap-distance-left:9pt;mso-wrap-distance-top:0;mso-wrap-distance-right:9pt;mso-wrap-distance-bottom:0;mso-position-horizontal:absolute;mso-position-horizontal-relative:text;mso-position-vertical:absolute;mso-position-vertical-relative:text;mso-width-percent:0;mso-height-percent:0;mso-width-relative:margin;mso-height-relative:margin;v-text-anchor:top" o:gfxdata="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" fillcolor="#a00000" strokecolor="black [3213]">
-                <v:fill color2="red" rotate="t" angle="225" colors="0 #a00000;.5 #e60000;1 red" focus="100%" type="gradient"/>
-                <v:textbox>
-                  <w:txbxContent>
-                    <w:p>
-                      <w:r>
-                        <w:t>1</w:t>
-                      </w:r>
-                    </w:p>
-                  </w:txbxContent>
-                </v:textbox>
-              </v:shape>
-            </w:pict>
-          </mc:Fallback>
-        </mc:AlternateContent>
-      </w:r>
-      <w:r>
-        <w:t xml:space="preserve"> </w:t>
-      </w:r>
-      <w:r>
-        <w:t>Cette interface comprend un total de quatre boutons.</w:t>
+        <w:t xml:space="preserve">Cette interface comprend un total de </w:t>
+      </w:r>
+      <w:r>
+        <w:t>six</w:t>
+      </w:r>
+      <w:r>
+        <w:t xml:space="preserve"> boutons</w:t>
+      </w:r>
+      <w:r>
+        <w:t xml:space="preserve"> ainsi que six présentation de couleur.</w:t>
       </w:r>
     </w:p>
     <w:p/>
@@ -1779,23 +3248,29 @@
         <w:pStyle w:val="Paragraphedeliste"/>
         <w:numPr>
           <w:ilvl w:val="0"/>
-          <w:numId w:val="14"/>
+          <w:numId w:val="16"/>
         </w:numPr>
-      </w:pPr>
-      <w:r>
-        <w:t>Choix de langue</w:t>
-      </w:r>
+        <w:sectPr>
+          <w:headerReference w:type="default" r:id="rId21"/>
+          <w:footerReference w:type="default" r:id="rId22"/>
+          <w:pgSz w:w="11906" w:h="16838"/>
+          <w:pgMar w:top="1417" w:right="1417" w:bottom="1417" w:left="1417" w:header="708" w:footer="708" w:gutter="0"/>
+          <w:pgNumType w:start="1"/>
+          <w:cols w:space="708"/>
+          <w:docGrid w:linePitch="360"/>
+        </w:sectPr>
+      </w:pPr>
     </w:p>
     <w:p>
       <w:pPr>
         <w:pStyle w:val="Paragraphedeliste"/>
         <w:numPr>
           <w:ilvl w:val="0"/>
-          <w:numId w:val="14"/>
+          <w:numId w:val="16"/>
         </w:numPr>
       </w:pPr>
       <w:r>
-        <w:t>Choix du format de l’heur</w:t>
+        <w:t>Synchronisation avec le mode clair ou sombre du système d’exploitation</w:t>
       </w:r>
     </w:p>
     <w:p>
@@ -1803,11 +3278,11 @@
         <w:pStyle w:val="Paragraphedeliste"/>
         <w:numPr>
           <w:ilvl w:val="0"/>
-          <w:numId w:val="14"/>
+          <w:numId w:val="16"/>
         </w:numPr>
       </w:pPr>
       <w:r>
-        <w:t>Sauvegarde des paramètre saisit</w:t>
+        <w:t>Mode clair ou sombre</w:t>
       </w:r>
     </w:p>
     <w:p>
@@ -1815,18 +3290,149 @@
         <w:pStyle w:val="Paragraphedeliste"/>
         <w:numPr>
           <w:ilvl w:val="0"/>
-          <w:numId w:val="14"/>
+          <w:numId w:val="16"/>
         </w:numPr>
       </w:pPr>
       <w:r>
-        <w:t xml:space="preserve">Annuler les </w:t>
-      </w:r>
-      <w:r>
-        <w:t xml:space="preserve">paramètres </w:t>
-      </w:r>
-      <w:r>
-        <w:t>effectuée</w:t>
-      </w:r>
+        <w:t>Choix de la couleur primaire</w:t>
+      </w:r>
+    </w:p>
+    <w:p>
+      <w:pPr>
+        <w:pStyle w:val="Paragraphedeliste"/>
+        <w:numPr>
+          <w:ilvl w:val="0"/>
+          <w:numId w:val="16"/>
+        </w:numPr>
+      </w:pPr>
+      <w:r>
+        <w:t>Choix de la couleur secondaire</w:t>
+      </w:r>
+    </w:p>
+    <w:p>
+      <w:pPr>
+        <w:pStyle w:val="Paragraphedeliste"/>
+        <w:numPr>
+          <w:ilvl w:val="0"/>
+          <w:numId w:val="16"/>
+        </w:numPr>
+      </w:pPr>
+      <w:r>
+        <w:t>Sauvegarde des paramètre saisit</w:t>
+      </w:r>
+    </w:p>
+    <w:p>
+      <w:pPr>
+        <w:pStyle w:val="Paragraphedeliste"/>
+        <w:numPr>
+          <w:ilvl w:val="0"/>
+          <w:numId w:val="16"/>
+        </w:numPr>
+      </w:pPr>
+      <w:r>
+        <w:t>Annuler les paramètres effectuée</w:t>
+      </w:r>
+    </w:p>
+    <w:p>
+      <w:pPr>
+        <w:pStyle w:val="Paragraphedeliste"/>
+        <w:numPr>
+          <w:ilvl w:val="0"/>
+          <w:numId w:val="16"/>
+        </w:numPr>
+      </w:pPr>
+      <w:r>
+        <w:t>Affichage de la couleur primaire claire</w:t>
+      </w:r>
+    </w:p>
+    <w:p>
+      <w:pPr>
+        <w:pStyle w:val="Paragraphedeliste"/>
+        <w:numPr>
+          <w:ilvl w:val="0"/>
+          <w:numId w:val="16"/>
+        </w:numPr>
+      </w:pPr>
+      <w:r>
+        <w:t>Affichage de la couleur primaire</w:t>
+      </w:r>
+    </w:p>
+    <w:p>
+      <w:pPr>
+        <w:pStyle w:val="Paragraphedeliste"/>
+        <w:numPr>
+          <w:ilvl w:val="0"/>
+          <w:numId w:val="16"/>
+        </w:numPr>
+      </w:pPr>
+      <w:r>
+        <w:t>Affichage de la couleur primaire</w:t>
+      </w:r>
+      <w:r>
+        <w:t xml:space="preserve"> sombre</w:t>
+      </w:r>
+    </w:p>
+    <w:p>
+      <w:pPr>
+        <w:pStyle w:val="Paragraphedeliste"/>
+        <w:numPr>
+          <w:ilvl w:val="0"/>
+          <w:numId w:val="16"/>
+        </w:numPr>
+      </w:pPr>
+      <w:r>
+        <w:t xml:space="preserve">Affichage de la couleur </w:t>
+      </w:r>
+      <w:r>
+        <w:t>secondaire</w:t>
+      </w:r>
+      <w:r>
+        <w:t xml:space="preserve"> claire</w:t>
+      </w:r>
+    </w:p>
+    <w:p>
+      <w:pPr>
+        <w:pStyle w:val="Paragraphedeliste"/>
+        <w:numPr>
+          <w:ilvl w:val="0"/>
+          <w:numId w:val="16"/>
+        </w:numPr>
+      </w:pPr>
+      <w:r>
+        <w:t>Affichage de la couleur secondaire</w:t>
+      </w:r>
+    </w:p>
+    <w:p>
+      <w:pPr>
+        <w:pStyle w:val="Paragraphedeliste"/>
+        <w:numPr>
+          <w:ilvl w:val="0"/>
+          <w:numId w:val="16"/>
+        </w:numPr>
+      </w:pPr>
+      <w:r>
+        <w:t>Affichage de la couleur secondaire sombre</w:t>
+      </w:r>
+    </w:p>
+    <w:p>
+      <w:pPr>
+        <w:pStyle w:val="Paragraphedeliste"/>
+        <w:ind w:left="360"/>
+        <w:sectPr>
+          <w:type w:val="continuous"/>
+          <w:pgSz w:w="11906" w:h="16838"/>
+          <w:pgMar w:top="1417" w:right="1417" w:bottom="1417" w:left="1417" w:header="708" w:footer="708" w:gutter="0"/>
+          <w:pgNumType w:start="1"/>
+          <w:cols w:num="2" w:space="708"/>
+          <w:docGrid w:linePitch="360"/>
+        </w:sectPr>
+      </w:pPr>
+    </w:p>
+    <w:p>
+      <w:pPr>
+        <w:pStyle w:val="Paragraphedeliste"/>
+        <w:ind w:left="360"/>
+      </w:pPr>
     </w:p>
     <w:p>
       <w:pPr>
@@ -1835,22 +3441,58 @@
           <w:ilvl w:val="0"/>
           <w:numId w:val="13"/>
         </w:numPr>
-      </w:pPr>
-      <w:r>
-        <w:t>Modification des paramètre</w:t>
+        <w:tabs>
+          <w:tab w:val="num" w:pos="720"/>
+        </w:tabs>
+      </w:pPr>
+      <w:r>
+        <w:t>Modification des paramètres</w:t>
       </w:r>
     </w:p>
     <w:p>
-      <w:r>
-        <w:t xml:space="preserve">Pour passer l’application en français, il vous suffit de cliquer sur le bouton </w:t>
-      </w:r>
-      <w:hyperlink w:anchor="_Présentation_des_boutons" w:history="1">
+      <w:pPr>
+        <w:pStyle w:val="Paragraphedeliste"/>
+        <w:ind w:left="360"/>
+      </w:pPr>
+    </w:p>
+    <w:p>
+      <w:pPr>
+        <w:pStyle w:val="Paragraphedeliste"/>
+        <w:ind w:left="360"/>
+      </w:pPr>
+      <w:r>
+        <w:t xml:space="preserve">Par défaut, le mode clair ou sombre est synchronisé avec votre système d'exploitation, mais vous pouvez le modifier en cliquant sur le </w:t>
+      </w:r>
+      <w:hyperlink w:anchor="_Présentation_des_boutons_1" w:history="1">
         <w:r>
           <w:rPr>
             <w:rStyle w:val="Lienhypertexte"/>
           </w:rPr>
-          <w:t>"Choix de la langue"</w:t>
+          <w:t>bouton (1)</w:t>
         </w:r>
+      </w:hyperlink>
+      <w:r>
+        <w:t>.</w:t>
+      </w:r>
+    </w:p>
+    <w:p>
+      <w:pPr>
+        <w:pStyle w:val="Paragraphedeliste"/>
+        <w:ind w:left="360"/>
+      </w:pPr>
+    </w:p>
+    <w:p>
+      <w:pPr>
+        <w:pStyle w:val="Paragraphedeliste"/>
+        <w:ind w:left="360"/>
+      </w:pPr>
+      <w:r>
+        <w:t>Pour choisir un mode clair ou sombre spécifique pour l'application, la synchronisation avec le système d'exploitation doit être désactivée</w:t>
+      </w:r>
+      <w:r>
+        <w:t xml:space="preserve"> </w:t>
+      </w:r>
+      <w:hyperlink w:anchor="_Présentation_des_boutons_1" w:history="1">
         <w:r>
           <w:rPr>
             <w:rStyle w:val="Lienhypertexte"/>
@@ -1859,56 +3501,128 @@
         </w:r>
       </w:hyperlink>
       <w:r>
-        <w:t xml:space="preserve"> et de sélectionner "Français".</w:t>
-      </w:r>
-    </w:p>
-    <w:p>
-      <w:r>
-        <w:t xml:space="preserve">Par défaut, le format de l'heure est réglé sur 24 heures, conformément au standard français. Pour le changer en format 12 heures, cliquez sur le bouton </w:t>
-      </w:r>
-      <w:hyperlink w:anchor="_Présentation_des_boutons" w:history="1">
+        <w:t>.</w:t>
+      </w:r>
+      <w:r>
+        <w:t xml:space="preserve"> Une fois la synchronisation désactivée, le </w:t>
+      </w:r>
+      <w:hyperlink w:anchor="_Présentation_des_boutons_1" w:history="1">
         <w:r>
           <w:rPr>
             <w:rStyle w:val="Lienhypertexte"/>
           </w:rPr>
-          <w:t>"Choix du format de l'heure"</w:t>
+          <w:t>bouton (2)</w:t>
         </w:r>
+      </w:hyperlink>
+      <w:r>
+        <w:t xml:space="preserve"> devient disponible.</w:t>
+      </w:r>
+    </w:p>
+    <w:p>
+      <w:pPr>
+        <w:pStyle w:val="Paragraphedeliste"/>
+        <w:ind w:left="360"/>
+      </w:pPr>
+      <w:r>
+        <w:t xml:space="preserve">Le </w:t>
+      </w:r>
+      <w:hyperlink w:anchor="_Présentation_des_boutons_1" w:history="1">
         <w:r>
           <w:rPr>
             <w:rStyle w:val="Lienhypertexte"/>
           </w:rPr>
-          <w:t>(2)</w:t>
+          <w:t>bouton (2)</w:t>
         </w:r>
       </w:hyperlink>
       <w:r>
-        <w:t>.</w:t>
+        <w:t xml:space="preserve"> affiche une icône de soleil et une icône de lune. L'icône sélectionnée indique le mode actif : le soleil représente le mode clair et la lune le mode sombre. Par défaut, le mode clair est sélectionné.</w:t>
       </w:r>
     </w:p>
     <w:p>
-      <w:r>
-        <w:t xml:space="preserve">Une fois vos préférences définies, cliquez sur </w:t>
-      </w:r>
-      <w:hyperlink w:anchor="_Présentation_des_boutons" w:history="1">
+      <w:pPr>
+        <w:pStyle w:val="Paragraphedeliste"/>
+        <w:ind w:left="360"/>
+      </w:pPr>
+    </w:p>
+    <w:p>
+      <w:pPr>
+        <w:pStyle w:val="Paragraphedeliste"/>
+        <w:ind w:left="360"/>
+      </w:pPr>
+    </w:p>
+    <w:p>
+      <w:pPr>
+        <w:pStyle w:val="Paragraphedeliste"/>
+        <w:ind w:left="360"/>
+      </w:pPr>
+    </w:p>
+    <w:p>
+      <w:pPr>
+        <w:pStyle w:val="Paragraphedeliste"/>
+        <w:ind w:left="360"/>
+      </w:pPr>
+      <w:r>
+        <w:lastRenderedPageBreak/>
+        <w:t xml:space="preserve">Pour modifier les couleurs primaire et secondaire de l'application, utilisez les </w:t>
+      </w:r>
+      <w:hyperlink w:anchor="_Présentation_des_boutons_1" w:history="1">
         <w:r>
           <w:rPr>
             <w:rStyle w:val="Lienhypertexte"/>
           </w:rPr>
-          <w:t>"Sauvegarder"</w:t>
+          <w:t>boutons 3 et 4</w:t>
         </w:r>
+      </w:hyperlink>
+      <w:r>
+        <w:t xml:space="preserve">. Le </w:t>
+      </w:r>
+      <w:hyperlink w:anchor="_Présentation_des_boutons_1" w:history="1">
         <w:r>
           <w:rPr>
             <w:rStyle w:val="Lienhypertexte"/>
           </w:rPr>
-          <w:t>(3)</w:t>
+          <w:t>bouton 3</w:t>
         </w:r>
       </w:hyperlink>
       <w:r>
-        <w:t>.</w:t>
-      </w:r>
-      <w:r>
-        <w:t xml:space="preserve"> L’application sera alors entièrement en français avec le format d’heure que vous avez choisi.</w:t>
-      </w:r>
-      <w:bookmarkEnd w:id="0"/>
+        <w:t xml:space="preserve"> permet de changer la couleur primaire, tandis que le </w:t>
+      </w:r>
+      <w:hyperlink w:anchor="_Présentation_des_boutons_1" w:history="1">
+        <w:r>
+          <w:rPr>
+            <w:rStyle w:val="Lienhypertexte"/>
+          </w:rPr>
+          <w:t>bouton 4</w:t>
+        </w:r>
+      </w:hyperlink>
+      <w:r>
+        <w:t xml:space="preserve"> permet de modifier la couleur secondaire.</w:t>
+      </w:r>
+    </w:p>
+    <w:p>
+      <w:pPr>
+        <w:pStyle w:val="Paragraphedeliste"/>
+        <w:ind w:left="360"/>
+      </w:pPr>
+      <w:r>
+        <w:t xml:space="preserve">Une fois la couleurs à modifier choisit et le bouton en question cliquer une </w:t>
+      </w:r>
+      <w:proofErr w:type="spellStart"/>
+      <w:r>
+        <w:t>fenetre</w:t>
+      </w:r>
+      <w:proofErr w:type="spellEnd"/>
+      <w:r>
+        <w:t xml:space="preserve"> </w:t>
+      </w:r>
+      <w:proofErr w:type="spellStart"/>
+      <w:r>
+        <w:t>apparait</w:t>
+      </w:r>
+      <w:proofErr w:type="spellEnd"/>
+      <w:r>
+        <w:t xml:space="preserve"> avec le choix </w:t>
+      </w:r>
     </w:p>
     <w:p>
       <w:pPr>
@@ -1934,8 +3648,7 @@
       </w:r>
     </w:p>
     <w:sectPr>
-      <w:headerReference w:type="default" r:id="rId16"/>
-      <w:footerReference w:type="default" r:id="rId17"/>
+      <w:type w:val="continuous"/>
       <w:pgSz w:w="11906" w:h="16838"/>
       <w:pgMar w:top="1417" w:right="1417" w:bottom="1417" w:left="1417" w:header="708" w:footer="708" w:gutter="0"/>
       <w:pgNumType w:start="1"/>
@@ -2247,7 +3960,7 @@
       <w:rPr>
         <w:noProof/>
       </w:rPr>
-      <w:t>4</w:t>
+      <w:t>2</w:t>
     </w:r>
     <w:r>
       <w:rPr>
@@ -2672,6 +4385,95 @@
     </w:lvl>
   </w:abstractNum>
   <w:abstractNum w:abstractNumId="4" w15:restartNumberingAfterBreak="0">
+    <w:nsid w:val="1E677C3D"/>
+    <w:multiLevelType w:val="hybridMultilevel"/>
+    <w:tmpl w:val="D390EC78"/>
+    <w:lvl w:ilvl="0" w:tplc="040C000F">
+      <w:start w:val="1"/>
+      <w:numFmt w:val="decimal"/>
+      <w:lvlText w:val="%1."/>
+      <w:lvlJc w:val="left"/>
+      <w:pPr>
+        <w:ind w:left="720" w:hanging="360"/>
+      </w:pPr>
+      <w:rPr>
+        <w:rFonts w:hint="default"/>
+      </w:rPr>
+    </w:lvl>
+    <w:lvl w:ilvl="1" w:tplc="040C0019" w:tentative="1">
+      <w:start w:val="1"/>
+      <w:numFmt w:val="lowerLetter"/>
+      <w:lvlText w:val="%2."/>
+      <w:lvlJc w:val="left"/>
+      <w:pPr>
+        <w:ind w:left="1440" w:hanging="360"/>
+      </w:pPr>
+    </w:lvl>
+    <w:lvl w:ilvl="2" w:tplc="040C001B" w:tentative="1">
+      <w:start w:val="1"/>
+      <w:numFmt w:val="lowerRoman"/>
+      <w:lvlText w:val="%3."/>
+      <w:lvlJc w:val="right"/>
+      <w:pPr>
+        <w:ind w:left="2160" w:hanging="180"/>
+      </w:pPr>
+    </w:lvl>
+    <w:lvl w:ilvl="3" w:tplc="040C000F" w:tentative="1">
+      <w:start w:val="1"/>
+      <w:numFmt w:val="decimal"/>
+      <w:lvlText w:val="%4."/>
+      <w:lvlJc w:val="left"/>
+      <w:pPr>
+        <w:ind w:left="2880" w:hanging="360"/>
+      </w:pPr>
+    </w:lvl>
+    <w:lvl w:ilvl="4" w:tplc="040C0019" w:tentative="1">
+      <w:start w:val="1"/>
+      <w:numFmt w:val="lowerLetter"/>
+      <w:lvlText w:val="%5."/>
+      <w:lvlJc w:val="left"/>
+      <w:pPr>
+        <w:ind w:left="3600" w:hanging="360"/>
+      </w:pPr>
+    </w:lvl>
+    <w:lvl w:ilvl="5" w:tplc="040C001B" w:tentative="1">
+      <w:start w:val="1"/>
+      <w:numFmt w:val="lowerRoman"/>
+      <w:lvlText w:val="%6."/>
+      <w:lvlJc w:val="right"/>
+      <w:pPr>
+        <w:ind w:left="4320" w:hanging="180"/>
+      </w:pPr>
+    </w:lvl>
+    <w:lvl w:ilvl="6" w:tplc="040C000F" w:tentative="1">
+      <w:start w:val="1"/>
+      <w:numFmt w:val="decimal"/>
+      <w:lvlText w:val="%7."/>
+      <w:lvlJc w:val="left"/>
+      <w:pPr>
+        <w:ind w:left="5040" w:hanging="360"/>
+      </w:pPr>
+    </w:lvl>
+    <w:lvl w:ilvl="7" w:tplc="040C0019" w:tentative="1">
+      <w:start w:val="1"/>
+      <w:numFmt w:val="lowerLetter"/>
+      <w:lvlText w:val="%8."/>
+      <w:lvlJc w:val="left"/>
+      <w:pPr>
+        <w:ind w:left="5760" w:hanging="360"/>
+      </w:pPr>
+    </w:lvl>
+    <w:lvl w:ilvl="8" w:tplc="040C001B" w:tentative="1">
+      <w:start w:val="1"/>
+      <w:numFmt w:val="lowerRoman"/>
+      <w:lvlText w:val="%9."/>
+      <w:lvlJc w:val="right"/>
+      <w:pPr>
+        <w:ind w:left="6480" w:hanging="180"/>
+      </w:pPr>
+    </w:lvl>
+  </w:abstractNum>
+  <w:abstractNum w:abstractNumId="5" w15:restartNumberingAfterBreak="0">
     <w:nsid w:val="27E82D5C"/>
     <w:multiLevelType w:val="hybridMultilevel"/>
     <w:tmpl w:val="2DF6C562"/>
@@ -2757,7 +4559,7 @@
       </w:pPr>
     </w:lvl>
   </w:abstractNum>
-  <w:abstractNum w:abstractNumId="5" w15:restartNumberingAfterBreak="0">
+  <w:abstractNum w:abstractNumId="6" w15:restartNumberingAfterBreak="0">
     <w:nsid w:val="34AE260B"/>
     <w:multiLevelType w:val="hybridMultilevel"/>
     <w:tmpl w:val="AC90990C"/>
@@ -2843,7 +4645,7 @@
       </w:pPr>
     </w:lvl>
   </w:abstractNum>
-  <w:abstractNum w:abstractNumId="6" w15:restartNumberingAfterBreak="0">
+  <w:abstractNum w:abstractNumId="7" w15:restartNumberingAfterBreak="0">
     <w:nsid w:val="3DB450E0"/>
     <w:multiLevelType w:val="hybridMultilevel"/>
     <w:tmpl w:val="DF5C918A"/>
@@ -2929,7 +4731,7 @@
       </w:pPr>
     </w:lvl>
   </w:abstractNum>
-  <w:abstractNum w:abstractNumId="7" w15:restartNumberingAfterBreak="0">
+  <w:abstractNum w:abstractNumId="8" w15:restartNumberingAfterBreak="0">
     <w:nsid w:val="4B0D7444"/>
     <w:multiLevelType w:val="multilevel"/>
     <w:tmpl w:val="3EE895CC"/>
@@ -3042,7 +4844,7 @@
       </w:pPr>
     </w:lvl>
   </w:abstractNum>
-  <w:abstractNum w:abstractNumId="8" w15:restartNumberingAfterBreak="0">
+  <w:abstractNum w:abstractNumId="9" w15:restartNumberingAfterBreak="0">
     <w:nsid w:val="4EA72D5D"/>
     <w:multiLevelType w:val="multilevel"/>
     <w:tmpl w:val="1C44B87A"/>
@@ -3191,7 +4993,7 @@
       </w:rPr>
     </w:lvl>
   </w:abstractNum>
-  <w:abstractNum w:abstractNumId="9" w15:restartNumberingAfterBreak="0">
+  <w:abstractNum w:abstractNumId="10" w15:restartNumberingAfterBreak="0">
     <w:nsid w:val="52B23A8B"/>
     <w:multiLevelType w:val="multilevel"/>
     <w:tmpl w:val="27E4C9D6"/>
@@ -3340,7 +5142,7 @@
       </w:rPr>
     </w:lvl>
   </w:abstractNum>
-  <w:abstractNum w:abstractNumId="10" w15:restartNumberingAfterBreak="0">
+  <w:abstractNum w:abstractNumId="11" w15:restartNumberingAfterBreak="0">
     <w:nsid w:val="61484265"/>
     <w:multiLevelType w:val="hybridMultilevel"/>
     <w:tmpl w:val="6100C6C0"/>
@@ -3429,7 +5231,7 @@
       </w:pPr>
     </w:lvl>
   </w:abstractNum>
-  <w:abstractNum w:abstractNumId="11" w15:restartNumberingAfterBreak="0">
+  <w:abstractNum w:abstractNumId="12" w15:restartNumberingAfterBreak="0">
     <w:nsid w:val="71A76A11"/>
     <w:multiLevelType w:val="multilevel"/>
     <w:tmpl w:val="BCB4C288"/>
@@ -3542,7 +5344,7 @@
       </w:pPr>
     </w:lvl>
   </w:abstractNum>
-  <w:abstractNum w:abstractNumId="12" w15:restartNumberingAfterBreak="0">
+  <w:abstractNum w:abstractNumId="13" w15:restartNumberingAfterBreak="0">
     <w:nsid w:val="73D63141"/>
     <w:multiLevelType w:val="multilevel"/>
     <w:tmpl w:val="A4E0A192"/>
@@ -3691,7 +5493,7 @@
       </w:rPr>
     </w:lvl>
   </w:abstractNum>
-  <w:abstractNum w:abstractNumId="13" w15:restartNumberingAfterBreak="0">
+  <w:abstractNum w:abstractNumId="14" w15:restartNumberingAfterBreak="0">
     <w:nsid w:val="78331248"/>
     <w:multiLevelType w:val="hybridMultilevel"/>
     <w:tmpl w:val="FB0CBE5A"/>
@@ -3804,32 +5606,118 @@
       </w:rPr>
     </w:lvl>
   </w:abstractNum>
+  <w:abstractNum w:abstractNumId="15" w15:restartNumberingAfterBreak="0">
+    <w:nsid w:val="799104E5"/>
+    <w:multiLevelType w:val="hybridMultilevel"/>
+    <w:tmpl w:val="AC90990C"/>
+    <w:lvl w:ilvl="0" w:tplc="FFFFFFFF">
+      <w:start w:val="1"/>
+      <w:numFmt w:val="decimal"/>
+      <w:lvlText w:val="%1."/>
+      <w:lvlJc w:val="left"/>
+      <w:pPr>
+        <w:ind w:left="720" w:hanging="360"/>
+      </w:pPr>
+    </w:lvl>
+    <w:lvl w:ilvl="1" w:tplc="FFFFFFFF" w:tentative="1">
+      <w:start w:val="1"/>
+      <w:numFmt w:val="lowerLetter"/>
+      <w:lvlText w:val="%2."/>
+      <w:lvlJc w:val="left"/>
+      <w:pPr>
+        <w:ind w:left="1440" w:hanging="360"/>
+      </w:pPr>
+    </w:lvl>
+    <w:lvl w:ilvl="2" w:tplc="FFFFFFFF" w:tentative="1">
+      <w:start w:val="1"/>
+      <w:numFmt w:val="lowerRoman"/>
+      <w:lvlText w:val="%3."/>
+      <w:lvlJc w:val="right"/>
+      <w:pPr>
+        <w:ind w:left="2160" w:hanging="180"/>
+      </w:pPr>
+    </w:lvl>
+    <w:lvl w:ilvl="3" w:tplc="FFFFFFFF" w:tentative="1">
+      <w:start w:val="1"/>
+      <w:numFmt w:val="decimal"/>
+      <w:lvlText w:val="%4."/>
+      <w:lvlJc w:val="left"/>
+      <w:pPr>
+        <w:ind w:left="2880" w:hanging="360"/>
+      </w:pPr>
+    </w:lvl>
+    <w:lvl w:ilvl="4" w:tplc="FFFFFFFF" w:tentative="1">
+      <w:start w:val="1"/>
+      <w:numFmt w:val="lowerLetter"/>
+      <w:lvlText w:val="%5."/>
+      <w:lvlJc w:val="left"/>
+      <w:pPr>
+        <w:ind w:left="3600" w:hanging="360"/>
+      </w:pPr>
+    </w:lvl>
+    <w:lvl w:ilvl="5" w:tplc="FFFFFFFF" w:tentative="1">
+      <w:start w:val="1"/>
+      <w:numFmt w:val="lowerRoman"/>
+      <w:lvlText w:val="%6."/>
+      <w:lvlJc w:val="right"/>
+      <w:pPr>
+        <w:ind w:left="4320" w:hanging="180"/>
+      </w:pPr>
+    </w:lvl>
+    <w:lvl w:ilvl="6" w:tplc="FFFFFFFF" w:tentative="1">
+      <w:start w:val="1"/>
+      <w:numFmt w:val="decimal"/>
+      <w:lvlText w:val="%7."/>
+      <w:lvlJc w:val="left"/>
+      <w:pPr>
+        <w:ind w:left="5040" w:hanging="360"/>
+      </w:pPr>
+    </w:lvl>
+    <w:lvl w:ilvl="7" w:tplc="FFFFFFFF" w:tentative="1">
+      <w:start w:val="1"/>
+      <w:numFmt w:val="lowerLetter"/>
+      <w:lvlText w:val="%8."/>
+      <w:lvlJc w:val="left"/>
+      <w:pPr>
+        <w:ind w:left="5760" w:hanging="360"/>
+      </w:pPr>
+    </w:lvl>
+    <w:lvl w:ilvl="8" w:tplc="FFFFFFFF" w:tentative="1">
+      <w:start w:val="1"/>
+      <w:numFmt w:val="lowerRoman"/>
+      <w:lvlText w:val="%9."/>
+      <w:lvlJc w:val="right"/>
+      <w:pPr>
+        <w:ind w:left="6480" w:hanging="180"/>
+      </w:pPr>
+    </w:lvl>
+  </w:abstractNum>
   <w:num w:numId="1" w16cid:durableId="920600825">
+    <w:abstractNumId w:val="10"/>
+  </w:num>
+  <w:num w:numId="2" w16cid:durableId="1503163208">
+    <w:abstractNumId w:val="13"/>
+  </w:num>
+  <w:num w:numId="3" w16cid:durableId="2026861010">
     <w:abstractNumId w:val="9"/>
   </w:num>
-  <w:num w:numId="2" w16cid:durableId="1503163208">
+  <w:num w:numId="4" w16cid:durableId="676424459">
     <w:abstractNumId w:val="12"/>
   </w:num>
-  <w:num w:numId="3" w16cid:durableId="2026861010">
+  <w:num w:numId="5" w16cid:durableId="2055959539">
     <w:abstractNumId w:val="8"/>
-  </w:num>
-  <w:num w:numId="4" w16cid:durableId="676424459">
-    <w:abstractNumId w:val="11"/>
-  </w:num>
-  <w:num w:numId="5" w16cid:durableId="2055959539">
-    <w:abstractNumId w:val="7"/>
   </w:num>
   <w:num w:numId="6" w16cid:durableId="1734043957">
     <w:abstractNumId w:val="0"/>
   </w:num>
   <w:num w:numId="7" w16cid:durableId="103162032">
-    <w:abstractNumId w:val="4"/>
+    <w:abstractNumId w:val="5"/>
   </w:num>
   <w:num w:numId="8" w16cid:durableId="1972244259">
-    <w:abstractNumId w:val="6"/>
+    <w:abstractNumId w:val="7"/>
   </w:num>
   <w:num w:numId="9" w16cid:durableId="1013335744">
-    <w:abstractNumId w:val="13"/>
+    <w:abstractNumId w:val="14"/>
   </w:num>
   <w:num w:numId="10" w16cid:durableId="679700725">
     <w:abstractNumId w:val="1"/>
@@ -3841,10 +5729,16 @@
     <w:abstractNumId w:val="2"/>
   </w:num>
   <w:num w:numId="13" w16cid:durableId="640577429">
-    <w:abstractNumId w:val="5"/>
+    <w:abstractNumId w:val="6"/>
   </w:num>
   <w:num w:numId="14" w16cid:durableId="978920522">
-    <w:abstractNumId w:val="10"/>
+    <w:abstractNumId w:val="11"/>
+  </w:num>
+  <w:num w:numId="15" w16cid:durableId="1988512188">
+    <w:abstractNumId w:val="15"/>
+  </w:num>
+  <w:num w:numId="16" w16cid:durableId="543564277">
+    <w:abstractNumId w:val="4"/>
   </w:num>
 </w:numbering>
 </file>
@@ -5086,6 +6980,7 @@
   <w:rsids>
     <w:rsidRoot w:val="00772AB5"/>
     <w:rsid w:val="00022854"/>
+    <w:rsid w:val="00253B12"/>
     <w:rsid w:val="002622C0"/>
     <w:rsid w:val="0040209B"/>
     <w:rsid w:val="00431D7E"/>
@@ -5099,10 +6994,12 @@
     <w:rsid w:val="0083327A"/>
     <w:rsid w:val="00875647"/>
     <w:rsid w:val="008F61AF"/>
+    <w:rsid w:val="00A7713C"/>
     <w:rsid w:val="00AD1D0F"/>
     <w:rsid w:val="00B03C1B"/>
     <w:rsid w:val="00B2610D"/>
     <w:rsid w:val="00DF057C"/>
+    <w:rsid w:val="00E16B3B"/>
   </w:rsids>
   <m:mathPr>
     <m:mathFont m:val="Cambria Math"/>

</xml_diff>

<commit_message>
ci(Update): Update "How to use" documentation
Revised the  French versions of the "How to use" guide. Changes include
corrections, clarifications, and additional instructions to improve user
comprehension.
</commit_message>
<xml_diff>
--- a/MyExpenses.Wpf/Resources/How to use/How to use_fr.docx
+++ b/MyExpenses.Wpf/Resources/How to use/How to use_fr.docx
@@ -1,6 +1,6 @@
 
 <file path=word/document.xml><?xml version="1.0" encoding="utf-8"?>
-<w:document xmlns:wpc="http://schemas.microsoft.com/office/word/2010/wordprocessingCanvas" xmlns:cx="http://schemas.microsoft.com/office/drawing/2014/chartex" xmlns:cx1="http://schemas.microsoft.com/office/drawing/2015/9/8/chartex" xmlns:cx2="http://schemas.microsoft.com/office/drawing/2015/10/21/chartex" xmlns:cx3="http://schemas.microsoft.com/office/drawing/2016/5/9/chartex" xmlns:cx4="http://schemas.microsoft.com/office/drawing/2016/5/10/chartex" xmlns:cx5="http://schemas.microsoft.com/office/drawing/2016/5/11/chartex" xmlns:cx6="http://schemas.microsoft.com/office/drawing/2016/5/12/chartex" xmlns:cx7="http://schemas.microsoft.com/office/drawing/2016/5/13/chartex" xmlns:cx8="http://schemas.microsoft.com/office/drawing/2016/5/14/chartex" xmlns:mc="http://schemas.openxmlformats.org/markup-compatibility/2006" xmlns:aink="http://schemas.microsoft.com/office/drawing/2016/ink" xmlns:am3d="http://schemas.microsoft.com/office/drawing/2017/model3d" xmlns:o="urn:schemas-microsoft-com:office:office" xmlns:oel="http://schemas.microsoft.com/office/2019/extlst" xmlns:r="http://schemas.openxmlformats.org/officeDocument/2006/relationships" xmlns:m="http://schemas.openxmlformats.org/officeDocument/2006/math" xmlns:v="urn:schemas-microsoft-com:vml" xmlns:wp14="http://schemas.microsoft.com/office/word/2010/wordprocessingDrawing" xmlns:wp="http://schemas.openxmlformats.org/drawingml/2006/wordprocessingDrawing" xmlns:w10="urn:schemas-microsoft-com:office:word" xmlns:w="http://schemas.openxmlformats.org/wordprocessingml/2006/main" xmlns:w14="http://schemas.microsoft.com/office/word/2010/wordml" xmlns:w15="http://schemas.microsoft.com/office/word/2012/wordml" xmlns:w16cex="http://schemas.microsoft.com/office/word/2018/wordml/cex" xmlns:w16cid="http://schemas.microsoft.com/office/word/2016/wordml/cid" xmlns:w16="http://schemas.microsoft.com/office/word/2018/wordml" xmlns:w16du="http://schemas.microsoft.com/office/word/2023/wordml/word16du" xmlns:w16sdtdh="http://schemas.microsoft.com/office/word/2020/wordml/sdtdatahash" xmlns:w16se="http://schemas.microsoft.com/office/word/2015/wordml/symex" xmlns:wpg="http://schemas.microsoft.com/office/word/2010/wordprocessingGroup" xmlns:wpi="http://schemas.microsoft.com/office/word/2010/wordprocessingInk" xmlns:wne="http://schemas.microsoft.com/office/word/2006/wordml" xmlns:wps="http://schemas.microsoft.com/office/word/2010/wordprocessingShape" mc:Ignorable="w14 w15 w16se w16cid w16 w16cex w16sdtdh w16du wp14">
+<w:document xmlns:wpc="http://schemas.microsoft.com/office/word/2010/wordprocessingCanvas" xmlns:cx="http://schemas.microsoft.com/office/drawing/2014/chartex" xmlns:cx1="http://schemas.microsoft.com/office/drawing/2015/9/8/chartex" xmlns:cx2="http://schemas.microsoft.com/office/drawing/2015/10/21/chartex" xmlns:cx3="http://schemas.microsoft.com/office/drawing/2016/5/9/chartex" xmlns:cx4="http://schemas.microsoft.com/office/drawing/2016/5/10/chartex" xmlns:cx5="http://schemas.microsoft.com/office/drawing/2016/5/11/chartex" xmlns:cx6="http://schemas.microsoft.com/office/drawing/2016/5/12/chartex" xmlns:cx7="http://schemas.microsoft.com/office/drawing/2016/5/13/chartex" xmlns:cx8="http://schemas.microsoft.com/office/drawing/2016/5/14/chartex" xmlns:mc="http://schemas.openxmlformats.org/markup-compatibility/2006" xmlns:aink="http://schemas.microsoft.com/office/drawing/2016/ink" xmlns:am3d="http://schemas.microsoft.com/office/drawing/2017/model3d" xmlns:o="urn:schemas-microsoft-com:office:office" xmlns:r="http://schemas.openxmlformats.org/officeDocument/2006/relationships" xmlns:m="http://schemas.openxmlformats.org/officeDocument/2006/math" xmlns:v="urn:schemas-microsoft-com:vml" xmlns:wp14="http://schemas.microsoft.com/office/word/2010/wordprocessingDrawing" xmlns:wp="http://schemas.openxmlformats.org/drawingml/2006/wordprocessingDrawing" xmlns:w10="urn:schemas-microsoft-com:office:word" xmlns:w="http://schemas.openxmlformats.org/wordprocessingml/2006/main" xmlns:w14="http://schemas.microsoft.com/office/word/2010/wordml" xmlns:w15="http://schemas.microsoft.com/office/word/2012/wordml" xmlns:w16cex="http://schemas.microsoft.com/office/word/2018/wordml/cex" xmlns:w16cid="http://schemas.microsoft.com/office/word/2016/wordml/cid" xmlns:w16="http://schemas.microsoft.com/office/word/2018/wordml" xmlns:w16sdtdh="http://schemas.microsoft.com/office/word/2020/wordml/sdtdatahash" xmlns:w16se="http://schemas.microsoft.com/office/word/2015/wordml/symex" xmlns:wpg="http://schemas.microsoft.com/office/word/2010/wordprocessingGroup" xmlns:wpi="http://schemas.microsoft.com/office/word/2010/wordprocessingInk" xmlns:wne="http://schemas.microsoft.com/office/word/2006/wordml" xmlns:wps="http://schemas.microsoft.com/office/word/2010/wordprocessingShape" mc:Ignorable="w14 w15 w16se w16cid w16 w16cex w16sdtdh wp14">
   <w:body>
     <w:sdt>
       <w:sdtPr>
@@ -10,6 +10,7 @@
           <w:docPartUnique/>
         </w:docPartObj>
       </w:sdtPr>
+      <w:sdtEndPr/>
       <w:sdtContent>
         <w:sdt>
           <w:sdtPr>
@@ -30,6 +31,7 @@
             <w:dataBinding w:prefixMappings="xmlns:ns0='http://purl.org/dc/elements/1.1/' xmlns:ns1='http://schemas.openxmlformats.org/package/2006/metadata/core-properties' " w:xpath="/ns1:coreProperties[1]/ns0:title[1]" w:storeItemID="{6C3C8BC8-F283-45AE-878A-BAB7291924A1}"/>
             <w:text/>
           </w:sdtPr>
+          <w:sdtEndPr/>
           <w:sdtContent>
             <w:p>
               <w:pPr>
@@ -57,7 +59,7 @@
               <w:noProof/>
             </w:rPr>
             <w:drawing>
-              <wp:anchor distT="0" distB="0" distL="114300" distR="114300" simplePos="0" relativeHeight="251645952" behindDoc="0" locked="0" layoutInCell="1" allowOverlap="1" wp14:anchorId="38C045DF" wp14:editId="7759656D">
+              <wp:anchor distT="0" distB="0" distL="114300" distR="114300" simplePos="0" relativeHeight="251628544" behindDoc="0" locked="0" layoutInCell="1" allowOverlap="1" wp14:anchorId="38C045DF" wp14:editId="0E032F56">
                 <wp:simplePos x="0" y="0"/>
                 <wp:positionH relativeFrom="margin">
                   <wp:align>center</wp:align>
@@ -118,7 +120,6 @@
         </w:p>
       </w:sdtContent>
     </w:sdt>
-    <w:bookmarkStart w:id="0" w:name="content" w:displacedByCustomXml="next"/>
     <w:sdt>
       <w:sdtPr>
         <w:rPr>
@@ -143,6 +144,7 @@
         </w:rPr>
       </w:sdtEndPr>
       <w:sdtContent>
+        <w:bookmarkStart w:id="0" w:name="content" w:displacedByCustomXml="prev"/>
         <w:p>
           <w:pPr>
             <w:pStyle w:val="En-ttedetabledesmatires"/>
@@ -155,15 +157,15 @@
           <w:pPr>
             <w:pStyle w:val="TM2"/>
             <w:tabs>
-              <w:tab w:val="left" w:pos="720"/>
+              <w:tab w:val="left" w:pos="660"/>
               <w:tab w:val="right" w:leader="dot" w:pos="9062"/>
             </w:tabs>
             <w:rPr>
               <w:rFonts w:asciiTheme="minorHAnsi" w:eastAsiaTheme="minorEastAsia" w:hAnsiTheme="minorHAnsi" w:cstheme="minorBidi"/>
               <w:noProof/>
-              <w:sz w:val="24"/>
-              <w:szCs w:val="24"/>
+              <w:kern w:val="0"/>
               <w:lang w:eastAsia="fr-FR"/>
+              <w14:ligatures w14:val="none"/>
             </w:rPr>
           </w:pPr>
           <w:r>
@@ -175,7 +177,7 @@
           <w:r>
             <w:fldChar w:fldCharType="separate"/>
           </w:r>
-          <w:hyperlink w:anchor="_Toc176339967" w:history="1">
+          <w:hyperlink w:anchor="_Toc176373444" w:history="1">
             <w:r>
               <w:rPr>
                 <w:rStyle w:val="Lienhypertexte"/>
@@ -187,9 +189,9 @@
               <w:rPr>
                 <w:rFonts w:asciiTheme="minorHAnsi" w:eastAsiaTheme="minorEastAsia" w:hAnsiTheme="minorHAnsi" w:cstheme="minorBidi"/>
                 <w:noProof/>
-                <w:sz w:val="24"/>
-                <w:szCs w:val="24"/>
+                <w:kern w:val="0"/>
                 <w:lang w:eastAsia="fr-FR"/>
+                <w14:ligatures w14:val="none"/>
               </w:rPr>
               <w:tab/>
             </w:r>
@@ -219,7 +221,7 @@
                 <w:noProof/>
                 <w:webHidden/>
               </w:rPr>
-              <w:instrText xml:space="preserve"> PAGEREF _Toc176339967 \h </w:instrText>
+              <w:instrText xml:space="preserve"> PAGEREF _Toc176373444 \h </w:instrText>
             </w:r>
             <w:r>
               <w:rPr>
@@ -239,7 +241,7 @@
                 <w:noProof/>
                 <w:webHidden/>
               </w:rPr>
-              <w:t>1</w:t>
+              <w:t>2</w:t>
             </w:r>
             <w:r>
               <w:rPr>
@@ -254,18 +256,18 @@
           <w:pPr>
             <w:pStyle w:val="TM2"/>
             <w:tabs>
-              <w:tab w:val="left" w:pos="720"/>
+              <w:tab w:val="left" w:pos="660"/>
               <w:tab w:val="right" w:leader="dot" w:pos="9062"/>
             </w:tabs>
             <w:rPr>
               <w:rFonts w:asciiTheme="minorHAnsi" w:eastAsiaTheme="minorEastAsia" w:hAnsiTheme="minorHAnsi" w:cstheme="minorBidi"/>
               <w:noProof/>
-              <w:sz w:val="24"/>
-              <w:szCs w:val="24"/>
+              <w:kern w:val="0"/>
               <w:lang w:eastAsia="fr-FR"/>
+              <w14:ligatures w14:val="none"/>
             </w:rPr>
           </w:pPr>
-          <w:hyperlink w:anchor="_Toc176339968" w:history="1">
+          <w:hyperlink w:anchor="_Toc176373445" w:history="1">
             <w:r>
               <w:rPr>
                 <w:rStyle w:val="Lienhypertexte"/>
@@ -277,9 +279,9 @@
               <w:rPr>
                 <w:rFonts w:asciiTheme="minorHAnsi" w:eastAsiaTheme="minorEastAsia" w:hAnsiTheme="minorHAnsi" w:cstheme="minorBidi"/>
                 <w:noProof/>
-                <w:sz w:val="24"/>
-                <w:szCs w:val="24"/>
+                <w:kern w:val="0"/>
                 <w:lang w:eastAsia="fr-FR"/>
+                <w14:ligatures w14:val="none"/>
               </w:rPr>
               <w:tab/>
             </w:r>
@@ -309,7 +311,7 @@
                 <w:noProof/>
                 <w:webHidden/>
               </w:rPr>
-              <w:instrText xml:space="preserve"> PAGEREF _Toc176339968 \h </w:instrText>
+              <w:instrText xml:space="preserve"> PAGEREF _Toc176373445 \h </w:instrText>
             </w:r>
             <w:r>
               <w:rPr>
@@ -344,18 +346,18 @@
           <w:pPr>
             <w:pStyle w:val="TM3"/>
             <w:tabs>
-              <w:tab w:val="left" w:pos="960"/>
+              <w:tab w:val="left" w:pos="880"/>
               <w:tab w:val="right" w:leader="dot" w:pos="9062"/>
             </w:tabs>
             <w:rPr>
               <w:rFonts w:asciiTheme="minorHAnsi" w:eastAsiaTheme="minorEastAsia" w:hAnsiTheme="minorHAnsi" w:cstheme="minorBidi"/>
               <w:noProof/>
-              <w:sz w:val="24"/>
-              <w:szCs w:val="24"/>
+              <w:kern w:val="0"/>
               <w:lang w:eastAsia="fr-FR"/>
+              <w14:ligatures w14:val="none"/>
             </w:rPr>
           </w:pPr>
-          <w:hyperlink w:anchor="_Toc176339969" w:history="1">
+          <w:hyperlink w:anchor="_Toc176373446" w:history="1">
             <w:r>
               <w:rPr>
                 <w:rStyle w:val="Lienhypertexte"/>
@@ -368,9 +370,9 @@
               <w:rPr>
                 <w:rFonts w:asciiTheme="minorHAnsi" w:eastAsiaTheme="minorEastAsia" w:hAnsiTheme="minorHAnsi" w:cstheme="minorBidi"/>
                 <w:noProof/>
-                <w:sz w:val="24"/>
-                <w:szCs w:val="24"/>
+                <w:kern w:val="0"/>
                 <w:lang w:eastAsia="fr-FR"/>
+                <w14:ligatures w14:val="none"/>
               </w:rPr>
               <w:tab/>
             </w:r>
@@ -400,7 +402,7 @@
                 <w:noProof/>
                 <w:webHidden/>
               </w:rPr>
-              <w:instrText xml:space="preserve"> PAGEREF _Toc176339969 \h </w:instrText>
+              <w:instrText xml:space="preserve"> PAGEREF _Toc176373446 \h </w:instrText>
             </w:r>
             <w:r>
               <w:rPr>
@@ -435,18 +437,18 @@
           <w:pPr>
             <w:pStyle w:val="TM3"/>
             <w:tabs>
-              <w:tab w:val="left" w:pos="960"/>
+              <w:tab w:val="left" w:pos="880"/>
               <w:tab w:val="right" w:leader="dot" w:pos="9062"/>
             </w:tabs>
             <w:rPr>
               <w:rFonts w:asciiTheme="minorHAnsi" w:eastAsiaTheme="minorEastAsia" w:hAnsiTheme="minorHAnsi" w:cstheme="minorBidi"/>
               <w:noProof/>
-              <w:sz w:val="24"/>
-              <w:szCs w:val="24"/>
+              <w:kern w:val="0"/>
               <w:lang w:eastAsia="fr-FR"/>
+              <w14:ligatures w14:val="none"/>
             </w:rPr>
           </w:pPr>
-          <w:hyperlink w:anchor="_Toc176339970" w:history="1">
+          <w:hyperlink w:anchor="_Toc176373447" w:history="1">
             <w:r>
               <w:rPr>
                 <w:rStyle w:val="Lienhypertexte"/>
@@ -458,9 +460,9 @@
               <w:rPr>
                 <w:rFonts w:asciiTheme="minorHAnsi" w:eastAsiaTheme="minorEastAsia" w:hAnsiTheme="minorHAnsi" w:cstheme="minorBidi"/>
                 <w:noProof/>
-                <w:sz w:val="24"/>
-                <w:szCs w:val="24"/>
+                <w:kern w:val="0"/>
                 <w:lang w:eastAsia="fr-FR"/>
+                <w14:ligatures w14:val="none"/>
               </w:rPr>
               <w:tab/>
             </w:r>
@@ -490,7 +492,7 @@
                 <w:noProof/>
                 <w:webHidden/>
               </w:rPr>
-              <w:instrText xml:space="preserve"> PAGEREF _Toc176339970 \h </w:instrText>
+              <w:instrText xml:space="preserve"> PAGEREF _Toc176373447 \h </w:instrText>
             </w:r>
             <w:r>
               <w:rPr>
@@ -525,18 +527,18 @@
           <w:pPr>
             <w:pStyle w:val="TM3"/>
             <w:tabs>
-              <w:tab w:val="left" w:pos="960"/>
+              <w:tab w:val="left" w:pos="880"/>
               <w:tab w:val="right" w:leader="dot" w:pos="9062"/>
             </w:tabs>
             <w:rPr>
               <w:rFonts w:asciiTheme="minorHAnsi" w:eastAsiaTheme="minorEastAsia" w:hAnsiTheme="minorHAnsi" w:cstheme="minorBidi"/>
               <w:noProof/>
-              <w:sz w:val="24"/>
-              <w:szCs w:val="24"/>
+              <w:kern w:val="0"/>
               <w:lang w:eastAsia="fr-FR"/>
+              <w14:ligatures w14:val="none"/>
             </w:rPr>
           </w:pPr>
-          <w:hyperlink w:anchor="_Toc176339971" w:history="1">
+          <w:hyperlink w:anchor="_Toc176373448" w:history="1">
             <w:r>
               <w:rPr>
                 <w:rStyle w:val="Lienhypertexte"/>
@@ -548,9 +550,9 @@
               <w:rPr>
                 <w:rFonts w:asciiTheme="minorHAnsi" w:eastAsiaTheme="minorEastAsia" w:hAnsiTheme="minorHAnsi" w:cstheme="minorBidi"/>
                 <w:noProof/>
-                <w:sz w:val="24"/>
-                <w:szCs w:val="24"/>
+                <w:kern w:val="0"/>
                 <w:lang w:eastAsia="fr-FR"/>
+                <w14:ligatures w14:val="none"/>
               </w:rPr>
               <w:tab/>
             </w:r>
@@ -559,7 +561,7 @@
                 <w:rStyle w:val="Lienhypertexte"/>
                 <w:noProof/>
               </w:rPr>
-              <w:t>Configuration initial</w:t>
+              <w:t>Configuration initiale</w:t>
             </w:r>
             <w:r>
               <w:rPr>
@@ -580,7 +582,7 @@
                 <w:noProof/>
                 <w:webHidden/>
               </w:rPr>
-              <w:instrText xml:space="preserve"> PAGEREF _Toc176339971 \h </w:instrText>
+              <w:instrText xml:space="preserve"> PAGEREF _Toc176373448 \h </w:instrText>
             </w:r>
             <w:r>
               <w:rPr>
@@ -625,8 +627,7 @@
     <w:p>
       <w:pPr>
         <w:sectPr>
-          <w:headerReference w:type="default" r:id="rId10"/>
-          <w:footerReference w:type="default" r:id="rId11"/>
+          <w:footerReference w:type="default" r:id="rId10"/>
           <w:pgSz w:w="11906" w:h="16838"/>
           <w:pgMar w:top="1417" w:right="1417" w:bottom="1417" w:left="1417" w:header="708" w:footer="708" w:gutter="0"/>
           <w:cols w:space="708"/>
@@ -642,9 +643,8 @@
           <w:numId w:val="7"/>
         </w:numPr>
       </w:pPr>
-      <w:bookmarkStart w:id="1" w:name="_Toc176339967"/>
-      <w:r>
-        <w:lastRenderedPageBreak/>
+      <w:bookmarkStart w:id="1" w:name="_Toc176373444"/>
+      <w:r>
         <w:t>Introduction</w:t>
       </w:r>
       <w:bookmarkEnd w:id="1"/>
@@ -769,7 +769,7 @@
           <w:numId w:val="7"/>
         </w:numPr>
       </w:pPr>
-      <w:bookmarkStart w:id="2" w:name="_Toc176339968"/>
+      <w:bookmarkStart w:id="2" w:name="_Toc176373445"/>
       <w:r>
         <w:lastRenderedPageBreak/>
         <w:t>Premiers Pas</w:t>
@@ -787,7 +787,7 @@
           <w:rFonts w:ascii="Times New Roman" w:hAnsi="Times New Roman" w:cs="Times New Roman"/>
         </w:rPr>
       </w:pPr>
-      <w:bookmarkStart w:id="3" w:name="_Toc176339969"/>
+      <w:bookmarkStart w:id="3" w:name="_Toc176373446"/>
       <w:r>
         <w:t>Téléchargement</w:t>
       </w:r>
@@ -829,7 +829,7 @@
         </w:rPr>
         <w:t xml:space="preserve"> depuis </w:t>
       </w:r>
-      <w:hyperlink r:id="rId12" w:history="1">
+      <w:hyperlink r:id="rId11" w:history="1">
         <w:r>
           <w:rPr>
             <w:rStyle w:val="Lienhypertexte"/>
@@ -889,7 +889,7 @@
           <w:numId w:val="8"/>
         </w:numPr>
       </w:pPr>
-      <w:bookmarkStart w:id="4" w:name="_Toc176339970"/>
+      <w:bookmarkStart w:id="4" w:name="_Toc176373447"/>
       <w:r>
         <w:t>Installation</w:t>
       </w:r>
@@ -1013,15 +1013,15 @@
           <w:ilvl w:val="0"/>
           <w:numId w:val="8"/>
         </w:numPr>
-      </w:pPr>
-      <w:bookmarkStart w:id="5" w:name="_Toc176339971"/>
+        <w:spacing w:line="360" w:lineRule="auto"/>
+      </w:pPr>
+      <w:bookmarkStart w:id="5" w:name="_Toc176373448"/>
       <w:r>
         <w:lastRenderedPageBreak/>
-        <w:t>Configuration initial</w:t>
+        <w:t>Configuration initiale</w:t>
       </w:r>
       <w:bookmarkEnd w:id="5"/>
     </w:p>
-    <w:p/>
     <w:p>
       <w:pPr>
         <w:pStyle w:val="Titre4"/>
@@ -1045,7 +1045,7 @@
           <w:noProof/>
         </w:rPr>
         <w:drawing>
-          <wp:anchor distT="0" distB="0" distL="114300" distR="114300" simplePos="0" relativeHeight="251646976" behindDoc="1" locked="0" layoutInCell="1" allowOverlap="1" wp14:anchorId="54DED799" wp14:editId="3B94FD6F">
+          <wp:anchor distT="0" distB="0" distL="114300" distR="114300" simplePos="0" relativeHeight="251629568" behindDoc="1" locked="0" layoutInCell="1" allowOverlap="1" wp14:anchorId="54DED799" wp14:editId="2B3BB6D5">
             <wp:simplePos x="0" y="0"/>
             <wp:positionH relativeFrom="column">
               <wp:posOffset>14605</wp:posOffset>
@@ -1076,7 +1076,7 @@
                     <pic:cNvPicPr/>
                   </pic:nvPicPr>
                   <pic:blipFill>
-                    <a:blip r:link="rId13"/>
+                    <a:blip r:link="rId12"/>
                     <a:stretch>
                       <a:fillRect/>
                     </a:stretch>
@@ -1117,7 +1117,7 @@
           <w:noProof/>
         </w:rPr>
         <w:drawing>
-          <wp:anchor distT="0" distB="0" distL="114300" distR="114300" simplePos="0" relativeHeight="251648000" behindDoc="1" locked="0" layoutInCell="1" allowOverlap="1" wp14:anchorId="6CE9B54D" wp14:editId="5DCB6875">
+          <wp:anchor distT="0" distB="0" distL="114300" distR="114300" simplePos="0" relativeHeight="251630592" behindDoc="1" locked="0" layoutInCell="1" allowOverlap="1" wp14:anchorId="6CE9B54D" wp14:editId="2CE1D2E3">
             <wp:simplePos x="0" y="0"/>
             <wp:positionH relativeFrom="column">
               <wp:posOffset>-128270</wp:posOffset>
@@ -1148,7 +1148,7 @@
                     <pic:cNvPicPr/>
                   </pic:nvPicPr>
                   <pic:blipFill>
-                    <a:blip r:link="rId14"/>
+                    <a:blip r:link="rId13"/>
                     <a:stretch>
                       <a:fillRect/>
                     </a:stretch>
@@ -1185,6 +1185,7 @@
           <w:ilvl w:val="0"/>
           <w:numId w:val="12"/>
         </w:numPr>
+        <w:spacing w:line="360" w:lineRule="auto"/>
       </w:pPr>
       <w:r>
         <w:lastRenderedPageBreak/>
@@ -1194,7 +1195,6 @@
         <w:t>langage</w:t>
       </w:r>
     </w:p>
-    <w:p/>
     <w:p>
       <w:pPr>
         <w:pStyle w:val="Titre6"/>
@@ -1217,7 +1217,7 @@
         <mc:AlternateContent>
           <mc:Choice Requires="wpg">
             <w:drawing>
-              <wp:anchor distT="0" distB="0" distL="114300" distR="114300" simplePos="0" relativeHeight="251657216" behindDoc="1" locked="0" layoutInCell="1" allowOverlap="1" wp14:anchorId="4BF11EEF" wp14:editId="5F73483D">
+              <wp:anchor distT="0" distB="0" distL="114300" distR="114300" simplePos="0" relativeHeight="251639808" behindDoc="1" locked="0" layoutInCell="1" allowOverlap="1" wp14:anchorId="4BF11EEF" wp14:editId="6E640935">
                 <wp:simplePos x="0" y="0"/>
                 <wp:positionH relativeFrom="column">
                   <wp:posOffset>-461645</wp:posOffset>
@@ -1258,7 +1258,7 @@
                           </pic:cNvPicPr>
                         </pic:nvPicPr>
                         <pic:blipFill>
-                          <a:blip r:link="rId15"/>
+                          <a:blip r:link="rId14"/>
                           <a:stretch>
                             <a:fillRect/>
                           </a:stretch>
@@ -1565,7 +1565,7 @@
           </mc:Choice>
           <mc:Fallback>
             <w:pict>
-              <v:group w14:anchorId="4BF11EEF" id="Groupe 2" o:spid="_x0000_s1026" style="position:absolute;margin-left:-36.35pt;margin-top:20.45pt;width:530.65pt;height:298.5pt;z-index:-251659264" coordsize="67392,37909" o:gfxdata="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">
+              <v:group w14:anchorId="4BF11EEF" id="Groupe 2" o:spid="_x0000_s1026" style="position:absolute;margin-left:-36.35pt;margin-top:20.45pt;width:530.65pt;height:298.5pt;z-index:-251676672" coordsize="67392,37909" o:gfxdata="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">
                 <v:shapetype id="_x0000_t75" coordsize="21600,21600" o:spt="75" o:preferrelative="t" path="m@4@5l@4@11@9@11@9@5xe" filled="f" stroked="f">
                   <v:stroke joinstyle="miter"/>
                   <v:formulas>
@@ -1586,7 +1586,7 @@
                   <o:lock v:ext="edit" aspectratio="t"/>
                 </v:shapetype>
                 <v:shape id="First setting - language.png" o:spid="_x0000_s1027" type="#_x0000_t75" alt="Une image contenant texte, capture d’écran, logiciel, Logiciel multimédia&#10;&#10;Description générée automatiquement" style="position:absolute;width:67392;height:37909;visibility:visible;mso-wrap-style:square" o:gfxdata="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">
-                  <v:imagedata r:id="rId16"/>
+                  <v:imagedata r:id="rId15"/>
                 </v:shape>
                 <v:shapetype id="_x0000_t202" coordsize="21600,21600" o:spt="202" path="m,l,21600r21600,l21600,xe">
                   <v:stroke joinstyle="miter"/>
@@ -1684,7 +1684,13 @@
         </w:numPr>
       </w:pPr>
       <w:r>
-        <w:t>Sauvegarde des paramètre saisit</w:t>
+        <w:t>Sauvegarde des paramètre</w:t>
+      </w:r>
+      <w:r>
+        <w:t>s</w:t>
+      </w:r>
+      <w:r>
+        <w:t xml:space="preserve"> saisit</w:t>
       </w:r>
     </w:p>
     <w:p>
@@ -1696,13 +1702,10 @@
         </w:numPr>
       </w:pPr>
       <w:r>
-        <w:t xml:space="preserve">Annuler les </w:t>
-      </w:r>
-      <w:r>
-        <w:t xml:space="preserve">paramètres </w:t>
-      </w:r>
-      <w:r>
-        <w:t>effectuée</w:t>
+        <w:t xml:space="preserve">Annuler </w:t>
+      </w:r>
+      <w:r>
+        <w:t>les paramètres effectués</w:t>
       </w:r>
     </w:p>
     <w:p>
@@ -1729,7 +1732,21 @@
           <w:rPr>
             <w:rStyle w:val="Lienhypertexte"/>
           </w:rPr>
-          <w:t>"Choix de la langue"(1)</w:t>
+          <w:t>"Choix de la langue</w:t>
+        </w:r>
+        <w:proofErr w:type="gramStart"/>
+        <w:r>
+          <w:rPr>
+            <w:rStyle w:val="Lienhypertexte"/>
+          </w:rPr>
+          <w:t>"(</w:t>
+        </w:r>
+        <w:proofErr w:type="gramEnd"/>
+        <w:r>
+          <w:rPr>
+            <w:rStyle w:val="Lienhypertexte"/>
+          </w:rPr>
+          <w:t>1)</w:t>
         </w:r>
       </w:hyperlink>
       <w:r>
@@ -1745,7 +1762,21 @@
           <w:rPr>
             <w:rStyle w:val="Lienhypertexte"/>
           </w:rPr>
-          <w:t>"Choix du format de l'heure"(2)</w:t>
+          <w:t>"Choix du format de l'heure</w:t>
+        </w:r>
+        <w:proofErr w:type="gramStart"/>
+        <w:r>
+          <w:rPr>
+            <w:rStyle w:val="Lienhypertexte"/>
+          </w:rPr>
+          <w:t>"(</w:t>
+        </w:r>
+        <w:proofErr w:type="gramEnd"/>
+        <w:r>
+          <w:rPr>
+            <w:rStyle w:val="Lienhypertexte"/>
+          </w:rPr>
+          <w:t>2)</w:t>
         </w:r>
       </w:hyperlink>
       <w:r>
@@ -1761,7 +1792,21 @@
           <w:rPr>
             <w:rStyle w:val="Lienhypertexte"/>
           </w:rPr>
-          <w:t>"Sauvegarder"(3)</w:t>
+          <w:t>"Sauvegarder</w:t>
+        </w:r>
+        <w:proofErr w:type="gramStart"/>
+        <w:r>
+          <w:rPr>
+            <w:rStyle w:val="Lienhypertexte"/>
+          </w:rPr>
+          <w:t>"(</w:t>
+        </w:r>
+        <w:proofErr w:type="gramEnd"/>
+        <w:r>
+          <w:rPr>
+            <w:rStyle w:val="Lienhypertexte"/>
+          </w:rPr>
+          <w:t>3)</w:t>
         </w:r>
       </w:hyperlink>
       <w:r>
@@ -1770,7 +1815,6 @@
       <w:r>
         <w:t xml:space="preserve"> L’application sera alors entièrement en français avec le format d’heure que vous avez choisi.</w:t>
       </w:r>
-      <w:bookmarkEnd w:id="0"/>
     </w:p>
     <w:p>
       <w:r>
@@ -1784,17 +1828,12 @@
           <w:ilvl w:val="0"/>
           <w:numId w:val="11"/>
         </w:numPr>
+        <w:spacing w:line="360" w:lineRule="auto"/>
       </w:pPr>
       <w:r>
         <w:lastRenderedPageBreak/>
         <w:t>Modification du Thème</w:t>
       </w:r>
-    </w:p>
-    <w:p>
-      <w:pPr>
-        <w:pStyle w:val="Paragraphedeliste"/>
-        <w:ind w:left="360"/>
-      </w:pPr>
     </w:p>
     <w:p>
       <w:pPr>
@@ -1818,13 +1857,13 @@
         <mc:AlternateContent>
           <mc:Choice Requires="wpg">
             <w:drawing>
-              <wp:anchor distT="0" distB="0" distL="114300" distR="114300" simplePos="0" relativeHeight="251703296" behindDoc="0" locked="0" layoutInCell="1" allowOverlap="1" wp14:anchorId="5C964518" wp14:editId="2BB5FFCA">
+              <wp:anchor distT="0" distB="0" distL="114300" distR="114300" simplePos="0" relativeHeight="251685888" behindDoc="0" locked="0" layoutInCell="1" allowOverlap="1" wp14:anchorId="5C964518" wp14:editId="1CBC39EB">
                 <wp:simplePos x="0" y="0"/>
                 <wp:positionH relativeFrom="column">
-                  <wp:posOffset>-156845</wp:posOffset>
+                  <wp:posOffset>-128270</wp:posOffset>
                 </wp:positionH>
                 <wp:positionV relativeFrom="paragraph">
-                  <wp:posOffset>221615</wp:posOffset>
+                  <wp:posOffset>426085</wp:posOffset>
                 </wp:positionV>
                 <wp:extent cx="5760720" cy="3295650"/>
                 <wp:effectExtent l="0" t="0" r="0" b="19050"/>
@@ -1861,7 +1900,7 @@
                           </pic:cNvPicPr>
                         </pic:nvPicPr>
                         <pic:blipFill>
-                          <a:blip r:link="rId17"/>
+                          <a:blip r:link="rId16"/>
                           <a:stretch>
                             <a:fillRect/>
                           </a:stretch>
@@ -2172,7 +2211,7 @@
                                             </pic:cNvPicPr>
                                           </pic:nvPicPr>
                                           <pic:blipFill>
-                                            <a:blip r:embed="rId18">
+                                            <a:blip r:embed="rId17">
                                               <a:extLst>
                                                 <a:ext uri="{28A0092B-C50C-407E-A947-70E740481C1C}">
                                                   <a14:useLocalDpi xmlns:a14="http://schemas.microsoft.com/office/drawing/2010/main" val="0"/>
@@ -2367,7 +2406,7 @@
                                             </pic:cNvPicPr>
                                           </pic:nvPicPr>
                                           <pic:blipFill>
-                                            <a:blip r:embed="rId19">
+                                            <a:blip r:embed="rId18">
                                               <a:extLst>
                                                 <a:ext uri="{28A0092B-C50C-407E-A947-70E740481C1C}">
                                                   <a14:useLocalDpi xmlns:a14="http://schemas.microsoft.com/office/drawing/2010/main" val="0"/>
@@ -2680,10 +2719,7 @@
                           <w:txbxContent>
                             <w:p>
                               <w:r>
-                                <w:t>1</w:t>
-                              </w:r>
-                              <w:r>
-                                <w:t>1</w:t>
+                                <w:t>11</w:t>
                               </w:r>
                             </w:p>
                           </w:txbxContent>
@@ -2754,10 +2790,7 @@
                           <w:txbxContent>
                             <w:p>
                               <w:r>
-                                <w:t>1</w:t>
-                              </w:r>
-                              <w:r>
-                                <w:t>2</w:t>
+                                <w:t>12</w:t>
                               </w:r>
                             </w:p>
                           </w:txbxContent>
@@ -2848,9 +2881,9 @@
           </mc:Choice>
           <mc:Fallback>
             <w:pict>
-              <v:group w14:anchorId="5C964518" id="Groupe 7" o:spid="_x0000_s1032" style="position:absolute;margin-left:-12.35pt;margin-top:17.45pt;width:453.6pt;height:259.5pt;z-index:251703296" coordsize="57607,32956" o:gfxdata="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">
+              <v:group w14:anchorId="5C964518" id="Groupe 7" o:spid="_x0000_s1032" style="position:absolute;margin-left:-10.1pt;margin-top:33.55pt;width:453.6pt;height:259.5pt;z-index:251685888" coordsize="57607,32956" o:gfxdata="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">
                 <v:shape id="Update theme.png" o:spid="_x0000_s1033" type="#_x0000_t75" alt="Une image contenant texte, capture d’écran, logiciel, Logiciel multimédia&#10;&#10;Description générée automatiquement" style="position:absolute;width:57607;height:32404;visibility:visible;mso-wrap-style:square" o:gfxdata="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">
-                  <v:imagedata r:id="rId20"/>
+                  <v:imagedata r:id="rId19"/>
                 </v:shape>
                 <v:shape id="_x0000_s1034" type="#_x0000_t202" style="position:absolute;left:15335;width:2476;height:2667;visibility:visible;mso-wrap-style:square;v-text-anchor:top" o:gfxdata="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" fillcolor="#a00000" strokecolor="black [3213]">
                   <v:fill color2="red" rotate="t" angle="225" colors="0 #a00000;.5 #e60000;1 red" focus="100%" type="gradient"/>
@@ -2918,7 +2951,7 @@
                                       </pic:cNvPicPr>
                                     </pic:nvPicPr>
                                     <pic:blipFill>
-                                      <a:blip r:embed="rId18">
+                                      <a:blip r:embed="rId17">
                                         <a:extLst>
                                           <a:ext uri="{28A0092B-C50C-407E-A947-70E740481C1C}">
                                             <a14:useLocalDpi xmlns:a14="http://schemas.microsoft.com/office/drawing/2010/main" val="0"/>
@@ -2995,7 +3028,7 @@
                                       </pic:cNvPicPr>
                                     </pic:nvPicPr>
                                     <pic:blipFill>
-                                      <a:blip r:embed="rId19">
+                                      <a:blip r:embed="rId18">
                                         <a:extLst>
                                           <a:ext uri="{28A0092B-C50C-407E-A947-70E740481C1C}">
                                             <a14:useLocalDpi xmlns:a14="http://schemas.microsoft.com/office/drawing/2010/main" val="0"/>
@@ -3072,10 +3105,7 @@
                     <w:txbxContent>
                       <w:p>
                         <w:r>
-                          <w:t>1</w:t>
-                        </w:r>
-                        <w:r>
-                          <w:t>1</w:t>
+                          <w:t>11</w:t>
                         </w:r>
                       </w:p>
                     </w:txbxContent>
@@ -3087,10 +3117,7 @@
                     <w:txbxContent>
                       <w:p>
                         <w:r>
-                          <w:t>1</w:t>
-                        </w:r>
-                        <w:r>
-                          <w:t>2</w:t>
+                          <w:t>12</w:t>
                         </w:r>
                       </w:p>
                     </w:txbxContent>
@@ -3121,7 +3148,7 @@
         <mc:AlternateContent>
           <mc:Choice Requires="wps">
             <w:drawing>
-              <wp:anchor distT="0" distB="0" distL="114300" distR="114300" simplePos="0" relativeHeight="251664384" behindDoc="0" locked="0" layoutInCell="1" allowOverlap="1" wp14:anchorId="7A5B9B23" wp14:editId="0C4597E1">
+              <wp:anchor distT="0" distB="0" distL="114300" distR="114300" simplePos="0" relativeHeight="251646976" behindDoc="0" locked="0" layoutInCell="1" allowOverlap="1" wp14:anchorId="7A5B9B23" wp14:editId="48461F91">
                 <wp:simplePos x="0" y="0"/>
                 <wp:positionH relativeFrom="column">
                   <wp:posOffset>1691005</wp:posOffset>
@@ -3213,7 +3240,7 @@
           </mc:Choice>
           <mc:Fallback>
             <w:pict>
-              <v:shape w14:anchorId="7A5B9B23" id="Zone de texte 1" o:spid="_x0000_s1046" type="#_x0000_t202" style="position:absolute;margin-left:133.15pt;margin-top:225.2pt;width:19.5pt;height:21pt;z-index:251664384;visibility:visible;mso-wrap-style:square;mso-wrap-distance-left:9pt;mso-wrap-distance-top:0;mso-wrap-distance-right:9pt;mso-wrap-distance-bottom:0;mso-position-horizontal:absolute;mso-position-horizontal-relative:text;mso-position-vertical:absolute;mso-position-vertical-relative:text;v-text-anchor:top" o:gfxdata="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" fillcolor="#a00000" strokecolor="black [3213]">
+              <v:shape w14:anchorId="7A5B9B23" id="Zone de texte 1" o:spid="_x0000_s1046" type="#_x0000_t202" style="position:absolute;margin-left:133.15pt;margin-top:225.2pt;width:19.5pt;height:21pt;z-index:251646976;visibility:visible;mso-wrap-style:square;mso-wrap-distance-left:9pt;mso-wrap-distance-top:0;mso-wrap-distance-right:9pt;mso-wrap-distance-bottom:0;mso-position-horizontal:absolute;mso-position-horizontal-relative:text;mso-position-vertical:absolute;mso-position-vertical-relative:text;v-text-anchor:top" o:gfxdata="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" fillcolor="#a00000" strokecolor="black [3213]">
                 <v:fill color2="red" rotate="t" angle="225" colors="0 #a00000;.5 #e60000;1 red" focus="100%" type="gradient"/>
                 <v:textbox>
                   <w:txbxContent>
@@ -3236,214 +3263,205 @@
         <w:t>six</w:t>
       </w:r>
       <w:r>
-        <w:t xml:space="preserve"> boutons</w:t>
-      </w:r>
-      <w:r>
-        <w:t xml:space="preserve"> ainsi que six présentation de couleur.</w:t>
+        <w:t xml:space="preserve"> </w:t>
+      </w:r>
+      <w:r>
+        <w:t>boutons</w:t>
+      </w:r>
+      <w:r>
+        <w:t xml:space="preserve"> ainsi que six présentation</w:t>
+      </w:r>
+      <w:r>
+        <w:t>s</w:t>
+      </w:r>
+      <w:r>
+        <w:t xml:space="preserve"> de couleur.</w:t>
       </w:r>
     </w:p>
     <w:p/>
-    <w:p>
-      <w:pPr>
-        <w:pStyle w:val="Paragraphedeliste"/>
-        <w:numPr>
-          <w:ilvl w:val="0"/>
-          <w:numId w:val="16"/>
-        </w:numPr>
-        <w:sectPr>
-          <w:headerReference w:type="default" r:id="rId21"/>
-          <w:footerReference w:type="default" r:id="rId22"/>
-          <w:pgSz w:w="11906" w:h="16838"/>
-          <w:pgMar w:top="1417" w:right="1417" w:bottom="1417" w:left="1417" w:header="708" w:footer="708" w:gutter="0"/>
-          <w:pgNumType w:start="1"/>
-          <w:cols w:space="708"/>
-          <w:docGrid w:linePitch="360"/>
-        </w:sectPr>
-      </w:pPr>
-    </w:p>
-    <w:p>
-      <w:pPr>
-        <w:pStyle w:val="Paragraphedeliste"/>
-        <w:numPr>
-          <w:ilvl w:val="0"/>
-          <w:numId w:val="16"/>
-        </w:numPr>
-      </w:pPr>
-      <w:r>
-        <w:t>Synchronisation avec le mode clair ou sombre du système d’exploitation</w:t>
-      </w:r>
-    </w:p>
-    <w:p>
-      <w:pPr>
-        <w:pStyle w:val="Paragraphedeliste"/>
-        <w:numPr>
-          <w:ilvl w:val="0"/>
-          <w:numId w:val="16"/>
-        </w:numPr>
-      </w:pPr>
-      <w:r>
-        <w:t>Mode clair ou sombre</w:t>
-      </w:r>
-    </w:p>
-    <w:p>
-      <w:pPr>
-        <w:pStyle w:val="Paragraphedeliste"/>
-        <w:numPr>
-          <w:ilvl w:val="0"/>
-          <w:numId w:val="16"/>
-        </w:numPr>
-      </w:pPr>
-      <w:r>
-        <w:t>Choix de la couleur primaire</w:t>
-      </w:r>
-    </w:p>
-    <w:p>
-      <w:pPr>
-        <w:pStyle w:val="Paragraphedeliste"/>
-        <w:numPr>
-          <w:ilvl w:val="0"/>
-          <w:numId w:val="16"/>
-        </w:numPr>
-      </w:pPr>
-      <w:r>
-        <w:t>Choix de la couleur secondaire</w:t>
-      </w:r>
-    </w:p>
-    <w:p>
-      <w:pPr>
-        <w:pStyle w:val="Paragraphedeliste"/>
-        <w:numPr>
-          <w:ilvl w:val="0"/>
-          <w:numId w:val="16"/>
-        </w:numPr>
-      </w:pPr>
-      <w:r>
-        <w:t>Sauvegarde des paramètre saisit</w:t>
-      </w:r>
-    </w:p>
-    <w:p>
-      <w:pPr>
-        <w:pStyle w:val="Paragraphedeliste"/>
-        <w:numPr>
-          <w:ilvl w:val="0"/>
-          <w:numId w:val="16"/>
-        </w:numPr>
-      </w:pPr>
-      <w:r>
-        <w:t>Annuler les paramètres effectuée</w:t>
-      </w:r>
-    </w:p>
-    <w:p>
-      <w:pPr>
-        <w:pStyle w:val="Paragraphedeliste"/>
-        <w:numPr>
-          <w:ilvl w:val="0"/>
-          <w:numId w:val="16"/>
-        </w:numPr>
-      </w:pPr>
-      <w:r>
-        <w:t>Affichage de la couleur primaire claire</w:t>
-      </w:r>
-    </w:p>
-    <w:p>
-      <w:pPr>
-        <w:pStyle w:val="Paragraphedeliste"/>
-        <w:numPr>
-          <w:ilvl w:val="0"/>
-          <w:numId w:val="16"/>
-        </w:numPr>
-      </w:pPr>
-      <w:r>
-        <w:t>Affichage de la couleur primaire</w:t>
-      </w:r>
-    </w:p>
-    <w:p>
-      <w:pPr>
-        <w:pStyle w:val="Paragraphedeliste"/>
-        <w:numPr>
-          <w:ilvl w:val="0"/>
-          <w:numId w:val="16"/>
-        </w:numPr>
-      </w:pPr>
-      <w:r>
-        <w:t>Affichage de la couleur primaire</w:t>
-      </w:r>
-      <w:r>
-        <w:t xml:space="preserve"> sombre</w:t>
-      </w:r>
-    </w:p>
-    <w:p>
-      <w:pPr>
-        <w:pStyle w:val="Paragraphedeliste"/>
-        <w:numPr>
-          <w:ilvl w:val="0"/>
-          <w:numId w:val="16"/>
-        </w:numPr>
-      </w:pPr>
-      <w:r>
-        <w:t xml:space="preserve">Affichage de la couleur </w:t>
-      </w:r>
-      <w:r>
-        <w:t>secondaire</w:t>
-      </w:r>
-      <w:r>
-        <w:t xml:space="preserve"> claire</w:t>
-      </w:r>
-    </w:p>
-    <w:p>
-      <w:pPr>
-        <w:pStyle w:val="Paragraphedeliste"/>
-        <w:numPr>
-          <w:ilvl w:val="0"/>
-          <w:numId w:val="16"/>
-        </w:numPr>
-      </w:pPr>
-      <w:r>
-        <w:t>Affichage de la couleur secondaire</w:t>
-      </w:r>
-    </w:p>
-    <w:p>
-      <w:pPr>
-        <w:pStyle w:val="Paragraphedeliste"/>
-        <w:numPr>
-          <w:ilvl w:val="0"/>
-          <w:numId w:val="16"/>
-        </w:numPr>
-      </w:pPr>
-      <w:r>
-        <w:t>Affichage de la couleur secondaire sombre</w:t>
-      </w:r>
-    </w:p>
-    <w:p>
-      <w:pPr>
-        <w:pStyle w:val="Paragraphedeliste"/>
-        <w:ind w:left="360"/>
-        <w:sectPr>
-          <w:type w:val="continuous"/>
-          <w:pgSz w:w="11906" w:h="16838"/>
-          <w:pgMar w:top="1417" w:right="1417" w:bottom="1417" w:left="1417" w:header="708" w:footer="708" w:gutter="0"/>
-          <w:pgNumType w:start="1"/>
-          <w:cols w:num="2" w:space="708"/>
-          <w:docGrid w:linePitch="360"/>
-        </w:sectPr>
-      </w:pPr>
-    </w:p>
-    <w:p>
-      <w:pPr>
-        <w:pStyle w:val="Paragraphedeliste"/>
-        <w:ind w:left="360"/>
-      </w:pPr>
-    </w:p>
+    <w:tbl>
+      <w:tblPr>
+        <w:tblStyle w:val="Grilledutableau"/>
+        <w:tblW w:w="0" w:type="auto"/>
+        <w:tblBorders>
+          <w:top w:val="none" w:sz="0" w:space="0" w:color="auto"/>
+          <w:left w:val="none" w:sz="0" w:space="0" w:color="auto"/>
+          <w:bottom w:val="none" w:sz="0" w:space="0" w:color="auto"/>
+          <w:right w:val="none" w:sz="0" w:space="0" w:color="auto"/>
+          <w:insideH w:val="none" w:sz="0" w:space="0" w:color="auto"/>
+          <w:insideV w:val="none" w:sz="0" w:space="0" w:color="auto"/>
+        </w:tblBorders>
+        <w:tblLook w:val="0600" w:firstRow="0" w:lastRow="0" w:firstColumn="0" w:lastColumn="0" w:noHBand="1" w:noVBand="1"/>
+      </w:tblPr>
+      <w:tblGrid>
+        <w:gridCol w:w="4531"/>
+        <w:gridCol w:w="4531"/>
+      </w:tblGrid>
+      <w:tr>
+        <w:tc>
+          <w:tcPr>
+            <w:tcW w:w="4531" w:type="dxa"/>
+          </w:tcPr>
+          <w:p>
+            <w:pPr>
+              <w:pStyle w:val="Paragraphedeliste"/>
+              <w:numPr>
+                <w:ilvl w:val="0"/>
+                <w:numId w:val="16"/>
+              </w:numPr>
+            </w:pPr>
+            <w:r>
+              <w:t>Synchronisation avec le mode clair ou sombre du système d’exploitation</w:t>
+            </w:r>
+          </w:p>
+          <w:p>
+            <w:pPr>
+              <w:pStyle w:val="Paragraphedeliste"/>
+              <w:numPr>
+                <w:ilvl w:val="0"/>
+                <w:numId w:val="16"/>
+              </w:numPr>
+            </w:pPr>
+            <w:r>
+              <w:t>Mode claire ou sombre</w:t>
+            </w:r>
+          </w:p>
+          <w:p>
+            <w:pPr>
+              <w:pStyle w:val="Paragraphedeliste"/>
+              <w:numPr>
+                <w:ilvl w:val="0"/>
+                <w:numId w:val="16"/>
+              </w:numPr>
+            </w:pPr>
+            <w:r>
+              <w:t>Choix de la couleur primaire</w:t>
+            </w:r>
+          </w:p>
+          <w:p>
+            <w:pPr>
+              <w:pStyle w:val="Paragraphedeliste"/>
+              <w:numPr>
+                <w:ilvl w:val="0"/>
+                <w:numId w:val="16"/>
+              </w:numPr>
+            </w:pPr>
+            <w:r>
+              <w:t>Choix de la couleur secondaire</w:t>
+            </w:r>
+          </w:p>
+          <w:p>
+            <w:pPr>
+              <w:pStyle w:val="Paragraphedeliste"/>
+              <w:numPr>
+                <w:ilvl w:val="0"/>
+                <w:numId w:val="16"/>
+              </w:numPr>
+            </w:pPr>
+            <w:r>
+              <w:t>Sauvegarde des paramètres saisit</w:t>
+            </w:r>
+          </w:p>
+          <w:p>
+            <w:pPr>
+              <w:pStyle w:val="Paragraphedeliste"/>
+              <w:numPr>
+                <w:ilvl w:val="0"/>
+                <w:numId w:val="16"/>
+              </w:numPr>
+            </w:pPr>
+            <w:r>
+              <w:t>Annuler les paramètres effectués</w:t>
+            </w:r>
+          </w:p>
+        </w:tc>
+        <w:tc>
+          <w:tcPr>
+            <w:tcW w:w="4531" w:type="dxa"/>
+          </w:tcPr>
+          <w:p>
+            <w:pPr>
+              <w:pStyle w:val="Paragraphedeliste"/>
+              <w:numPr>
+                <w:ilvl w:val="0"/>
+                <w:numId w:val="16"/>
+              </w:numPr>
+            </w:pPr>
+            <w:r>
+              <w:t>Affichage de la couleur primaire claire</w:t>
+            </w:r>
+          </w:p>
+          <w:p>
+            <w:pPr>
+              <w:pStyle w:val="Paragraphedeliste"/>
+              <w:numPr>
+                <w:ilvl w:val="0"/>
+                <w:numId w:val="16"/>
+              </w:numPr>
+            </w:pPr>
+            <w:r>
+              <w:t>Affichage de la couleur primaire</w:t>
+            </w:r>
+          </w:p>
+          <w:p>
+            <w:pPr>
+              <w:pStyle w:val="Paragraphedeliste"/>
+              <w:numPr>
+                <w:ilvl w:val="0"/>
+                <w:numId w:val="16"/>
+              </w:numPr>
+            </w:pPr>
+            <w:r>
+              <w:t>Affichage de la couleur primaire sombre</w:t>
+            </w:r>
+          </w:p>
+          <w:p>
+            <w:pPr>
+              <w:pStyle w:val="Paragraphedeliste"/>
+              <w:numPr>
+                <w:ilvl w:val="0"/>
+                <w:numId w:val="16"/>
+              </w:numPr>
+            </w:pPr>
+            <w:r>
+              <w:t>Affichage de la couleur secondaire claire</w:t>
+            </w:r>
+          </w:p>
+          <w:p>
+            <w:pPr>
+              <w:pStyle w:val="Paragraphedeliste"/>
+              <w:numPr>
+                <w:ilvl w:val="0"/>
+                <w:numId w:val="16"/>
+              </w:numPr>
+            </w:pPr>
+            <w:r>
+              <w:t>Affichage de la couleur secondaire</w:t>
+            </w:r>
+          </w:p>
+          <w:p>
+            <w:pPr>
+              <w:pStyle w:val="Paragraphedeliste"/>
+              <w:numPr>
+                <w:ilvl w:val="0"/>
+                <w:numId w:val="16"/>
+              </w:numPr>
+            </w:pPr>
+            <w:r>
+              <w:t>Affichage de la couleur secondaire sombre</w:t>
+            </w:r>
+          </w:p>
+        </w:tc>
+      </w:tr>
+    </w:tbl>
+    <w:p/>
     <w:p>
       <w:pPr>
         <w:pStyle w:val="Titre6"/>
         <w:numPr>
           <w:ilvl w:val="0"/>
-          <w:numId w:val="13"/>
+          <w:numId w:val="15"/>
         </w:numPr>
-        <w:tabs>
-          <w:tab w:val="num" w:pos="720"/>
-        </w:tabs>
       </w:pPr>
       <w:r>
         <w:t>Modification des paramètres</w:t>
@@ -3458,7 +3476,7 @@
     <w:p>
       <w:pPr>
         <w:pStyle w:val="Paragraphedeliste"/>
-        <w:ind w:left="360"/>
+        <w:ind w:left="0"/>
       </w:pPr>
       <w:r>
         <w:t xml:space="preserve">Par défaut, le mode clair ou sombre est synchronisé avec votre système d'exploitation, mais vous pouvez le modifier en cliquant sur le </w:t>
@@ -3484,7 +3502,7 @@
     <w:p>
       <w:pPr>
         <w:pStyle w:val="Paragraphedeliste"/>
-        <w:ind w:left="360"/>
+        <w:ind w:left="0"/>
       </w:pPr>
       <w:r>
         <w:t>Pour choisir un mode clair ou sombre spécifique pour l'application, la synchronisation avec le système d'exploitation doit être désactivée</w:t>
@@ -3521,7 +3539,7 @@
     <w:p>
       <w:pPr>
         <w:pStyle w:val="Paragraphedeliste"/>
-        <w:ind w:left="360"/>
+        <w:ind w:left="0"/>
       </w:pPr>
       <w:r>
         <w:t xml:space="preserve">Le </w:t>
@@ -3541,7 +3559,7 @@
     <w:p>
       <w:pPr>
         <w:pStyle w:val="Paragraphedeliste"/>
-        <w:ind w:left="360"/>
+        <w:ind w:left="0"/>
       </w:pPr>
     </w:p>
     <w:p>
@@ -3560,6 +3578,12 @@
       <w:pPr>
         <w:pStyle w:val="Paragraphedeliste"/>
         <w:ind w:left="360"/>
+      </w:pPr>
+    </w:p>
+    <w:p>
+      <w:pPr>
+        <w:pStyle w:val="Paragraphedeliste"/>
+        <w:ind w:left="0"/>
       </w:pPr>
       <w:r>
         <w:lastRenderedPageBreak/>
@@ -3601,27 +3625,1713 @@
     </w:p>
     <w:p>
       <w:pPr>
+        <w:spacing w:before="100" w:beforeAutospacing="1" w:after="100" w:afterAutospacing="1" w:line="240" w:lineRule="auto"/>
+        <w:rPr>
+          <w:rFonts w:eastAsia="Times New Roman"/>
+          <w:kern w:val="0"/>
+          <w:lang w:eastAsia="fr-FR"/>
+          <w14:ligatures w14:val="none"/>
+        </w:rPr>
+      </w:pPr>
+      <w:r>
+        <w:rPr>
+          <w:rFonts w:eastAsia="Times New Roman"/>
+          <w:kern w:val="0"/>
+          <w:lang w:eastAsia="fr-FR"/>
+          <w14:ligatures w14:val="none"/>
+        </w:rPr>
+        <w:t xml:space="preserve">Une fois la couleur à modifier </w:t>
+      </w:r>
+      <w:r>
+        <w:rPr>
+          <w:rFonts w:eastAsia="Times New Roman"/>
+          <w:kern w:val="0"/>
+          <w:lang w:eastAsia="fr-FR"/>
+          <w14:ligatures w14:val="none"/>
+        </w:rPr>
+        <w:t>choit</w:t>
+      </w:r>
+      <w:r>
+        <w:rPr>
+          <w:rFonts w:eastAsia="Times New Roman"/>
+          <w:kern w:val="0"/>
+          <w:lang w:eastAsia="fr-FR"/>
+          <w14:ligatures w14:val="none"/>
+        </w:rPr>
+        <w:t xml:space="preserve"> et le bouton correspondant cliqué, une fenêtre s'ouvre pour permettre la modification.</w:t>
+      </w:r>
+    </w:p>
+    <w:p>
+      <w:pPr>
+        <w:spacing w:before="100" w:beforeAutospacing="1" w:after="0" w:line="240" w:lineRule="auto"/>
+        <w:rPr>
+          <w:rFonts w:eastAsia="Times New Roman"/>
+          <w:kern w:val="0"/>
+          <w:lang w:eastAsia="fr-FR"/>
+          <w14:ligatures w14:val="none"/>
+        </w:rPr>
+      </w:pPr>
+      <w:r>
+        <w:rPr>
+          <w:rFonts w:eastAsia="Times New Roman"/>
+          <w:kern w:val="0"/>
+          <w:lang w:eastAsia="fr-FR"/>
+          <w14:ligatures w14:val="none"/>
+        </w:rPr>
+        <w:t>Prenons par exemple la couleur primaire</w:t>
+      </w:r>
+      <w:r>
+        <w:rPr>
+          <w:rFonts w:eastAsia="Times New Roman"/>
+          <w:kern w:val="0"/>
+          <w:lang w:eastAsia="fr-FR"/>
+          <w14:ligatures w14:val="none"/>
+        </w:rPr>
+        <w:t>.</w:t>
+      </w:r>
+      <w:r>
+        <w:rPr>
+          <w:rFonts w:eastAsia="Times New Roman"/>
+          <w:noProof/>
+          <w:kern w:val="0"/>
+          <w:lang w:eastAsia="fr-FR"/>
+        </w:rPr>
+        <mc:AlternateContent>
+          <mc:Choice Requires="wpg">
+            <w:drawing>
+              <wp:anchor distT="0" distB="0" distL="114300" distR="114300" simplePos="0" relativeHeight="251735040" behindDoc="0" locked="0" layoutInCell="1" allowOverlap="1" wp14:anchorId="6C835E70" wp14:editId="5FA5A192">
+                <wp:simplePos x="0" y="0"/>
+                <wp:positionH relativeFrom="margin">
+                  <wp:align>center</wp:align>
+                </wp:positionH>
+                <wp:positionV relativeFrom="paragraph">
+                  <wp:posOffset>396240</wp:posOffset>
+                </wp:positionV>
+                <wp:extent cx="5981700" cy="4476750"/>
+                <wp:effectExtent l="0" t="0" r="19050" b="19050"/>
+                <wp:wrapTight wrapText="bothSides">
+                  <wp:wrapPolygon edited="0">
+                    <wp:start x="0" y="0"/>
+                    <wp:lineTo x="0" y="20129"/>
+                    <wp:lineTo x="13345" y="20589"/>
+                    <wp:lineTo x="13345" y="21600"/>
+                    <wp:lineTo x="18711" y="21600"/>
+                    <wp:lineTo x="18711" y="20589"/>
+                    <wp:lineTo x="19743" y="20589"/>
+                    <wp:lineTo x="20568" y="19946"/>
+                    <wp:lineTo x="20499" y="14706"/>
+                    <wp:lineTo x="21600" y="14614"/>
+                    <wp:lineTo x="21600" y="1838"/>
+                    <wp:lineTo x="20499" y="1471"/>
+                    <wp:lineTo x="20499" y="0"/>
+                    <wp:lineTo x="0" y="0"/>
+                  </wp:wrapPolygon>
+                </wp:wrapTight>
+                <wp:docPr id="21" name="Groupe 21"/>
+                <wp:cNvGraphicFramePr/>
+                <a:graphic xmlns:a="http://schemas.openxmlformats.org/drawingml/2006/main">
+                  <a:graphicData uri="http://schemas.microsoft.com/office/word/2010/wordprocessingGroup">
+                    <wpg:wgp>
+                      <wpg:cNvGrpSpPr/>
+                      <wpg:grpSpPr>
+                        <a:xfrm>
+                          <a:off x="0" y="0"/>
+                          <a:ext cx="5981700" cy="4476750"/>
+                          <a:chOff x="0" y="0"/>
+                          <a:chExt cx="5981700" cy="4476750"/>
+                        </a:xfrm>
+                      </wpg:grpSpPr>
+                      <wps:wsp>
+                        <wps:cNvPr id="4" name="Zone de texte 1"/>
+                        <wps:cNvSpPr txBox="1"/>
+                        <wps:spPr>
+                          <a:xfrm>
+                            <a:off x="5695950" y="390525"/>
+                            <a:ext cx="285750" cy="285750"/>
+                          </a:xfrm>
+                          <a:prstGeom prst="rect">
+                            <a:avLst/>
+                          </a:prstGeom>
+                          <a:gradFill flip="none" rotWithShape="1">
+                            <a:gsLst>
+                              <a:gs pos="0">
+                                <a:srgbClr val="FF0000">
+                                  <a:shade val="30000"/>
+                                  <a:satMod val="115000"/>
+                                </a:srgbClr>
+                              </a:gs>
+                              <a:gs pos="50000">
+                                <a:srgbClr val="FF0000">
+                                  <a:shade val="67500"/>
+                                  <a:satMod val="115000"/>
+                                </a:srgbClr>
+                              </a:gs>
+                              <a:gs pos="100000">
+                                <a:srgbClr val="FF0000">
+                                  <a:shade val="100000"/>
+                                  <a:satMod val="115000"/>
+                                </a:srgbClr>
+                              </a:gs>
+                            </a:gsLst>
+                            <a:lin ang="13500000" scaled="1"/>
+                            <a:tileRect/>
+                          </a:gradFill>
+                          <a:ln>
+                            <a:solidFill>
+                              <a:schemeClr val="tx1"/>
+                            </a:solidFill>
+                          </a:ln>
+                        </wps:spPr>
+                        <wps:style>
+                          <a:lnRef idx="0">
+                            <a:scrgbClr r="0" g="0" b="0"/>
+                          </a:lnRef>
+                          <a:fillRef idx="0">
+                            <a:scrgbClr r="0" g="0" b="0"/>
+                          </a:fillRef>
+                          <a:effectRef idx="0">
+                            <a:scrgbClr r="0" g="0" b="0"/>
+                          </a:effectRef>
+                          <a:fontRef idx="minor">
+                            <a:schemeClr val="lt1"/>
+                          </a:fontRef>
+                        </wps:style>
+                        <wps:txbx>
+                          <w:txbxContent>
+                            <w:p>
+                              <w:r>
+                                <w:t>1</w:t>
+                              </w:r>
+                            </w:p>
+                          </w:txbxContent>
+                        </wps:txbx>
+                        <wps:bodyPr rot="0" spcFirstLastPara="0" vertOverflow="overflow" horzOverflow="overflow" vert="horz" wrap="square" lIns="91440" tIns="45720" rIns="91440" bIns="45720" numCol="1" spcCol="0" rtlCol="0" fromWordArt="0" anchor="t" anchorCtr="0" forceAA="0" compatLnSpc="1">
+                          <a:prstTxWarp prst="textNoShape">
+                            <a:avLst/>
+                          </a:prstTxWarp>
+                          <a:noAutofit/>
+                        </wps:bodyPr>
+                      </wps:wsp>
+                      <wps:wsp>
+                        <wps:cNvPr id="5" name="Zone de texte 1"/>
+                        <wps:cNvSpPr txBox="1"/>
+                        <wps:spPr>
+                          <a:xfrm>
+                            <a:off x="5695950" y="771525"/>
+                            <a:ext cx="285750" cy="285750"/>
+                          </a:xfrm>
+                          <a:prstGeom prst="rect">
+                            <a:avLst/>
+                          </a:prstGeom>
+                          <a:gradFill flip="none" rotWithShape="1">
+                            <a:gsLst>
+                              <a:gs pos="0">
+                                <a:srgbClr val="FF0000">
+                                  <a:shade val="30000"/>
+                                  <a:satMod val="115000"/>
+                                </a:srgbClr>
+                              </a:gs>
+                              <a:gs pos="50000">
+                                <a:srgbClr val="FF0000">
+                                  <a:shade val="67500"/>
+                                  <a:satMod val="115000"/>
+                                </a:srgbClr>
+                              </a:gs>
+                              <a:gs pos="100000">
+                                <a:srgbClr val="FF0000">
+                                  <a:shade val="100000"/>
+                                  <a:satMod val="115000"/>
+                                </a:srgbClr>
+                              </a:gs>
+                            </a:gsLst>
+                            <a:lin ang="13500000" scaled="1"/>
+                            <a:tileRect/>
+                          </a:gradFill>
+                          <a:ln>
+                            <a:solidFill>
+                              <a:schemeClr val="tx1"/>
+                            </a:solidFill>
+                          </a:ln>
+                        </wps:spPr>
+                        <wps:style>
+                          <a:lnRef idx="0">
+                            <a:scrgbClr r="0" g="0" b="0"/>
+                          </a:lnRef>
+                          <a:fillRef idx="0">
+                            <a:scrgbClr r="0" g="0" b="0"/>
+                          </a:fillRef>
+                          <a:effectRef idx="0">
+                            <a:scrgbClr r="0" g="0" b="0"/>
+                          </a:effectRef>
+                          <a:fontRef idx="minor">
+                            <a:schemeClr val="lt1"/>
+                          </a:fontRef>
+                        </wps:style>
+                        <wps:txbx>
+                          <w:txbxContent>
+                            <w:p>
+                              <w:r>
+                                <w:t>2</w:t>
+                              </w:r>
+                            </w:p>
+                          </w:txbxContent>
+                        </wps:txbx>
+                        <wps:bodyPr rot="0" spcFirstLastPara="0" vertOverflow="overflow" horzOverflow="overflow" vert="horz" wrap="square" lIns="91440" tIns="45720" rIns="91440" bIns="45720" numCol="1" spcCol="0" rtlCol="0" fromWordArt="0" anchor="t" anchorCtr="0" forceAA="0" compatLnSpc="1">
+                          <a:prstTxWarp prst="textNoShape">
+                            <a:avLst/>
+                          </a:prstTxWarp>
+                          <a:noAutofit/>
+                        </wps:bodyPr>
+                      </wps:wsp>
+                      <wps:wsp>
+                        <wps:cNvPr id="6" name="Zone de texte 1"/>
+                        <wps:cNvSpPr txBox="1"/>
+                        <wps:spPr>
+                          <a:xfrm>
+                            <a:off x="5695950" y="1162050"/>
+                            <a:ext cx="285750" cy="285750"/>
+                          </a:xfrm>
+                          <a:prstGeom prst="rect">
+                            <a:avLst/>
+                          </a:prstGeom>
+                          <a:gradFill flip="none" rotWithShape="1">
+                            <a:gsLst>
+                              <a:gs pos="0">
+                                <a:srgbClr val="FF0000">
+                                  <a:shade val="30000"/>
+                                  <a:satMod val="115000"/>
+                                </a:srgbClr>
+                              </a:gs>
+                              <a:gs pos="50000">
+                                <a:srgbClr val="FF0000">
+                                  <a:shade val="67500"/>
+                                  <a:satMod val="115000"/>
+                                </a:srgbClr>
+                              </a:gs>
+                              <a:gs pos="100000">
+                                <a:srgbClr val="FF0000">
+                                  <a:shade val="100000"/>
+                                  <a:satMod val="115000"/>
+                                </a:srgbClr>
+                              </a:gs>
+                            </a:gsLst>
+                            <a:lin ang="13500000" scaled="1"/>
+                            <a:tileRect/>
+                          </a:gradFill>
+                          <a:ln>
+                            <a:solidFill>
+                              <a:schemeClr val="tx1"/>
+                            </a:solidFill>
+                          </a:ln>
+                        </wps:spPr>
+                        <wps:style>
+                          <a:lnRef idx="0">
+                            <a:scrgbClr r="0" g="0" b="0"/>
+                          </a:lnRef>
+                          <a:fillRef idx="0">
+                            <a:scrgbClr r="0" g="0" b="0"/>
+                          </a:fillRef>
+                          <a:effectRef idx="0">
+                            <a:scrgbClr r="0" g="0" b="0"/>
+                          </a:effectRef>
+                          <a:fontRef idx="minor">
+                            <a:schemeClr val="lt1"/>
+                          </a:fontRef>
+                        </wps:style>
+                        <wps:txbx>
+                          <w:txbxContent>
+                            <w:p>
+                              <w:r>
+                                <w:t>3</w:t>
+                              </w:r>
+                            </w:p>
+                          </w:txbxContent>
+                        </wps:txbx>
+                        <wps:bodyPr rot="0" spcFirstLastPara="0" vertOverflow="overflow" horzOverflow="overflow" vert="horz" wrap="square" lIns="91440" tIns="45720" rIns="91440" bIns="45720" numCol="1" spcCol="0" rtlCol="0" fromWordArt="0" anchor="t" anchorCtr="0" forceAA="0" compatLnSpc="1">
+                          <a:prstTxWarp prst="textNoShape">
+                            <a:avLst/>
+                          </a:prstTxWarp>
+                          <a:noAutofit/>
+                        </wps:bodyPr>
+                      </wps:wsp>
+                      <wps:wsp>
+                        <wps:cNvPr id="7" name="Zone de texte 1"/>
+                        <wps:cNvSpPr txBox="1"/>
+                        <wps:spPr>
+                          <a:xfrm>
+                            <a:off x="5695950" y="1562100"/>
+                            <a:ext cx="285750" cy="285750"/>
+                          </a:xfrm>
+                          <a:prstGeom prst="rect">
+                            <a:avLst/>
+                          </a:prstGeom>
+                          <a:gradFill flip="none" rotWithShape="1">
+                            <a:gsLst>
+                              <a:gs pos="0">
+                                <a:srgbClr val="FF0000">
+                                  <a:shade val="30000"/>
+                                  <a:satMod val="115000"/>
+                                </a:srgbClr>
+                              </a:gs>
+                              <a:gs pos="50000">
+                                <a:srgbClr val="FF0000">
+                                  <a:shade val="67500"/>
+                                  <a:satMod val="115000"/>
+                                </a:srgbClr>
+                              </a:gs>
+                              <a:gs pos="100000">
+                                <a:srgbClr val="FF0000">
+                                  <a:shade val="100000"/>
+                                  <a:satMod val="115000"/>
+                                </a:srgbClr>
+                              </a:gs>
+                            </a:gsLst>
+                            <a:lin ang="13500000" scaled="1"/>
+                            <a:tileRect/>
+                          </a:gradFill>
+                          <a:ln>
+                            <a:solidFill>
+                              <a:schemeClr val="tx1"/>
+                            </a:solidFill>
+                          </a:ln>
+                        </wps:spPr>
+                        <wps:style>
+                          <a:lnRef idx="0">
+                            <a:scrgbClr r="0" g="0" b="0"/>
+                          </a:lnRef>
+                          <a:fillRef idx="0">
+                            <a:scrgbClr r="0" g="0" b="0"/>
+                          </a:fillRef>
+                          <a:effectRef idx="0">
+                            <a:scrgbClr r="0" g="0" b="0"/>
+                          </a:effectRef>
+                          <a:fontRef idx="minor">
+                            <a:schemeClr val="lt1"/>
+                          </a:fontRef>
+                        </wps:style>
+                        <wps:txbx>
+                          <w:txbxContent>
+                            <w:p>
+                              <w:r>
+                                <w:t>4</w:t>
+                              </w:r>
+                            </w:p>
+                          </w:txbxContent>
+                        </wps:txbx>
+                        <wps:bodyPr rot="0" spcFirstLastPara="0" vertOverflow="overflow" horzOverflow="overflow" vert="horz" wrap="square" lIns="91440" tIns="45720" rIns="91440" bIns="45720" numCol="1" spcCol="0" rtlCol="0" fromWordArt="0" anchor="t" anchorCtr="0" forceAA="0" compatLnSpc="1">
+                          <a:prstTxWarp prst="textNoShape">
+                            <a:avLst/>
+                          </a:prstTxWarp>
+                          <a:noAutofit/>
+                        </wps:bodyPr>
+                      </wps:wsp>
+                      <wps:wsp>
+                        <wps:cNvPr id="8" name="Zone de texte 1"/>
+                        <wps:cNvSpPr txBox="1"/>
+                        <wps:spPr>
+                          <a:xfrm>
+                            <a:off x="5695950" y="1943100"/>
+                            <a:ext cx="285750" cy="285750"/>
+                          </a:xfrm>
+                          <a:prstGeom prst="rect">
+                            <a:avLst/>
+                          </a:prstGeom>
+                          <a:gradFill flip="none" rotWithShape="1">
+                            <a:gsLst>
+                              <a:gs pos="0">
+                                <a:srgbClr val="FF0000">
+                                  <a:shade val="30000"/>
+                                  <a:satMod val="115000"/>
+                                </a:srgbClr>
+                              </a:gs>
+                              <a:gs pos="50000">
+                                <a:srgbClr val="FF0000">
+                                  <a:shade val="67500"/>
+                                  <a:satMod val="115000"/>
+                                </a:srgbClr>
+                              </a:gs>
+                              <a:gs pos="100000">
+                                <a:srgbClr val="FF0000">
+                                  <a:shade val="100000"/>
+                                  <a:satMod val="115000"/>
+                                </a:srgbClr>
+                              </a:gs>
+                            </a:gsLst>
+                            <a:lin ang="13500000" scaled="1"/>
+                            <a:tileRect/>
+                          </a:gradFill>
+                          <a:ln>
+                            <a:solidFill>
+                              <a:schemeClr val="tx1"/>
+                            </a:solidFill>
+                          </a:ln>
+                        </wps:spPr>
+                        <wps:style>
+                          <a:lnRef idx="0">
+                            <a:scrgbClr r="0" g="0" b="0"/>
+                          </a:lnRef>
+                          <a:fillRef idx="0">
+                            <a:scrgbClr r="0" g="0" b="0"/>
+                          </a:fillRef>
+                          <a:effectRef idx="0">
+                            <a:scrgbClr r="0" g="0" b="0"/>
+                          </a:effectRef>
+                          <a:fontRef idx="minor">
+                            <a:schemeClr val="lt1"/>
+                          </a:fontRef>
+                        </wps:style>
+                        <wps:txbx>
+                          <w:txbxContent>
+                            <w:p>
+                              <w:r>
+                                <w:t>5</w:t>
+                              </w:r>
+                            </w:p>
+                          </w:txbxContent>
+                        </wps:txbx>
+                        <wps:bodyPr rot="0" spcFirstLastPara="0" vertOverflow="overflow" horzOverflow="overflow" vert="horz" wrap="square" lIns="91440" tIns="45720" rIns="91440" bIns="45720" numCol="1" spcCol="0" rtlCol="0" fromWordArt="0" anchor="t" anchorCtr="0" forceAA="0" compatLnSpc="1">
+                          <a:prstTxWarp prst="textNoShape">
+                            <a:avLst/>
+                          </a:prstTxWarp>
+                          <a:noAutofit/>
+                        </wps:bodyPr>
+                      </wps:wsp>
+                      <wps:wsp>
+                        <wps:cNvPr id="9" name="Zone de texte 1"/>
+                        <wps:cNvSpPr txBox="1"/>
+                        <wps:spPr>
+                          <a:xfrm>
+                            <a:off x="5695950" y="2324100"/>
+                            <a:ext cx="285750" cy="285750"/>
+                          </a:xfrm>
+                          <a:prstGeom prst="rect">
+                            <a:avLst/>
+                          </a:prstGeom>
+                          <a:gradFill flip="none" rotWithShape="1">
+                            <a:gsLst>
+                              <a:gs pos="0">
+                                <a:srgbClr val="FF0000">
+                                  <a:shade val="30000"/>
+                                  <a:satMod val="115000"/>
+                                </a:srgbClr>
+                              </a:gs>
+                              <a:gs pos="50000">
+                                <a:srgbClr val="FF0000">
+                                  <a:shade val="67500"/>
+                                  <a:satMod val="115000"/>
+                                </a:srgbClr>
+                              </a:gs>
+                              <a:gs pos="100000">
+                                <a:srgbClr val="FF0000">
+                                  <a:shade val="100000"/>
+                                  <a:satMod val="115000"/>
+                                </a:srgbClr>
+                              </a:gs>
+                            </a:gsLst>
+                            <a:lin ang="13500000" scaled="1"/>
+                            <a:tileRect/>
+                          </a:gradFill>
+                          <a:ln>
+                            <a:solidFill>
+                              <a:schemeClr val="tx1"/>
+                            </a:solidFill>
+                          </a:ln>
+                        </wps:spPr>
+                        <wps:style>
+                          <a:lnRef idx="0">
+                            <a:scrgbClr r="0" g="0" b="0"/>
+                          </a:lnRef>
+                          <a:fillRef idx="0">
+                            <a:scrgbClr r="0" g="0" b="0"/>
+                          </a:fillRef>
+                          <a:effectRef idx="0">
+                            <a:scrgbClr r="0" g="0" b="0"/>
+                          </a:effectRef>
+                          <a:fontRef idx="minor">
+                            <a:schemeClr val="lt1"/>
+                          </a:fontRef>
+                        </wps:style>
+                        <wps:txbx>
+                          <w:txbxContent>
+                            <w:p>
+                              <w:r>
+                                <w:t>6</w:t>
+                              </w:r>
+                            </w:p>
+                          </w:txbxContent>
+                        </wps:txbx>
+                        <wps:bodyPr rot="0" spcFirstLastPara="0" vertOverflow="overflow" horzOverflow="overflow" vert="horz" wrap="square" lIns="91440" tIns="45720" rIns="91440" bIns="45720" numCol="1" spcCol="0" rtlCol="0" fromWordArt="0" anchor="t" anchorCtr="0" forceAA="0" compatLnSpc="1">
+                          <a:prstTxWarp prst="textNoShape">
+                            <a:avLst/>
+                          </a:prstTxWarp>
+                          <a:noAutofit/>
+                        </wps:bodyPr>
+                      </wps:wsp>
+                      <wps:wsp>
+                        <wps:cNvPr id="10" name="Zone de texte 1"/>
+                        <wps:cNvSpPr txBox="1"/>
+                        <wps:spPr>
+                          <a:xfrm>
+                            <a:off x="5695950" y="2724150"/>
+                            <a:ext cx="285750" cy="285750"/>
+                          </a:xfrm>
+                          <a:prstGeom prst="rect">
+                            <a:avLst/>
+                          </a:prstGeom>
+                          <a:gradFill flip="none" rotWithShape="1">
+                            <a:gsLst>
+                              <a:gs pos="0">
+                                <a:srgbClr val="FF0000">
+                                  <a:shade val="30000"/>
+                                  <a:satMod val="115000"/>
+                                </a:srgbClr>
+                              </a:gs>
+                              <a:gs pos="50000">
+                                <a:srgbClr val="FF0000">
+                                  <a:shade val="67500"/>
+                                  <a:satMod val="115000"/>
+                                </a:srgbClr>
+                              </a:gs>
+                              <a:gs pos="100000">
+                                <a:srgbClr val="FF0000">
+                                  <a:shade val="100000"/>
+                                  <a:satMod val="115000"/>
+                                </a:srgbClr>
+                              </a:gs>
+                            </a:gsLst>
+                            <a:lin ang="13500000" scaled="1"/>
+                            <a:tileRect/>
+                          </a:gradFill>
+                          <a:ln>
+                            <a:solidFill>
+                              <a:schemeClr val="tx1"/>
+                            </a:solidFill>
+                          </a:ln>
+                        </wps:spPr>
+                        <wps:style>
+                          <a:lnRef idx="0">
+                            <a:scrgbClr r="0" g="0" b="0"/>
+                          </a:lnRef>
+                          <a:fillRef idx="0">
+                            <a:scrgbClr r="0" g="0" b="0"/>
+                          </a:fillRef>
+                          <a:effectRef idx="0">
+                            <a:scrgbClr r="0" g="0" b="0"/>
+                          </a:effectRef>
+                          <a:fontRef idx="minor">
+                            <a:schemeClr val="lt1"/>
+                          </a:fontRef>
+                        </wps:style>
+                        <wps:txbx>
+                          <w:txbxContent>
+                            <w:p>
+                              <w:r>
+                                <w:t>7</w:t>
+                              </w:r>
+                            </w:p>
+                          </w:txbxContent>
+                        </wps:txbx>
+                        <wps:bodyPr rot="0" spcFirstLastPara="0" vertOverflow="overflow" horzOverflow="overflow" vert="horz" wrap="square" lIns="91440" tIns="45720" rIns="91440" bIns="45720" numCol="1" spcCol="0" rtlCol="0" fromWordArt="0" anchor="t" anchorCtr="0" forceAA="0" compatLnSpc="1">
+                          <a:prstTxWarp prst="textNoShape">
+                            <a:avLst/>
+                          </a:prstTxWarp>
+                          <a:noAutofit/>
+                        </wps:bodyPr>
+                      </wps:wsp>
+                      <wps:wsp>
+                        <wps:cNvPr id="13" name="Zone de texte 1"/>
+                        <wps:cNvSpPr txBox="1"/>
+                        <wps:spPr>
+                          <a:xfrm>
+                            <a:off x="3733800" y="4181475"/>
+                            <a:ext cx="361950" cy="295275"/>
+                          </a:xfrm>
+                          <a:prstGeom prst="rect">
+                            <a:avLst/>
+                          </a:prstGeom>
+                          <a:gradFill flip="none" rotWithShape="1">
+                            <a:gsLst>
+                              <a:gs pos="0">
+                                <a:srgbClr val="FF0000">
+                                  <a:shade val="30000"/>
+                                  <a:satMod val="115000"/>
+                                </a:srgbClr>
+                              </a:gs>
+                              <a:gs pos="50000">
+                                <a:srgbClr val="FF0000">
+                                  <a:shade val="67500"/>
+                                  <a:satMod val="115000"/>
+                                </a:srgbClr>
+                              </a:gs>
+                              <a:gs pos="100000">
+                                <a:srgbClr val="FF0000">
+                                  <a:shade val="100000"/>
+                                  <a:satMod val="115000"/>
+                                </a:srgbClr>
+                              </a:gs>
+                            </a:gsLst>
+                            <a:lin ang="13500000" scaled="1"/>
+                            <a:tileRect/>
+                          </a:gradFill>
+                          <a:ln>
+                            <a:solidFill>
+                              <a:schemeClr val="tx1"/>
+                            </a:solidFill>
+                          </a:ln>
+                        </wps:spPr>
+                        <wps:style>
+                          <a:lnRef idx="0">
+                            <a:scrgbClr r="0" g="0" b="0"/>
+                          </a:lnRef>
+                          <a:fillRef idx="0">
+                            <a:scrgbClr r="0" g="0" b="0"/>
+                          </a:fillRef>
+                          <a:effectRef idx="0">
+                            <a:scrgbClr r="0" g="0" b="0"/>
+                          </a:effectRef>
+                          <a:fontRef idx="minor">
+                            <a:schemeClr val="lt1"/>
+                          </a:fontRef>
+                        </wps:style>
+                        <wps:txbx>
+                          <w:txbxContent>
+                            <w:p>
+                              <w:pPr>
+                                <w:jc w:val="center"/>
+                              </w:pPr>
+                              <w:r>
+                                <w:t>11</w:t>
+                              </w:r>
+                            </w:p>
+                          </w:txbxContent>
+                        </wps:txbx>
+                        <wps:bodyPr rot="0" spcFirstLastPara="0" vertOverflow="overflow" horzOverflow="overflow" vert="horz" wrap="square" lIns="91440" tIns="45720" rIns="91440" bIns="45720" numCol="1" spcCol="0" rtlCol="0" fromWordArt="0" anchor="t" anchorCtr="0" forceAA="0" compatLnSpc="1">
+                          <a:prstTxWarp prst="textNoShape">
+                            <a:avLst/>
+                          </a:prstTxWarp>
+                          <a:noAutofit/>
+                        </wps:bodyPr>
+                      </wps:wsp>
+                      <wps:wsp>
+                        <wps:cNvPr id="14" name="Zone de texte 1"/>
+                        <wps:cNvSpPr txBox="1"/>
+                        <wps:spPr>
+                          <a:xfrm>
+                            <a:off x="4772025" y="4181475"/>
+                            <a:ext cx="361950" cy="295275"/>
+                          </a:xfrm>
+                          <a:prstGeom prst="rect">
+                            <a:avLst/>
+                          </a:prstGeom>
+                          <a:gradFill flip="none" rotWithShape="1">
+                            <a:gsLst>
+                              <a:gs pos="0">
+                                <a:srgbClr val="FF0000">
+                                  <a:shade val="30000"/>
+                                  <a:satMod val="115000"/>
+                                </a:srgbClr>
+                              </a:gs>
+                              <a:gs pos="50000">
+                                <a:srgbClr val="FF0000">
+                                  <a:shade val="67500"/>
+                                  <a:satMod val="115000"/>
+                                </a:srgbClr>
+                              </a:gs>
+                              <a:gs pos="100000">
+                                <a:srgbClr val="FF0000">
+                                  <a:shade val="100000"/>
+                                  <a:satMod val="115000"/>
+                                </a:srgbClr>
+                              </a:gs>
+                            </a:gsLst>
+                            <a:lin ang="13500000" scaled="1"/>
+                            <a:tileRect/>
+                          </a:gradFill>
+                          <a:ln>
+                            <a:solidFill>
+                              <a:schemeClr val="tx1"/>
+                            </a:solidFill>
+                          </a:ln>
+                        </wps:spPr>
+                        <wps:style>
+                          <a:lnRef idx="0">
+                            <a:scrgbClr r="0" g="0" b="0"/>
+                          </a:lnRef>
+                          <a:fillRef idx="0">
+                            <a:scrgbClr r="0" g="0" b="0"/>
+                          </a:fillRef>
+                          <a:effectRef idx="0">
+                            <a:scrgbClr r="0" g="0" b="0"/>
+                          </a:effectRef>
+                          <a:fontRef idx="minor">
+                            <a:schemeClr val="lt1"/>
+                          </a:fontRef>
+                        </wps:style>
+                        <wps:txbx>
+                          <w:txbxContent>
+                            <w:p>
+                              <w:pPr>
+                                <w:jc w:val="center"/>
+                              </w:pPr>
+                              <w:r>
+                                <w:t>12</w:t>
+                              </w:r>
+                            </w:p>
+                          </w:txbxContent>
+                        </wps:txbx>
+                        <wps:bodyPr rot="0" spcFirstLastPara="0" vertOverflow="overflow" horzOverflow="overflow" vert="horz" wrap="square" lIns="91440" tIns="45720" rIns="91440" bIns="45720" numCol="1" spcCol="0" rtlCol="0" fromWordArt="0" anchor="t" anchorCtr="0" forceAA="0" compatLnSpc="1">
+                          <a:prstTxWarp prst="textNoShape">
+                            <a:avLst/>
+                          </a:prstTxWarp>
+                          <a:noAutofit/>
+                        </wps:bodyPr>
+                      </wps:wsp>
+                      <pic:pic xmlns:pic="http://schemas.openxmlformats.org/drawingml/2006/picture">
+                        <pic:nvPicPr>
+                          <pic:cNvPr id="1" name="Update color.png"/>
+                          <pic:cNvPicPr>
+                            <a:picLocks noChangeAspect="1"/>
+                          </pic:cNvPicPr>
+                        </pic:nvPicPr>
+                        <pic:blipFill>
+                          <a:blip r:link="rId20"/>
+                          <a:stretch>
+                            <a:fillRect/>
+                          </a:stretch>
+                        </pic:blipFill>
+                        <pic:spPr>
+                          <a:xfrm>
+                            <a:off x="0" y="0"/>
+                            <a:ext cx="5648325" cy="4179570"/>
+                          </a:xfrm>
+                          <a:prstGeom prst="rect">
+                            <a:avLst/>
+                          </a:prstGeom>
+                        </pic:spPr>
+                      </pic:pic>
+                      <wps:wsp>
+                        <wps:cNvPr id="17" name="Zone de texte 1"/>
+                        <wps:cNvSpPr txBox="1"/>
+                        <wps:spPr>
+                          <a:xfrm>
+                            <a:off x="3724275" y="3276600"/>
+                            <a:ext cx="285750" cy="285750"/>
+                          </a:xfrm>
+                          <a:prstGeom prst="rect">
+                            <a:avLst/>
+                          </a:prstGeom>
+                          <a:gradFill flip="none" rotWithShape="1">
+                            <a:gsLst>
+                              <a:gs pos="0">
+                                <a:srgbClr val="FF0000">
+                                  <a:shade val="30000"/>
+                                  <a:satMod val="115000"/>
+                                </a:srgbClr>
+                              </a:gs>
+                              <a:gs pos="50000">
+                                <a:srgbClr val="FF0000">
+                                  <a:shade val="67500"/>
+                                  <a:satMod val="115000"/>
+                                </a:srgbClr>
+                              </a:gs>
+                              <a:gs pos="100000">
+                                <a:srgbClr val="FF0000">
+                                  <a:shade val="100000"/>
+                                  <a:satMod val="115000"/>
+                                </a:srgbClr>
+                              </a:gs>
+                            </a:gsLst>
+                            <a:lin ang="13500000" scaled="1"/>
+                            <a:tileRect/>
+                          </a:gradFill>
+                          <a:ln>
+                            <a:solidFill>
+                              <a:schemeClr val="tx1"/>
+                            </a:solidFill>
+                          </a:ln>
+                        </wps:spPr>
+                        <wps:style>
+                          <a:lnRef idx="0">
+                            <a:scrgbClr r="0" g="0" b="0"/>
+                          </a:lnRef>
+                          <a:fillRef idx="0">
+                            <a:scrgbClr r="0" g="0" b="0"/>
+                          </a:fillRef>
+                          <a:effectRef idx="0">
+                            <a:scrgbClr r="0" g="0" b="0"/>
+                          </a:effectRef>
+                          <a:fontRef idx="minor">
+                            <a:schemeClr val="lt1"/>
+                          </a:fontRef>
+                        </wps:style>
+                        <wps:txbx>
+                          <w:txbxContent>
+                            <w:p>
+                              <w:r>
+                                <w:t>8</w:t>
+                              </w:r>
+                            </w:p>
+                          </w:txbxContent>
+                        </wps:txbx>
+                        <wps:bodyPr rot="0" spcFirstLastPara="0" vertOverflow="overflow" horzOverflow="overflow" vert="horz" wrap="square" lIns="91440" tIns="45720" rIns="91440" bIns="45720" numCol="1" spcCol="0" rtlCol="0" fromWordArt="0" anchor="t" anchorCtr="0" forceAA="0" compatLnSpc="1">
+                          <a:prstTxWarp prst="textNoShape">
+                            <a:avLst/>
+                          </a:prstTxWarp>
+                          <a:noAutofit/>
+                        </wps:bodyPr>
+                      </wps:wsp>
+                      <wps:wsp>
+                        <wps:cNvPr id="18" name="Zone de texte 1"/>
+                        <wps:cNvSpPr txBox="1"/>
+                        <wps:spPr>
+                          <a:xfrm>
+                            <a:off x="1295400" y="2295525"/>
+                            <a:ext cx="285750" cy="285750"/>
+                          </a:xfrm>
+                          <a:prstGeom prst="rect">
+                            <a:avLst/>
+                          </a:prstGeom>
+                          <a:gradFill flip="none" rotWithShape="1">
+                            <a:gsLst>
+                              <a:gs pos="0">
+                                <a:srgbClr val="FF0000">
+                                  <a:shade val="30000"/>
+                                  <a:satMod val="115000"/>
+                                </a:srgbClr>
+                              </a:gs>
+                              <a:gs pos="50000">
+                                <a:srgbClr val="FF0000">
+                                  <a:shade val="67500"/>
+                                  <a:satMod val="115000"/>
+                                </a:srgbClr>
+                              </a:gs>
+                              <a:gs pos="100000">
+                                <a:srgbClr val="FF0000">
+                                  <a:shade val="100000"/>
+                                  <a:satMod val="115000"/>
+                                </a:srgbClr>
+                              </a:gs>
+                            </a:gsLst>
+                            <a:lin ang="13500000" scaled="1"/>
+                            <a:tileRect/>
+                          </a:gradFill>
+                          <a:ln>
+                            <a:solidFill>
+                              <a:schemeClr val="tx1"/>
+                            </a:solidFill>
+                          </a:ln>
+                        </wps:spPr>
+                        <wps:style>
+                          <a:lnRef idx="0">
+                            <a:scrgbClr r="0" g="0" b="0"/>
+                          </a:lnRef>
+                          <a:fillRef idx="0">
+                            <a:scrgbClr r="0" g="0" b="0"/>
+                          </a:fillRef>
+                          <a:effectRef idx="0">
+                            <a:scrgbClr r="0" g="0" b="0"/>
+                          </a:effectRef>
+                          <a:fontRef idx="minor">
+                            <a:schemeClr val="lt1"/>
+                          </a:fontRef>
+                        </wps:style>
+                        <wps:txbx>
+                          <w:txbxContent>
+                            <w:p>
+                              <w:r>
+                                <w:t>9</w:t>
+                              </w:r>
+                            </w:p>
+                          </w:txbxContent>
+                        </wps:txbx>
+                        <wps:bodyPr rot="0" spcFirstLastPara="0" vertOverflow="overflow" horzOverflow="overflow" vert="horz" wrap="square" lIns="91440" tIns="45720" rIns="91440" bIns="45720" numCol="1" spcCol="0" rtlCol="0" fromWordArt="0" anchor="t" anchorCtr="0" forceAA="0" compatLnSpc="1">
+                          <a:prstTxWarp prst="textNoShape">
+                            <a:avLst/>
+                          </a:prstTxWarp>
+                          <a:noAutofit/>
+                        </wps:bodyPr>
+                      </wps:wsp>
+                      <wps:wsp>
+                        <wps:cNvPr id="20" name="Zone de texte 1"/>
+                        <wps:cNvSpPr txBox="1"/>
+                        <wps:spPr>
+                          <a:xfrm>
+                            <a:off x="1219200" y="3733800"/>
+                            <a:ext cx="361950" cy="295275"/>
+                          </a:xfrm>
+                          <a:prstGeom prst="rect">
+                            <a:avLst/>
+                          </a:prstGeom>
+                          <a:gradFill flip="none" rotWithShape="1">
+                            <a:gsLst>
+                              <a:gs pos="0">
+                                <a:srgbClr val="FF0000">
+                                  <a:shade val="30000"/>
+                                  <a:satMod val="115000"/>
+                                </a:srgbClr>
+                              </a:gs>
+                              <a:gs pos="50000">
+                                <a:srgbClr val="FF0000">
+                                  <a:shade val="67500"/>
+                                  <a:satMod val="115000"/>
+                                </a:srgbClr>
+                              </a:gs>
+                              <a:gs pos="100000">
+                                <a:srgbClr val="FF0000">
+                                  <a:shade val="100000"/>
+                                  <a:satMod val="115000"/>
+                                </a:srgbClr>
+                              </a:gs>
+                            </a:gsLst>
+                            <a:lin ang="13500000" scaled="1"/>
+                            <a:tileRect/>
+                          </a:gradFill>
+                          <a:ln>
+                            <a:solidFill>
+                              <a:schemeClr val="tx1"/>
+                            </a:solidFill>
+                          </a:ln>
+                        </wps:spPr>
+                        <wps:style>
+                          <a:lnRef idx="0">
+                            <a:scrgbClr r="0" g="0" b="0"/>
+                          </a:lnRef>
+                          <a:fillRef idx="0">
+                            <a:scrgbClr r="0" g="0" b="0"/>
+                          </a:fillRef>
+                          <a:effectRef idx="0">
+                            <a:scrgbClr r="0" g="0" b="0"/>
+                          </a:effectRef>
+                          <a:fontRef idx="minor">
+                            <a:schemeClr val="lt1"/>
+                          </a:fontRef>
+                        </wps:style>
+                        <wps:txbx>
+                          <w:txbxContent>
+                            <w:p>
+                              <w:pPr>
+                                <w:jc w:val="center"/>
+                              </w:pPr>
+                              <w:r>
+                                <w:t>10</w:t>
+                              </w:r>
+                            </w:p>
+                          </w:txbxContent>
+                        </wps:txbx>
+                        <wps:bodyPr rot="0" spcFirstLastPara="0" vertOverflow="overflow" horzOverflow="overflow" vert="horz" wrap="square" lIns="91440" tIns="45720" rIns="91440" bIns="45720" numCol="1" spcCol="0" rtlCol="0" fromWordArt="0" anchor="t" anchorCtr="0" forceAA="0" compatLnSpc="1">
+                          <a:prstTxWarp prst="textNoShape">
+                            <a:avLst/>
+                          </a:prstTxWarp>
+                          <a:noAutofit/>
+                        </wps:bodyPr>
+                      </wps:wsp>
+                    </wpg:wgp>
+                  </a:graphicData>
+                </a:graphic>
+              </wp:anchor>
+            </w:drawing>
+          </mc:Choice>
+          <mc:Fallback>
+            <w:pict>
+              <v:group w14:anchorId="6C835E70" id="Groupe 21" o:spid="_x0000_s1047" style="position:absolute;margin-left:0;margin-top:31.2pt;width:471pt;height:352.5pt;z-index:251735040;mso-position-horizontal:center;mso-position-horizontal-relative:margin" coordsize="59817,44767" o:gfxdata="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">
+                <v:shape id="_x0000_s1048" type="#_x0000_t202" style="position:absolute;left:56959;top:3905;width:2858;height:2857;visibility:visible;mso-wrap-style:square;v-text-anchor:top" o:gfxdata="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" fillcolor="#a00000" strokecolor="black [3213]">
+                  <v:fill color2="red" rotate="t" angle="225" colors="0 #a00000;.5 #e60000;1 red" focus="100%" type="gradient"/>
+                  <v:textbox>
+                    <w:txbxContent>
+                      <w:p>
+                        <w:r>
+                          <w:t>1</w:t>
+                        </w:r>
+                      </w:p>
+                    </w:txbxContent>
+                  </v:textbox>
+                </v:shape>
+                <v:shape id="_x0000_s1049" type="#_x0000_t202" style="position:absolute;left:56959;top:7715;width:2858;height:2857;visibility:visible;mso-wrap-style:square;v-text-anchor:top" o:gfxdata="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" fillcolor="#a00000" strokecolor="black [3213]">
+                  <v:fill color2="red" rotate="t" angle="225" colors="0 #a00000;.5 #e60000;1 red" focus="100%" type="gradient"/>
+                  <v:textbox>
+                    <w:txbxContent>
+                      <w:p>
+                        <w:r>
+                          <w:t>2</w:t>
+                        </w:r>
+                      </w:p>
+                    </w:txbxContent>
+                  </v:textbox>
+                </v:shape>
+                <v:shape id="_x0000_s1050" type="#_x0000_t202" style="position:absolute;left:56959;top:11620;width:2858;height:2858;visibility:visible;mso-wrap-style:square;v-text-anchor:top" o:gfxdata="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" fillcolor="#a00000" strokecolor="black [3213]">
+                  <v:fill color2="red" rotate="t" angle="225" colors="0 #a00000;.5 #e60000;1 red" focus="100%" type="gradient"/>
+                  <v:textbox>
+                    <w:txbxContent>
+                      <w:p>
+                        <w:r>
+                          <w:t>3</w:t>
+                        </w:r>
+                      </w:p>
+                    </w:txbxContent>
+                  </v:textbox>
+                </v:shape>
+                <v:shape id="_x0000_s1051" type="#_x0000_t202" style="position:absolute;left:56959;top:15621;width:2858;height:2857;visibility:visible;mso-wrap-style:square;v-text-anchor:top" o:gfxdata="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" fillcolor="#a00000" strokecolor="black [3213]">
+                  <v:fill color2="red" rotate="t" angle="225" colors="0 #a00000;.5 #e60000;1 red" focus="100%" type="gradient"/>
+                  <v:textbox>
+                    <w:txbxContent>
+                      <w:p>
+                        <w:r>
+                          <w:t>4</w:t>
+                        </w:r>
+                      </w:p>
+                    </w:txbxContent>
+                  </v:textbox>
+                </v:shape>
+                <v:shape id="_x0000_s1052" type="#_x0000_t202" style="position:absolute;left:56959;top:19431;width:2858;height:2857;visibility:visible;mso-wrap-style:square;v-text-anchor:top" o:gfxdata="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" fillcolor="#a00000" strokecolor="black [3213]">
+                  <v:fill color2="red" rotate="t" angle="225" colors="0 #a00000;.5 #e60000;1 red" focus="100%" type="gradient"/>
+                  <v:textbox>
+                    <w:txbxContent>
+                      <w:p>
+                        <w:r>
+                          <w:t>5</w:t>
+                        </w:r>
+                      </w:p>
+                    </w:txbxContent>
+                  </v:textbox>
+                </v:shape>
+                <v:shape id="_x0000_s1053" type="#_x0000_t202" style="position:absolute;left:56959;top:23241;width:2858;height:2857;visibility:visible;mso-wrap-style:square;v-text-anchor:top" o:gfxdata="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" fillcolor="#a00000" strokecolor="black [3213]">
+                  <v:fill color2="red" rotate="t" angle="225" colors="0 #a00000;.5 #e60000;1 red" focus="100%" type="gradient"/>
+                  <v:textbox>
+                    <w:txbxContent>
+                      <w:p>
+                        <w:r>
+                          <w:t>6</w:t>
+                        </w:r>
+                      </w:p>
+                    </w:txbxContent>
+                  </v:textbox>
+                </v:shape>
+                <v:shape id="_x0000_s1054" type="#_x0000_t202" style="position:absolute;left:56959;top:27241;width:2858;height:2858;visibility:visible;mso-wrap-style:square;v-text-anchor:top" o:gfxdata="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" fillcolor="#a00000" strokecolor="black [3213]">
+                  <v:fill color2="red" rotate="t" angle="225" colors="0 #a00000;.5 #e60000;1 red" focus="100%" type="gradient"/>
+                  <v:textbox>
+                    <w:txbxContent>
+                      <w:p>
+                        <w:r>
+                          <w:t>7</w:t>
+                        </w:r>
+                      </w:p>
+                    </w:txbxContent>
+                  </v:textbox>
+                </v:shape>
+                <v:shape id="_x0000_s1055" type="#_x0000_t202" style="position:absolute;left:37338;top:41814;width:3619;height:2953;visibility:visible;mso-wrap-style:square;v-text-anchor:top" o:gfxdata="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" fillcolor="#a00000" strokecolor="black [3213]">
+                  <v:fill color2="red" rotate="t" angle="225" colors="0 #a00000;.5 #e60000;1 red" focus="100%" type="gradient"/>
+                  <v:textbox>
+                    <w:txbxContent>
+                      <w:p>
+                        <w:pPr>
+                          <w:jc w:val="center"/>
+                        </w:pPr>
+                        <w:r>
+                          <w:t>11</w:t>
+                        </w:r>
+                      </w:p>
+                    </w:txbxContent>
+                  </v:textbox>
+                </v:shape>
+                <v:shape id="_x0000_s1056" type="#_x0000_t202" style="position:absolute;left:47720;top:41814;width:3619;height:2953;visibility:visible;mso-wrap-style:square;v-text-anchor:top" o:gfxdata="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" fillcolor="#a00000" strokecolor="black [3213]">
+                  <v:fill color2="red" rotate="t" angle="225" colors="0 #a00000;.5 #e60000;1 red" focus="100%" type="gradient"/>
+                  <v:textbox>
+                    <w:txbxContent>
+                      <w:p>
+                        <w:pPr>
+                          <w:jc w:val="center"/>
+                        </w:pPr>
+                        <w:r>
+                          <w:t>12</w:t>
+                        </w:r>
+                      </w:p>
+                    </w:txbxContent>
+                  </v:textbox>
+                </v:shape>
+                <v:shape id="Update color.png" o:spid="_x0000_s1057" type="#_x0000_t75" style="position:absolute;width:56483;height:41795;visibility:visible;mso-wrap-style:square" o:gfxdata="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">
+                  <v:imagedata r:id="rId21"/>
+                </v:shape>
+                <v:shape id="_x0000_s1058" type="#_x0000_t202" style="position:absolute;left:37242;top:32766;width:2858;height:2857;visibility:visible;mso-wrap-style:square;v-text-anchor:top" o:gfxdata="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" fillcolor="#a00000" strokecolor="black [3213]">
+                  <v:fill color2="red" rotate="t" angle="225" colors="0 #a00000;.5 #e60000;1 red" focus="100%" type="gradient"/>
+                  <v:textbox>
+                    <w:txbxContent>
+                      <w:p>
+                        <w:r>
+                          <w:t>8</w:t>
+                        </w:r>
+                      </w:p>
+                    </w:txbxContent>
+                  </v:textbox>
+                </v:shape>
+                <v:shape id="_x0000_s1059" type="#_x0000_t202" style="position:absolute;left:12954;top:22955;width:2857;height:2857;visibility:visible;mso-wrap-style:square;v-text-anchor:top" o:gfxdata="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" fillcolor="#a00000" strokecolor="black [3213]">
+                  <v:fill color2="red" rotate="t" angle="225" colors="0 #a00000;.5 #e60000;1 red" focus="100%" type="gradient"/>
+                  <v:textbox>
+                    <w:txbxContent>
+                      <w:p>
+                        <w:r>
+                          <w:t>9</w:t>
+                        </w:r>
+                      </w:p>
+                    </w:txbxContent>
+                  </v:textbox>
+                </v:shape>
+                <v:shape id="_x0000_s1060" type="#_x0000_t202" style="position:absolute;left:12192;top:37338;width:3619;height:2952;visibility:visible;mso-wrap-style:square;v-text-anchor:top" o:gfxdata="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" fillcolor="#a00000" strokecolor="black [3213]">
+                  <v:fill color2="red" rotate="t" angle="225" colors="0 #a00000;.5 #e60000;1 red" focus="100%" type="gradient"/>
+                  <v:textbox>
+                    <w:txbxContent>
+                      <w:p>
+                        <w:pPr>
+                          <w:jc w:val="center"/>
+                        </w:pPr>
+                        <w:r>
+                          <w:t>10</w:t>
+                        </w:r>
+                      </w:p>
+                    </w:txbxContent>
+                  </v:textbox>
+                </v:shape>
+                <w10:wrap type="tight" anchorx="margin"/>
+              </v:group>
+            </w:pict>
+          </mc:Fallback>
+        </mc:AlternateContent>
+      </w:r>
+    </w:p>
+    <w:p>
+      <w:pPr>
+        <w:spacing w:before="100" w:beforeAutospacing="1" w:after="100" w:afterAutospacing="1" w:line="240" w:lineRule="auto"/>
+        <w:rPr>
+          <w:rFonts w:eastAsia="Times New Roman"/>
+          <w:kern w:val="0"/>
+          <w:lang w:eastAsia="fr-FR"/>
+          <w14:ligatures w14:val="none"/>
+        </w:rPr>
+      </w:pPr>
+    </w:p>
+    <w:tbl>
+      <w:tblPr>
+        <w:tblStyle w:val="Grilledutableau"/>
+        <w:tblW w:w="0" w:type="auto"/>
+        <w:tblBorders>
+          <w:top w:val="none" w:sz="0" w:space="0" w:color="auto"/>
+          <w:left w:val="none" w:sz="0" w:space="0" w:color="auto"/>
+          <w:bottom w:val="none" w:sz="0" w:space="0" w:color="auto"/>
+          <w:right w:val="none" w:sz="0" w:space="0" w:color="auto"/>
+          <w:insideH w:val="none" w:sz="0" w:space="0" w:color="auto"/>
+          <w:insideV w:val="none" w:sz="0" w:space="0" w:color="auto"/>
+        </w:tblBorders>
+        <w:tblLook w:val="0600" w:firstRow="0" w:lastRow="0" w:firstColumn="0" w:lastColumn="0" w:noHBand="1" w:noVBand="1"/>
+      </w:tblPr>
+      <w:tblGrid>
+        <w:gridCol w:w="4531"/>
+        <w:gridCol w:w="4531"/>
+      </w:tblGrid>
+      <w:tr>
+        <w:tc>
+          <w:tcPr>
+            <w:tcW w:w="4531" w:type="dxa"/>
+          </w:tcPr>
+          <w:p>
+            <w:pPr>
+              <w:pStyle w:val="Paragraphedeliste"/>
+              <w:numPr>
+                <w:ilvl w:val="0"/>
+                <w:numId w:val="18"/>
+              </w:numPr>
+              <w:rPr>
+                <w:rFonts w:eastAsia="Times New Roman"/>
+                <w:kern w:val="0"/>
+                <w:lang w:eastAsia="fr-FR"/>
+                <w14:ligatures w14:val="none"/>
+              </w:rPr>
+            </w:pPr>
+            <w:r>
+              <w:rPr>
+                <w:rFonts w:eastAsia="Times New Roman"/>
+                <w:kern w:val="0"/>
+                <w:lang w:eastAsia="fr-FR"/>
+                <w14:ligatures w14:val="none"/>
+              </w:rPr>
+              <w:t>Quantité de rouge (1-255)</w:t>
+            </w:r>
+          </w:p>
+          <w:p>
+            <w:pPr>
+              <w:pStyle w:val="Paragraphedeliste"/>
+              <w:numPr>
+                <w:ilvl w:val="0"/>
+                <w:numId w:val="18"/>
+              </w:numPr>
+              <w:rPr>
+                <w:rFonts w:eastAsia="Times New Roman"/>
+                <w:kern w:val="0"/>
+                <w:lang w:eastAsia="fr-FR"/>
+                <w14:ligatures w14:val="none"/>
+              </w:rPr>
+            </w:pPr>
+            <w:r>
+              <w:rPr>
+                <w:rFonts w:eastAsia="Times New Roman"/>
+                <w:kern w:val="0"/>
+                <w:lang w:eastAsia="fr-FR"/>
+                <w14:ligatures w14:val="none"/>
+              </w:rPr>
+              <w:t>Quantité de vert (1-255)</w:t>
+            </w:r>
+          </w:p>
+          <w:p>
+            <w:pPr>
+              <w:pStyle w:val="Paragraphedeliste"/>
+              <w:numPr>
+                <w:ilvl w:val="0"/>
+                <w:numId w:val="18"/>
+              </w:numPr>
+              <w:rPr>
+                <w:rFonts w:eastAsia="Times New Roman"/>
+                <w:kern w:val="0"/>
+                <w:lang w:eastAsia="fr-FR"/>
+                <w14:ligatures w14:val="none"/>
+              </w:rPr>
+            </w:pPr>
+            <w:r>
+              <w:rPr>
+                <w:rFonts w:eastAsia="Times New Roman"/>
+                <w:kern w:val="0"/>
+                <w:lang w:eastAsia="fr-FR"/>
+                <w14:ligatures w14:val="none"/>
+              </w:rPr>
+              <w:t>Quantité de bleu (1-255)</w:t>
+            </w:r>
+          </w:p>
+          <w:p>
+            <w:pPr>
+              <w:pStyle w:val="Paragraphedeliste"/>
+              <w:numPr>
+                <w:ilvl w:val="0"/>
+                <w:numId w:val="18"/>
+              </w:numPr>
+              <w:rPr>
+                <w:rFonts w:eastAsia="Times New Roman"/>
+                <w:kern w:val="0"/>
+                <w:lang w:eastAsia="fr-FR"/>
+                <w14:ligatures w14:val="none"/>
+              </w:rPr>
+            </w:pPr>
+            <w:r>
+              <w:rPr>
+                <w:rFonts w:eastAsia="Times New Roman"/>
+                <w:kern w:val="0"/>
+                <w:lang w:eastAsia="fr-FR"/>
+                <w14:ligatures w14:val="none"/>
+              </w:rPr>
+              <w:t>Teinte (1-360)</w:t>
+            </w:r>
+          </w:p>
+          <w:p>
+            <w:pPr>
+              <w:pStyle w:val="Paragraphedeliste"/>
+              <w:numPr>
+                <w:ilvl w:val="0"/>
+                <w:numId w:val="18"/>
+              </w:numPr>
+              <w:rPr>
+                <w:rFonts w:eastAsia="Times New Roman"/>
+                <w:kern w:val="0"/>
+                <w:lang w:eastAsia="fr-FR"/>
+                <w14:ligatures w14:val="none"/>
+              </w:rPr>
+            </w:pPr>
+            <w:r>
+              <w:rPr>
+                <w:rFonts w:eastAsia="Times New Roman"/>
+                <w:kern w:val="0"/>
+                <w:lang w:eastAsia="fr-FR"/>
+                <w14:ligatures w14:val="none"/>
+              </w:rPr>
+              <w:t>Saturation (0-1)</w:t>
+            </w:r>
+          </w:p>
+          <w:p>
+            <w:pPr>
+              <w:pStyle w:val="Paragraphedeliste"/>
+              <w:numPr>
+                <w:ilvl w:val="0"/>
+                <w:numId w:val="18"/>
+              </w:numPr>
+              <w:rPr>
+                <w:rFonts w:eastAsia="Times New Roman"/>
+                <w:kern w:val="0"/>
+                <w:lang w:eastAsia="fr-FR"/>
+                <w14:ligatures w14:val="none"/>
+              </w:rPr>
+            </w:pPr>
+            <w:r>
+              <w:rPr>
+                <w:rFonts w:eastAsia="Times New Roman"/>
+                <w:kern w:val="0"/>
+                <w:lang w:eastAsia="fr-FR"/>
+                <w14:ligatures w14:val="none"/>
+              </w:rPr>
+              <w:t>Valeur (0-1)</w:t>
+            </w:r>
+          </w:p>
+        </w:tc>
+        <w:tc>
+          <w:tcPr>
+            <w:tcW w:w="4531" w:type="dxa"/>
+          </w:tcPr>
+          <w:p>
+            <w:pPr>
+              <w:pStyle w:val="Paragraphedeliste"/>
+              <w:numPr>
+                <w:ilvl w:val="0"/>
+                <w:numId w:val="18"/>
+              </w:numPr>
+              <w:rPr>
+                <w:rFonts w:eastAsia="Times New Roman"/>
+                <w:kern w:val="0"/>
+                <w:lang w:eastAsia="fr-FR"/>
+                <w14:ligatures w14:val="none"/>
+              </w:rPr>
+            </w:pPr>
+            <w:r>
+              <w:rPr>
+                <w:rFonts w:eastAsia="Times New Roman"/>
+                <w:kern w:val="0"/>
+                <w:lang w:eastAsia="fr-FR"/>
+                <w14:ligatures w14:val="none"/>
+              </w:rPr>
+              <w:t>Niveau de transparence (1-255)</w:t>
+            </w:r>
+          </w:p>
+          <w:p>
+            <w:pPr>
+              <w:pStyle w:val="Paragraphedeliste"/>
+              <w:numPr>
+                <w:ilvl w:val="0"/>
+                <w:numId w:val="18"/>
+              </w:numPr>
+              <w:rPr>
+                <w:rFonts w:eastAsia="Times New Roman"/>
+                <w:kern w:val="0"/>
+                <w:lang w:eastAsia="fr-FR"/>
+                <w14:ligatures w14:val="none"/>
+              </w:rPr>
+            </w:pPr>
+            <w:r>
+              <w:rPr>
+                <w:rFonts w:eastAsia="Times New Roman"/>
+                <w:kern w:val="0"/>
+                <w:lang w:eastAsia="fr-FR"/>
+                <w14:ligatures w14:val="none"/>
+              </w:rPr>
+              <w:t>Code hexadécimal de la couleur</w:t>
+            </w:r>
+          </w:p>
+          <w:p>
+            <w:pPr>
+              <w:pStyle w:val="Paragraphedeliste"/>
+              <w:numPr>
+                <w:ilvl w:val="0"/>
+                <w:numId w:val="18"/>
+              </w:numPr>
+              <w:rPr>
+                <w:rFonts w:eastAsia="Times New Roman"/>
+                <w:kern w:val="0"/>
+                <w:lang w:eastAsia="fr-FR"/>
+                <w14:ligatures w14:val="none"/>
+              </w:rPr>
+            </w:pPr>
+            <w:r>
+              <w:rPr>
+                <w:rFonts w:eastAsia="Times New Roman"/>
+                <w:kern w:val="0"/>
+                <w:lang w:eastAsia="fr-FR"/>
+                <w14:ligatures w14:val="none"/>
+              </w:rPr>
+              <w:t>Graphique de sélection de la teinte</w:t>
+            </w:r>
+          </w:p>
+          <w:p>
+            <w:pPr>
+              <w:pStyle w:val="Paragraphedeliste"/>
+              <w:numPr>
+                <w:ilvl w:val="0"/>
+                <w:numId w:val="18"/>
+              </w:numPr>
+              <w:rPr>
+                <w:rFonts w:eastAsia="Times New Roman"/>
+                <w:kern w:val="0"/>
+                <w:lang w:eastAsia="fr-FR"/>
+                <w14:ligatures w14:val="none"/>
+              </w:rPr>
+            </w:pPr>
+            <w:r>
+              <w:rPr>
+                <w:rFonts w:eastAsia="Times New Roman"/>
+                <w:kern w:val="0"/>
+                <w:lang w:eastAsia="fr-FR"/>
+                <w14:ligatures w14:val="none"/>
+              </w:rPr>
+              <w:t>Aperçu de la couleur</w:t>
+            </w:r>
+          </w:p>
+          <w:p>
+            <w:pPr>
+              <w:pStyle w:val="Paragraphedeliste"/>
+              <w:numPr>
+                <w:ilvl w:val="0"/>
+                <w:numId w:val="18"/>
+              </w:numPr>
+              <w:rPr>
+                <w:rFonts w:eastAsia="Times New Roman"/>
+                <w:kern w:val="0"/>
+                <w:lang w:eastAsia="fr-FR"/>
+                <w14:ligatures w14:val="none"/>
+              </w:rPr>
+            </w:pPr>
+            <w:r>
+              <w:rPr>
+                <w:rFonts w:eastAsia="Times New Roman"/>
+                <w:kern w:val="0"/>
+                <w:lang w:eastAsia="fr-FR"/>
+                <w14:ligatures w14:val="none"/>
+              </w:rPr>
+              <w:t xml:space="preserve">Bouton </w:t>
+            </w:r>
+            <w:r>
+              <w:rPr>
+                <w:rFonts w:eastAsia="Times New Roman"/>
+                <w:kern w:val="0"/>
+                <w:lang w:eastAsia="fr-FR"/>
+                <w14:ligatures w14:val="none"/>
+              </w:rPr>
+              <w:t>valider</w:t>
+            </w:r>
+          </w:p>
+          <w:p>
+            <w:pPr>
+              <w:pStyle w:val="Paragraphedeliste"/>
+              <w:numPr>
+                <w:ilvl w:val="0"/>
+                <w:numId w:val="18"/>
+              </w:numPr>
+              <w:rPr>
+                <w:rFonts w:eastAsia="Times New Roman"/>
+                <w:kern w:val="0"/>
+                <w:lang w:eastAsia="fr-FR"/>
+                <w14:ligatures w14:val="none"/>
+              </w:rPr>
+            </w:pPr>
+            <w:r>
+              <w:rPr>
+                <w:rFonts w:eastAsia="Times New Roman"/>
+                <w:kern w:val="0"/>
+                <w:lang w:eastAsia="fr-FR"/>
+                <w14:ligatures w14:val="none"/>
+              </w:rPr>
+              <w:t>Bouton annuler</w:t>
+            </w:r>
+          </w:p>
+        </w:tc>
+      </w:tr>
+    </w:tbl>
+    <w:p/>
+    <w:p>
+      <w:r>
+        <w:t>Cette interface comporte de nombreux paramètres, que l'on peut diviser en deux grandes catégories</w:t>
+      </w:r>
+      <w:r>
+        <w:t>. L</w:t>
+      </w:r>
+      <w:r>
+        <w:t>a partie gauche (9 et 10) affiche l'aperçu de la couleur finale, tandis que la partie droite (1, 2, 3, 4, 5, 6, 7, 8) présente les composants de la couleur.</w:t>
+      </w:r>
+    </w:p>
+    <w:p/>
+    <w:p>
+      <w:pPr>
+        <w:ind w:left="360"/>
+      </w:pPr>
+    </w:p>
+    <w:p>
+      <w:pPr>
+        <w:rPr>
+          <w:lang w:eastAsia="fr-FR"/>
+        </w:rPr>
+      </w:pPr>
+      <w:r>
+        <w:rPr>
+          <w:lang w:eastAsia="fr-FR"/>
+        </w:rPr>
+        <w:lastRenderedPageBreak/>
+        <w:t>Commençons par la partie de droite. Cette catégorie peut être divisée en quatre sections :</w:t>
+      </w:r>
+    </w:p>
+    <w:p>
+      <w:pPr>
         <w:pStyle w:val="Paragraphedeliste"/>
-        <w:ind w:left="360"/>
-      </w:pPr>
-      <w:r>
-        <w:t xml:space="preserve">Une fois la couleurs à modifier choisit et le bouton en question cliquer une </w:t>
-      </w:r>
-      <w:proofErr w:type="spellStart"/>
-      <w:r>
-        <w:t>fenetre</w:t>
-      </w:r>
-      <w:proofErr w:type="spellEnd"/>
+        <w:numPr>
+          <w:ilvl w:val="0"/>
+          <w:numId w:val="21"/>
+        </w:numPr>
+        <w:rPr>
+          <w:lang w:eastAsia="fr-FR"/>
+        </w:rPr>
+      </w:pPr>
+      <w:r>
+        <w:rPr>
+          <w:lang w:eastAsia="fr-FR"/>
+        </w:rPr>
+        <w:t>Composants 1, 2, 3 : représentent la couleur en code RGB.</w:t>
+      </w:r>
+    </w:p>
+    <w:p>
+      <w:pPr>
+        <w:pStyle w:val="Paragraphedeliste"/>
+        <w:numPr>
+          <w:ilvl w:val="0"/>
+          <w:numId w:val="21"/>
+        </w:numPr>
+        <w:rPr>
+          <w:lang w:eastAsia="fr-FR"/>
+        </w:rPr>
+      </w:pPr>
+      <w:r>
+        <w:rPr>
+          <w:lang w:eastAsia="fr-FR"/>
+        </w:rPr>
+        <w:t>Composants 4, 5, 6 : représentent la couleur en code HSV.</w:t>
+      </w:r>
+    </w:p>
+    <w:p>
+      <w:pPr>
+        <w:pStyle w:val="Paragraphedeliste"/>
+        <w:numPr>
+          <w:ilvl w:val="0"/>
+          <w:numId w:val="21"/>
+        </w:numPr>
+        <w:rPr>
+          <w:lang w:eastAsia="fr-FR"/>
+        </w:rPr>
+      </w:pPr>
+      <w:r>
+        <w:rPr>
+          <w:lang w:eastAsia="fr-FR"/>
+        </w:rPr>
+        <w:t>Composant 7 : contrôle la transparence de la couleur.</w:t>
+      </w:r>
+    </w:p>
+    <w:p>
+      <w:pPr>
+        <w:pStyle w:val="Paragraphedeliste"/>
+        <w:numPr>
+          <w:ilvl w:val="0"/>
+          <w:numId w:val="21"/>
+        </w:numPr>
+        <w:rPr>
+          <w:lang w:eastAsia="fr-FR"/>
+        </w:rPr>
+      </w:pPr>
+      <w:r>
+        <w:rPr>
+          <w:lang w:eastAsia="fr-FR"/>
+        </w:rPr>
+        <w:t>Composant 8 : définit la couleur en code hexadécimal.</w:t>
+      </w:r>
+    </w:p>
+    <w:p>
+      <w:r>
+        <w:t>Vous pouvez utiliser n’importe quelle section pour créer votre couleur, car elles sont toutes interconnectées et représentent la couleur sous différents formats.</w:t>
+      </w:r>
+    </w:p>
+    <w:p/>
+    <w:p>
+      <w:r>
+        <w:t>Passons maintenant à la partie de gauche, qui représente la couleur dans son ensemble. Vous pouvez ajuster la barre horizontale ou déplacer le point sur le graphique pour sélectionner globalement la teinte de votre couleur.</w:t>
+      </w:r>
+    </w:p>
+    <w:p/>
+    <w:p>
+      <w:r>
+        <w:t>Une fois vos réglages effectués, cliquez sur le bouton (11) pour valider votre sélection ou sur le bouton (12) pour annuler. Après la modification de votre couleur, les présentations de couleurs seront mises à jour.</w:t>
+      </w:r>
+    </w:p>
+    <w:p>
+      <w:r>
+        <w:t xml:space="preserve">Une fois votre couleur modifier </w:t>
+      </w:r>
+      <w:r>
+        <w:t>les présentations</w:t>
+      </w:r>
       <w:r>
         <w:t xml:space="preserve"> </w:t>
       </w:r>
-      <w:proofErr w:type="spellStart"/>
-      <w:r>
-        <w:t>apparait</w:t>
-      </w:r>
-      <w:proofErr w:type="spellEnd"/>
-      <w:r>
-        <w:t xml:space="preserve"> avec le choix </w:t>
+      <w:r>
+        <w:t>des couleurs</w:t>
+      </w:r>
+      <w:r>
+        <w:t xml:space="preserve"> seront </w:t>
+      </w:r>
+      <w:r>
+        <w:t>modifier</w:t>
+      </w:r>
+      <w:r>
+        <w:t>.</w:t>
+      </w:r>
+    </w:p>
+    <w:p>
+      <w:pPr>
+        <w:rPr>
+          <w:lang w:eastAsia="fr-FR"/>
+        </w:rPr>
+      </w:pPr>
+      <w:r>
+        <w:rPr>
+          <w:lang w:eastAsia="fr-FR"/>
+        </w:rPr>
+        <w:t>Notez que seules les couleurs classiques, hors modes clair et sombre, sont modifiables. Les couleurs des modes clair et sombre sont dérivées de la couleur de base. Par ailleurs, le texte affiché sur ces couleurs n’est pas modifiable, mais il s’adapte automatiquement :</w:t>
+      </w:r>
+    </w:p>
+    <w:p>
+      <w:pPr>
+        <w:ind w:left="708"/>
+        <w:rPr>
+          <w:lang w:eastAsia="fr-FR"/>
+        </w:rPr>
+      </w:pPr>
+      <w:r>
+        <w:rPr>
+          <w:lang w:eastAsia="fr-FR"/>
+        </w:rPr>
+        <w:t>Si la couleur est claire, le texte sera en noir.</w:t>
+      </w:r>
+    </w:p>
+    <w:p>
+      <w:pPr>
+        <w:ind w:left="708"/>
+        <w:rPr>
+          <w:lang w:eastAsia="fr-FR"/>
+        </w:rPr>
+      </w:pPr>
+      <w:r>
+        <w:rPr>
+          <w:lang w:eastAsia="fr-FR"/>
+        </w:rPr>
+        <w:t>Si la couleur est sombre, le texte sera en blanc.</w:t>
+      </w:r>
+    </w:p>
+    <w:p>
+      <w:pPr>
+        <w:rPr>
+          <w:lang w:eastAsia="fr-FR"/>
+        </w:rPr>
+      </w:pPr>
+      <w:r>
+        <w:rPr>
+          <w:lang w:eastAsia="fr-FR"/>
+        </w:rPr>
+        <w:br w:type="page"/>
       </w:r>
     </w:p>
     <w:p>
@@ -3629,10 +5339,11 @@
         <w:pStyle w:val="Titre4"/>
         <w:numPr>
           <w:ilvl w:val="0"/>
-          <w:numId w:val="11"/>
+          <w:numId w:val="25"/>
         </w:numPr>
       </w:pPr>
       <w:r>
+        <w:lastRenderedPageBreak/>
         <w:t>Création de compte</w:t>
       </w:r>
     </w:p>
@@ -3646,8 +5357,11 @@
       <w:r>
         <w:t>.</w:t>
       </w:r>
+      <w:bookmarkEnd w:id="0"/>
     </w:p>
     <w:sectPr>
+      <w:headerReference w:type="default" r:id="rId22"/>
+      <w:footerReference w:type="default" r:id="rId23"/>
       <w:type w:val="continuous"/>
       <w:pgSz w:w="11906" w:h="16838"/>
       <w:pgMar w:top="1417" w:right="1417" w:bottom="1417" w:left="1417" w:header="708" w:footer="708" w:gutter="0"/>
@@ -3660,7 +5374,7 @@
 </file>
 
 <file path=word/endnotes.xml><?xml version="1.0" encoding="utf-8"?>
-<w:endnotes xmlns:wpc="http://schemas.microsoft.com/office/word/2010/wordprocessingCanvas" xmlns:cx="http://schemas.microsoft.com/office/drawing/2014/chartex" xmlns:cx1="http://schemas.microsoft.com/office/drawing/2015/9/8/chartex" xmlns:cx2="http://schemas.microsoft.com/office/drawing/2015/10/21/chartex" xmlns:cx3="http://schemas.microsoft.com/office/drawing/2016/5/9/chartex" xmlns:cx4="http://schemas.microsoft.com/office/drawing/2016/5/10/chartex" xmlns:cx5="http://schemas.microsoft.com/office/drawing/2016/5/11/chartex" xmlns:cx6="http://schemas.microsoft.com/office/drawing/2016/5/12/chartex" xmlns:cx7="http://schemas.microsoft.com/office/drawing/2016/5/13/chartex" xmlns:cx8="http://schemas.microsoft.com/office/drawing/2016/5/14/chartex" xmlns:mc="http://schemas.openxmlformats.org/markup-compatibility/2006" xmlns:aink="http://schemas.microsoft.com/office/drawing/2016/ink" xmlns:am3d="http://schemas.microsoft.com/office/drawing/2017/model3d" xmlns:o="urn:schemas-microsoft-com:office:office" xmlns:oel="http://schemas.microsoft.com/office/2019/extlst" xmlns:r="http://schemas.openxmlformats.org/officeDocument/2006/relationships" xmlns:m="http://schemas.openxmlformats.org/officeDocument/2006/math" xmlns:v="urn:schemas-microsoft-com:vml" xmlns:wp14="http://schemas.microsoft.com/office/word/2010/wordprocessingDrawing" xmlns:wp="http://schemas.openxmlformats.org/drawingml/2006/wordprocessingDrawing" xmlns:w10="urn:schemas-microsoft-com:office:word" xmlns:w="http://schemas.openxmlformats.org/wordprocessingml/2006/main" xmlns:w14="http://schemas.microsoft.com/office/word/2010/wordml" xmlns:w15="http://schemas.microsoft.com/office/word/2012/wordml" xmlns:w16cex="http://schemas.microsoft.com/office/word/2018/wordml/cex" xmlns:w16cid="http://schemas.microsoft.com/office/word/2016/wordml/cid" xmlns:w16="http://schemas.microsoft.com/office/word/2018/wordml" xmlns:w16du="http://schemas.microsoft.com/office/word/2023/wordml/word16du" xmlns:w16sdtdh="http://schemas.microsoft.com/office/word/2020/wordml/sdtdatahash" xmlns:w16se="http://schemas.microsoft.com/office/word/2015/wordml/symex" xmlns:wpg="http://schemas.microsoft.com/office/word/2010/wordprocessingGroup" xmlns:wpi="http://schemas.microsoft.com/office/word/2010/wordprocessingInk" xmlns:wne="http://schemas.microsoft.com/office/word/2006/wordml" xmlns:wps="http://schemas.microsoft.com/office/word/2010/wordprocessingShape" mc:Ignorable="w14 w15 w16se w16cid w16 w16cex w16sdtdh w16du wp14">
+<w:endnotes xmlns:wpc="http://schemas.microsoft.com/office/word/2010/wordprocessingCanvas" xmlns:cx="http://schemas.microsoft.com/office/drawing/2014/chartex" xmlns:cx1="http://schemas.microsoft.com/office/drawing/2015/9/8/chartex" xmlns:cx2="http://schemas.microsoft.com/office/drawing/2015/10/21/chartex" xmlns:cx3="http://schemas.microsoft.com/office/drawing/2016/5/9/chartex" xmlns:cx4="http://schemas.microsoft.com/office/drawing/2016/5/10/chartex" xmlns:cx5="http://schemas.microsoft.com/office/drawing/2016/5/11/chartex" xmlns:cx6="http://schemas.microsoft.com/office/drawing/2016/5/12/chartex" xmlns:cx7="http://schemas.microsoft.com/office/drawing/2016/5/13/chartex" xmlns:cx8="http://schemas.microsoft.com/office/drawing/2016/5/14/chartex" xmlns:mc="http://schemas.openxmlformats.org/markup-compatibility/2006" xmlns:aink="http://schemas.microsoft.com/office/drawing/2016/ink" xmlns:am3d="http://schemas.microsoft.com/office/drawing/2017/model3d" xmlns:o="urn:schemas-microsoft-com:office:office" xmlns:r="http://schemas.openxmlformats.org/officeDocument/2006/relationships" xmlns:m="http://schemas.openxmlformats.org/officeDocument/2006/math" xmlns:v="urn:schemas-microsoft-com:vml" xmlns:wp14="http://schemas.microsoft.com/office/word/2010/wordprocessingDrawing" xmlns:wp="http://schemas.openxmlformats.org/drawingml/2006/wordprocessingDrawing" xmlns:w10="urn:schemas-microsoft-com:office:word" xmlns:w="http://schemas.openxmlformats.org/wordprocessingml/2006/main" xmlns:w14="http://schemas.microsoft.com/office/word/2010/wordml" xmlns:w15="http://schemas.microsoft.com/office/word/2012/wordml" xmlns:w16cex="http://schemas.microsoft.com/office/word/2018/wordml/cex" xmlns:w16cid="http://schemas.microsoft.com/office/word/2016/wordml/cid" xmlns:w16="http://schemas.microsoft.com/office/word/2018/wordml" xmlns:w16sdtdh="http://schemas.microsoft.com/office/word/2020/wordml/sdtdatahash" xmlns:w16se="http://schemas.microsoft.com/office/word/2015/wordml/symex" xmlns:wpg="http://schemas.microsoft.com/office/word/2010/wordprocessingGroup" xmlns:wpi="http://schemas.microsoft.com/office/word/2010/wordprocessingInk" xmlns:wne="http://schemas.microsoft.com/office/word/2006/wordml" xmlns:wps="http://schemas.microsoft.com/office/word/2010/wordprocessingShape" mc:Ignorable="w14 w15 w16se w16cid w16 w16cex w16sdtdh wp14">
   <w:endnote w:type="separator" w:id="-1">
     <w:p>
       <w:r>
@@ -3679,7 +5393,7 @@
 </file>
 
 <file path=word/footer1.xml><?xml version="1.0" encoding="utf-8"?>
-<w:ftr xmlns:wpc="http://schemas.microsoft.com/office/word/2010/wordprocessingCanvas" xmlns:cx="http://schemas.microsoft.com/office/drawing/2014/chartex" xmlns:cx1="http://schemas.microsoft.com/office/drawing/2015/9/8/chartex" xmlns:cx2="http://schemas.microsoft.com/office/drawing/2015/10/21/chartex" xmlns:cx3="http://schemas.microsoft.com/office/drawing/2016/5/9/chartex" xmlns:cx4="http://schemas.microsoft.com/office/drawing/2016/5/10/chartex" xmlns:cx5="http://schemas.microsoft.com/office/drawing/2016/5/11/chartex" xmlns:cx6="http://schemas.microsoft.com/office/drawing/2016/5/12/chartex" xmlns:cx7="http://schemas.microsoft.com/office/drawing/2016/5/13/chartex" xmlns:cx8="http://schemas.microsoft.com/office/drawing/2016/5/14/chartex" xmlns:mc="http://schemas.openxmlformats.org/markup-compatibility/2006" xmlns:aink="http://schemas.microsoft.com/office/drawing/2016/ink" xmlns:am3d="http://schemas.microsoft.com/office/drawing/2017/model3d" xmlns:o="urn:schemas-microsoft-com:office:office" xmlns:oel="http://schemas.microsoft.com/office/2019/extlst" xmlns:r="http://schemas.openxmlformats.org/officeDocument/2006/relationships" xmlns:m="http://schemas.openxmlformats.org/officeDocument/2006/math" xmlns:v="urn:schemas-microsoft-com:vml" xmlns:wp14="http://schemas.microsoft.com/office/word/2010/wordprocessingDrawing" xmlns:wp="http://schemas.openxmlformats.org/drawingml/2006/wordprocessingDrawing" xmlns:w10="urn:schemas-microsoft-com:office:word" xmlns:w="http://schemas.openxmlformats.org/wordprocessingml/2006/main" xmlns:w14="http://schemas.microsoft.com/office/word/2010/wordml" xmlns:w15="http://schemas.microsoft.com/office/word/2012/wordml" xmlns:w16cex="http://schemas.microsoft.com/office/word/2018/wordml/cex" xmlns:w16cid="http://schemas.microsoft.com/office/word/2016/wordml/cid" xmlns:w16="http://schemas.microsoft.com/office/word/2018/wordml" xmlns:w16du="http://schemas.microsoft.com/office/word/2023/wordml/word16du" xmlns:w16sdtdh="http://schemas.microsoft.com/office/word/2020/wordml/sdtdatahash" xmlns:w16se="http://schemas.microsoft.com/office/word/2015/wordml/symex" xmlns:wpg="http://schemas.microsoft.com/office/word/2010/wordprocessingGroup" xmlns:wpi="http://schemas.microsoft.com/office/word/2010/wordprocessingInk" xmlns:wne="http://schemas.microsoft.com/office/word/2006/wordml" xmlns:wps="http://schemas.microsoft.com/office/word/2010/wordprocessingShape" mc:Ignorable="w14 w15 w16se w16cid w16 w16cex w16sdtdh w16du wp14">
+<w:ftr xmlns:wpc="http://schemas.microsoft.com/office/word/2010/wordprocessingCanvas" xmlns:cx="http://schemas.microsoft.com/office/drawing/2014/chartex" xmlns:cx1="http://schemas.microsoft.com/office/drawing/2015/9/8/chartex" xmlns:cx2="http://schemas.microsoft.com/office/drawing/2015/10/21/chartex" xmlns:cx3="http://schemas.microsoft.com/office/drawing/2016/5/9/chartex" xmlns:cx4="http://schemas.microsoft.com/office/drawing/2016/5/10/chartex" xmlns:cx5="http://schemas.microsoft.com/office/drawing/2016/5/11/chartex" xmlns:cx6="http://schemas.microsoft.com/office/drawing/2016/5/12/chartex" xmlns:cx7="http://schemas.microsoft.com/office/drawing/2016/5/13/chartex" xmlns:cx8="http://schemas.microsoft.com/office/drawing/2016/5/14/chartex" xmlns:mc="http://schemas.openxmlformats.org/markup-compatibility/2006" xmlns:aink="http://schemas.microsoft.com/office/drawing/2016/ink" xmlns:am3d="http://schemas.microsoft.com/office/drawing/2017/model3d" xmlns:o="urn:schemas-microsoft-com:office:office" xmlns:r="http://schemas.openxmlformats.org/officeDocument/2006/relationships" xmlns:m="http://schemas.openxmlformats.org/officeDocument/2006/math" xmlns:v="urn:schemas-microsoft-com:vml" xmlns:wp14="http://schemas.microsoft.com/office/word/2010/wordprocessingDrawing" xmlns:wp="http://schemas.openxmlformats.org/drawingml/2006/wordprocessingDrawing" xmlns:w10="urn:schemas-microsoft-com:office:word" xmlns:w="http://schemas.openxmlformats.org/wordprocessingml/2006/main" xmlns:w14="http://schemas.microsoft.com/office/word/2010/wordml" xmlns:w15="http://schemas.microsoft.com/office/word/2012/wordml" xmlns:w16cex="http://schemas.microsoft.com/office/word/2018/wordml/cex" xmlns:w16cid="http://schemas.microsoft.com/office/word/2016/wordml/cid" xmlns:w16="http://schemas.microsoft.com/office/word/2018/wordml" xmlns:w16sdtdh="http://schemas.microsoft.com/office/word/2020/wordml/sdtdatahash" xmlns:w16se="http://schemas.microsoft.com/office/word/2015/wordml/symex" xmlns:wpg="http://schemas.microsoft.com/office/word/2010/wordprocessingGroup" xmlns:wpi="http://schemas.microsoft.com/office/word/2010/wordprocessingInk" xmlns:wne="http://schemas.microsoft.com/office/word/2006/wordml" xmlns:wps="http://schemas.microsoft.com/office/word/2010/wordprocessingShape" mc:Ignorable="w14 w15 w16se w16cid w16 w16cex w16sdtdh wp14">
   <w:p>
     <w:pPr>
       <w:pStyle w:val="Pieddepage"/>
@@ -3812,7 +5526,7 @@
 </file>
 
 <file path=word/footer2.xml><?xml version="1.0" encoding="utf-8"?>
-<w:ftr xmlns:wpc="http://schemas.microsoft.com/office/word/2010/wordprocessingCanvas" xmlns:cx="http://schemas.microsoft.com/office/drawing/2014/chartex" xmlns:cx1="http://schemas.microsoft.com/office/drawing/2015/9/8/chartex" xmlns:cx2="http://schemas.microsoft.com/office/drawing/2015/10/21/chartex" xmlns:cx3="http://schemas.microsoft.com/office/drawing/2016/5/9/chartex" xmlns:cx4="http://schemas.microsoft.com/office/drawing/2016/5/10/chartex" xmlns:cx5="http://schemas.microsoft.com/office/drawing/2016/5/11/chartex" xmlns:cx6="http://schemas.microsoft.com/office/drawing/2016/5/12/chartex" xmlns:cx7="http://schemas.microsoft.com/office/drawing/2016/5/13/chartex" xmlns:cx8="http://schemas.microsoft.com/office/drawing/2016/5/14/chartex" xmlns:mc="http://schemas.openxmlformats.org/markup-compatibility/2006" xmlns:aink="http://schemas.microsoft.com/office/drawing/2016/ink" xmlns:am3d="http://schemas.microsoft.com/office/drawing/2017/model3d" xmlns:o="urn:schemas-microsoft-com:office:office" xmlns:oel="http://schemas.microsoft.com/office/2019/extlst" xmlns:r="http://schemas.openxmlformats.org/officeDocument/2006/relationships" xmlns:m="http://schemas.openxmlformats.org/officeDocument/2006/math" xmlns:v="urn:schemas-microsoft-com:vml" xmlns:wp14="http://schemas.microsoft.com/office/word/2010/wordprocessingDrawing" xmlns:wp="http://schemas.openxmlformats.org/drawingml/2006/wordprocessingDrawing" xmlns:w10="urn:schemas-microsoft-com:office:word" xmlns:w="http://schemas.openxmlformats.org/wordprocessingml/2006/main" xmlns:w14="http://schemas.microsoft.com/office/word/2010/wordml" xmlns:w15="http://schemas.microsoft.com/office/word/2012/wordml" xmlns:w16cex="http://schemas.microsoft.com/office/word/2018/wordml/cex" xmlns:w16cid="http://schemas.microsoft.com/office/word/2016/wordml/cid" xmlns:w16="http://schemas.microsoft.com/office/word/2018/wordml" xmlns:w16du="http://schemas.microsoft.com/office/word/2023/wordml/word16du" xmlns:w16sdtdh="http://schemas.microsoft.com/office/word/2020/wordml/sdtdatahash" xmlns:w16se="http://schemas.microsoft.com/office/word/2015/wordml/symex" xmlns:wpg="http://schemas.microsoft.com/office/word/2010/wordprocessingGroup" xmlns:wpi="http://schemas.microsoft.com/office/word/2010/wordprocessingInk" xmlns:wne="http://schemas.microsoft.com/office/word/2006/wordml" xmlns:wps="http://schemas.microsoft.com/office/word/2010/wordprocessingShape" mc:Ignorable="w14 w15 w16se w16cid w16 w16cex w16sdtdh w16du wp14">
+<w:ftr xmlns:wpc="http://schemas.microsoft.com/office/word/2010/wordprocessingCanvas" xmlns:cx="http://schemas.microsoft.com/office/drawing/2014/chartex" xmlns:cx1="http://schemas.microsoft.com/office/drawing/2015/9/8/chartex" xmlns:cx2="http://schemas.microsoft.com/office/drawing/2015/10/21/chartex" xmlns:cx3="http://schemas.microsoft.com/office/drawing/2016/5/9/chartex" xmlns:cx4="http://schemas.microsoft.com/office/drawing/2016/5/10/chartex" xmlns:cx5="http://schemas.microsoft.com/office/drawing/2016/5/11/chartex" xmlns:cx6="http://schemas.microsoft.com/office/drawing/2016/5/12/chartex" xmlns:cx7="http://schemas.microsoft.com/office/drawing/2016/5/13/chartex" xmlns:cx8="http://schemas.microsoft.com/office/drawing/2016/5/14/chartex" xmlns:mc="http://schemas.openxmlformats.org/markup-compatibility/2006" xmlns:aink="http://schemas.microsoft.com/office/drawing/2016/ink" xmlns:am3d="http://schemas.microsoft.com/office/drawing/2017/model3d" xmlns:o="urn:schemas-microsoft-com:office:office" xmlns:r="http://schemas.openxmlformats.org/officeDocument/2006/relationships" xmlns:m="http://schemas.openxmlformats.org/officeDocument/2006/math" xmlns:v="urn:schemas-microsoft-com:vml" xmlns:wp14="http://schemas.microsoft.com/office/word/2010/wordprocessingDrawing" xmlns:wp="http://schemas.openxmlformats.org/drawingml/2006/wordprocessingDrawing" xmlns:w10="urn:schemas-microsoft-com:office:word" xmlns:w="http://schemas.openxmlformats.org/wordprocessingml/2006/main" xmlns:w14="http://schemas.microsoft.com/office/word/2010/wordml" xmlns:w15="http://schemas.microsoft.com/office/word/2012/wordml" xmlns:w16cex="http://schemas.microsoft.com/office/word/2018/wordml/cex" xmlns:w16cid="http://schemas.microsoft.com/office/word/2016/wordml/cid" xmlns:w16="http://schemas.microsoft.com/office/word/2018/wordml" xmlns:w16sdtdh="http://schemas.microsoft.com/office/word/2020/wordml/sdtdatahash" xmlns:w16se="http://schemas.microsoft.com/office/word/2015/wordml/symex" xmlns:wpg="http://schemas.microsoft.com/office/word/2010/wordprocessingGroup" xmlns:wpi="http://schemas.microsoft.com/office/word/2010/wordprocessingInk" xmlns:wne="http://schemas.microsoft.com/office/word/2006/wordml" xmlns:wps="http://schemas.microsoft.com/office/word/2010/wordprocessingShape" mc:Ignorable="w14 w15 w16se w16cid w16 w16cex w16sdtdh wp14">
   <w:p>
     <w:pPr>
       <w:pStyle w:val="Pieddepage"/>
@@ -3960,7 +5674,7 @@
       <w:rPr>
         <w:noProof/>
       </w:rPr>
-      <w:t>2</w:t>
+      <w:t>8</w:t>
     </w:r>
     <w:r>
       <w:rPr>
@@ -3973,7 +5687,7 @@
 </file>
 
 <file path=word/footnotes.xml><?xml version="1.0" encoding="utf-8"?>
-<w:footnotes xmlns:wpc="http://schemas.microsoft.com/office/word/2010/wordprocessingCanvas" xmlns:cx="http://schemas.microsoft.com/office/drawing/2014/chartex" xmlns:cx1="http://schemas.microsoft.com/office/drawing/2015/9/8/chartex" xmlns:cx2="http://schemas.microsoft.com/office/drawing/2015/10/21/chartex" xmlns:cx3="http://schemas.microsoft.com/office/drawing/2016/5/9/chartex" xmlns:cx4="http://schemas.microsoft.com/office/drawing/2016/5/10/chartex" xmlns:cx5="http://schemas.microsoft.com/office/drawing/2016/5/11/chartex" xmlns:cx6="http://schemas.microsoft.com/office/drawing/2016/5/12/chartex" xmlns:cx7="http://schemas.microsoft.com/office/drawing/2016/5/13/chartex" xmlns:cx8="http://schemas.microsoft.com/office/drawing/2016/5/14/chartex" xmlns:mc="http://schemas.openxmlformats.org/markup-compatibility/2006" xmlns:aink="http://schemas.microsoft.com/office/drawing/2016/ink" xmlns:am3d="http://schemas.microsoft.com/office/drawing/2017/model3d" xmlns:o="urn:schemas-microsoft-com:office:office" xmlns:oel="http://schemas.microsoft.com/office/2019/extlst" xmlns:r="http://schemas.openxmlformats.org/officeDocument/2006/relationships" xmlns:m="http://schemas.openxmlformats.org/officeDocument/2006/math" xmlns:v="urn:schemas-microsoft-com:vml" xmlns:wp14="http://schemas.microsoft.com/office/word/2010/wordprocessingDrawing" xmlns:wp="http://schemas.openxmlformats.org/drawingml/2006/wordprocessingDrawing" xmlns:w10="urn:schemas-microsoft-com:office:word" xmlns:w="http://schemas.openxmlformats.org/wordprocessingml/2006/main" xmlns:w14="http://schemas.microsoft.com/office/word/2010/wordml" xmlns:w15="http://schemas.microsoft.com/office/word/2012/wordml" xmlns:w16cex="http://schemas.microsoft.com/office/word/2018/wordml/cex" xmlns:w16cid="http://schemas.microsoft.com/office/word/2016/wordml/cid" xmlns:w16="http://schemas.microsoft.com/office/word/2018/wordml" xmlns:w16du="http://schemas.microsoft.com/office/word/2023/wordml/word16du" xmlns:w16sdtdh="http://schemas.microsoft.com/office/word/2020/wordml/sdtdatahash" xmlns:w16se="http://schemas.microsoft.com/office/word/2015/wordml/symex" xmlns:wpg="http://schemas.microsoft.com/office/word/2010/wordprocessingGroup" xmlns:wpi="http://schemas.microsoft.com/office/word/2010/wordprocessingInk" xmlns:wne="http://schemas.microsoft.com/office/word/2006/wordml" xmlns:wps="http://schemas.microsoft.com/office/word/2010/wordprocessingShape" mc:Ignorable="w14 w15 w16se w16cid w16 w16cex w16sdtdh w16du wp14">
+<w:footnotes xmlns:wpc="http://schemas.microsoft.com/office/word/2010/wordprocessingCanvas" xmlns:cx="http://schemas.microsoft.com/office/drawing/2014/chartex" xmlns:cx1="http://schemas.microsoft.com/office/drawing/2015/9/8/chartex" xmlns:cx2="http://schemas.microsoft.com/office/drawing/2015/10/21/chartex" xmlns:cx3="http://schemas.microsoft.com/office/drawing/2016/5/9/chartex" xmlns:cx4="http://schemas.microsoft.com/office/drawing/2016/5/10/chartex" xmlns:cx5="http://schemas.microsoft.com/office/drawing/2016/5/11/chartex" xmlns:cx6="http://schemas.microsoft.com/office/drawing/2016/5/12/chartex" xmlns:cx7="http://schemas.microsoft.com/office/drawing/2016/5/13/chartex" xmlns:cx8="http://schemas.microsoft.com/office/drawing/2016/5/14/chartex" xmlns:mc="http://schemas.openxmlformats.org/markup-compatibility/2006" xmlns:aink="http://schemas.microsoft.com/office/drawing/2016/ink" xmlns:am3d="http://schemas.microsoft.com/office/drawing/2017/model3d" xmlns:o="urn:schemas-microsoft-com:office:office" xmlns:r="http://schemas.openxmlformats.org/officeDocument/2006/relationships" xmlns:m="http://schemas.openxmlformats.org/officeDocument/2006/math" xmlns:v="urn:schemas-microsoft-com:vml" xmlns:wp14="http://schemas.microsoft.com/office/word/2010/wordprocessingDrawing" xmlns:wp="http://schemas.openxmlformats.org/drawingml/2006/wordprocessingDrawing" xmlns:w10="urn:schemas-microsoft-com:office:word" xmlns:w="http://schemas.openxmlformats.org/wordprocessingml/2006/main" xmlns:w14="http://schemas.microsoft.com/office/word/2010/wordml" xmlns:w15="http://schemas.microsoft.com/office/word/2012/wordml" xmlns:w16cex="http://schemas.microsoft.com/office/word/2018/wordml/cex" xmlns:w16cid="http://schemas.microsoft.com/office/word/2016/wordml/cid" xmlns:w16="http://schemas.microsoft.com/office/word/2018/wordml" xmlns:w16sdtdh="http://schemas.microsoft.com/office/word/2020/wordml/sdtdatahash" xmlns:w16se="http://schemas.microsoft.com/office/word/2015/wordml/symex" xmlns:wpg="http://schemas.microsoft.com/office/word/2010/wordprocessingGroup" xmlns:wpi="http://schemas.microsoft.com/office/word/2010/wordprocessingInk" xmlns:wne="http://schemas.microsoft.com/office/word/2006/wordml" xmlns:wps="http://schemas.microsoft.com/office/word/2010/wordprocessingShape" mc:Ignorable="w14 w15 w16se w16cid w16 w16cex w16sdtdh wp14">
   <w:footnote w:type="separator" w:id="-1">
     <w:p>
       <w:r>
@@ -3992,17 +5706,7 @@
 </file>
 
 <file path=word/header1.xml><?xml version="1.0" encoding="utf-8"?>
-<w:hdr xmlns:wpc="http://schemas.microsoft.com/office/word/2010/wordprocessingCanvas" xmlns:cx="http://schemas.microsoft.com/office/drawing/2014/chartex" xmlns:cx1="http://schemas.microsoft.com/office/drawing/2015/9/8/chartex" xmlns:cx2="http://schemas.microsoft.com/office/drawing/2015/10/21/chartex" xmlns:cx3="http://schemas.microsoft.com/office/drawing/2016/5/9/chartex" xmlns:cx4="http://schemas.microsoft.com/office/drawing/2016/5/10/chartex" xmlns:cx5="http://schemas.microsoft.com/office/drawing/2016/5/11/chartex" xmlns:cx6="http://schemas.microsoft.com/office/drawing/2016/5/12/chartex" xmlns:cx7="http://schemas.microsoft.com/office/drawing/2016/5/13/chartex" xmlns:cx8="http://schemas.microsoft.com/office/drawing/2016/5/14/chartex" xmlns:mc="http://schemas.openxmlformats.org/markup-compatibility/2006" xmlns:aink="http://schemas.microsoft.com/office/drawing/2016/ink" xmlns:am3d="http://schemas.microsoft.com/office/drawing/2017/model3d" xmlns:o="urn:schemas-microsoft-com:office:office" xmlns:oel="http://schemas.microsoft.com/office/2019/extlst" xmlns:r="http://schemas.openxmlformats.org/officeDocument/2006/relationships" xmlns:m="http://schemas.openxmlformats.org/officeDocument/2006/math" xmlns:v="urn:schemas-microsoft-com:vml" xmlns:wp14="http://schemas.microsoft.com/office/word/2010/wordprocessingDrawing" xmlns:wp="http://schemas.openxmlformats.org/drawingml/2006/wordprocessingDrawing" xmlns:w10="urn:schemas-microsoft-com:office:word" xmlns:w="http://schemas.openxmlformats.org/wordprocessingml/2006/main" xmlns:w14="http://schemas.microsoft.com/office/word/2010/wordml" xmlns:w15="http://schemas.microsoft.com/office/word/2012/wordml" xmlns:w16cex="http://schemas.microsoft.com/office/word/2018/wordml/cex" xmlns:w16cid="http://schemas.microsoft.com/office/word/2016/wordml/cid" xmlns:w16="http://schemas.microsoft.com/office/word/2018/wordml" xmlns:w16du="http://schemas.microsoft.com/office/word/2023/wordml/word16du" xmlns:w16sdtdh="http://schemas.microsoft.com/office/word/2020/wordml/sdtdatahash" xmlns:w16se="http://schemas.microsoft.com/office/word/2015/wordml/symex" xmlns:wpg="http://schemas.microsoft.com/office/word/2010/wordprocessingGroup" xmlns:wpi="http://schemas.microsoft.com/office/word/2010/wordprocessingInk" xmlns:wne="http://schemas.microsoft.com/office/word/2006/wordml" xmlns:wps="http://schemas.microsoft.com/office/word/2010/wordprocessingShape" mc:Ignorable="w14 w15 w16se w16cid w16 w16cex w16sdtdh w16du wp14">
-  <w:p>
-    <w:pPr>
-      <w:pStyle w:val="En-tte"/>
-    </w:pPr>
-  </w:p>
-</w:hdr>
-</file>
-
-<file path=word/header2.xml><?xml version="1.0" encoding="utf-8"?>
-<w:hdr xmlns:wpc="http://schemas.microsoft.com/office/word/2010/wordprocessingCanvas" xmlns:cx="http://schemas.microsoft.com/office/drawing/2014/chartex" xmlns:cx1="http://schemas.microsoft.com/office/drawing/2015/9/8/chartex" xmlns:cx2="http://schemas.microsoft.com/office/drawing/2015/10/21/chartex" xmlns:cx3="http://schemas.microsoft.com/office/drawing/2016/5/9/chartex" xmlns:cx4="http://schemas.microsoft.com/office/drawing/2016/5/10/chartex" xmlns:cx5="http://schemas.microsoft.com/office/drawing/2016/5/11/chartex" xmlns:cx6="http://schemas.microsoft.com/office/drawing/2016/5/12/chartex" xmlns:cx7="http://schemas.microsoft.com/office/drawing/2016/5/13/chartex" xmlns:cx8="http://schemas.microsoft.com/office/drawing/2016/5/14/chartex" xmlns:mc="http://schemas.openxmlformats.org/markup-compatibility/2006" xmlns:aink="http://schemas.microsoft.com/office/drawing/2016/ink" xmlns:am3d="http://schemas.microsoft.com/office/drawing/2017/model3d" xmlns:o="urn:schemas-microsoft-com:office:office" xmlns:oel="http://schemas.microsoft.com/office/2019/extlst" xmlns:r="http://schemas.openxmlformats.org/officeDocument/2006/relationships" xmlns:m="http://schemas.openxmlformats.org/officeDocument/2006/math" xmlns:v="urn:schemas-microsoft-com:vml" xmlns:wp14="http://schemas.microsoft.com/office/word/2010/wordprocessingDrawing" xmlns:wp="http://schemas.openxmlformats.org/drawingml/2006/wordprocessingDrawing" xmlns:w10="urn:schemas-microsoft-com:office:word" xmlns:w="http://schemas.openxmlformats.org/wordprocessingml/2006/main" xmlns:w14="http://schemas.microsoft.com/office/word/2010/wordml" xmlns:w15="http://schemas.microsoft.com/office/word/2012/wordml" xmlns:w16cex="http://schemas.microsoft.com/office/word/2018/wordml/cex" xmlns:w16cid="http://schemas.microsoft.com/office/word/2016/wordml/cid" xmlns:w16="http://schemas.microsoft.com/office/word/2018/wordml" xmlns:w16du="http://schemas.microsoft.com/office/word/2023/wordml/word16du" xmlns:w16sdtdh="http://schemas.microsoft.com/office/word/2020/wordml/sdtdatahash" xmlns:w16se="http://schemas.microsoft.com/office/word/2015/wordml/symex" xmlns:wpg="http://schemas.microsoft.com/office/word/2010/wordprocessingGroup" xmlns:wpi="http://schemas.microsoft.com/office/word/2010/wordprocessingInk" xmlns:wne="http://schemas.microsoft.com/office/word/2006/wordml" xmlns:wps="http://schemas.microsoft.com/office/word/2010/wordprocessingShape" mc:Ignorable="w14 w15 w16se w16cid w16 w16cex w16sdtdh w16du wp14">
+<w:hdr xmlns:wpc="http://schemas.microsoft.com/office/word/2010/wordprocessingCanvas" xmlns:cx="http://schemas.microsoft.com/office/drawing/2014/chartex" xmlns:cx1="http://schemas.microsoft.com/office/drawing/2015/9/8/chartex" xmlns:cx2="http://schemas.microsoft.com/office/drawing/2015/10/21/chartex" xmlns:cx3="http://schemas.microsoft.com/office/drawing/2016/5/9/chartex" xmlns:cx4="http://schemas.microsoft.com/office/drawing/2016/5/10/chartex" xmlns:cx5="http://schemas.microsoft.com/office/drawing/2016/5/11/chartex" xmlns:cx6="http://schemas.microsoft.com/office/drawing/2016/5/12/chartex" xmlns:cx7="http://schemas.microsoft.com/office/drawing/2016/5/13/chartex" xmlns:cx8="http://schemas.microsoft.com/office/drawing/2016/5/14/chartex" xmlns:mc="http://schemas.openxmlformats.org/markup-compatibility/2006" xmlns:aink="http://schemas.microsoft.com/office/drawing/2016/ink" xmlns:am3d="http://schemas.microsoft.com/office/drawing/2017/model3d" xmlns:o="urn:schemas-microsoft-com:office:office" xmlns:r="http://schemas.openxmlformats.org/officeDocument/2006/relationships" xmlns:m="http://schemas.openxmlformats.org/officeDocument/2006/math" xmlns:v="urn:schemas-microsoft-com:vml" xmlns:wp14="http://schemas.microsoft.com/office/word/2010/wordprocessingDrawing" xmlns:wp="http://schemas.openxmlformats.org/drawingml/2006/wordprocessingDrawing" xmlns:w10="urn:schemas-microsoft-com:office:word" xmlns:w="http://schemas.openxmlformats.org/wordprocessingml/2006/main" xmlns:w14="http://schemas.microsoft.com/office/word/2010/wordml" xmlns:w15="http://schemas.microsoft.com/office/word/2012/wordml" xmlns:w16cex="http://schemas.microsoft.com/office/word/2018/wordml/cex" xmlns:w16cid="http://schemas.microsoft.com/office/word/2016/wordml/cid" xmlns:w16="http://schemas.microsoft.com/office/word/2018/wordml" xmlns:w16sdtdh="http://schemas.microsoft.com/office/word/2020/wordml/sdtdatahash" xmlns:w16se="http://schemas.microsoft.com/office/word/2015/wordml/symex" xmlns:wpg="http://schemas.microsoft.com/office/word/2010/wordprocessingGroup" xmlns:wpi="http://schemas.microsoft.com/office/word/2010/wordprocessingInk" xmlns:wne="http://schemas.microsoft.com/office/word/2006/wordml" xmlns:wps="http://schemas.microsoft.com/office/word/2010/wordprocessingShape" mc:Ignorable="w14 w15 w16se w16cid w16 w16cex w16sdtdh wp14">
   <w:p>
     <w:pPr>
       <w:pStyle w:val="En-tte"/>
@@ -4012,7 +5716,7 @@
 </file>
 
 <file path=word/numbering.xml><?xml version="1.0" encoding="utf-8"?>
-<w:numbering xmlns:wpc="http://schemas.microsoft.com/office/word/2010/wordprocessingCanvas" xmlns:cx="http://schemas.microsoft.com/office/drawing/2014/chartex" xmlns:cx1="http://schemas.microsoft.com/office/drawing/2015/9/8/chartex" xmlns:cx2="http://schemas.microsoft.com/office/drawing/2015/10/21/chartex" xmlns:cx3="http://schemas.microsoft.com/office/drawing/2016/5/9/chartex" xmlns:cx4="http://schemas.microsoft.com/office/drawing/2016/5/10/chartex" xmlns:cx5="http://schemas.microsoft.com/office/drawing/2016/5/11/chartex" xmlns:cx6="http://schemas.microsoft.com/office/drawing/2016/5/12/chartex" xmlns:cx7="http://schemas.microsoft.com/office/drawing/2016/5/13/chartex" xmlns:cx8="http://schemas.microsoft.com/office/drawing/2016/5/14/chartex" xmlns:mc="http://schemas.openxmlformats.org/markup-compatibility/2006" xmlns:aink="http://schemas.microsoft.com/office/drawing/2016/ink" xmlns:am3d="http://schemas.microsoft.com/office/drawing/2017/model3d" xmlns:o="urn:schemas-microsoft-com:office:office" xmlns:oel="http://schemas.microsoft.com/office/2019/extlst" xmlns:r="http://schemas.openxmlformats.org/officeDocument/2006/relationships" xmlns:m="http://schemas.openxmlformats.org/officeDocument/2006/math" xmlns:v="urn:schemas-microsoft-com:vml" xmlns:wp14="http://schemas.microsoft.com/office/word/2010/wordprocessingDrawing" xmlns:wp="http://schemas.openxmlformats.org/drawingml/2006/wordprocessingDrawing" xmlns:w10="urn:schemas-microsoft-com:office:word" xmlns:w="http://schemas.openxmlformats.org/wordprocessingml/2006/main" xmlns:w14="http://schemas.microsoft.com/office/word/2010/wordml" xmlns:w15="http://schemas.microsoft.com/office/word/2012/wordml" xmlns:w16cex="http://schemas.microsoft.com/office/word/2018/wordml/cex" xmlns:w16cid="http://schemas.microsoft.com/office/word/2016/wordml/cid" xmlns:w16="http://schemas.microsoft.com/office/word/2018/wordml" xmlns:w16du="http://schemas.microsoft.com/office/word/2023/wordml/word16du" xmlns:w16sdtdh="http://schemas.microsoft.com/office/word/2020/wordml/sdtdatahash" xmlns:w16se="http://schemas.microsoft.com/office/word/2015/wordml/symex" xmlns:wpg="http://schemas.microsoft.com/office/word/2010/wordprocessingGroup" xmlns:wpi="http://schemas.microsoft.com/office/word/2010/wordprocessingInk" xmlns:wne="http://schemas.microsoft.com/office/word/2006/wordml" xmlns:wps="http://schemas.microsoft.com/office/word/2010/wordprocessingShape" mc:Ignorable="w14 w15 w16se w16cid w16 w16cex w16sdtdh w16du wp14">
+<w:numbering xmlns:wpc="http://schemas.microsoft.com/office/word/2010/wordprocessingCanvas" xmlns:cx="http://schemas.microsoft.com/office/drawing/2014/chartex" xmlns:cx1="http://schemas.microsoft.com/office/drawing/2015/9/8/chartex" xmlns:cx2="http://schemas.microsoft.com/office/drawing/2015/10/21/chartex" xmlns:cx3="http://schemas.microsoft.com/office/drawing/2016/5/9/chartex" xmlns:cx4="http://schemas.microsoft.com/office/drawing/2016/5/10/chartex" xmlns:cx5="http://schemas.microsoft.com/office/drawing/2016/5/11/chartex" xmlns:cx6="http://schemas.microsoft.com/office/drawing/2016/5/12/chartex" xmlns:cx7="http://schemas.microsoft.com/office/drawing/2016/5/13/chartex" xmlns:cx8="http://schemas.microsoft.com/office/drawing/2016/5/14/chartex" xmlns:mc="http://schemas.openxmlformats.org/markup-compatibility/2006" xmlns:aink="http://schemas.microsoft.com/office/drawing/2016/ink" xmlns:am3d="http://schemas.microsoft.com/office/drawing/2017/model3d" xmlns:o="urn:schemas-microsoft-com:office:office" xmlns:r="http://schemas.openxmlformats.org/officeDocument/2006/relationships" xmlns:m="http://schemas.openxmlformats.org/officeDocument/2006/math" xmlns:v="urn:schemas-microsoft-com:vml" xmlns:wp14="http://schemas.microsoft.com/office/word/2010/wordprocessingDrawing" xmlns:wp="http://schemas.openxmlformats.org/drawingml/2006/wordprocessingDrawing" xmlns:w10="urn:schemas-microsoft-com:office:word" xmlns:w="http://schemas.openxmlformats.org/wordprocessingml/2006/main" xmlns:w14="http://schemas.microsoft.com/office/word/2010/wordml" xmlns:w15="http://schemas.microsoft.com/office/word/2012/wordml" xmlns:w16cex="http://schemas.microsoft.com/office/word/2018/wordml/cex" xmlns:w16cid="http://schemas.microsoft.com/office/word/2016/wordml/cid" xmlns:w16="http://schemas.microsoft.com/office/word/2018/wordml" xmlns:w16sdtdh="http://schemas.microsoft.com/office/word/2020/wordml/sdtdatahash" xmlns:w16se="http://schemas.microsoft.com/office/word/2015/wordml/symex" xmlns:wpg="http://schemas.microsoft.com/office/word/2010/wordprocessingGroup" xmlns:wpi="http://schemas.microsoft.com/office/word/2010/wordprocessingInk" xmlns:wne="http://schemas.microsoft.com/office/word/2006/wordml" xmlns:wps="http://schemas.microsoft.com/office/word/2010/wordprocessingShape" mc:Ignorable="w14 w15 w16se w16cid w16 w16cex w16sdtdh wp14">
   <w:abstractNum w:abstractNumId="0" w15:restartNumberingAfterBreak="0">
     <w:nsid w:val="068B3040"/>
     <w:multiLevelType w:val="hybridMultilevel"/>
@@ -4385,6 +6089,95 @@
     </w:lvl>
   </w:abstractNum>
   <w:abstractNum w:abstractNumId="4" w15:restartNumberingAfterBreak="0">
+    <w:nsid w:val="12382670"/>
+    <w:multiLevelType w:val="hybridMultilevel"/>
+    <w:tmpl w:val="BBF2D196"/>
+    <w:lvl w:ilvl="0" w:tplc="063807F8">
+      <w:start w:val="2"/>
+      <w:numFmt w:val="decimal"/>
+      <w:lvlText w:val="%1."/>
+      <w:lvlJc w:val="left"/>
+      <w:pPr>
+        <w:ind w:left="360" w:hanging="360"/>
+      </w:pPr>
+      <w:rPr>
+        <w:rFonts w:hint="default"/>
+      </w:rPr>
+    </w:lvl>
+    <w:lvl w:ilvl="1" w:tplc="040C0019" w:tentative="1">
+      <w:start w:val="1"/>
+      <w:numFmt w:val="lowerLetter"/>
+      <w:lvlText w:val="%2."/>
+      <w:lvlJc w:val="left"/>
+      <w:pPr>
+        <w:ind w:left="1080" w:hanging="360"/>
+      </w:pPr>
+    </w:lvl>
+    <w:lvl w:ilvl="2" w:tplc="040C001B" w:tentative="1">
+      <w:start w:val="1"/>
+      <w:numFmt w:val="lowerRoman"/>
+      <w:lvlText w:val="%3."/>
+      <w:lvlJc w:val="right"/>
+      <w:pPr>
+        <w:ind w:left="1800" w:hanging="180"/>
+      </w:pPr>
+    </w:lvl>
+    <w:lvl w:ilvl="3" w:tplc="040C000F" w:tentative="1">
+      <w:start w:val="1"/>
+      <w:numFmt w:val="decimal"/>
+      <w:lvlText w:val="%4."/>
+      <w:lvlJc w:val="left"/>
+      <w:pPr>
+        <w:ind w:left="2520" w:hanging="360"/>
+      </w:pPr>
+    </w:lvl>
+    <w:lvl w:ilvl="4" w:tplc="040C0019" w:tentative="1">
+      <w:start w:val="1"/>
+      <w:numFmt w:val="lowerLetter"/>
+      <w:lvlText w:val="%5."/>
+      <w:lvlJc w:val="left"/>
+      <w:pPr>
+        <w:ind w:left="3240" w:hanging="360"/>
+      </w:pPr>
+    </w:lvl>
+    <w:lvl w:ilvl="5" w:tplc="040C001B" w:tentative="1">
+      <w:start w:val="1"/>
+      <w:numFmt w:val="lowerRoman"/>
+      <w:lvlText w:val="%6."/>
+      <w:lvlJc w:val="right"/>
+      <w:pPr>
+        <w:ind w:left="3960" w:hanging="180"/>
+      </w:pPr>
+    </w:lvl>
+    <w:lvl w:ilvl="6" w:tplc="040C000F" w:tentative="1">
+      <w:start w:val="1"/>
+      <w:numFmt w:val="decimal"/>
+      <w:lvlText w:val="%7."/>
+      <w:lvlJc w:val="left"/>
+      <w:pPr>
+        <w:ind w:left="4680" w:hanging="360"/>
+      </w:pPr>
+    </w:lvl>
+    <w:lvl w:ilvl="7" w:tplc="040C0019" w:tentative="1">
+      <w:start w:val="1"/>
+      <w:numFmt w:val="lowerLetter"/>
+      <w:lvlText w:val="%8."/>
+      <w:lvlJc w:val="left"/>
+      <w:pPr>
+        <w:ind w:left="5400" w:hanging="360"/>
+      </w:pPr>
+    </w:lvl>
+    <w:lvl w:ilvl="8" w:tplc="040C001B" w:tentative="1">
+      <w:start w:val="1"/>
+      <w:numFmt w:val="lowerRoman"/>
+      <w:lvlText w:val="%9."/>
+      <w:lvlJc w:val="right"/>
+      <w:pPr>
+        <w:ind w:left="6120" w:hanging="180"/>
+      </w:pPr>
+    </w:lvl>
+  </w:abstractNum>
+  <w:abstractNum w:abstractNumId="5" w15:restartNumberingAfterBreak="0">
     <w:nsid w:val="1E677C3D"/>
     <w:multiLevelType w:val="hybridMultilevel"/>
     <w:tmpl w:val="D390EC78"/>
@@ -4473,7 +6266,7 @@
       </w:pPr>
     </w:lvl>
   </w:abstractNum>
-  <w:abstractNum w:abstractNumId="5" w15:restartNumberingAfterBreak="0">
+  <w:abstractNum w:abstractNumId="6" w15:restartNumberingAfterBreak="0">
     <w:nsid w:val="27E82D5C"/>
     <w:multiLevelType w:val="hybridMultilevel"/>
     <w:tmpl w:val="2DF6C562"/>
@@ -4559,11 +6352,11 @@
       </w:pPr>
     </w:lvl>
   </w:abstractNum>
-  <w:abstractNum w:abstractNumId="6" w15:restartNumberingAfterBreak="0">
-    <w:nsid w:val="34AE260B"/>
+  <w:abstractNum w:abstractNumId="7" w15:restartNumberingAfterBreak="0">
+    <w:nsid w:val="281B4A0A"/>
     <w:multiLevelType w:val="hybridMultilevel"/>
-    <w:tmpl w:val="AC90990C"/>
-    <w:lvl w:ilvl="0" w:tplc="FFFFFFFF">
+    <w:tmpl w:val="42AC36AC"/>
+    <w:lvl w:ilvl="0" w:tplc="040C000F">
       <w:start w:val="1"/>
       <w:numFmt w:val="decimal"/>
       <w:lvlText w:val="%1."/>
@@ -4571,8 +6364,11 @@
       <w:pPr>
         <w:ind w:left="720" w:hanging="360"/>
       </w:pPr>
-    </w:lvl>
-    <w:lvl w:ilvl="1" w:tplc="FFFFFFFF" w:tentative="1">
+      <w:rPr>
+        <w:rFonts w:hint="default"/>
+      </w:rPr>
+    </w:lvl>
+    <w:lvl w:ilvl="1" w:tplc="040C0019" w:tentative="1">
       <w:start w:val="1"/>
       <w:numFmt w:val="lowerLetter"/>
       <w:lvlText w:val="%2."/>
@@ -4581,7 +6377,7 @@
         <w:ind w:left="1440" w:hanging="360"/>
       </w:pPr>
     </w:lvl>
-    <w:lvl w:ilvl="2" w:tplc="FFFFFFFF" w:tentative="1">
+    <w:lvl w:ilvl="2" w:tplc="040C001B" w:tentative="1">
       <w:start w:val="1"/>
       <w:numFmt w:val="lowerRoman"/>
       <w:lvlText w:val="%3."/>
@@ -4590,7 +6386,7 @@
         <w:ind w:left="2160" w:hanging="180"/>
       </w:pPr>
     </w:lvl>
-    <w:lvl w:ilvl="3" w:tplc="FFFFFFFF" w:tentative="1">
+    <w:lvl w:ilvl="3" w:tplc="040C000F" w:tentative="1">
       <w:start w:val="1"/>
       <w:numFmt w:val="decimal"/>
       <w:lvlText w:val="%4."/>
@@ -4599,7 +6395,7 @@
         <w:ind w:left="2880" w:hanging="360"/>
       </w:pPr>
     </w:lvl>
-    <w:lvl w:ilvl="4" w:tplc="FFFFFFFF" w:tentative="1">
+    <w:lvl w:ilvl="4" w:tplc="040C0019" w:tentative="1">
       <w:start w:val="1"/>
       <w:numFmt w:val="lowerLetter"/>
       <w:lvlText w:val="%5."/>
@@ -4608,7 +6404,7 @@
         <w:ind w:left="3600" w:hanging="360"/>
       </w:pPr>
     </w:lvl>
-    <w:lvl w:ilvl="5" w:tplc="FFFFFFFF" w:tentative="1">
+    <w:lvl w:ilvl="5" w:tplc="040C001B" w:tentative="1">
       <w:start w:val="1"/>
       <w:numFmt w:val="lowerRoman"/>
       <w:lvlText w:val="%6."/>
@@ -4617,7 +6413,7 @@
         <w:ind w:left="4320" w:hanging="180"/>
       </w:pPr>
     </w:lvl>
-    <w:lvl w:ilvl="6" w:tplc="FFFFFFFF" w:tentative="1">
+    <w:lvl w:ilvl="6" w:tplc="040C000F" w:tentative="1">
       <w:start w:val="1"/>
       <w:numFmt w:val="decimal"/>
       <w:lvlText w:val="%7."/>
@@ -4626,7 +6422,7 @@
         <w:ind w:left="5040" w:hanging="360"/>
       </w:pPr>
     </w:lvl>
-    <w:lvl w:ilvl="7" w:tplc="FFFFFFFF" w:tentative="1">
+    <w:lvl w:ilvl="7" w:tplc="040C0019" w:tentative="1">
       <w:start w:val="1"/>
       <w:numFmt w:val="lowerLetter"/>
       <w:lvlText w:val="%8."/>
@@ -4635,7 +6431,7 @@
         <w:ind w:left="5760" w:hanging="360"/>
       </w:pPr>
     </w:lvl>
-    <w:lvl w:ilvl="8" w:tplc="FFFFFFFF" w:tentative="1">
+    <w:lvl w:ilvl="8" w:tplc="040C001B" w:tentative="1">
       <w:start w:val="1"/>
       <w:numFmt w:val="lowerRoman"/>
       <w:lvlText w:val="%9."/>
@@ -4645,7 +6441,441 @@
       </w:pPr>
     </w:lvl>
   </w:abstractNum>
-  <w:abstractNum w:abstractNumId="7" w15:restartNumberingAfterBreak="0">
+  <w:abstractNum w:abstractNumId="8" w15:restartNumberingAfterBreak="0">
+    <w:nsid w:val="2CDA5E60"/>
+    <w:multiLevelType w:val="multilevel"/>
+    <w:tmpl w:val="C3B47488"/>
+    <w:lvl w:ilvl="0">
+      <w:start w:val="1"/>
+      <w:numFmt w:val="bullet"/>
+      <w:lvlText w:val=""/>
+      <w:lvlJc w:val="left"/>
+      <w:pPr>
+        <w:tabs>
+          <w:tab w:val="num" w:pos="720"/>
+        </w:tabs>
+        <w:ind w:left="720" w:hanging="360"/>
+      </w:pPr>
+      <w:rPr>
+        <w:rFonts w:ascii="Symbol" w:hAnsi="Symbol" w:hint="default"/>
+        <w:sz w:val="20"/>
+      </w:rPr>
+    </w:lvl>
+    <w:lvl w:ilvl="1" w:tentative="1">
+      <w:start w:val="1"/>
+      <w:numFmt w:val="bullet"/>
+      <w:lvlText w:val="o"/>
+      <w:lvlJc w:val="left"/>
+      <w:pPr>
+        <w:tabs>
+          <w:tab w:val="num" w:pos="1440"/>
+        </w:tabs>
+        <w:ind w:left="1440" w:hanging="360"/>
+      </w:pPr>
+      <w:rPr>
+        <w:rFonts w:ascii="Courier New" w:hAnsi="Courier New" w:hint="default"/>
+        <w:sz w:val="20"/>
+      </w:rPr>
+    </w:lvl>
+    <w:lvl w:ilvl="2" w:tentative="1">
+      <w:start w:val="1"/>
+      <w:numFmt w:val="bullet"/>
+      <w:lvlText w:val=""/>
+      <w:lvlJc w:val="left"/>
+      <w:pPr>
+        <w:tabs>
+          <w:tab w:val="num" w:pos="2160"/>
+        </w:tabs>
+        <w:ind w:left="2160" w:hanging="360"/>
+      </w:pPr>
+      <w:rPr>
+        <w:rFonts w:ascii="Wingdings" w:hAnsi="Wingdings" w:hint="default"/>
+        <w:sz w:val="20"/>
+      </w:rPr>
+    </w:lvl>
+    <w:lvl w:ilvl="3" w:tentative="1">
+      <w:start w:val="1"/>
+      <w:numFmt w:val="bullet"/>
+      <w:lvlText w:val=""/>
+      <w:lvlJc w:val="left"/>
+      <w:pPr>
+        <w:tabs>
+          <w:tab w:val="num" w:pos="2880"/>
+        </w:tabs>
+        <w:ind w:left="2880" w:hanging="360"/>
+      </w:pPr>
+      <w:rPr>
+        <w:rFonts w:ascii="Wingdings" w:hAnsi="Wingdings" w:hint="default"/>
+        <w:sz w:val="20"/>
+      </w:rPr>
+    </w:lvl>
+    <w:lvl w:ilvl="4" w:tentative="1">
+      <w:start w:val="1"/>
+      <w:numFmt w:val="bullet"/>
+      <w:lvlText w:val=""/>
+      <w:lvlJc w:val="left"/>
+      <w:pPr>
+        <w:tabs>
+          <w:tab w:val="num" w:pos="3600"/>
+        </w:tabs>
+        <w:ind w:left="3600" w:hanging="360"/>
+      </w:pPr>
+      <w:rPr>
+        <w:rFonts w:ascii="Wingdings" w:hAnsi="Wingdings" w:hint="default"/>
+        <w:sz w:val="20"/>
+      </w:rPr>
+    </w:lvl>
+    <w:lvl w:ilvl="5" w:tentative="1">
+      <w:start w:val="1"/>
+      <w:numFmt w:val="bullet"/>
+      <w:lvlText w:val=""/>
+      <w:lvlJc w:val="left"/>
+      <w:pPr>
+        <w:tabs>
+          <w:tab w:val="num" w:pos="4320"/>
+        </w:tabs>
+        <w:ind w:left="4320" w:hanging="360"/>
+      </w:pPr>
+      <w:rPr>
+        <w:rFonts w:ascii="Wingdings" w:hAnsi="Wingdings" w:hint="default"/>
+        <w:sz w:val="20"/>
+      </w:rPr>
+    </w:lvl>
+    <w:lvl w:ilvl="6" w:tentative="1">
+      <w:start w:val="1"/>
+      <w:numFmt w:val="bullet"/>
+      <w:lvlText w:val=""/>
+      <w:lvlJc w:val="left"/>
+      <w:pPr>
+        <w:tabs>
+          <w:tab w:val="num" w:pos="5040"/>
+        </w:tabs>
+        <w:ind w:left="5040" w:hanging="360"/>
+      </w:pPr>
+      <w:rPr>
+        <w:rFonts w:ascii="Wingdings" w:hAnsi="Wingdings" w:hint="default"/>
+        <w:sz w:val="20"/>
+      </w:rPr>
+    </w:lvl>
+    <w:lvl w:ilvl="7" w:tentative="1">
+      <w:start w:val="1"/>
+      <w:numFmt w:val="bullet"/>
+      <w:lvlText w:val=""/>
+      <w:lvlJc w:val="left"/>
+      <w:pPr>
+        <w:tabs>
+          <w:tab w:val="num" w:pos="5760"/>
+        </w:tabs>
+        <w:ind w:left="5760" w:hanging="360"/>
+      </w:pPr>
+      <w:rPr>
+        <w:rFonts w:ascii="Wingdings" w:hAnsi="Wingdings" w:hint="default"/>
+        <w:sz w:val="20"/>
+      </w:rPr>
+    </w:lvl>
+    <w:lvl w:ilvl="8" w:tentative="1">
+      <w:start w:val="1"/>
+      <w:numFmt w:val="bullet"/>
+      <w:lvlText w:val=""/>
+      <w:lvlJc w:val="left"/>
+      <w:pPr>
+        <w:tabs>
+          <w:tab w:val="num" w:pos="6480"/>
+        </w:tabs>
+        <w:ind w:left="6480" w:hanging="360"/>
+      </w:pPr>
+      <w:rPr>
+        <w:rFonts w:ascii="Wingdings" w:hAnsi="Wingdings" w:hint="default"/>
+        <w:sz w:val="20"/>
+      </w:rPr>
+    </w:lvl>
+  </w:abstractNum>
+  <w:abstractNum w:abstractNumId="9" w15:restartNumberingAfterBreak="0">
+    <w:nsid w:val="30475B4E"/>
+    <w:multiLevelType w:val="multilevel"/>
+    <w:tmpl w:val="01403314"/>
+    <w:lvl w:ilvl="0">
+      <w:start w:val="1"/>
+      <w:numFmt w:val="decimal"/>
+      <w:lvlText w:val="%1."/>
+      <w:lvlJc w:val="left"/>
+      <w:pPr>
+        <w:tabs>
+          <w:tab w:val="num" w:pos="720"/>
+        </w:tabs>
+        <w:ind w:left="720" w:hanging="360"/>
+      </w:pPr>
+    </w:lvl>
+    <w:lvl w:ilvl="1" w:tentative="1">
+      <w:start w:val="1"/>
+      <w:numFmt w:val="decimal"/>
+      <w:lvlText w:val="%2."/>
+      <w:lvlJc w:val="left"/>
+      <w:pPr>
+        <w:tabs>
+          <w:tab w:val="num" w:pos="1440"/>
+        </w:tabs>
+        <w:ind w:left="1440" w:hanging="360"/>
+      </w:pPr>
+    </w:lvl>
+    <w:lvl w:ilvl="2" w:tentative="1">
+      <w:start w:val="1"/>
+      <w:numFmt w:val="decimal"/>
+      <w:lvlText w:val="%3."/>
+      <w:lvlJc w:val="left"/>
+      <w:pPr>
+        <w:tabs>
+          <w:tab w:val="num" w:pos="2160"/>
+        </w:tabs>
+        <w:ind w:left="2160" w:hanging="360"/>
+      </w:pPr>
+    </w:lvl>
+    <w:lvl w:ilvl="3" w:tentative="1">
+      <w:start w:val="1"/>
+      <w:numFmt w:val="decimal"/>
+      <w:lvlText w:val="%4."/>
+      <w:lvlJc w:val="left"/>
+      <w:pPr>
+        <w:tabs>
+          <w:tab w:val="num" w:pos="2880"/>
+        </w:tabs>
+        <w:ind w:left="2880" w:hanging="360"/>
+      </w:pPr>
+    </w:lvl>
+    <w:lvl w:ilvl="4" w:tentative="1">
+      <w:start w:val="1"/>
+      <w:numFmt w:val="decimal"/>
+      <w:lvlText w:val="%5."/>
+      <w:lvlJc w:val="left"/>
+      <w:pPr>
+        <w:tabs>
+          <w:tab w:val="num" w:pos="3600"/>
+        </w:tabs>
+        <w:ind w:left="3600" w:hanging="360"/>
+      </w:pPr>
+    </w:lvl>
+    <w:lvl w:ilvl="5" w:tentative="1">
+      <w:start w:val="1"/>
+      <w:numFmt w:val="decimal"/>
+      <w:lvlText w:val="%6."/>
+      <w:lvlJc w:val="left"/>
+      <w:pPr>
+        <w:tabs>
+          <w:tab w:val="num" w:pos="4320"/>
+        </w:tabs>
+        <w:ind w:left="4320" w:hanging="360"/>
+      </w:pPr>
+    </w:lvl>
+    <w:lvl w:ilvl="6" w:tentative="1">
+      <w:start w:val="1"/>
+      <w:numFmt w:val="decimal"/>
+      <w:lvlText w:val="%7."/>
+      <w:lvlJc w:val="left"/>
+      <w:pPr>
+        <w:tabs>
+          <w:tab w:val="num" w:pos="5040"/>
+        </w:tabs>
+        <w:ind w:left="5040" w:hanging="360"/>
+      </w:pPr>
+    </w:lvl>
+    <w:lvl w:ilvl="7" w:tentative="1">
+      <w:start w:val="1"/>
+      <w:numFmt w:val="decimal"/>
+      <w:lvlText w:val="%8."/>
+      <w:lvlJc w:val="left"/>
+      <w:pPr>
+        <w:tabs>
+          <w:tab w:val="num" w:pos="5760"/>
+        </w:tabs>
+        <w:ind w:left="5760" w:hanging="360"/>
+      </w:pPr>
+    </w:lvl>
+    <w:lvl w:ilvl="8" w:tentative="1">
+      <w:start w:val="1"/>
+      <w:numFmt w:val="decimal"/>
+      <w:lvlText w:val="%9."/>
+      <w:lvlJc w:val="left"/>
+      <w:pPr>
+        <w:tabs>
+          <w:tab w:val="num" w:pos="6480"/>
+        </w:tabs>
+        <w:ind w:left="6480" w:hanging="360"/>
+      </w:pPr>
+    </w:lvl>
+  </w:abstractNum>
+  <w:abstractNum w:abstractNumId="10" w15:restartNumberingAfterBreak="0">
+    <w:nsid w:val="34AE260B"/>
+    <w:multiLevelType w:val="hybridMultilevel"/>
+    <w:tmpl w:val="D0B41594"/>
+    <w:lvl w:ilvl="0" w:tplc="FFFFFFFF">
+      <w:start w:val="1"/>
+      <w:numFmt w:val="decimal"/>
+      <w:lvlText w:val="%1."/>
+      <w:lvlJc w:val="left"/>
+      <w:pPr>
+        <w:ind w:left="927" w:hanging="360"/>
+      </w:pPr>
+    </w:lvl>
+    <w:lvl w:ilvl="1" w:tplc="FFFFFFFF" w:tentative="1">
+      <w:start w:val="1"/>
+      <w:numFmt w:val="lowerLetter"/>
+      <w:lvlText w:val="%2."/>
+      <w:lvlJc w:val="left"/>
+      <w:pPr>
+        <w:ind w:left="1440" w:hanging="360"/>
+      </w:pPr>
+    </w:lvl>
+    <w:lvl w:ilvl="2" w:tplc="FFFFFFFF" w:tentative="1">
+      <w:start w:val="1"/>
+      <w:numFmt w:val="lowerRoman"/>
+      <w:lvlText w:val="%3."/>
+      <w:lvlJc w:val="right"/>
+      <w:pPr>
+        <w:ind w:left="2160" w:hanging="180"/>
+      </w:pPr>
+    </w:lvl>
+    <w:lvl w:ilvl="3" w:tplc="FFFFFFFF" w:tentative="1">
+      <w:start w:val="1"/>
+      <w:numFmt w:val="decimal"/>
+      <w:lvlText w:val="%4."/>
+      <w:lvlJc w:val="left"/>
+      <w:pPr>
+        <w:ind w:left="2880" w:hanging="360"/>
+      </w:pPr>
+    </w:lvl>
+    <w:lvl w:ilvl="4" w:tplc="FFFFFFFF" w:tentative="1">
+      <w:start w:val="1"/>
+      <w:numFmt w:val="lowerLetter"/>
+      <w:lvlText w:val="%5."/>
+      <w:lvlJc w:val="left"/>
+      <w:pPr>
+        <w:ind w:left="3600" w:hanging="360"/>
+      </w:pPr>
+    </w:lvl>
+    <w:lvl w:ilvl="5" w:tplc="FFFFFFFF" w:tentative="1">
+      <w:start w:val="1"/>
+      <w:numFmt w:val="lowerRoman"/>
+      <w:lvlText w:val="%6."/>
+      <w:lvlJc w:val="right"/>
+      <w:pPr>
+        <w:ind w:left="4320" w:hanging="180"/>
+      </w:pPr>
+    </w:lvl>
+    <w:lvl w:ilvl="6" w:tplc="FFFFFFFF" w:tentative="1">
+      <w:start w:val="1"/>
+      <w:numFmt w:val="decimal"/>
+      <w:lvlText w:val="%7."/>
+      <w:lvlJc w:val="left"/>
+      <w:pPr>
+        <w:ind w:left="5040" w:hanging="360"/>
+      </w:pPr>
+    </w:lvl>
+    <w:lvl w:ilvl="7" w:tplc="FFFFFFFF" w:tentative="1">
+      <w:start w:val="1"/>
+      <w:numFmt w:val="lowerLetter"/>
+      <w:lvlText w:val="%8."/>
+      <w:lvlJc w:val="left"/>
+      <w:pPr>
+        <w:ind w:left="5760" w:hanging="360"/>
+      </w:pPr>
+    </w:lvl>
+    <w:lvl w:ilvl="8" w:tplc="FFFFFFFF" w:tentative="1">
+      <w:start w:val="1"/>
+      <w:numFmt w:val="lowerRoman"/>
+      <w:lvlText w:val="%9."/>
+      <w:lvlJc w:val="right"/>
+      <w:pPr>
+        <w:ind w:left="6480" w:hanging="180"/>
+      </w:pPr>
+    </w:lvl>
+  </w:abstractNum>
+  <w:abstractNum w:abstractNumId="11" w15:restartNumberingAfterBreak="0">
+    <w:nsid w:val="35C74A4A"/>
+    <w:multiLevelType w:val="hybridMultilevel"/>
+    <w:tmpl w:val="D0B41594"/>
+    <w:lvl w:ilvl="0" w:tplc="FFFFFFFF">
+      <w:start w:val="1"/>
+      <w:numFmt w:val="decimal"/>
+      <w:lvlText w:val="%1."/>
+      <w:lvlJc w:val="left"/>
+      <w:pPr>
+        <w:ind w:left="720" w:hanging="360"/>
+      </w:pPr>
+    </w:lvl>
+    <w:lvl w:ilvl="1" w:tplc="FFFFFFFF" w:tentative="1">
+      <w:start w:val="1"/>
+      <w:numFmt w:val="lowerLetter"/>
+      <w:lvlText w:val="%2."/>
+      <w:lvlJc w:val="left"/>
+      <w:pPr>
+        <w:ind w:left="1440" w:hanging="360"/>
+      </w:pPr>
+    </w:lvl>
+    <w:lvl w:ilvl="2" w:tplc="FFFFFFFF" w:tentative="1">
+      <w:start w:val="1"/>
+      <w:numFmt w:val="lowerRoman"/>
+      <w:lvlText w:val="%3."/>
+      <w:lvlJc w:val="right"/>
+      <w:pPr>
+        <w:ind w:left="2160" w:hanging="180"/>
+      </w:pPr>
+    </w:lvl>
+    <w:lvl w:ilvl="3" w:tplc="FFFFFFFF" w:tentative="1">
+      <w:start w:val="1"/>
+      <w:numFmt w:val="decimal"/>
+      <w:lvlText w:val="%4."/>
+      <w:lvlJc w:val="left"/>
+      <w:pPr>
+        <w:ind w:left="2880" w:hanging="360"/>
+      </w:pPr>
+    </w:lvl>
+    <w:lvl w:ilvl="4" w:tplc="FFFFFFFF" w:tentative="1">
+      <w:start w:val="1"/>
+      <w:numFmt w:val="lowerLetter"/>
+      <w:lvlText w:val="%5."/>
+      <w:lvlJc w:val="left"/>
+      <w:pPr>
+        <w:ind w:left="3600" w:hanging="360"/>
+      </w:pPr>
+    </w:lvl>
+    <w:lvl w:ilvl="5" w:tplc="FFFFFFFF" w:tentative="1">
+      <w:start w:val="1"/>
+      <w:numFmt w:val="lowerRoman"/>
+      <w:lvlText w:val="%6."/>
+      <w:lvlJc w:val="right"/>
+      <w:pPr>
+        <w:ind w:left="4320" w:hanging="180"/>
+      </w:pPr>
+    </w:lvl>
+    <w:lvl w:ilvl="6" w:tplc="FFFFFFFF" w:tentative="1">
+      <w:start w:val="1"/>
+      <w:numFmt w:val="decimal"/>
+      <w:lvlText w:val="%7."/>
+      <w:lvlJc w:val="left"/>
+      <w:pPr>
+        <w:ind w:left="5040" w:hanging="360"/>
+      </w:pPr>
+    </w:lvl>
+    <w:lvl w:ilvl="7" w:tplc="FFFFFFFF" w:tentative="1">
+      <w:start w:val="1"/>
+      <w:numFmt w:val="lowerLetter"/>
+      <w:lvlText w:val="%8."/>
+      <w:lvlJc w:val="left"/>
+      <w:pPr>
+        <w:ind w:left="5760" w:hanging="360"/>
+      </w:pPr>
+    </w:lvl>
+    <w:lvl w:ilvl="8" w:tplc="FFFFFFFF" w:tentative="1">
+      <w:start w:val="1"/>
+      <w:numFmt w:val="lowerRoman"/>
+      <w:lvlText w:val="%9."/>
+      <w:lvlJc w:val="right"/>
+      <w:pPr>
+        <w:ind w:left="6480" w:hanging="180"/>
+      </w:pPr>
+    </w:lvl>
+  </w:abstractNum>
+  <w:abstractNum w:abstractNumId="12" w15:restartNumberingAfterBreak="0">
     <w:nsid w:val="3DB450E0"/>
     <w:multiLevelType w:val="hybridMultilevel"/>
     <w:tmpl w:val="DF5C918A"/>
@@ -4731,7 +6961,96 @@
       </w:pPr>
     </w:lvl>
   </w:abstractNum>
-  <w:abstractNum w:abstractNumId="8" w15:restartNumberingAfterBreak="0">
+  <w:abstractNum w:abstractNumId="13" w15:restartNumberingAfterBreak="0">
+    <w:nsid w:val="3E191086"/>
+    <w:multiLevelType w:val="hybridMultilevel"/>
+    <w:tmpl w:val="DFBE40E6"/>
+    <w:lvl w:ilvl="0" w:tplc="040C000F">
+      <w:start w:val="1"/>
+      <w:numFmt w:val="decimal"/>
+      <w:lvlText w:val="%1."/>
+      <w:lvlJc w:val="left"/>
+      <w:pPr>
+        <w:ind w:left="720" w:hanging="360"/>
+      </w:pPr>
+      <w:rPr>
+        <w:rFonts w:hint="default"/>
+      </w:rPr>
+    </w:lvl>
+    <w:lvl w:ilvl="1" w:tplc="040C0019" w:tentative="1">
+      <w:start w:val="1"/>
+      <w:numFmt w:val="lowerLetter"/>
+      <w:lvlText w:val="%2."/>
+      <w:lvlJc w:val="left"/>
+      <w:pPr>
+        <w:ind w:left="1440" w:hanging="360"/>
+      </w:pPr>
+    </w:lvl>
+    <w:lvl w:ilvl="2" w:tplc="040C001B" w:tentative="1">
+      <w:start w:val="1"/>
+      <w:numFmt w:val="lowerRoman"/>
+      <w:lvlText w:val="%3."/>
+      <w:lvlJc w:val="right"/>
+      <w:pPr>
+        <w:ind w:left="2160" w:hanging="180"/>
+      </w:pPr>
+    </w:lvl>
+    <w:lvl w:ilvl="3" w:tplc="040C000F" w:tentative="1">
+      <w:start w:val="1"/>
+      <w:numFmt w:val="decimal"/>
+      <w:lvlText w:val="%4."/>
+      <w:lvlJc w:val="left"/>
+      <w:pPr>
+        <w:ind w:left="2880" w:hanging="360"/>
+      </w:pPr>
+    </w:lvl>
+    <w:lvl w:ilvl="4" w:tplc="040C0019" w:tentative="1">
+      <w:start w:val="1"/>
+      <w:numFmt w:val="lowerLetter"/>
+      <w:lvlText w:val="%5."/>
+      <w:lvlJc w:val="left"/>
+      <w:pPr>
+        <w:ind w:left="3600" w:hanging="360"/>
+      </w:pPr>
+    </w:lvl>
+    <w:lvl w:ilvl="5" w:tplc="040C001B" w:tentative="1">
+      <w:start w:val="1"/>
+      <w:numFmt w:val="lowerRoman"/>
+      <w:lvlText w:val="%6."/>
+      <w:lvlJc w:val="right"/>
+      <w:pPr>
+        <w:ind w:left="4320" w:hanging="180"/>
+      </w:pPr>
+    </w:lvl>
+    <w:lvl w:ilvl="6" w:tplc="040C000F" w:tentative="1">
+      <w:start w:val="1"/>
+      <w:numFmt w:val="decimal"/>
+      <w:lvlText w:val="%7."/>
+      <w:lvlJc w:val="left"/>
+      <w:pPr>
+        <w:ind w:left="5040" w:hanging="360"/>
+      </w:pPr>
+    </w:lvl>
+    <w:lvl w:ilvl="7" w:tplc="040C0019" w:tentative="1">
+      <w:start w:val="1"/>
+      <w:numFmt w:val="lowerLetter"/>
+      <w:lvlText w:val="%8."/>
+      <w:lvlJc w:val="left"/>
+      <w:pPr>
+        <w:ind w:left="5760" w:hanging="360"/>
+      </w:pPr>
+    </w:lvl>
+    <w:lvl w:ilvl="8" w:tplc="040C001B" w:tentative="1">
+      <w:start w:val="1"/>
+      <w:numFmt w:val="lowerRoman"/>
+      <w:lvlText w:val="%9."/>
+      <w:lvlJc w:val="right"/>
+      <w:pPr>
+        <w:ind w:left="6480" w:hanging="180"/>
+      </w:pPr>
+    </w:lvl>
+  </w:abstractNum>
+  <w:abstractNum w:abstractNumId="14" w15:restartNumberingAfterBreak="0">
     <w:nsid w:val="4B0D7444"/>
     <w:multiLevelType w:val="multilevel"/>
     <w:tmpl w:val="3EE895CC"/>
@@ -4844,7 +7163,93 @@
       </w:pPr>
     </w:lvl>
   </w:abstractNum>
-  <w:abstractNum w:abstractNumId="9" w15:restartNumberingAfterBreak="0">
+  <w:abstractNum w:abstractNumId="15" w15:restartNumberingAfterBreak="0">
+    <w:nsid w:val="4D283743"/>
+    <w:multiLevelType w:val="hybridMultilevel"/>
+    <w:tmpl w:val="F8AEE86E"/>
+    <w:lvl w:ilvl="0" w:tplc="040C000F">
+      <w:start w:val="1"/>
+      <w:numFmt w:val="decimal"/>
+      <w:lvlText w:val="%1."/>
+      <w:lvlJc w:val="left"/>
+      <w:pPr>
+        <w:ind w:left="720" w:hanging="360"/>
+      </w:pPr>
+    </w:lvl>
+    <w:lvl w:ilvl="1" w:tplc="040C0019" w:tentative="1">
+      <w:start w:val="1"/>
+      <w:numFmt w:val="lowerLetter"/>
+      <w:lvlText w:val="%2."/>
+      <w:lvlJc w:val="left"/>
+      <w:pPr>
+        <w:ind w:left="1440" w:hanging="360"/>
+      </w:pPr>
+    </w:lvl>
+    <w:lvl w:ilvl="2" w:tplc="040C001B" w:tentative="1">
+      <w:start w:val="1"/>
+      <w:numFmt w:val="lowerRoman"/>
+      <w:lvlText w:val="%3."/>
+      <w:lvlJc w:val="right"/>
+      <w:pPr>
+        <w:ind w:left="2160" w:hanging="180"/>
+      </w:pPr>
+    </w:lvl>
+    <w:lvl w:ilvl="3" w:tplc="040C000F" w:tentative="1">
+      <w:start w:val="1"/>
+      <w:numFmt w:val="decimal"/>
+      <w:lvlText w:val="%4."/>
+      <w:lvlJc w:val="left"/>
+      <w:pPr>
+        <w:ind w:left="2880" w:hanging="360"/>
+      </w:pPr>
+    </w:lvl>
+    <w:lvl w:ilvl="4" w:tplc="040C0019" w:tentative="1">
+      <w:start w:val="1"/>
+      <w:numFmt w:val="lowerLetter"/>
+      <w:lvlText w:val="%5."/>
+      <w:lvlJc w:val="left"/>
+      <w:pPr>
+        <w:ind w:left="3600" w:hanging="360"/>
+      </w:pPr>
+    </w:lvl>
+    <w:lvl w:ilvl="5" w:tplc="040C001B" w:tentative="1">
+      <w:start w:val="1"/>
+      <w:numFmt w:val="lowerRoman"/>
+      <w:lvlText w:val="%6."/>
+      <w:lvlJc w:val="right"/>
+      <w:pPr>
+        <w:ind w:left="4320" w:hanging="180"/>
+      </w:pPr>
+    </w:lvl>
+    <w:lvl w:ilvl="6" w:tplc="040C000F" w:tentative="1">
+      <w:start w:val="1"/>
+      <w:numFmt w:val="decimal"/>
+      <w:lvlText w:val="%7."/>
+      <w:lvlJc w:val="left"/>
+      <w:pPr>
+        <w:ind w:left="5040" w:hanging="360"/>
+      </w:pPr>
+    </w:lvl>
+    <w:lvl w:ilvl="7" w:tplc="040C0019" w:tentative="1">
+      <w:start w:val="1"/>
+      <w:numFmt w:val="lowerLetter"/>
+      <w:lvlText w:val="%8."/>
+      <w:lvlJc w:val="left"/>
+      <w:pPr>
+        <w:ind w:left="5760" w:hanging="360"/>
+      </w:pPr>
+    </w:lvl>
+    <w:lvl w:ilvl="8" w:tplc="040C001B" w:tentative="1">
+      <w:start w:val="1"/>
+      <w:numFmt w:val="lowerRoman"/>
+      <w:lvlText w:val="%9."/>
+      <w:lvlJc w:val="right"/>
+      <w:pPr>
+        <w:ind w:left="6480" w:hanging="180"/>
+      </w:pPr>
+    </w:lvl>
+  </w:abstractNum>
+  <w:abstractNum w:abstractNumId="16" w15:restartNumberingAfterBreak="0">
     <w:nsid w:val="4EA72D5D"/>
     <w:multiLevelType w:val="multilevel"/>
     <w:tmpl w:val="1C44B87A"/>
@@ -4993,7 +7398,7 @@
       </w:rPr>
     </w:lvl>
   </w:abstractNum>
-  <w:abstractNum w:abstractNumId="10" w15:restartNumberingAfterBreak="0">
+  <w:abstractNum w:abstractNumId="17" w15:restartNumberingAfterBreak="0">
     <w:nsid w:val="52B23A8B"/>
     <w:multiLevelType w:val="multilevel"/>
     <w:tmpl w:val="27E4C9D6"/>
@@ -5142,7 +7547,93 @@
       </w:rPr>
     </w:lvl>
   </w:abstractNum>
-  <w:abstractNum w:abstractNumId="11" w15:restartNumberingAfterBreak="0">
+  <w:abstractNum w:abstractNumId="18" w15:restartNumberingAfterBreak="0">
+    <w:nsid w:val="55240E72"/>
+    <w:multiLevelType w:val="hybridMultilevel"/>
+    <w:tmpl w:val="FF1A3642"/>
+    <w:lvl w:ilvl="0" w:tplc="040C000F">
+      <w:start w:val="1"/>
+      <w:numFmt w:val="decimal"/>
+      <w:lvlText w:val="%1."/>
+      <w:lvlJc w:val="left"/>
+      <w:pPr>
+        <w:ind w:left="720" w:hanging="360"/>
+      </w:pPr>
+    </w:lvl>
+    <w:lvl w:ilvl="1" w:tplc="040C0019" w:tentative="1">
+      <w:start w:val="1"/>
+      <w:numFmt w:val="lowerLetter"/>
+      <w:lvlText w:val="%2."/>
+      <w:lvlJc w:val="left"/>
+      <w:pPr>
+        <w:ind w:left="1440" w:hanging="360"/>
+      </w:pPr>
+    </w:lvl>
+    <w:lvl w:ilvl="2" w:tplc="040C001B" w:tentative="1">
+      <w:start w:val="1"/>
+      <w:numFmt w:val="lowerRoman"/>
+      <w:lvlText w:val="%3."/>
+      <w:lvlJc w:val="right"/>
+      <w:pPr>
+        <w:ind w:left="2160" w:hanging="180"/>
+      </w:pPr>
+    </w:lvl>
+    <w:lvl w:ilvl="3" w:tplc="040C000F" w:tentative="1">
+      <w:start w:val="1"/>
+      <w:numFmt w:val="decimal"/>
+      <w:lvlText w:val="%4."/>
+      <w:lvlJc w:val="left"/>
+      <w:pPr>
+        <w:ind w:left="2880" w:hanging="360"/>
+      </w:pPr>
+    </w:lvl>
+    <w:lvl w:ilvl="4" w:tplc="040C0019" w:tentative="1">
+      <w:start w:val="1"/>
+      <w:numFmt w:val="lowerLetter"/>
+      <w:lvlText w:val="%5."/>
+      <w:lvlJc w:val="left"/>
+      <w:pPr>
+        <w:ind w:left="3600" w:hanging="360"/>
+      </w:pPr>
+    </w:lvl>
+    <w:lvl w:ilvl="5" w:tplc="040C001B" w:tentative="1">
+      <w:start w:val="1"/>
+      <w:numFmt w:val="lowerRoman"/>
+      <w:lvlText w:val="%6."/>
+      <w:lvlJc w:val="right"/>
+      <w:pPr>
+        <w:ind w:left="4320" w:hanging="180"/>
+      </w:pPr>
+    </w:lvl>
+    <w:lvl w:ilvl="6" w:tplc="040C000F" w:tentative="1">
+      <w:start w:val="1"/>
+      <w:numFmt w:val="decimal"/>
+      <w:lvlText w:val="%7."/>
+      <w:lvlJc w:val="left"/>
+      <w:pPr>
+        <w:ind w:left="5040" w:hanging="360"/>
+      </w:pPr>
+    </w:lvl>
+    <w:lvl w:ilvl="7" w:tplc="040C0019" w:tentative="1">
+      <w:start w:val="1"/>
+      <w:numFmt w:val="lowerLetter"/>
+      <w:lvlText w:val="%8."/>
+      <w:lvlJc w:val="left"/>
+      <w:pPr>
+        <w:ind w:left="5760" w:hanging="360"/>
+      </w:pPr>
+    </w:lvl>
+    <w:lvl w:ilvl="8" w:tplc="040C001B" w:tentative="1">
+      <w:start w:val="1"/>
+      <w:numFmt w:val="lowerRoman"/>
+      <w:lvlText w:val="%9."/>
+      <w:lvlJc w:val="right"/>
+      <w:pPr>
+        <w:ind w:left="6480" w:hanging="180"/>
+      </w:pPr>
+    </w:lvl>
+  </w:abstractNum>
+  <w:abstractNum w:abstractNumId="19" w15:restartNumberingAfterBreak="0">
     <w:nsid w:val="61484265"/>
     <w:multiLevelType w:val="hybridMultilevel"/>
     <w:tmpl w:val="6100C6C0"/>
@@ -5231,7 +7722,7 @@
       </w:pPr>
     </w:lvl>
   </w:abstractNum>
-  <w:abstractNum w:abstractNumId="12" w15:restartNumberingAfterBreak="0">
+  <w:abstractNum w:abstractNumId="20" w15:restartNumberingAfterBreak="0">
     <w:nsid w:val="71A76A11"/>
     <w:multiLevelType w:val="multilevel"/>
     <w:tmpl w:val="BCB4C288"/>
@@ -5344,7 +7835,96 @@
       </w:pPr>
     </w:lvl>
   </w:abstractNum>
-  <w:abstractNum w:abstractNumId="13" w15:restartNumberingAfterBreak="0">
+  <w:abstractNum w:abstractNumId="21" w15:restartNumberingAfterBreak="0">
+    <w:nsid w:val="71D83A1D"/>
+    <w:multiLevelType w:val="hybridMultilevel"/>
+    <w:tmpl w:val="6A302558"/>
+    <w:lvl w:ilvl="0" w:tplc="6636C3D8">
+      <w:start w:val="2"/>
+      <w:numFmt w:val="decimal"/>
+      <w:lvlText w:val="%1."/>
+      <w:lvlJc w:val="left"/>
+      <w:pPr>
+        <w:ind w:left="360" w:hanging="360"/>
+      </w:pPr>
+      <w:rPr>
+        <w:rFonts w:hint="default"/>
+      </w:rPr>
+    </w:lvl>
+    <w:lvl w:ilvl="1" w:tplc="040C0019" w:tentative="1">
+      <w:start w:val="1"/>
+      <w:numFmt w:val="lowerLetter"/>
+      <w:lvlText w:val="%2."/>
+      <w:lvlJc w:val="left"/>
+      <w:pPr>
+        <w:ind w:left="1080" w:hanging="360"/>
+      </w:pPr>
+    </w:lvl>
+    <w:lvl w:ilvl="2" w:tplc="040C001B" w:tentative="1">
+      <w:start w:val="1"/>
+      <w:numFmt w:val="lowerRoman"/>
+      <w:lvlText w:val="%3."/>
+      <w:lvlJc w:val="right"/>
+      <w:pPr>
+        <w:ind w:left="1800" w:hanging="180"/>
+      </w:pPr>
+    </w:lvl>
+    <w:lvl w:ilvl="3" w:tplc="040C000F" w:tentative="1">
+      <w:start w:val="1"/>
+      <w:numFmt w:val="decimal"/>
+      <w:lvlText w:val="%4."/>
+      <w:lvlJc w:val="left"/>
+      <w:pPr>
+        <w:ind w:left="2520" w:hanging="360"/>
+      </w:pPr>
+    </w:lvl>
+    <w:lvl w:ilvl="4" w:tplc="040C0019" w:tentative="1">
+      <w:start w:val="1"/>
+      <w:numFmt w:val="lowerLetter"/>
+      <w:lvlText w:val="%5."/>
+      <w:lvlJc w:val="left"/>
+      <w:pPr>
+        <w:ind w:left="3240" w:hanging="360"/>
+      </w:pPr>
+    </w:lvl>
+    <w:lvl w:ilvl="5" w:tplc="040C001B" w:tentative="1">
+      <w:start w:val="1"/>
+      <w:numFmt w:val="lowerRoman"/>
+      <w:lvlText w:val="%6."/>
+      <w:lvlJc w:val="right"/>
+      <w:pPr>
+        <w:ind w:left="3960" w:hanging="180"/>
+      </w:pPr>
+    </w:lvl>
+    <w:lvl w:ilvl="6" w:tplc="040C000F" w:tentative="1">
+      <w:start w:val="1"/>
+      <w:numFmt w:val="decimal"/>
+      <w:lvlText w:val="%7."/>
+      <w:lvlJc w:val="left"/>
+      <w:pPr>
+        <w:ind w:left="4680" w:hanging="360"/>
+      </w:pPr>
+    </w:lvl>
+    <w:lvl w:ilvl="7" w:tplc="040C0019" w:tentative="1">
+      <w:start w:val="1"/>
+      <w:numFmt w:val="lowerLetter"/>
+      <w:lvlText w:val="%8."/>
+      <w:lvlJc w:val="left"/>
+      <w:pPr>
+        <w:ind w:left="5400" w:hanging="360"/>
+      </w:pPr>
+    </w:lvl>
+    <w:lvl w:ilvl="8" w:tplc="040C001B" w:tentative="1">
+      <w:start w:val="1"/>
+      <w:numFmt w:val="lowerRoman"/>
+      <w:lvlText w:val="%9."/>
+      <w:lvlJc w:val="right"/>
+      <w:pPr>
+        <w:ind w:left="6120" w:hanging="180"/>
+      </w:pPr>
+    </w:lvl>
+  </w:abstractNum>
+  <w:abstractNum w:abstractNumId="22" w15:restartNumberingAfterBreak="0">
     <w:nsid w:val="73D63141"/>
     <w:multiLevelType w:val="multilevel"/>
     <w:tmpl w:val="A4E0A192"/>
@@ -5493,7 +8073,7 @@
       </w:rPr>
     </w:lvl>
   </w:abstractNum>
-  <w:abstractNum w:abstractNumId="14" w15:restartNumberingAfterBreak="0">
+  <w:abstractNum w:abstractNumId="23" w15:restartNumberingAfterBreak="0">
     <w:nsid w:val="78331248"/>
     <w:multiLevelType w:val="hybridMultilevel"/>
     <w:tmpl w:val="FB0CBE5A"/>
@@ -5606,10 +8186,10 @@
       </w:rPr>
     </w:lvl>
   </w:abstractNum>
-  <w:abstractNum w:abstractNumId="15" w15:restartNumberingAfterBreak="0">
+  <w:abstractNum w:abstractNumId="24" w15:restartNumberingAfterBreak="0">
     <w:nsid w:val="799104E5"/>
     <w:multiLevelType w:val="hybridMultilevel"/>
-    <w:tmpl w:val="AC90990C"/>
+    <w:tmpl w:val="38B0418A"/>
     <w:lvl w:ilvl="0" w:tplc="FFFFFFFF">
       <w:start w:val="1"/>
       <w:numFmt w:val="decimal"/>
@@ -5692,59 +8272,86 @@
       </w:pPr>
     </w:lvl>
   </w:abstractNum>
-  <w:num w:numId="1" w16cid:durableId="920600825">
+  <w:num w:numId="1">
+    <w:abstractNumId w:val="17"/>
+  </w:num>
+  <w:num w:numId="2">
+    <w:abstractNumId w:val="22"/>
+  </w:num>
+  <w:num w:numId="3">
+    <w:abstractNumId w:val="16"/>
+  </w:num>
+  <w:num w:numId="4">
+    <w:abstractNumId w:val="20"/>
+  </w:num>
+  <w:num w:numId="5">
+    <w:abstractNumId w:val="14"/>
+  </w:num>
+  <w:num w:numId="6">
+    <w:abstractNumId w:val="0"/>
+  </w:num>
+  <w:num w:numId="7">
+    <w:abstractNumId w:val="6"/>
+  </w:num>
+  <w:num w:numId="8">
+    <w:abstractNumId w:val="12"/>
+  </w:num>
+  <w:num w:numId="9">
+    <w:abstractNumId w:val="23"/>
+  </w:num>
+  <w:num w:numId="10">
+    <w:abstractNumId w:val="1"/>
+  </w:num>
+  <w:num w:numId="11">
+    <w:abstractNumId w:val="3"/>
+  </w:num>
+  <w:num w:numId="12">
+    <w:abstractNumId w:val="2"/>
+  </w:num>
+  <w:num w:numId="13">
     <w:abstractNumId w:val="10"/>
   </w:num>
-  <w:num w:numId="2" w16cid:durableId="1503163208">
+  <w:num w:numId="14">
+    <w:abstractNumId w:val="19"/>
+  </w:num>
+  <w:num w:numId="15">
+    <w:abstractNumId w:val="24"/>
+  </w:num>
+  <w:num w:numId="16">
+    <w:abstractNumId w:val="5"/>
+  </w:num>
+  <w:num w:numId="17">
     <w:abstractNumId w:val="13"/>
   </w:num>
-  <w:num w:numId="3" w16cid:durableId="2026861010">
+  <w:num w:numId="18">
+    <w:abstractNumId w:val="11"/>
+  </w:num>
+  <w:num w:numId="19">
+    <w:abstractNumId w:val="7"/>
+  </w:num>
+  <w:num w:numId="20">
     <w:abstractNumId w:val="9"/>
   </w:num>
-  <w:num w:numId="4" w16cid:durableId="676424459">
-    <w:abstractNumId w:val="12"/>
+  <w:num w:numId="21">
+    <w:abstractNumId w:val="18"/>
   </w:num>
-  <w:num w:numId="5" w16cid:durableId="2055959539">
+  <w:num w:numId="22">
     <w:abstractNumId w:val="8"/>
   </w:num>
-  <w:num w:numId="6" w16cid:durableId="1734043957">
-    <w:abstractNumId w:val="0"/>
+  <w:num w:numId="23">
+    <w:abstractNumId w:val="4"/>
   </w:num>
-  <w:num w:numId="7" w16cid:durableId="103162032">
-    <w:abstractNumId w:val="5"/>
-  </w:num>
-  <w:num w:numId="8" w16cid:durableId="1972244259">
-    <w:abstractNumId w:val="7"/>
-  </w:num>
-  <w:num w:numId="9" w16cid:durableId="1013335744">
-    <w:abstractNumId w:val="14"/>
-  </w:num>
-  <w:num w:numId="10" w16cid:durableId="679700725">
-    <w:abstractNumId w:val="1"/>
-  </w:num>
-  <w:num w:numId="11" w16cid:durableId="821849011">
-    <w:abstractNumId w:val="3"/>
-  </w:num>
-  <w:num w:numId="12" w16cid:durableId="1601061869">
-    <w:abstractNumId w:val="2"/>
-  </w:num>
-  <w:num w:numId="13" w16cid:durableId="640577429">
-    <w:abstractNumId w:val="6"/>
-  </w:num>
-  <w:num w:numId="14" w16cid:durableId="978920522">
-    <w:abstractNumId w:val="11"/>
-  </w:num>
-  <w:num w:numId="15" w16cid:durableId="1988512188">
+  <w:num w:numId="24">
     <w:abstractNumId w:val="15"/>
   </w:num>
-  <w:num w:numId="16" w16cid:durableId="543564277">
-    <w:abstractNumId w:val="4"/>
+  <w:num w:numId="25">
+    <w:abstractNumId w:val="21"/>
   </w:num>
 </w:numbering>
 </file>
 
 <file path=word/styles.xml><?xml version="1.0" encoding="utf-8"?>
-<w:styles xmlns:mc="http://schemas.openxmlformats.org/markup-compatibility/2006" xmlns:r="http://schemas.openxmlformats.org/officeDocument/2006/relationships" xmlns:w="http://schemas.openxmlformats.org/wordprocessingml/2006/main" xmlns:w14="http://schemas.microsoft.com/office/word/2010/wordml" xmlns:w15="http://schemas.microsoft.com/office/word/2012/wordml" xmlns:w16cex="http://schemas.microsoft.com/office/word/2018/wordml/cex" xmlns:w16cid="http://schemas.microsoft.com/office/word/2016/wordml/cid" xmlns:w16="http://schemas.microsoft.com/office/word/2018/wordml" xmlns:w16du="http://schemas.microsoft.com/office/word/2023/wordml/word16du" xmlns:w16sdtdh="http://schemas.microsoft.com/office/word/2020/wordml/sdtdatahash" xmlns:w16se="http://schemas.microsoft.com/office/word/2015/wordml/symex" mc:Ignorable="w14 w15 w16se w16cid w16 w16cex w16sdtdh w16du">
+<w:styles xmlns:mc="http://schemas.openxmlformats.org/markup-compatibility/2006" xmlns:r="http://schemas.openxmlformats.org/officeDocument/2006/relationships" xmlns:w="http://schemas.openxmlformats.org/wordprocessingml/2006/main" xmlns:w14="http://schemas.microsoft.com/office/word/2010/wordml" xmlns:w15="http://schemas.microsoft.com/office/word/2012/wordml" xmlns:w16cex="http://schemas.microsoft.com/office/word/2018/wordml/cex" xmlns:w16cid="http://schemas.microsoft.com/office/word/2016/wordml/cid" xmlns:w16="http://schemas.microsoft.com/office/word/2018/wordml" xmlns:w16sdtdh="http://schemas.microsoft.com/office/word/2020/wordml/sdtdatahash" xmlns:w16se="http://schemas.microsoft.com/office/word/2015/wordml/symex" mc:Ignorable="w14 w15 w16se w16cid w16 w16cex w16sdtdh">
   <w:docDefaults>
     <w:rPrDefault>
       <w:rPr>
@@ -6336,6 +8943,7 @@
   <w:style w:type="character" w:default="1" w:styleId="Policepardfaut">
     <w:name w:val="Default Paragraph Font"/>
     <w:uiPriority w:val="1"/>
+    <w:semiHidden/>
     <w:unhideWhenUsed/>
   </w:style>
   <w:style w:type="table" w:default="1" w:styleId="TableauNormal">
@@ -6867,11 +9475,30 @@
       <w:ind w:left="440"/>
     </w:pPr>
   </w:style>
+  <w:style w:type="table" w:styleId="Grilledutableau">
+    <w:name w:val="Table Grid"/>
+    <w:basedOn w:val="TableauNormal"/>
+    <w:uiPriority w:val="39"/>
+    <w:rsid w:val="00B6182A"/>
+    <w:pPr>
+      <w:spacing w:after="0" w:line="240" w:lineRule="auto"/>
+    </w:pPr>
+    <w:tblPr>
+      <w:tblBorders>
+        <w:top w:val="single" w:sz="4" w:space="0" w:color="auto"/>
+        <w:left w:val="single" w:sz="4" w:space="0" w:color="auto"/>
+        <w:bottom w:val="single" w:sz="4" w:space="0" w:color="auto"/>
+        <w:right w:val="single" w:sz="4" w:space="0" w:color="auto"/>
+        <w:insideH w:val="single" w:sz="4" w:space="0" w:color="auto"/>
+        <w:insideV w:val="single" w:sz="4" w:space="0" w:color="auto"/>
+      </w:tblBorders>
+    </w:tblPr>
+  </w:style>
 </w:styles>
 </file>
 
 <file path=word/glossary/document.xml><?xml version="1.0" encoding="utf-8"?>
-<w:glossaryDocument xmlns:wpc="http://schemas.microsoft.com/office/word/2010/wordprocessingCanvas" xmlns:cx="http://schemas.microsoft.com/office/drawing/2014/chartex" xmlns:cx1="http://schemas.microsoft.com/office/drawing/2015/9/8/chartex" xmlns:cx2="http://schemas.microsoft.com/office/drawing/2015/10/21/chartex" xmlns:cx3="http://schemas.microsoft.com/office/drawing/2016/5/9/chartex" xmlns:cx4="http://schemas.microsoft.com/office/drawing/2016/5/10/chartex" xmlns:cx5="http://schemas.microsoft.com/office/drawing/2016/5/11/chartex" xmlns:cx6="http://schemas.microsoft.com/office/drawing/2016/5/12/chartex" xmlns:cx7="http://schemas.microsoft.com/office/drawing/2016/5/13/chartex" xmlns:cx8="http://schemas.microsoft.com/office/drawing/2016/5/14/chartex" xmlns:mc="http://schemas.openxmlformats.org/markup-compatibility/2006" xmlns:aink="http://schemas.microsoft.com/office/drawing/2016/ink" xmlns:am3d="http://schemas.microsoft.com/office/drawing/2017/model3d" xmlns:o="urn:schemas-microsoft-com:office:office" xmlns:oel="http://schemas.microsoft.com/office/2019/extlst" xmlns:r="http://schemas.openxmlformats.org/officeDocument/2006/relationships" xmlns:m="http://schemas.openxmlformats.org/officeDocument/2006/math" xmlns:v="urn:schemas-microsoft-com:vml" xmlns:wp14="http://schemas.microsoft.com/office/word/2010/wordprocessingDrawing" xmlns:wp="http://schemas.openxmlformats.org/drawingml/2006/wordprocessingDrawing" xmlns:w10="urn:schemas-microsoft-com:office:word" xmlns:w="http://schemas.openxmlformats.org/wordprocessingml/2006/main" xmlns:w14="http://schemas.microsoft.com/office/word/2010/wordml" xmlns:w15="http://schemas.microsoft.com/office/word/2012/wordml" xmlns:w16cex="http://schemas.microsoft.com/office/word/2018/wordml/cex" xmlns:w16cid="http://schemas.microsoft.com/office/word/2016/wordml/cid" xmlns:w16="http://schemas.microsoft.com/office/word/2018/wordml" xmlns:w16du="http://schemas.microsoft.com/office/word/2023/wordml/word16du" xmlns:w16sdtdh="http://schemas.microsoft.com/office/word/2020/wordml/sdtdatahash" xmlns:w16se="http://schemas.microsoft.com/office/word/2015/wordml/symex" xmlns:wpg="http://schemas.microsoft.com/office/word/2010/wordprocessingGroup" xmlns:wpi="http://schemas.microsoft.com/office/word/2010/wordprocessingInk" xmlns:wne="http://schemas.microsoft.com/office/word/2006/wordml" xmlns:wps="http://schemas.microsoft.com/office/word/2010/wordprocessingShape" mc:Ignorable="w14 w15 w16se w16cid w16 w16cex w16sdtdh w16du wp14">
+<w:glossaryDocument xmlns:wpc="http://schemas.microsoft.com/office/word/2010/wordprocessingCanvas" xmlns:cx="http://schemas.microsoft.com/office/drawing/2014/chartex" xmlns:cx1="http://schemas.microsoft.com/office/drawing/2015/9/8/chartex" xmlns:cx2="http://schemas.microsoft.com/office/drawing/2015/10/21/chartex" xmlns:cx3="http://schemas.microsoft.com/office/drawing/2016/5/9/chartex" xmlns:cx4="http://schemas.microsoft.com/office/drawing/2016/5/10/chartex" xmlns:cx5="http://schemas.microsoft.com/office/drawing/2016/5/11/chartex" xmlns:cx6="http://schemas.microsoft.com/office/drawing/2016/5/12/chartex" xmlns:cx7="http://schemas.microsoft.com/office/drawing/2016/5/13/chartex" xmlns:cx8="http://schemas.microsoft.com/office/drawing/2016/5/14/chartex" xmlns:mc="http://schemas.openxmlformats.org/markup-compatibility/2006" xmlns:aink="http://schemas.microsoft.com/office/drawing/2016/ink" xmlns:am3d="http://schemas.microsoft.com/office/drawing/2017/model3d" xmlns:o="urn:schemas-microsoft-com:office:office" xmlns:r="http://schemas.openxmlformats.org/officeDocument/2006/relationships" xmlns:m="http://schemas.openxmlformats.org/officeDocument/2006/math" xmlns:v="urn:schemas-microsoft-com:vml" xmlns:wp14="http://schemas.microsoft.com/office/word/2010/wordprocessingDrawing" xmlns:wp="http://schemas.openxmlformats.org/drawingml/2006/wordprocessingDrawing" xmlns:w10="urn:schemas-microsoft-com:office:word" xmlns:w="http://schemas.openxmlformats.org/wordprocessingml/2006/main" xmlns:w14="http://schemas.microsoft.com/office/word/2010/wordml" xmlns:w15="http://schemas.microsoft.com/office/word/2012/wordml" xmlns:w16cex="http://schemas.microsoft.com/office/word/2018/wordml/cex" xmlns:w16cid="http://schemas.microsoft.com/office/word/2016/wordml/cid" xmlns:w16="http://schemas.microsoft.com/office/word/2018/wordml" xmlns:w16sdtdh="http://schemas.microsoft.com/office/word/2020/wordml/sdtdatahash" xmlns:w16se="http://schemas.microsoft.com/office/word/2015/wordml/symex" xmlns:wpg="http://schemas.microsoft.com/office/word/2010/wordprocessingGroup" xmlns:wpi="http://schemas.microsoft.com/office/word/2010/wordprocessingInk" xmlns:wne="http://schemas.microsoft.com/office/word/2006/wordml" xmlns:wps="http://schemas.microsoft.com/office/word/2010/wordprocessingShape" mc:Ignorable="w14 w15 w16se w16cid w16 w16cex w16sdtdh wp14">
   <w:docParts>
     <w:docPart>
       <w:docPartPr>
@@ -6904,7 +9531,7 @@
 </file>
 
 <file path=word/glossary/fontTable.xml><?xml version="1.0" encoding="utf-8"?>
-<w:fonts xmlns:mc="http://schemas.openxmlformats.org/markup-compatibility/2006" xmlns:r="http://schemas.openxmlformats.org/officeDocument/2006/relationships" xmlns:w="http://schemas.openxmlformats.org/wordprocessingml/2006/main" xmlns:w14="http://schemas.microsoft.com/office/word/2010/wordml" xmlns:w15="http://schemas.microsoft.com/office/word/2012/wordml" xmlns:w16cex="http://schemas.microsoft.com/office/word/2018/wordml/cex" xmlns:w16cid="http://schemas.microsoft.com/office/word/2016/wordml/cid" xmlns:w16="http://schemas.microsoft.com/office/word/2018/wordml" xmlns:w16du="http://schemas.microsoft.com/office/word/2023/wordml/word16du" xmlns:w16sdtdh="http://schemas.microsoft.com/office/word/2020/wordml/sdtdatahash" xmlns:w16se="http://schemas.microsoft.com/office/word/2015/wordml/symex" mc:Ignorable="w14 w15 w16se w16cid w16 w16cex w16sdtdh w16du">
+<w:fonts xmlns:mc="http://schemas.openxmlformats.org/markup-compatibility/2006" xmlns:r="http://schemas.openxmlformats.org/officeDocument/2006/relationships" xmlns:w="http://schemas.openxmlformats.org/wordprocessingml/2006/main" xmlns:w14="http://schemas.microsoft.com/office/word/2010/wordml" xmlns:w15="http://schemas.microsoft.com/office/word/2012/wordml" xmlns:w16cex="http://schemas.microsoft.com/office/word/2018/wordml/cex" xmlns:w16cid="http://schemas.microsoft.com/office/word/2016/wordml/cid" xmlns:w16="http://schemas.microsoft.com/office/word/2018/wordml" xmlns:w16sdtdh="http://schemas.microsoft.com/office/word/2020/wordml/sdtdatahash" xmlns:w16se="http://schemas.microsoft.com/office/word/2015/wordml/symex" mc:Ignorable="w14 w15 w16se w16cid w16 w16cex w16sdtdh">
   <w:font w:name="Symbol">
     <w:panose1 w:val="05050102010706020507"/>
     <w:charset w:val="02"/>
@@ -6934,6 +9561,7 @@
     <w:sig w:usb0="00000000" w:usb1="10000000" w:usb2="00000000" w:usb3="00000000" w:csb0="80000000" w:csb1="00000000"/>
   </w:font>
   <w:font w:name="Aptos">
+    <w:altName w:val="Calibri"/>
     <w:charset w:val="00"/>
     <w:family w:val="swiss"/>
     <w:pitch w:val="variable"/>
@@ -6944,9 +9572,10 @@
     <w:charset w:val="00"/>
     <w:family w:val="swiss"/>
     <w:pitch w:val="variable"/>
-    <w:sig w:usb0="E4002EFF" w:usb1="C000247B" w:usb2="00000009" w:usb3="00000000" w:csb0="000001FF" w:csb1="00000000"/>
+    <w:sig w:usb0="E4002EFF" w:usb1="C200247B" w:usb2="00000009" w:usb3="00000000" w:csb0="000001FF" w:csb1="00000000"/>
   </w:font>
   <w:font w:name="Aptos Display">
+    <w:altName w:val="Calibri"/>
     <w:charset w:val="00"/>
     <w:family w:val="swiss"/>
     <w:pitch w:val="variable"/>
@@ -6959,11 +9588,18 @@
     <w:pitch w:val="fixed"/>
     <w:sig w:usb0="E00006FF" w:usb1="0000FCFF" w:usb2="00000001" w:usb3="00000000" w:csb0="0000019F" w:csb1="00000000"/>
   </w:font>
+  <w:font w:name="Calibri Light">
+    <w:panose1 w:val="020F0302020204030204"/>
+    <w:charset w:val="00"/>
+    <w:family w:val="swiss"/>
+    <w:pitch w:val="variable"/>
+    <w:sig w:usb0="E4002EFF" w:usb1="C200247B" w:usb2="00000009" w:usb3="00000000" w:csb0="000001FF" w:csb1="00000000"/>
+  </w:font>
 </w:fonts>
 </file>
 
 <file path=word/glossary/settings.xml><?xml version="1.0" encoding="utf-8"?>
-<w:settings xmlns:mc="http://schemas.openxmlformats.org/markup-compatibility/2006" xmlns:o="urn:schemas-microsoft-com:office:office" xmlns:r="http://schemas.openxmlformats.org/officeDocument/2006/relationships" xmlns:m="http://schemas.openxmlformats.org/officeDocument/2006/math" xmlns:v="urn:schemas-microsoft-com:vml" xmlns:w10="urn:schemas-microsoft-com:office:word" xmlns:w="http://schemas.openxmlformats.org/wordprocessingml/2006/main" xmlns:w14="http://schemas.microsoft.com/office/word/2010/wordml" xmlns:w15="http://schemas.microsoft.com/office/word/2012/wordml" xmlns:w16cex="http://schemas.microsoft.com/office/word/2018/wordml/cex" xmlns:w16cid="http://schemas.microsoft.com/office/word/2016/wordml/cid" xmlns:w16="http://schemas.microsoft.com/office/word/2018/wordml" xmlns:w16du="http://schemas.microsoft.com/office/word/2023/wordml/word16du" xmlns:w16sdtdh="http://schemas.microsoft.com/office/word/2020/wordml/sdtdatahash" xmlns:w16se="http://schemas.microsoft.com/office/word/2015/wordml/symex" xmlns:sl="http://schemas.openxmlformats.org/schemaLibrary/2006/main" mc:Ignorable="w14 w15 w16se w16cid w16 w16cex w16sdtdh w16du">
+<w:settings xmlns:mc="http://schemas.openxmlformats.org/markup-compatibility/2006" xmlns:o="urn:schemas-microsoft-com:office:office" xmlns:r="http://schemas.openxmlformats.org/officeDocument/2006/relationships" xmlns:m="http://schemas.openxmlformats.org/officeDocument/2006/math" xmlns:v="urn:schemas-microsoft-com:vml" xmlns:w10="urn:schemas-microsoft-com:office:word" xmlns:w="http://schemas.openxmlformats.org/wordprocessingml/2006/main" xmlns:w14="http://schemas.microsoft.com/office/word/2010/wordml" xmlns:w15="http://schemas.microsoft.com/office/word/2012/wordml" xmlns:w16cex="http://schemas.microsoft.com/office/word/2018/wordml/cex" xmlns:w16cid="http://schemas.microsoft.com/office/word/2016/wordml/cid" xmlns:w16="http://schemas.microsoft.com/office/word/2018/wordml" xmlns:w16sdtdh="http://schemas.microsoft.com/office/word/2020/wordml/sdtdatahash" xmlns:w16se="http://schemas.microsoft.com/office/word/2015/wordml/symex" xmlns:sl="http://schemas.openxmlformats.org/schemaLibrary/2006/main" mc:Ignorable="w14 w15 w16se w16cid w16 w16cex w16sdtdh">
   <w:view w:val="normal"/>
   <w:defaultTabStop w:val="708"/>
   <w:hyphenationZone w:val="425"/>
@@ -6982,12 +9618,15 @@
     <w:rsid w:val="00022854"/>
     <w:rsid w:val="00253B12"/>
     <w:rsid w:val="002622C0"/>
+    <w:rsid w:val="00327765"/>
     <w:rsid w:val="0040209B"/>
     <w:rsid w:val="00431D7E"/>
     <w:rsid w:val="00463130"/>
+    <w:rsid w:val="004705A7"/>
     <w:rsid w:val="00501852"/>
     <w:rsid w:val="00567221"/>
     <w:rsid w:val="006B1D56"/>
+    <w:rsid w:val="00747077"/>
     <w:rsid w:val="00772AB5"/>
     <w:rsid w:val="007C4677"/>
     <w:rsid w:val="007F67FE"/>
@@ -7023,7 +9662,7 @@
 </file>
 
 <file path=word/glossary/styles.xml><?xml version="1.0" encoding="utf-8"?>
-<w:styles xmlns:mc="http://schemas.openxmlformats.org/markup-compatibility/2006" xmlns:r="http://schemas.openxmlformats.org/officeDocument/2006/relationships" xmlns:w="http://schemas.openxmlformats.org/wordprocessingml/2006/main" xmlns:w14="http://schemas.microsoft.com/office/word/2010/wordml" xmlns:w15="http://schemas.microsoft.com/office/word/2012/wordml" xmlns:w16cex="http://schemas.microsoft.com/office/word/2018/wordml/cex" xmlns:w16cid="http://schemas.microsoft.com/office/word/2016/wordml/cid" xmlns:w16="http://schemas.microsoft.com/office/word/2018/wordml" xmlns:w16du="http://schemas.microsoft.com/office/word/2023/wordml/word16du" xmlns:w16sdtdh="http://schemas.microsoft.com/office/word/2020/wordml/sdtdatahash" xmlns:w16se="http://schemas.microsoft.com/office/word/2015/wordml/symex" mc:Ignorable="w14 w15 w16se w16cid w16 w16cex w16sdtdh w16du">
+<w:styles xmlns:mc="http://schemas.openxmlformats.org/markup-compatibility/2006" xmlns:r="http://schemas.openxmlformats.org/officeDocument/2006/relationships" xmlns:w="http://schemas.openxmlformats.org/wordprocessingml/2006/main" xmlns:w14="http://schemas.microsoft.com/office/word/2010/wordml" xmlns:w15="http://schemas.microsoft.com/office/word/2012/wordml" xmlns:w16cex="http://schemas.microsoft.com/office/word/2018/wordml/cex" xmlns:w16cid="http://schemas.microsoft.com/office/word/2016/wordml/cid" xmlns:w16="http://schemas.microsoft.com/office/word/2018/wordml" xmlns:w16sdtdh="http://schemas.microsoft.com/office/word/2020/wordml/sdtdatahash" xmlns:w16se="http://schemas.microsoft.com/office/word/2015/wordml/symex" mc:Ignorable="w14 w15 w16se w16cid w16 w16cex w16sdtdh">
   <w:docDefaults>
     <w:rPrDefault>
       <w:rPr>
@@ -7462,7 +10101,7 @@
 </file>
 
 <file path=word/glossary/webSettings.xml><?xml version="1.0" encoding="utf-8"?>
-<w:webSettings xmlns:mc="http://schemas.openxmlformats.org/markup-compatibility/2006" xmlns:r="http://schemas.openxmlformats.org/officeDocument/2006/relationships" xmlns:w="http://schemas.openxmlformats.org/wordprocessingml/2006/main" xmlns:w14="http://schemas.microsoft.com/office/word/2010/wordml" xmlns:w15="http://schemas.microsoft.com/office/word/2012/wordml" xmlns:w16cex="http://schemas.microsoft.com/office/word/2018/wordml/cex" xmlns:w16cid="http://schemas.microsoft.com/office/word/2016/wordml/cid" xmlns:w16="http://schemas.microsoft.com/office/word/2018/wordml" xmlns:w16du="http://schemas.microsoft.com/office/word/2023/wordml/word16du" xmlns:w16sdtdh="http://schemas.microsoft.com/office/word/2020/wordml/sdtdatahash" xmlns:w16se="http://schemas.microsoft.com/office/word/2015/wordml/symex" mc:Ignorable="w14 w15 w16se w16cid w16 w16cex w16sdtdh w16du">
+<w:webSettings xmlns:mc="http://schemas.openxmlformats.org/markup-compatibility/2006" xmlns:r="http://schemas.openxmlformats.org/officeDocument/2006/relationships" xmlns:w="http://schemas.openxmlformats.org/wordprocessingml/2006/main" xmlns:w14="http://schemas.microsoft.com/office/word/2010/wordml" xmlns:w15="http://schemas.microsoft.com/office/word/2012/wordml" xmlns:w16cex="http://schemas.microsoft.com/office/word/2018/wordml/cex" xmlns:w16cid="http://schemas.microsoft.com/office/word/2016/wordml/cid" xmlns:w16="http://schemas.microsoft.com/office/word/2018/wordml" xmlns:w16sdtdh="http://schemas.microsoft.com/office/word/2020/wordml/sdtdatahash" xmlns:w16se="http://schemas.microsoft.com/office/word/2015/wordml/symex" mc:Ignorable="w14 w15 w16se w16cid w16 w16cex w16sdtdh">
   <w:optimizeForBrowser/>
   <w:allowPNG/>
 </w:webSettings>

</xml_diff>

<commit_message>
ci(Update): Update 'How to use' guide for French
Revised the French documentation to improve clarity and accuracy.
Ensured that the instructions align with the latest features and
application flow.
</commit_message>
<xml_diff>
--- a/MyExpenses.Wpf/Resources/How to use/How to use_fr.docx
+++ b/MyExpenses.Wpf/Resources/How to use/How to use_fr.docx
@@ -1,6 +1,6 @@
 
 <file path=word/document.xml><?xml version="1.0" encoding="utf-8"?>
-<w:document xmlns:wpc="http://schemas.microsoft.com/office/word/2010/wordprocessingCanvas" xmlns:cx="http://schemas.microsoft.com/office/drawing/2014/chartex" xmlns:cx1="http://schemas.microsoft.com/office/drawing/2015/9/8/chartex" xmlns:cx2="http://schemas.microsoft.com/office/drawing/2015/10/21/chartex" xmlns:cx3="http://schemas.microsoft.com/office/drawing/2016/5/9/chartex" xmlns:cx4="http://schemas.microsoft.com/office/drawing/2016/5/10/chartex" xmlns:cx5="http://schemas.microsoft.com/office/drawing/2016/5/11/chartex" xmlns:cx6="http://schemas.microsoft.com/office/drawing/2016/5/12/chartex" xmlns:cx7="http://schemas.microsoft.com/office/drawing/2016/5/13/chartex" xmlns:cx8="http://schemas.microsoft.com/office/drawing/2016/5/14/chartex" xmlns:mc="http://schemas.openxmlformats.org/markup-compatibility/2006" xmlns:aink="http://schemas.microsoft.com/office/drawing/2016/ink" xmlns:am3d="http://schemas.microsoft.com/office/drawing/2017/model3d" xmlns:o="urn:schemas-microsoft-com:office:office" xmlns:r="http://schemas.openxmlformats.org/officeDocument/2006/relationships" xmlns:m="http://schemas.openxmlformats.org/officeDocument/2006/math" xmlns:v="urn:schemas-microsoft-com:vml" xmlns:wp14="http://schemas.microsoft.com/office/word/2010/wordprocessingDrawing" xmlns:wp="http://schemas.openxmlformats.org/drawingml/2006/wordprocessingDrawing" xmlns:w10="urn:schemas-microsoft-com:office:word" xmlns:w="http://schemas.openxmlformats.org/wordprocessingml/2006/main" xmlns:w14="http://schemas.microsoft.com/office/word/2010/wordml" xmlns:w15="http://schemas.microsoft.com/office/word/2012/wordml" xmlns:w16cex="http://schemas.microsoft.com/office/word/2018/wordml/cex" xmlns:w16cid="http://schemas.microsoft.com/office/word/2016/wordml/cid" xmlns:w16="http://schemas.microsoft.com/office/word/2018/wordml" xmlns:w16sdtdh="http://schemas.microsoft.com/office/word/2020/wordml/sdtdatahash" xmlns:w16se="http://schemas.microsoft.com/office/word/2015/wordml/symex" xmlns:wpg="http://schemas.microsoft.com/office/word/2010/wordprocessingGroup" xmlns:wpi="http://schemas.microsoft.com/office/word/2010/wordprocessingInk" xmlns:wne="http://schemas.microsoft.com/office/word/2006/wordml" xmlns:wps="http://schemas.microsoft.com/office/word/2010/wordprocessingShape" mc:Ignorable="w14 w15 w16se w16cid w16 w16cex w16sdtdh wp14">
+<w:document xmlns:wpc="http://schemas.microsoft.com/office/word/2010/wordprocessingCanvas" xmlns:cx="http://schemas.microsoft.com/office/drawing/2014/chartex" xmlns:cx1="http://schemas.microsoft.com/office/drawing/2015/9/8/chartex" xmlns:cx2="http://schemas.microsoft.com/office/drawing/2015/10/21/chartex" xmlns:cx3="http://schemas.microsoft.com/office/drawing/2016/5/9/chartex" xmlns:cx4="http://schemas.microsoft.com/office/drawing/2016/5/10/chartex" xmlns:cx5="http://schemas.microsoft.com/office/drawing/2016/5/11/chartex" xmlns:cx6="http://schemas.microsoft.com/office/drawing/2016/5/12/chartex" xmlns:cx7="http://schemas.microsoft.com/office/drawing/2016/5/13/chartex" xmlns:cx8="http://schemas.microsoft.com/office/drawing/2016/5/14/chartex" xmlns:mc="http://schemas.openxmlformats.org/markup-compatibility/2006" xmlns:aink="http://schemas.microsoft.com/office/drawing/2016/ink" xmlns:am3d="http://schemas.microsoft.com/office/drawing/2017/model3d" xmlns:o="urn:schemas-microsoft-com:office:office" xmlns:oel="http://schemas.microsoft.com/office/2019/extlst" xmlns:r="http://schemas.openxmlformats.org/officeDocument/2006/relationships" xmlns:m="http://schemas.openxmlformats.org/officeDocument/2006/math" xmlns:v="urn:schemas-microsoft-com:vml" xmlns:wp14="http://schemas.microsoft.com/office/word/2010/wordprocessingDrawing" xmlns:wp="http://schemas.openxmlformats.org/drawingml/2006/wordprocessingDrawing" xmlns:w10="urn:schemas-microsoft-com:office:word" xmlns:w="http://schemas.openxmlformats.org/wordprocessingml/2006/main" xmlns:w14="http://schemas.microsoft.com/office/word/2010/wordml" xmlns:w15="http://schemas.microsoft.com/office/word/2012/wordml" xmlns:w16cex="http://schemas.microsoft.com/office/word/2018/wordml/cex" xmlns:w16cid="http://schemas.microsoft.com/office/word/2016/wordml/cid" xmlns:w16="http://schemas.microsoft.com/office/word/2018/wordml" xmlns:w16du="http://schemas.microsoft.com/office/word/2023/wordml/word16du" xmlns:w16sdtdh="http://schemas.microsoft.com/office/word/2020/wordml/sdtdatahash" xmlns:w16se="http://schemas.microsoft.com/office/word/2015/wordml/symex" xmlns:wpg="http://schemas.microsoft.com/office/word/2010/wordprocessingGroup" xmlns:wpi="http://schemas.microsoft.com/office/word/2010/wordprocessingInk" xmlns:wne="http://schemas.microsoft.com/office/word/2006/wordml" xmlns:wps="http://schemas.microsoft.com/office/word/2010/wordprocessingShape" mc:Ignorable="w14 w15 w16se w16cid w16 w16cex w16sdtdh w16du wp14">
   <w:body>
     <w:sdt>
       <w:sdtPr>
@@ -10,7 +10,6 @@
           <w:docPartUnique/>
         </w:docPartObj>
       </w:sdtPr>
-      <w:sdtEndPr/>
       <w:sdtContent>
         <w:sdt>
           <w:sdtPr>
@@ -31,7 +30,6 @@
             <w:dataBinding w:prefixMappings="xmlns:ns0='http://purl.org/dc/elements/1.1/' xmlns:ns1='http://schemas.openxmlformats.org/package/2006/metadata/core-properties' " w:xpath="/ns1:coreProperties[1]/ns0:title[1]" w:storeItemID="{6C3C8BC8-F283-45AE-878A-BAB7291924A1}"/>
             <w:text/>
           </w:sdtPr>
-          <w:sdtEndPr/>
           <w:sdtContent>
             <w:p>
               <w:pPr>
@@ -59,7 +57,7 @@
               <w:noProof/>
             </w:rPr>
             <w:drawing>
-              <wp:anchor distT="0" distB="0" distL="114300" distR="114300" simplePos="0" relativeHeight="251628544" behindDoc="0" locked="0" layoutInCell="1" allowOverlap="1" wp14:anchorId="38C045DF" wp14:editId="0E032F56">
+              <wp:anchor distT="0" distB="0" distL="114300" distR="114300" simplePos="0" relativeHeight="251625472" behindDoc="0" locked="0" layoutInCell="1" allowOverlap="1" wp14:anchorId="38C045DF" wp14:editId="3640F13D">
                 <wp:simplePos x="0" y="0"/>
                 <wp:positionH relativeFrom="margin">
                   <wp:align>center</wp:align>
@@ -614,6 +612,12 @@
           </w:hyperlink>
         </w:p>
         <w:p>
+          <w:pPr>
+            <w:rPr>
+              <w:b/>
+              <w:bCs/>
+            </w:rPr>
+          </w:pPr>
           <w:r>
             <w:rPr>
               <w:b/>
@@ -627,9 +631,12 @@
     <w:p>
       <w:pPr>
         <w:sectPr>
-          <w:footerReference w:type="default" r:id="rId10"/>
+          <w:headerReference w:type="default" r:id="rId10"/>
+          <w:footerReference w:type="default" r:id="rId11"/>
+          <w:type w:val="continuous"/>
           <w:pgSz w:w="11906" w:h="16838"/>
           <w:pgMar w:top="1417" w:right="1417" w:bottom="1417" w:left="1417" w:header="708" w:footer="708" w:gutter="0"/>
+          <w:pgNumType w:start="1"/>
           <w:cols w:space="708"/>
           <w:docGrid w:linePitch="360"/>
         </w:sectPr>
@@ -645,6 +652,7 @@
       </w:pPr>
       <w:bookmarkStart w:id="1" w:name="_Toc176373444"/>
       <w:r>
+        <w:lastRenderedPageBreak/>
         <w:t>Introduction</w:t>
       </w:r>
       <w:bookmarkEnd w:id="1"/>
@@ -829,7 +837,7 @@
         </w:rPr>
         <w:t xml:space="preserve"> depuis </w:t>
       </w:r>
-      <w:hyperlink r:id="rId11" w:history="1">
+      <w:hyperlink r:id="rId12" w:history="1">
         <w:r>
           <w:rPr>
             <w:rStyle w:val="Lienhypertexte"/>
@@ -1044,63 +1052,178 @@
         <w:rPr>
           <w:noProof/>
         </w:rPr>
-        <w:drawing>
-          <wp:anchor distT="0" distB="0" distL="114300" distR="114300" simplePos="0" relativeHeight="251629568" behindDoc="1" locked="0" layoutInCell="1" allowOverlap="1" wp14:anchorId="54DED799" wp14:editId="2B3BB6D5">
-            <wp:simplePos x="0" y="0"/>
-            <wp:positionH relativeFrom="column">
-              <wp:posOffset>14605</wp:posOffset>
-            </wp:positionH>
-            <wp:positionV relativeFrom="paragraph">
-              <wp:posOffset>657225</wp:posOffset>
-            </wp:positionV>
-            <wp:extent cx="5760720" cy="3035935"/>
-            <wp:effectExtent l="0" t="0" r="0" b="0"/>
-            <wp:wrapTight wrapText="bothSides">
-              <wp:wrapPolygon edited="0">
-                <wp:start x="0" y="0"/>
-                <wp:lineTo x="0" y="21415"/>
-                <wp:lineTo x="21500" y="21415"/>
-                <wp:lineTo x="21500" y="0"/>
-                <wp:lineTo x="0" y="0"/>
-              </wp:wrapPolygon>
-            </wp:wrapTight>
-            <wp:docPr id="331494502" name="Frist launch.png" descr="Une image contenant capture d’écran, texte, Logiciel multimédia, logiciel&#10;&#10;Description générée automatiquement"/>
-            <wp:cNvGraphicFramePr>
-              <a:graphicFrameLocks xmlns:a="http://schemas.openxmlformats.org/drawingml/2006/main" noChangeAspect="1"/>
-            </wp:cNvGraphicFramePr>
-            <a:graphic xmlns:a="http://schemas.openxmlformats.org/drawingml/2006/main">
-              <a:graphicData uri="http://schemas.openxmlformats.org/drawingml/2006/picture">
-                <pic:pic xmlns:pic="http://schemas.openxmlformats.org/drawingml/2006/picture">
-                  <pic:nvPicPr>
-                    <pic:cNvPr id="331494502" name="Frist launch.png" descr="Une image contenant capture d’écran, texte, Logiciel multimédia, logiciel&#10;&#10;Description générée automatiquement"/>
-                    <pic:cNvPicPr/>
-                  </pic:nvPicPr>
-                  <pic:blipFill>
-                    <a:blip r:link="rId12"/>
-                    <a:stretch>
-                      <a:fillRect/>
-                    </a:stretch>
-                  </pic:blipFill>
-                  <pic:spPr>
-                    <a:xfrm>
-                      <a:off x="0" y="0"/>
-                      <a:ext cx="5760720" cy="3035935"/>
-                    </a:xfrm>
-                    <a:prstGeom prst="rect">
-                      <a:avLst/>
-                    </a:prstGeom>
-                  </pic:spPr>
-                </pic:pic>
-              </a:graphicData>
-            </a:graphic>
-            <wp14:sizeRelH relativeFrom="page">
-              <wp14:pctWidth>0</wp14:pctWidth>
-            </wp14:sizeRelH>
-            <wp14:sizeRelV relativeFrom="page">
-              <wp14:pctHeight>0</wp14:pctHeight>
-            </wp14:sizeRelV>
-          </wp:anchor>
-        </w:drawing>
+        <mc:AlternateContent>
+          <mc:Choice Requires="wpg">
+            <w:drawing>
+              <wp:anchor distT="0" distB="0" distL="114300" distR="114300" simplePos="0" relativeHeight="251735040" behindDoc="0" locked="0" layoutInCell="1" allowOverlap="1" wp14:anchorId="0E81003C" wp14:editId="69B907AB">
+                <wp:simplePos x="0" y="0"/>
+                <wp:positionH relativeFrom="column">
+                  <wp:posOffset>14605</wp:posOffset>
+                </wp:positionH>
+                <wp:positionV relativeFrom="paragraph">
+                  <wp:posOffset>654685</wp:posOffset>
+                </wp:positionV>
+                <wp:extent cx="5760720" cy="3035935"/>
+                <wp:effectExtent l="0" t="0" r="0" b="0"/>
+                <wp:wrapSquare wrapText="bothSides"/>
+                <wp:docPr id="2015980041" name="Groupe 3"/>
+                <wp:cNvGraphicFramePr/>
+                <a:graphic xmlns:a="http://schemas.openxmlformats.org/drawingml/2006/main">
+                  <a:graphicData uri="http://schemas.microsoft.com/office/word/2010/wordprocessingGroup">
+                    <wpg:wgp>
+                      <wpg:cNvGrpSpPr/>
+                      <wpg:grpSpPr>
+                        <a:xfrm>
+                          <a:off x="0" y="0"/>
+                          <a:ext cx="5760720" cy="3035935"/>
+                          <a:chOff x="0" y="0"/>
+                          <a:chExt cx="5760720" cy="3035935"/>
+                        </a:xfrm>
+                      </wpg:grpSpPr>
+                      <pic:pic xmlns:pic="http://schemas.openxmlformats.org/drawingml/2006/picture">
+                        <pic:nvPicPr>
+                          <pic:cNvPr id="331494502" name="Frist launch.png" descr="Une image contenant capture d’écran, texte, Logiciel multimédia, logiciel&#10;&#10;Description générée automatiquement"/>
+                          <pic:cNvPicPr>
+                            <a:picLocks noChangeAspect="1"/>
+                          </pic:cNvPicPr>
+                        </pic:nvPicPr>
+                        <pic:blipFill>
+                          <a:blip r:link="rId13"/>
+                          <a:stretch>
+                            <a:fillRect/>
+                          </a:stretch>
+                        </pic:blipFill>
+                        <pic:spPr>
+                          <a:xfrm>
+                            <a:off x="0" y="0"/>
+                            <a:ext cx="5760720" cy="3035935"/>
+                          </a:xfrm>
+                          <a:prstGeom prst="rect">
+                            <a:avLst/>
+                          </a:prstGeom>
+                        </pic:spPr>
+                      </pic:pic>
+                      <wps:wsp>
+                        <wps:cNvPr id="126993054" name="Connecteur droit avec flèche 1"/>
+                        <wps:cNvCnPr/>
+                        <wps:spPr>
+                          <a:xfrm flipV="1">
+                            <a:off x="3217283" y="341455"/>
+                            <a:ext cx="2017765" cy="1293911"/>
+                          </a:xfrm>
+                          <a:prstGeom prst="straightConnector1">
+                            <a:avLst/>
+                          </a:prstGeom>
+                          <a:ln w="38100">
+                            <a:solidFill>
+                              <a:srgbClr val="FF0000"/>
+                            </a:solidFill>
+                            <a:tailEnd type="triangle"/>
+                          </a:ln>
+                        </wps:spPr>
+                        <wps:style>
+                          <a:lnRef idx="1">
+                            <a:schemeClr val="accent1"/>
+                          </a:lnRef>
+                          <a:fillRef idx="0">
+                            <a:schemeClr val="accent1"/>
+                          </a:fillRef>
+                          <a:effectRef idx="0">
+                            <a:schemeClr val="accent1"/>
+                          </a:effectRef>
+                          <a:fontRef idx="minor">
+                            <a:schemeClr val="tx1"/>
+                          </a:fontRef>
+                        </wps:style>
+                        <wps:bodyPr/>
+                      </wps:wsp>
+                      <wps:wsp>
+                        <wps:cNvPr id="961786152" name="Ellipse 2"/>
+                        <wps:cNvSpPr/>
+                        <wps:spPr>
+                          <a:xfrm>
+                            <a:off x="5235048" y="151677"/>
+                            <a:ext cx="485369" cy="190681"/>
+                          </a:xfrm>
+                          <a:prstGeom prst="ellipse">
+                            <a:avLst/>
+                          </a:prstGeom>
+                          <a:noFill/>
+                          <a:ln w="12700">
+                            <a:solidFill>
+                              <a:srgbClr val="FF0000"/>
+                            </a:solidFill>
+                          </a:ln>
+                        </wps:spPr>
+                        <wps:style>
+                          <a:lnRef idx="2">
+                            <a:schemeClr val="accent1">
+                              <a:shade val="15000"/>
+                            </a:schemeClr>
+                          </a:lnRef>
+                          <a:fillRef idx="1">
+                            <a:schemeClr val="accent1"/>
+                          </a:fillRef>
+                          <a:effectRef idx="0">
+                            <a:schemeClr val="accent1"/>
+                          </a:effectRef>
+                          <a:fontRef idx="minor">
+                            <a:schemeClr val="lt1"/>
+                          </a:fontRef>
+                        </wps:style>
+                        <wps:bodyPr rot="0" spcFirstLastPara="0" vertOverflow="overflow" horzOverflow="overflow" vert="horz" wrap="square" lIns="91440" tIns="45720" rIns="91440" bIns="45720" numCol="1" spcCol="0" rtlCol="0" fromWordArt="0" anchor="ctr" anchorCtr="0" forceAA="0" compatLnSpc="1">
+                          <a:prstTxWarp prst="textNoShape">
+                            <a:avLst/>
+                          </a:prstTxWarp>
+                          <a:noAutofit/>
+                        </wps:bodyPr>
+                      </wps:wsp>
+                    </wpg:wgp>
+                  </a:graphicData>
+                </a:graphic>
+              </wp:anchor>
+            </w:drawing>
+          </mc:Choice>
+          <mc:Fallback>
+            <w:pict>
+              <v:group w14:anchorId="38AECD0A" id="Groupe 3" o:spid="_x0000_s1026" style="position:absolute;margin-left:1.15pt;margin-top:51.55pt;width:453.6pt;height:239.05pt;z-index:251735040" coordsize="57607,30359" o:gfxdata="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">
+                <v:shapetype id="_x0000_t75" coordsize="21600,21600" o:spt="75" o:preferrelative="t" path="m@4@5l@4@11@9@11@9@5xe" filled="f" stroked="f">
+                  <v:stroke joinstyle="miter"/>
+                  <v:formulas>
+                    <v:f eqn="if lineDrawn pixelLineWidth 0"/>
+                    <v:f eqn="sum @0 1 0"/>
+                    <v:f eqn="sum 0 0 @1"/>
+                    <v:f eqn="prod @2 1 2"/>
+                    <v:f eqn="prod @3 21600 pixelWidth"/>
+                    <v:f eqn="prod @3 21600 pixelHeight"/>
+                    <v:f eqn="sum @0 0 1"/>
+                    <v:f eqn="prod @6 1 2"/>
+                    <v:f eqn="prod @7 21600 pixelWidth"/>
+                    <v:f eqn="sum @8 21600 0"/>
+                    <v:f eqn="prod @7 21600 pixelHeight"/>
+                    <v:f eqn="sum @10 21600 0"/>
+                  </v:formulas>
+                  <v:path o:extrusionok="f" gradientshapeok="t" o:connecttype="rect"/>
+                  <o:lock v:ext="edit" aspectratio="t"/>
+                </v:shapetype>
+                <v:shape id="Frist launch.png" o:spid="_x0000_s1027" type="#_x0000_t75" alt="Une image contenant capture d’écran, texte, Logiciel multimédia, logiciel&#10;&#10;Description générée automatiquement" style="position:absolute;width:57607;height:30359;visibility:visible;mso-wrap-style:square" o:gfxdata="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">
+                  <v:imagedata r:id="rId14"/>
+                </v:shape>
+                <v:shapetype id="_x0000_t32" coordsize="21600,21600" o:spt="32" o:oned="t" path="m,l21600,21600e" filled="f">
+                  <v:path arrowok="t" fillok="f" o:connecttype="none"/>
+                  <o:lock v:ext="edit" shapetype="t"/>
+                </v:shapetype>
+                <v:shape id="Connecteur droit avec flèche 1" o:spid="_x0000_s1028" type="#_x0000_t32" style="position:absolute;left:32172;top:3414;width:20178;height:12939;flip:y;visibility:visible;mso-wrap-style:square" o:connectortype="straight" o:gfxdata="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" strokecolor="red" strokeweight="3pt">
+                  <v:stroke endarrow="block" joinstyle="miter"/>
+                </v:shape>
+                <v:oval id="Ellipse 2" o:spid="_x0000_s1029" style="position:absolute;left:52350;top:1516;width:4854;height:1907;visibility:visible;mso-wrap-style:square;v-text-anchor:middle" o:gfxdata="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" filled="f" strokecolor="red" strokeweight="1pt">
+                  <v:stroke joinstyle="miter"/>
+                </v:oval>
+                <w10:wrap type="square"/>
+              </v:group>
+            </w:pict>
+          </mc:Fallback>
+        </mc:AlternateContent>
       </w:r>
       <w:r>
         <w:t>Par défaut, l'application s'ouvre en anglais avec un thème synchronisé sur celui de votre système d'exploitation, mais d'autres langues et thèmes sont disponibles. Pour effectuer ces modifications, rendez-vous dans la section "Paramètres".</w:t>
@@ -1117,7 +1240,7 @@
           <w:noProof/>
         </w:rPr>
         <w:drawing>
-          <wp:anchor distT="0" distB="0" distL="114300" distR="114300" simplePos="0" relativeHeight="251630592" behindDoc="1" locked="0" layoutInCell="1" allowOverlap="1" wp14:anchorId="6CE9B54D" wp14:editId="2CE1D2E3">
+          <wp:anchor distT="0" distB="0" distL="114300" distR="114300" simplePos="0" relativeHeight="251627520" behindDoc="1" locked="0" layoutInCell="1" allowOverlap="1" wp14:anchorId="6CE9B54D" wp14:editId="71782DCA">
             <wp:simplePos x="0" y="0"/>
             <wp:positionH relativeFrom="column">
               <wp:posOffset>-128270</wp:posOffset>
@@ -1148,7 +1271,7 @@
                     <pic:cNvPicPr/>
                   </pic:nvPicPr>
                   <pic:blipFill>
-                    <a:blip r:link="rId13"/>
+                    <a:blip r:link="rId15"/>
                     <a:stretch>
                       <a:fillRect/>
                     </a:stretch>
@@ -1217,7 +1340,7 @@
         <mc:AlternateContent>
           <mc:Choice Requires="wpg">
             <w:drawing>
-              <wp:anchor distT="0" distB="0" distL="114300" distR="114300" simplePos="0" relativeHeight="251639808" behindDoc="1" locked="0" layoutInCell="1" allowOverlap="1" wp14:anchorId="4BF11EEF" wp14:editId="6E640935">
+              <wp:anchor distT="0" distB="0" distL="114300" distR="114300" simplePos="0" relativeHeight="251636736" behindDoc="1" locked="0" layoutInCell="1" allowOverlap="1" wp14:anchorId="4BF11EEF" wp14:editId="2A819DD6">
                 <wp:simplePos x="0" y="0"/>
                 <wp:positionH relativeFrom="column">
                   <wp:posOffset>-461645</wp:posOffset>
@@ -1258,7 +1381,7 @@
                           </pic:cNvPicPr>
                         </pic:nvPicPr>
                         <pic:blipFill>
-                          <a:blip r:link="rId14"/>
+                          <a:blip r:link="rId16"/>
                           <a:stretch>
                             <a:fillRect/>
                           </a:stretch>
@@ -1565,28 +1688,9 @@
           </mc:Choice>
           <mc:Fallback>
             <w:pict>
-              <v:group w14:anchorId="4BF11EEF" id="Groupe 2" o:spid="_x0000_s1026" style="position:absolute;margin-left:-36.35pt;margin-top:20.45pt;width:530.65pt;height:298.5pt;z-index:-251676672" coordsize="67392,37909" o:gfxdata="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">
-                <v:shapetype id="_x0000_t75" coordsize="21600,21600" o:spt="75" o:preferrelative="t" path="m@4@5l@4@11@9@11@9@5xe" filled="f" stroked="f">
-                  <v:stroke joinstyle="miter"/>
-                  <v:formulas>
-                    <v:f eqn="if lineDrawn pixelLineWidth 0"/>
-                    <v:f eqn="sum @0 1 0"/>
-                    <v:f eqn="sum 0 0 @1"/>
-                    <v:f eqn="prod @2 1 2"/>
-                    <v:f eqn="prod @3 21600 pixelWidth"/>
-                    <v:f eqn="prod @3 21600 pixelHeight"/>
-                    <v:f eqn="sum @0 0 1"/>
-                    <v:f eqn="prod @6 1 2"/>
-                    <v:f eqn="prod @7 21600 pixelWidth"/>
-                    <v:f eqn="sum @8 21600 0"/>
-                    <v:f eqn="prod @7 21600 pixelHeight"/>
-                    <v:f eqn="sum @10 21600 0"/>
-                  </v:formulas>
-                  <v:path o:extrusionok="f" gradientshapeok="t" o:connecttype="rect"/>
-                  <o:lock v:ext="edit" aspectratio="t"/>
-                </v:shapetype>
+              <v:group w14:anchorId="4BF11EEF" id="Groupe 2" o:spid="_x0000_s1026" style="position:absolute;margin-left:-36.35pt;margin-top:20.45pt;width:530.65pt;height:298.5pt;z-index:-251679744" coordsize="67392,37909" o:gfxdata="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">
                 <v:shape id="First setting - language.png" o:spid="_x0000_s1027" type="#_x0000_t75" alt="Une image contenant texte, capture d’écran, logiciel, Logiciel multimédia&#10;&#10;Description générée automatiquement" style="position:absolute;width:67392;height:37909;visibility:visible;mso-wrap-style:square" o:gfxdata="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">
-                  <v:imagedata r:id="rId15"/>
+                  <v:imagedata r:id="rId17"/>
                 </v:shape>
                 <v:shapetype id="_x0000_t202" coordsize="21600,21600" o:spt="202" path="m,l,21600r21600,l21600,xe">
                   <v:stroke joinstyle="miter"/>
@@ -1732,21 +1836,7 @@
           <w:rPr>
             <w:rStyle w:val="Lienhypertexte"/>
           </w:rPr>
-          <w:t>"Choix de la langue</w:t>
-        </w:r>
-        <w:proofErr w:type="gramStart"/>
-        <w:r>
-          <w:rPr>
-            <w:rStyle w:val="Lienhypertexte"/>
-          </w:rPr>
-          <w:t>"(</w:t>
-        </w:r>
-        <w:proofErr w:type="gramEnd"/>
-        <w:r>
-          <w:rPr>
-            <w:rStyle w:val="Lienhypertexte"/>
-          </w:rPr>
-          <w:t>1)</w:t>
+          <w:t>"Choix de la langue"(1)</w:t>
         </w:r>
       </w:hyperlink>
       <w:r>
@@ -1762,21 +1852,7 @@
           <w:rPr>
             <w:rStyle w:val="Lienhypertexte"/>
           </w:rPr>
-          <w:t>"Choix du format de l'heure</w:t>
-        </w:r>
-        <w:proofErr w:type="gramStart"/>
-        <w:r>
-          <w:rPr>
-            <w:rStyle w:val="Lienhypertexte"/>
-          </w:rPr>
-          <w:t>"(</w:t>
-        </w:r>
-        <w:proofErr w:type="gramEnd"/>
-        <w:r>
-          <w:rPr>
-            <w:rStyle w:val="Lienhypertexte"/>
-          </w:rPr>
-          <w:t>2)</w:t>
+          <w:t>"Choix du format de l'heure"(2)</w:t>
         </w:r>
       </w:hyperlink>
       <w:r>
@@ -1792,21 +1868,7 @@
           <w:rPr>
             <w:rStyle w:val="Lienhypertexte"/>
           </w:rPr>
-          <w:t>"Sauvegarder</w:t>
-        </w:r>
-        <w:proofErr w:type="gramStart"/>
-        <w:r>
-          <w:rPr>
-            <w:rStyle w:val="Lienhypertexte"/>
-          </w:rPr>
-          <w:t>"(</w:t>
-        </w:r>
-        <w:proofErr w:type="gramEnd"/>
-        <w:r>
-          <w:rPr>
-            <w:rStyle w:val="Lienhypertexte"/>
-          </w:rPr>
-          <w:t>3)</w:t>
+          <w:t>"Sauvegarder"(3)</w:t>
         </w:r>
       </w:hyperlink>
       <w:r>
@@ -1857,7 +1919,7 @@
         <mc:AlternateContent>
           <mc:Choice Requires="wpg">
             <w:drawing>
-              <wp:anchor distT="0" distB="0" distL="114300" distR="114300" simplePos="0" relativeHeight="251685888" behindDoc="0" locked="0" layoutInCell="1" allowOverlap="1" wp14:anchorId="5C964518" wp14:editId="1CBC39EB">
+              <wp:anchor distT="0" distB="0" distL="114300" distR="114300" simplePos="0" relativeHeight="251682816" behindDoc="0" locked="0" layoutInCell="1" allowOverlap="1" wp14:anchorId="5C964518" wp14:editId="58DB8B9C">
                 <wp:simplePos x="0" y="0"/>
                 <wp:positionH relativeFrom="column">
                   <wp:posOffset>-128270</wp:posOffset>
@@ -1900,7 +1962,7 @@
                           </pic:cNvPicPr>
                         </pic:nvPicPr>
                         <pic:blipFill>
-                          <a:blip r:link="rId16"/>
+                          <a:blip r:link="rId18"/>
                           <a:stretch>
                             <a:fillRect/>
                           </a:stretch>
@@ -2197,7 +2259,7 @@
                                   <wp:inline distT="0" distB="0" distL="0" distR="0" wp14:anchorId="35DC0F4C" wp14:editId="39A2305C">
                                     <wp:extent cx="64770" cy="69850"/>
                                     <wp:effectExtent l="0" t="0" r="0" b="6350"/>
-                                    <wp:docPr id="662974339" name="Image 3"/>
+                                    <wp:docPr id="2036089619" name="Image 3"/>
                                     <wp:cNvGraphicFramePr>
                                       <a:graphicFrameLocks xmlns:a="http://schemas.openxmlformats.org/drawingml/2006/main" noChangeAspect="1"/>
                                     </wp:cNvGraphicFramePr>
@@ -2211,7 +2273,7 @@
                                             </pic:cNvPicPr>
                                           </pic:nvPicPr>
                                           <pic:blipFill>
-                                            <a:blip r:embed="rId17">
+                                            <a:blip r:embed="rId19">
                                               <a:extLst>
                                                 <a:ext uri="{28A0092B-C50C-407E-A947-70E740481C1C}">
                                                   <a14:useLocalDpi xmlns:a14="http://schemas.microsoft.com/office/drawing/2010/main" val="0"/>
@@ -2392,7 +2454,7 @@
                                   <wp:inline distT="0" distB="0" distL="0" distR="0" wp14:anchorId="1526F9EF" wp14:editId="35D66429">
                                     <wp:extent cx="64770" cy="69850"/>
                                     <wp:effectExtent l="0" t="0" r="0" b="6350"/>
-                                    <wp:docPr id="1132681253" name="Image 4"/>
+                                    <wp:docPr id="2136943942" name="Image 4"/>
                                     <wp:cNvGraphicFramePr>
                                       <a:graphicFrameLocks xmlns:a="http://schemas.openxmlformats.org/drawingml/2006/main" noChangeAspect="1"/>
                                     </wp:cNvGraphicFramePr>
@@ -2406,7 +2468,7 @@
                                             </pic:cNvPicPr>
                                           </pic:nvPicPr>
                                           <pic:blipFill>
-                                            <a:blip r:embed="rId18">
+                                            <a:blip r:embed="rId20">
                                               <a:extLst>
                                                 <a:ext uri="{28A0092B-C50C-407E-A947-70E740481C1C}">
                                                   <a14:useLocalDpi xmlns:a14="http://schemas.microsoft.com/office/drawing/2010/main" val="0"/>
@@ -2881,9 +2943,9 @@
           </mc:Choice>
           <mc:Fallback>
             <w:pict>
-              <v:group w14:anchorId="5C964518" id="Groupe 7" o:spid="_x0000_s1032" style="position:absolute;margin-left:-10.1pt;margin-top:33.55pt;width:453.6pt;height:259.5pt;z-index:251685888" coordsize="57607,32956" o:gfxdata="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">
+              <v:group w14:anchorId="5C964518" id="Groupe 7" o:spid="_x0000_s1032" style="position:absolute;margin-left:-10.1pt;margin-top:33.55pt;width:453.6pt;height:259.5pt;z-index:251682816" coordsize="57607,32956" o:gfxdata="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">
                 <v:shape id="Update theme.png" o:spid="_x0000_s1033" type="#_x0000_t75" alt="Une image contenant texte, capture d’écran, logiciel, Logiciel multimédia&#10;&#10;Description générée automatiquement" style="position:absolute;width:57607;height:32404;visibility:visible;mso-wrap-style:square" o:gfxdata="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">
-                  <v:imagedata r:id="rId19"/>
+                  <v:imagedata r:id="rId21"/>
                 </v:shape>
                 <v:shape id="_x0000_s1034" type="#_x0000_t202" style="position:absolute;left:15335;width:2476;height:2667;visibility:visible;mso-wrap-style:square;v-text-anchor:top" o:gfxdata="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" fillcolor="#a00000" strokecolor="black [3213]">
                   <v:fill color2="red" rotate="t" angle="225" colors="0 #a00000;.5 #e60000;1 red" focus="100%" type="gradient"/>
@@ -2937,7 +2999,7 @@
                             <wp:inline distT="0" distB="0" distL="0" distR="0" wp14:anchorId="35DC0F4C" wp14:editId="39A2305C">
                               <wp:extent cx="64770" cy="69850"/>
                               <wp:effectExtent l="0" t="0" r="0" b="6350"/>
-                              <wp:docPr id="662974339" name="Image 3"/>
+                              <wp:docPr id="2036089619" name="Image 3"/>
                               <wp:cNvGraphicFramePr>
                                 <a:graphicFrameLocks xmlns:a="http://schemas.openxmlformats.org/drawingml/2006/main" noChangeAspect="1"/>
                               </wp:cNvGraphicFramePr>
@@ -2951,7 +3013,7 @@
                                       </pic:cNvPicPr>
                                     </pic:nvPicPr>
                                     <pic:blipFill>
-                                      <a:blip r:embed="rId17">
+                                      <a:blip r:embed="rId22">
                                         <a:extLst>
                                           <a:ext uri="{28A0092B-C50C-407E-A947-70E740481C1C}">
                                             <a14:useLocalDpi xmlns:a14="http://schemas.microsoft.com/office/drawing/2010/main" val="0"/>
@@ -3014,7 +3076,7 @@
                             <wp:inline distT="0" distB="0" distL="0" distR="0" wp14:anchorId="1526F9EF" wp14:editId="35D66429">
                               <wp:extent cx="64770" cy="69850"/>
                               <wp:effectExtent l="0" t="0" r="0" b="6350"/>
-                              <wp:docPr id="1132681253" name="Image 4"/>
+                              <wp:docPr id="2136943942" name="Image 4"/>
                               <wp:cNvGraphicFramePr>
                                 <a:graphicFrameLocks xmlns:a="http://schemas.openxmlformats.org/drawingml/2006/main" noChangeAspect="1"/>
                               </wp:cNvGraphicFramePr>
@@ -3028,7 +3090,7 @@
                                       </pic:cNvPicPr>
                                     </pic:nvPicPr>
                                     <pic:blipFill>
-                                      <a:blip r:embed="rId18">
+                                      <a:blip r:embed="rId23">
                                         <a:extLst>
                                           <a:ext uri="{28A0092B-C50C-407E-A947-70E740481C1C}">
                                             <a14:useLocalDpi xmlns:a14="http://schemas.microsoft.com/office/drawing/2010/main" val="0"/>
@@ -3148,7 +3210,7 @@
         <mc:AlternateContent>
           <mc:Choice Requires="wps">
             <w:drawing>
-              <wp:anchor distT="0" distB="0" distL="114300" distR="114300" simplePos="0" relativeHeight="251646976" behindDoc="0" locked="0" layoutInCell="1" allowOverlap="1" wp14:anchorId="7A5B9B23" wp14:editId="48461F91">
+              <wp:anchor distT="0" distB="0" distL="114300" distR="114300" simplePos="0" relativeHeight="251643904" behindDoc="0" locked="0" layoutInCell="1" allowOverlap="1" wp14:anchorId="7A5B9B23" wp14:editId="4990F388">
                 <wp:simplePos x="0" y="0"/>
                 <wp:positionH relativeFrom="column">
                   <wp:posOffset>1691005</wp:posOffset>
@@ -3240,7 +3302,7 @@
           </mc:Choice>
           <mc:Fallback>
             <w:pict>
-              <v:shape w14:anchorId="7A5B9B23" id="Zone de texte 1" o:spid="_x0000_s1046" type="#_x0000_t202" style="position:absolute;margin-left:133.15pt;margin-top:225.2pt;width:19.5pt;height:21pt;z-index:251646976;visibility:visible;mso-wrap-style:square;mso-wrap-distance-left:9pt;mso-wrap-distance-top:0;mso-wrap-distance-right:9pt;mso-wrap-distance-bottom:0;mso-position-horizontal:absolute;mso-position-horizontal-relative:text;mso-position-vertical:absolute;mso-position-vertical-relative:text;v-text-anchor:top" o:gfxdata="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" fillcolor="#a00000" strokecolor="black [3213]">
+              <v:shape w14:anchorId="7A5B9B23" id="Zone de texte 1" o:spid="_x0000_s1046" type="#_x0000_t202" style="position:absolute;margin-left:133.15pt;margin-top:225.2pt;width:19.5pt;height:21pt;z-index:251643904;visibility:visible;mso-wrap-style:square;mso-wrap-distance-left:9pt;mso-wrap-distance-top:0;mso-wrap-distance-right:9pt;mso-wrap-distance-bottom:0;mso-position-horizontal:absolute;mso-position-horizontal-relative:text;mso-position-vertical:absolute;mso-position-vertical-relative:text;v-text-anchor:top" o:gfxdata="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" fillcolor="#a00000" strokecolor="black [3213]">
                 <v:fill color2="red" rotate="t" angle="225" colors="0 #a00000;.5 #e60000;1 red" focus="100%" type="gradient"/>
                 <v:textbox>
                   <w:txbxContent>
@@ -3699,7 +3761,7 @@
         <mc:AlternateContent>
           <mc:Choice Requires="wpg">
             <w:drawing>
-              <wp:anchor distT="0" distB="0" distL="114300" distR="114300" simplePos="0" relativeHeight="251735040" behindDoc="0" locked="0" layoutInCell="1" allowOverlap="1" wp14:anchorId="6C835E70" wp14:editId="5FA5A192">
+              <wp:anchor distT="0" distB="0" distL="114300" distR="114300" simplePos="0" relativeHeight="251731968" behindDoc="0" locked="0" layoutInCell="1" allowOverlap="1" wp14:anchorId="6C835E70" wp14:editId="7987CC64">
                 <wp:simplePos x="0" y="0"/>
                 <wp:positionH relativeFrom="margin">
                   <wp:align>center</wp:align>
@@ -4394,7 +4456,7 @@
                           </pic:cNvPicPr>
                         </pic:nvPicPr>
                         <pic:blipFill>
-                          <a:blip r:link="rId20"/>
+                          <a:blip r:link="rId24"/>
                           <a:stretch>
                             <a:fillRect/>
                           </a:stretch>
@@ -4633,7 +4695,7 @@
           </mc:Choice>
           <mc:Fallback>
             <w:pict>
-              <v:group w14:anchorId="6C835E70" id="Groupe 21" o:spid="_x0000_s1047" style="position:absolute;margin-left:0;margin-top:31.2pt;width:471pt;height:352.5pt;z-index:251735040;mso-position-horizontal:center;mso-position-horizontal-relative:margin" coordsize="59817,44767" o:gfxdata="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">
+              <v:group w14:anchorId="6C835E70" id="Groupe 21" o:spid="_x0000_s1047" style="position:absolute;margin-left:0;margin-top:31.2pt;width:471pt;height:352.5pt;z-index:251731968;mso-position-horizontal:center;mso-position-horizontal-relative:margin" coordsize="59817,44767" o:gfxdata="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">
                 <v:shape id="_x0000_s1048" type="#_x0000_t202" style="position:absolute;left:56959;top:3905;width:2858;height:2857;visibility:visible;mso-wrap-style:square;v-text-anchor:top" o:gfxdata="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" fillcolor="#a00000" strokecolor="black [3213]">
                   <v:fill color2="red" rotate="t" angle="225" colors="0 #a00000;.5 #e60000;1 red" focus="100%" type="gradient"/>
                   <v:textbox>
@@ -4749,7 +4811,7 @@
                   </v:textbox>
                 </v:shape>
                 <v:shape id="Update color.png" o:spid="_x0000_s1057" type="#_x0000_t75" style="position:absolute;width:56483;height:41795;visibility:visible;mso-wrap-style:square" o:gfxdata="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">
-                  <v:imagedata r:id="rId21"/>
+                  <v:imagedata r:id="rId25"/>
                 </v:shape>
                 <v:shape id="_x0000_s1058" type="#_x0000_t202" style="position:absolute;left:37242;top:32766;width:2858;height:2857;visibility:visible;mso-wrap-style:square;v-text-anchor:top" o:gfxdata="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" fillcolor="#a00000" strokecolor="black [3213]">
                   <v:fill color2="red" rotate="t" angle="225" colors="0 #a00000;.5 #e60000;1 red" focus="100%" type="gradient"/>
@@ -5341,28 +5403,1846 @@
           <w:ilvl w:val="0"/>
           <w:numId w:val="25"/>
         </w:numPr>
+        <w:spacing w:line="360" w:lineRule="auto"/>
       </w:pPr>
       <w:r>
         <w:lastRenderedPageBreak/>
         <w:t>Création de compte</w:t>
       </w:r>
     </w:p>
+    <w:bookmarkStart w:id="8" w:name="_Présentation_des_boutons_2"/>
+    <w:bookmarkEnd w:id="0"/>
+    <w:bookmarkEnd w:id="8"/>
     <w:p>
       <w:pPr>
-        <w:ind w:left="360"/>
-      </w:pPr>
-      <w:r>
-        <w:t>Lors de votre première utilisation de l’application vous tomberez sur cette interface</w:t>
-      </w:r>
+        <w:pStyle w:val="Titre5"/>
+        <w:numPr>
+          <w:ilvl w:val="0"/>
+          <w:numId w:val="29"/>
+        </w:numPr>
+      </w:pPr>
+      <w:r>
+        <w:rPr>
+          <w:noProof/>
+        </w:rPr>
+        <mc:AlternateContent>
+          <mc:Choice Requires="wpg">
+            <w:drawing>
+              <wp:anchor distT="0" distB="0" distL="114300" distR="114300" simplePos="0" relativeHeight="251754496" behindDoc="0" locked="0" layoutInCell="1" allowOverlap="1" wp14:anchorId="463106A6" wp14:editId="7A682853">
+                <wp:simplePos x="0" y="0"/>
+                <wp:positionH relativeFrom="column">
+                  <wp:posOffset>-635</wp:posOffset>
+                </wp:positionH>
+                <wp:positionV relativeFrom="paragraph">
+                  <wp:posOffset>260934</wp:posOffset>
+                </wp:positionV>
+                <wp:extent cx="5760720" cy="3035935"/>
+                <wp:effectExtent l="0" t="0" r="0" b="0"/>
+                <wp:wrapSquare wrapText="bothSides"/>
+                <wp:docPr id="1709016426" name="Groupe 4"/>
+                <wp:cNvGraphicFramePr/>
+                <a:graphic xmlns:a="http://schemas.openxmlformats.org/drawingml/2006/main">
+                  <a:graphicData uri="http://schemas.microsoft.com/office/word/2010/wordprocessingGroup">
+                    <wpg:wgp>
+                      <wpg:cNvGrpSpPr/>
+                      <wpg:grpSpPr>
+                        <a:xfrm>
+                          <a:off x="0" y="0"/>
+                          <a:ext cx="5760720" cy="3035935"/>
+                          <a:chOff x="0" y="0"/>
+                          <a:chExt cx="5760720" cy="3035935"/>
+                        </a:xfrm>
+                      </wpg:grpSpPr>
+                      <pic:pic xmlns:pic="http://schemas.openxmlformats.org/drawingml/2006/picture">
+                        <pic:nvPicPr>
+                          <pic:cNvPr id="372939784" name="Frist launch.png"/>
+                          <pic:cNvPicPr>
+                            <a:picLocks noChangeAspect="1"/>
+                          </pic:cNvPicPr>
+                        </pic:nvPicPr>
+                        <pic:blipFill>
+                          <a:blip r:link="rId26"/>
+                          <a:stretch>
+                            <a:fillRect/>
+                          </a:stretch>
+                        </pic:blipFill>
+                        <pic:spPr>
+                          <a:xfrm>
+                            <a:off x="0" y="0"/>
+                            <a:ext cx="5760720" cy="3035935"/>
+                          </a:xfrm>
+                          <a:prstGeom prst="rect">
+                            <a:avLst/>
+                          </a:prstGeom>
+                        </pic:spPr>
+                      </pic:pic>
+                      <wps:wsp>
+                        <wps:cNvPr id="91116427" name="Zone de texte 1"/>
+                        <wps:cNvSpPr txBox="1"/>
+                        <wps:spPr>
+                          <a:xfrm>
+                            <a:off x="2911449" y="1155802"/>
+                            <a:ext cx="234086" cy="249174"/>
+                          </a:xfrm>
+                          <a:prstGeom prst="rect">
+                            <a:avLst/>
+                          </a:prstGeom>
+                          <a:gradFill flip="none" rotWithShape="1">
+                            <a:gsLst>
+                              <a:gs pos="0">
+                                <a:srgbClr val="FF0000">
+                                  <a:shade val="30000"/>
+                                  <a:satMod val="115000"/>
+                                </a:srgbClr>
+                              </a:gs>
+                              <a:gs pos="50000">
+                                <a:srgbClr val="FF0000">
+                                  <a:shade val="67500"/>
+                                  <a:satMod val="115000"/>
+                                </a:srgbClr>
+                              </a:gs>
+                              <a:gs pos="100000">
+                                <a:srgbClr val="FF0000">
+                                  <a:shade val="100000"/>
+                                  <a:satMod val="115000"/>
+                                </a:srgbClr>
+                              </a:gs>
+                            </a:gsLst>
+                            <a:lin ang="13500000" scaled="1"/>
+                            <a:tileRect/>
+                          </a:gradFill>
+                          <a:ln>
+                            <a:solidFill>
+                              <a:schemeClr val="tx1"/>
+                            </a:solidFill>
+                          </a:ln>
+                        </wps:spPr>
+                        <wps:style>
+                          <a:lnRef idx="0">
+                            <a:scrgbClr r="0" g="0" b="0"/>
+                          </a:lnRef>
+                          <a:fillRef idx="0">
+                            <a:scrgbClr r="0" g="0" b="0"/>
+                          </a:fillRef>
+                          <a:effectRef idx="0">
+                            <a:scrgbClr r="0" g="0" b="0"/>
+                          </a:effectRef>
+                          <a:fontRef idx="minor">
+                            <a:schemeClr val="lt1"/>
+                          </a:fontRef>
+                        </wps:style>
+                        <wps:txbx>
+                          <w:txbxContent>
+                            <w:p>
+                              <w:r>
+                                <w:t>2</w:t>
+                              </w:r>
+                            </w:p>
+                          </w:txbxContent>
+                        </wps:txbx>
+                        <wps:bodyPr rot="0" spcFirstLastPara="0" vertOverflow="overflow" horzOverflow="overflow" vert="horz" wrap="square" lIns="91440" tIns="45720" rIns="91440" bIns="45720" numCol="1" spcCol="0" rtlCol="0" fromWordArt="0" anchor="t" anchorCtr="0" forceAA="0" compatLnSpc="1">
+                          <a:prstTxWarp prst="textNoShape">
+                            <a:avLst/>
+                          </a:prstTxWarp>
+                          <a:noAutofit/>
+                        </wps:bodyPr>
+                      </wps:wsp>
+                      <wps:wsp>
+                        <wps:cNvPr id="571635401" name="Zone de texte 1"/>
+                        <wps:cNvSpPr txBox="1"/>
+                        <wps:spPr>
+                          <a:xfrm>
+                            <a:off x="2618841" y="1155802"/>
+                            <a:ext cx="234086" cy="249174"/>
+                          </a:xfrm>
+                          <a:prstGeom prst="rect">
+                            <a:avLst/>
+                          </a:prstGeom>
+                          <a:gradFill flip="none" rotWithShape="1">
+                            <a:gsLst>
+                              <a:gs pos="0">
+                                <a:srgbClr val="FF0000">
+                                  <a:shade val="30000"/>
+                                  <a:satMod val="115000"/>
+                                </a:srgbClr>
+                              </a:gs>
+                              <a:gs pos="50000">
+                                <a:srgbClr val="FF0000">
+                                  <a:shade val="67500"/>
+                                  <a:satMod val="115000"/>
+                                </a:srgbClr>
+                              </a:gs>
+                              <a:gs pos="100000">
+                                <a:srgbClr val="FF0000">
+                                  <a:shade val="100000"/>
+                                  <a:satMod val="115000"/>
+                                </a:srgbClr>
+                              </a:gs>
+                            </a:gsLst>
+                            <a:lin ang="13500000" scaled="1"/>
+                            <a:tileRect/>
+                          </a:gradFill>
+                          <a:ln>
+                            <a:solidFill>
+                              <a:schemeClr val="tx1"/>
+                            </a:solidFill>
+                          </a:ln>
+                        </wps:spPr>
+                        <wps:style>
+                          <a:lnRef idx="0">
+                            <a:scrgbClr r="0" g="0" b="0"/>
+                          </a:lnRef>
+                          <a:fillRef idx="0">
+                            <a:scrgbClr r="0" g="0" b="0"/>
+                          </a:fillRef>
+                          <a:effectRef idx="0">
+                            <a:scrgbClr r="0" g="0" b="0"/>
+                          </a:effectRef>
+                          <a:fontRef idx="minor">
+                            <a:schemeClr val="lt1"/>
+                          </a:fontRef>
+                        </wps:style>
+                        <wps:txbx>
+                          <w:txbxContent>
+                            <w:p>
+                              <w:r>
+                                <w:t>1</w:t>
+                              </w:r>
+                            </w:p>
+                          </w:txbxContent>
+                        </wps:txbx>
+                        <wps:bodyPr rot="0" spcFirstLastPara="0" vertOverflow="overflow" horzOverflow="overflow" vert="horz" wrap="square" lIns="91440" tIns="45720" rIns="91440" bIns="45720" numCol="1" spcCol="0" rtlCol="0" fromWordArt="0" anchor="t" anchorCtr="0" forceAA="0" compatLnSpc="1">
+                          <a:prstTxWarp prst="textNoShape">
+                            <a:avLst/>
+                          </a:prstTxWarp>
+                          <a:noAutofit/>
+                        </wps:bodyPr>
+                      </wps:wsp>
+                      <wps:wsp>
+                        <wps:cNvPr id="1737411979" name="Zone de texte 1"/>
+                        <wps:cNvSpPr txBox="1"/>
+                        <wps:spPr>
+                          <a:xfrm>
+                            <a:off x="2326233" y="1638605"/>
+                            <a:ext cx="234086" cy="249174"/>
+                          </a:xfrm>
+                          <a:prstGeom prst="rect">
+                            <a:avLst/>
+                          </a:prstGeom>
+                          <a:gradFill flip="none" rotWithShape="1">
+                            <a:gsLst>
+                              <a:gs pos="0">
+                                <a:srgbClr val="FF0000">
+                                  <a:shade val="30000"/>
+                                  <a:satMod val="115000"/>
+                                </a:srgbClr>
+                              </a:gs>
+                              <a:gs pos="50000">
+                                <a:srgbClr val="FF0000">
+                                  <a:shade val="67500"/>
+                                  <a:satMod val="115000"/>
+                                </a:srgbClr>
+                              </a:gs>
+                              <a:gs pos="100000">
+                                <a:srgbClr val="FF0000">
+                                  <a:shade val="100000"/>
+                                  <a:satMod val="115000"/>
+                                </a:srgbClr>
+                              </a:gs>
+                            </a:gsLst>
+                            <a:lin ang="13500000" scaled="1"/>
+                            <a:tileRect/>
+                          </a:gradFill>
+                          <a:ln>
+                            <a:solidFill>
+                              <a:schemeClr val="tx1"/>
+                            </a:solidFill>
+                          </a:ln>
+                        </wps:spPr>
+                        <wps:style>
+                          <a:lnRef idx="0">
+                            <a:scrgbClr r="0" g="0" b="0"/>
+                          </a:lnRef>
+                          <a:fillRef idx="0">
+                            <a:scrgbClr r="0" g="0" b="0"/>
+                          </a:fillRef>
+                          <a:effectRef idx="0">
+                            <a:scrgbClr r="0" g="0" b="0"/>
+                          </a:effectRef>
+                          <a:fontRef idx="minor">
+                            <a:schemeClr val="lt1"/>
+                          </a:fontRef>
+                        </wps:style>
+                        <wps:txbx>
+                          <w:txbxContent>
+                            <w:p>
+                              <w:r>
+                                <w:t>3</w:t>
+                              </w:r>
+                            </w:p>
+                          </w:txbxContent>
+                        </wps:txbx>
+                        <wps:bodyPr rot="0" spcFirstLastPara="0" vertOverflow="overflow" horzOverflow="overflow" vert="horz" wrap="square" lIns="91440" tIns="45720" rIns="91440" bIns="45720" numCol="1" spcCol="0" rtlCol="0" fromWordArt="0" anchor="t" anchorCtr="0" forceAA="0" compatLnSpc="1">
+                          <a:prstTxWarp prst="textNoShape">
+                            <a:avLst/>
+                          </a:prstTxWarp>
+                          <a:noAutofit/>
+                        </wps:bodyPr>
+                      </wps:wsp>
+                      <wps:wsp>
+                        <wps:cNvPr id="1838638071" name="Zone de texte 1"/>
+                        <wps:cNvSpPr txBox="1"/>
+                        <wps:spPr>
+                          <a:xfrm>
+                            <a:off x="3211372" y="1638605"/>
+                            <a:ext cx="234086" cy="249174"/>
+                          </a:xfrm>
+                          <a:prstGeom prst="rect">
+                            <a:avLst/>
+                          </a:prstGeom>
+                          <a:gradFill flip="none" rotWithShape="1">
+                            <a:gsLst>
+                              <a:gs pos="0">
+                                <a:srgbClr val="FF0000">
+                                  <a:shade val="30000"/>
+                                  <a:satMod val="115000"/>
+                                </a:srgbClr>
+                              </a:gs>
+                              <a:gs pos="50000">
+                                <a:srgbClr val="FF0000">
+                                  <a:shade val="67500"/>
+                                  <a:satMod val="115000"/>
+                                </a:srgbClr>
+                              </a:gs>
+                              <a:gs pos="100000">
+                                <a:srgbClr val="FF0000">
+                                  <a:shade val="100000"/>
+                                  <a:satMod val="115000"/>
+                                </a:srgbClr>
+                              </a:gs>
+                            </a:gsLst>
+                            <a:lin ang="13500000" scaled="1"/>
+                            <a:tileRect/>
+                          </a:gradFill>
+                          <a:ln>
+                            <a:solidFill>
+                              <a:schemeClr val="tx1"/>
+                            </a:solidFill>
+                          </a:ln>
+                        </wps:spPr>
+                        <wps:style>
+                          <a:lnRef idx="0">
+                            <a:scrgbClr r="0" g="0" b="0"/>
+                          </a:lnRef>
+                          <a:fillRef idx="0">
+                            <a:scrgbClr r="0" g="0" b="0"/>
+                          </a:fillRef>
+                          <a:effectRef idx="0">
+                            <a:scrgbClr r="0" g="0" b="0"/>
+                          </a:effectRef>
+                          <a:fontRef idx="minor">
+                            <a:schemeClr val="lt1"/>
+                          </a:fontRef>
+                        </wps:style>
+                        <wps:txbx>
+                          <w:txbxContent>
+                            <w:p>
+                              <w:r>
+                                <w:t>4</w:t>
+                              </w:r>
+                            </w:p>
+                          </w:txbxContent>
+                        </wps:txbx>
+                        <wps:bodyPr rot="0" spcFirstLastPara="0" vertOverflow="overflow" horzOverflow="overflow" vert="horz" wrap="square" lIns="91440" tIns="45720" rIns="91440" bIns="45720" numCol="1" spcCol="0" rtlCol="0" fromWordArt="0" anchor="t" anchorCtr="0" forceAA="0" compatLnSpc="1">
+                          <a:prstTxWarp prst="textNoShape">
+                            <a:avLst/>
+                          </a:prstTxWarp>
+                          <a:noAutofit/>
+                        </wps:bodyPr>
+                      </wps:wsp>
+                      <wps:wsp>
+                        <wps:cNvPr id="1994854485" name="Zone de texte 1"/>
+                        <wps:cNvSpPr txBox="1"/>
+                        <wps:spPr>
+                          <a:xfrm>
+                            <a:off x="2779776" y="2040941"/>
+                            <a:ext cx="234086" cy="249174"/>
+                          </a:xfrm>
+                          <a:prstGeom prst="rect">
+                            <a:avLst/>
+                          </a:prstGeom>
+                          <a:gradFill flip="none" rotWithShape="1">
+                            <a:gsLst>
+                              <a:gs pos="0">
+                                <a:srgbClr val="FF0000">
+                                  <a:shade val="30000"/>
+                                  <a:satMod val="115000"/>
+                                </a:srgbClr>
+                              </a:gs>
+                              <a:gs pos="50000">
+                                <a:srgbClr val="FF0000">
+                                  <a:shade val="67500"/>
+                                  <a:satMod val="115000"/>
+                                </a:srgbClr>
+                              </a:gs>
+                              <a:gs pos="100000">
+                                <a:srgbClr val="FF0000">
+                                  <a:shade val="100000"/>
+                                  <a:satMod val="115000"/>
+                                </a:srgbClr>
+                              </a:gs>
+                            </a:gsLst>
+                            <a:lin ang="13500000" scaled="1"/>
+                            <a:tileRect/>
+                          </a:gradFill>
+                          <a:ln>
+                            <a:solidFill>
+                              <a:schemeClr val="tx1"/>
+                            </a:solidFill>
+                          </a:ln>
+                        </wps:spPr>
+                        <wps:style>
+                          <a:lnRef idx="0">
+                            <a:scrgbClr r="0" g="0" b="0"/>
+                          </a:lnRef>
+                          <a:fillRef idx="0">
+                            <a:scrgbClr r="0" g="0" b="0"/>
+                          </a:fillRef>
+                          <a:effectRef idx="0">
+                            <a:scrgbClr r="0" g="0" b="0"/>
+                          </a:effectRef>
+                          <a:fontRef idx="minor">
+                            <a:schemeClr val="lt1"/>
+                          </a:fontRef>
+                        </wps:style>
+                        <wps:txbx>
+                          <w:txbxContent>
+                            <w:p>
+                              <w:r>
+                                <w:t>5</w:t>
+                              </w:r>
+                            </w:p>
+                          </w:txbxContent>
+                        </wps:txbx>
+                        <wps:bodyPr rot="0" spcFirstLastPara="0" vertOverflow="overflow" horzOverflow="overflow" vert="horz" wrap="square" lIns="91440" tIns="45720" rIns="91440" bIns="45720" numCol="1" spcCol="0" rtlCol="0" fromWordArt="0" anchor="t" anchorCtr="0" forceAA="0" compatLnSpc="1">
+                          <a:prstTxWarp prst="textNoShape">
+                            <a:avLst/>
+                          </a:prstTxWarp>
+                          <a:noAutofit/>
+                        </wps:bodyPr>
+                      </wps:wsp>
+                      <wps:wsp>
+                        <wps:cNvPr id="179915878" name="Zone de texte 1"/>
+                        <wps:cNvSpPr txBox="1"/>
+                        <wps:spPr>
+                          <a:xfrm>
+                            <a:off x="51206" y="358445"/>
+                            <a:ext cx="234086" cy="249174"/>
+                          </a:xfrm>
+                          <a:prstGeom prst="rect">
+                            <a:avLst/>
+                          </a:prstGeom>
+                          <a:gradFill flip="none" rotWithShape="1">
+                            <a:gsLst>
+                              <a:gs pos="0">
+                                <a:srgbClr val="FF0000">
+                                  <a:shade val="30000"/>
+                                  <a:satMod val="115000"/>
+                                </a:srgbClr>
+                              </a:gs>
+                              <a:gs pos="50000">
+                                <a:srgbClr val="FF0000">
+                                  <a:shade val="67500"/>
+                                  <a:satMod val="115000"/>
+                                </a:srgbClr>
+                              </a:gs>
+                              <a:gs pos="100000">
+                                <a:srgbClr val="FF0000">
+                                  <a:shade val="100000"/>
+                                  <a:satMod val="115000"/>
+                                </a:srgbClr>
+                              </a:gs>
+                            </a:gsLst>
+                            <a:lin ang="13500000" scaled="1"/>
+                            <a:tileRect/>
+                          </a:gradFill>
+                          <a:ln>
+                            <a:solidFill>
+                              <a:schemeClr val="tx1"/>
+                            </a:solidFill>
+                          </a:ln>
+                        </wps:spPr>
+                        <wps:style>
+                          <a:lnRef idx="0">
+                            <a:scrgbClr r="0" g="0" b="0"/>
+                          </a:lnRef>
+                          <a:fillRef idx="0">
+                            <a:scrgbClr r="0" g="0" b="0"/>
+                          </a:fillRef>
+                          <a:effectRef idx="0">
+                            <a:scrgbClr r="0" g="0" b="0"/>
+                          </a:effectRef>
+                          <a:fontRef idx="minor">
+                            <a:schemeClr val="lt1"/>
+                          </a:fontRef>
+                        </wps:style>
+                        <wps:txbx>
+                          <w:txbxContent>
+                            <w:p>
+                              <w:r>
+                                <w:t>6</w:t>
+                              </w:r>
+                            </w:p>
+                          </w:txbxContent>
+                        </wps:txbx>
+                        <wps:bodyPr rot="0" spcFirstLastPara="0" vertOverflow="overflow" horzOverflow="overflow" vert="horz" wrap="square" lIns="91440" tIns="45720" rIns="91440" bIns="45720" numCol="1" spcCol="0" rtlCol="0" fromWordArt="0" anchor="t" anchorCtr="0" forceAA="0" compatLnSpc="1">
+                          <a:prstTxWarp prst="textNoShape">
+                            <a:avLst/>
+                          </a:prstTxWarp>
+                          <a:noAutofit/>
+                        </wps:bodyPr>
+                      </wps:wsp>
+                      <wps:wsp>
+                        <wps:cNvPr id="122614706" name="Zone de texte 1"/>
+                        <wps:cNvSpPr txBox="1"/>
+                        <wps:spPr>
+                          <a:xfrm>
+                            <a:off x="373075" y="358445"/>
+                            <a:ext cx="234086" cy="249174"/>
+                          </a:xfrm>
+                          <a:prstGeom prst="rect">
+                            <a:avLst/>
+                          </a:prstGeom>
+                          <a:gradFill flip="none" rotWithShape="1">
+                            <a:gsLst>
+                              <a:gs pos="0">
+                                <a:srgbClr val="FF0000">
+                                  <a:shade val="30000"/>
+                                  <a:satMod val="115000"/>
+                                </a:srgbClr>
+                              </a:gs>
+                              <a:gs pos="50000">
+                                <a:srgbClr val="FF0000">
+                                  <a:shade val="67500"/>
+                                  <a:satMod val="115000"/>
+                                </a:srgbClr>
+                              </a:gs>
+                              <a:gs pos="100000">
+                                <a:srgbClr val="FF0000">
+                                  <a:shade val="100000"/>
+                                  <a:satMod val="115000"/>
+                                </a:srgbClr>
+                              </a:gs>
+                            </a:gsLst>
+                            <a:lin ang="13500000" scaled="1"/>
+                            <a:tileRect/>
+                          </a:gradFill>
+                          <a:ln>
+                            <a:solidFill>
+                              <a:schemeClr val="tx1"/>
+                            </a:solidFill>
+                          </a:ln>
+                        </wps:spPr>
+                        <wps:style>
+                          <a:lnRef idx="0">
+                            <a:scrgbClr r="0" g="0" b="0"/>
+                          </a:lnRef>
+                          <a:fillRef idx="0">
+                            <a:scrgbClr r="0" g="0" b="0"/>
+                          </a:fillRef>
+                          <a:effectRef idx="0">
+                            <a:scrgbClr r="0" g="0" b="0"/>
+                          </a:effectRef>
+                          <a:fontRef idx="minor">
+                            <a:schemeClr val="lt1"/>
+                          </a:fontRef>
+                        </wps:style>
+                        <wps:txbx>
+                          <w:txbxContent>
+                            <w:p>
+                              <w:r>
+                                <w:t>7</w:t>
+                              </w:r>
+                            </w:p>
+                          </w:txbxContent>
+                        </wps:txbx>
+                        <wps:bodyPr rot="0" spcFirstLastPara="0" vertOverflow="overflow" horzOverflow="overflow" vert="horz" wrap="square" lIns="91440" tIns="45720" rIns="91440" bIns="45720" numCol="1" spcCol="0" rtlCol="0" fromWordArt="0" anchor="t" anchorCtr="0" forceAA="0" compatLnSpc="1">
+                          <a:prstTxWarp prst="textNoShape">
+                            <a:avLst/>
+                          </a:prstTxWarp>
+                          <a:noAutofit/>
+                        </wps:bodyPr>
+                      </wps:wsp>
+                      <wps:wsp>
+                        <wps:cNvPr id="609719314" name="Zone de texte 1"/>
+                        <wps:cNvSpPr txBox="1"/>
+                        <wps:spPr>
+                          <a:xfrm>
+                            <a:off x="5398617" y="358445"/>
+                            <a:ext cx="234086" cy="249174"/>
+                          </a:xfrm>
+                          <a:prstGeom prst="rect">
+                            <a:avLst/>
+                          </a:prstGeom>
+                          <a:gradFill flip="none" rotWithShape="1">
+                            <a:gsLst>
+                              <a:gs pos="0">
+                                <a:srgbClr val="FF0000">
+                                  <a:shade val="30000"/>
+                                  <a:satMod val="115000"/>
+                                </a:srgbClr>
+                              </a:gs>
+                              <a:gs pos="50000">
+                                <a:srgbClr val="FF0000">
+                                  <a:shade val="67500"/>
+                                  <a:satMod val="115000"/>
+                                </a:srgbClr>
+                              </a:gs>
+                              <a:gs pos="100000">
+                                <a:srgbClr val="FF0000">
+                                  <a:shade val="100000"/>
+                                  <a:satMod val="115000"/>
+                                </a:srgbClr>
+                              </a:gs>
+                            </a:gsLst>
+                            <a:lin ang="13500000" scaled="1"/>
+                            <a:tileRect/>
+                          </a:gradFill>
+                          <a:ln>
+                            <a:solidFill>
+                              <a:schemeClr val="tx1"/>
+                            </a:solidFill>
+                          </a:ln>
+                        </wps:spPr>
+                        <wps:style>
+                          <a:lnRef idx="0">
+                            <a:scrgbClr r="0" g="0" b="0"/>
+                          </a:lnRef>
+                          <a:fillRef idx="0">
+                            <a:scrgbClr r="0" g="0" b="0"/>
+                          </a:fillRef>
+                          <a:effectRef idx="0">
+                            <a:scrgbClr r="0" g="0" b="0"/>
+                          </a:effectRef>
+                          <a:fontRef idx="minor">
+                            <a:schemeClr val="lt1"/>
+                          </a:fontRef>
+                        </wps:style>
+                        <wps:txbx>
+                          <w:txbxContent>
+                            <w:p>
+                              <w:r>
+                                <w:t>8</w:t>
+                              </w:r>
+                            </w:p>
+                          </w:txbxContent>
+                        </wps:txbx>
+                        <wps:bodyPr rot="0" spcFirstLastPara="0" vertOverflow="overflow" horzOverflow="overflow" vert="horz" wrap="square" lIns="91440" tIns="45720" rIns="91440" bIns="45720" numCol="1" spcCol="0" rtlCol="0" fromWordArt="0" anchor="t" anchorCtr="0" forceAA="0" compatLnSpc="1">
+                          <a:prstTxWarp prst="textNoShape">
+                            <a:avLst/>
+                          </a:prstTxWarp>
+                          <a:noAutofit/>
+                        </wps:bodyPr>
+                      </wps:wsp>
+                    </wpg:wgp>
+                  </a:graphicData>
+                </a:graphic>
+              </wp:anchor>
+            </w:drawing>
+          </mc:Choice>
+          <mc:Fallback>
+            <w:pict>
+              <v:group w14:anchorId="463106A6" id="Groupe 4" o:spid="_x0000_s1061" style="position:absolute;left:0;text-align:left;margin-left:-.05pt;margin-top:20.55pt;width:453.6pt;height:239.05pt;z-index:251754496" coordsize="57607,30359" o:gfxdata="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">
+                <v:shape id="Frist launch.png" o:spid="_x0000_s1062" type="#_x0000_t75" style="position:absolute;width:57607;height:30359;visibility:visible;mso-wrap-style:square" o:gfxdata="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">
+                  <v:imagedata r:id="rId27"/>
+                </v:shape>
+                <v:shape id="_x0000_s1063" type="#_x0000_t202" style="position:absolute;left:29114;top:11558;width:2341;height:2491;visibility:visible;mso-wrap-style:square;v-text-anchor:top" o:gfxdata="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" fillcolor="#a00000" strokecolor="black [3213]">
+                  <v:fill color2="red" rotate="t" angle="225" colors="0 #a00000;.5 #e60000;1 red" focus="100%" type="gradient"/>
+                  <v:textbox>
+                    <w:txbxContent>
+                      <w:p>
+                        <w:r>
+                          <w:t>2</w:t>
+                        </w:r>
+                      </w:p>
+                    </w:txbxContent>
+                  </v:textbox>
+                </v:shape>
+                <v:shape id="_x0000_s1064" type="#_x0000_t202" style="position:absolute;left:26188;top:11558;width:2341;height:2491;visibility:visible;mso-wrap-style:square;v-text-anchor:top" o:gfxdata="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" fillcolor="#a00000" strokecolor="black [3213]">
+                  <v:fill color2="red" rotate="t" angle="225" colors="0 #a00000;.5 #e60000;1 red" focus="100%" type="gradient"/>
+                  <v:textbox>
+                    <w:txbxContent>
+                      <w:p>
+                        <w:r>
+                          <w:t>1</w:t>
+                        </w:r>
+                      </w:p>
+                    </w:txbxContent>
+                  </v:textbox>
+                </v:shape>
+                <v:shape id="_x0000_s1065" type="#_x0000_t202" style="position:absolute;left:23262;top:16386;width:2341;height:2491;visibility:visible;mso-wrap-style:square;v-text-anchor:top" o:gfxdata="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" fillcolor="#a00000" strokecolor="black [3213]">
+                  <v:fill color2="red" rotate="t" angle="225" colors="0 #a00000;.5 #e60000;1 red" focus="100%" type="gradient"/>
+                  <v:textbox>
+                    <w:txbxContent>
+                      <w:p>
+                        <w:r>
+                          <w:t>3</w:t>
+                        </w:r>
+                      </w:p>
+                    </w:txbxContent>
+                  </v:textbox>
+                </v:shape>
+                <v:shape id="_x0000_s1066" type="#_x0000_t202" style="position:absolute;left:32113;top:16386;width:2341;height:2491;visibility:visible;mso-wrap-style:square;v-text-anchor:top" o:gfxdata="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" fillcolor="#a00000" strokecolor="black [3213]">
+                  <v:fill color2="red" rotate="t" angle="225" colors="0 #a00000;.5 #e60000;1 red" focus="100%" type="gradient"/>
+                  <v:textbox>
+                    <w:txbxContent>
+                      <w:p>
+                        <w:r>
+                          <w:t>4</w:t>
+                        </w:r>
+                      </w:p>
+                    </w:txbxContent>
+                  </v:textbox>
+                </v:shape>
+                <v:shape id="_x0000_s1067" type="#_x0000_t202" style="position:absolute;left:27797;top:20409;width:2341;height:2492;visibility:visible;mso-wrap-style:square;v-text-anchor:top" o:gfxdata="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" fillcolor="#a00000" strokecolor="black [3213]">
+                  <v:fill color2="red" rotate="t" angle="225" colors="0 #a00000;.5 #e60000;1 red" focus="100%" type="gradient"/>
+                  <v:textbox>
+                    <w:txbxContent>
+                      <w:p>
+                        <w:r>
+                          <w:t>5</w:t>
+                        </w:r>
+                      </w:p>
+                    </w:txbxContent>
+                  </v:textbox>
+                </v:shape>
+                <v:shape id="_x0000_s1068" type="#_x0000_t202" style="position:absolute;left:512;top:3584;width:2340;height:2492;visibility:visible;mso-wrap-style:square;v-text-anchor:top" o:gfxdata="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" fillcolor="#a00000" strokecolor="black [3213]">
+                  <v:fill color2="red" rotate="t" angle="225" colors="0 #a00000;.5 #e60000;1 red" focus="100%" type="gradient"/>
+                  <v:textbox>
+                    <w:txbxContent>
+                      <w:p>
+                        <w:r>
+                          <w:t>6</w:t>
+                        </w:r>
+                      </w:p>
+                    </w:txbxContent>
+                  </v:textbox>
+                </v:shape>
+                <v:shape id="_x0000_s1069" type="#_x0000_t202" style="position:absolute;left:3730;top:3584;width:2341;height:2492;visibility:visible;mso-wrap-style:square;v-text-anchor:top" o:gfxdata="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" fillcolor="#a00000" strokecolor="black [3213]">
+                  <v:fill color2="red" rotate="t" angle="225" colors="0 #a00000;.5 #e60000;1 red" focus="100%" type="gradient"/>
+                  <v:textbox>
+                    <w:txbxContent>
+                      <w:p>
+                        <w:r>
+                          <w:t>7</w:t>
+                        </w:r>
+                      </w:p>
+                    </w:txbxContent>
+                  </v:textbox>
+                </v:shape>
+                <v:shape id="_x0000_s1070" type="#_x0000_t202" style="position:absolute;left:53986;top:3584;width:2341;height:2492;visibility:visible;mso-wrap-style:square;v-text-anchor:top" o:gfxdata="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" fillcolor="#a00000" strokecolor="black [3213]">
+                  <v:fill color2="red" rotate="t" angle="225" colors="0 #a00000;.5 #e60000;1 red" focus="100%" type="gradient"/>
+                  <v:textbox>
+                    <w:txbxContent>
+                      <w:p>
+                        <w:r>
+                          <w:t>8</w:t>
+                        </w:r>
+                      </w:p>
+                    </w:txbxContent>
+                  </v:textbox>
+                </v:shape>
+                <w10:wrap type="square"/>
+              </v:group>
+            </w:pict>
+          </mc:Fallback>
+        </mc:AlternateContent>
+      </w:r>
+      <w:r>
+        <w:t>Présentation des boutons</w:t>
+      </w:r>
+    </w:p>
+    <w:p/>
+    <w:tbl>
+      <w:tblPr>
+        <w:tblStyle w:val="Grilledutableau"/>
+        <w:tblW w:w="0" w:type="auto"/>
+        <w:tblBorders>
+          <w:top w:val="none" w:sz="0" w:space="0" w:color="auto"/>
+          <w:left w:val="none" w:sz="0" w:space="0" w:color="auto"/>
+          <w:bottom w:val="none" w:sz="0" w:space="0" w:color="auto"/>
+          <w:right w:val="none" w:sz="0" w:space="0" w:color="auto"/>
+          <w:insideH w:val="none" w:sz="0" w:space="0" w:color="auto"/>
+          <w:insideV w:val="none" w:sz="0" w:space="0" w:color="auto"/>
+        </w:tblBorders>
+        <w:tblLook w:val="04A0" w:firstRow="1" w:lastRow="0" w:firstColumn="1" w:lastColumn="0" w:noHBand="0" w:noVBand="1"/>
+      </w:tblPr>
+      <w:tblGrid>
+        <w:gridCol w:w="4531"/>
+        <w:gridCol w:w="4531"/>
+      </w:tblGrid>
+      <w:tr>
+        <w:tc>
+          <w:tcPr>
+            <w:tcW w:w="4531" w:type="dxa"/>
+          </w:tcPr>
+          <w:p>
+            <w:pPr>
+              <w:pStyle w:val="Paragraphedeliste"/>
+              <w:numPr>
+                <w:ilvl w:val="0"/>
+                <w:numId w:val="41"/>
+              </w:numPr>
+            </w:pPr>
+            <w:r>
+              <w:t>Création d’un compte</w:t>
+            </w:r>
+          </w:p>
+          <w:p>
+            <w:pPr>
+              <w:pStyle w:val="Paragraphedeliste"/>
+              <w:numPr>
+                <w:ilvl w:val="0"/>
+                <w:numId w:val="41"/>
+              </w:numPr>
+            </w:pPr>
+            <w:r>
+              <w:t>Suppression d’un ou plusieurs comptes</w:t>
+            </w:r>
+          </w:p>
+          <w:p>
+            <w:pPr>
+              <w:pStyle w:val="Paragraphedeliste"/>
+              <w:numPr>
+                <w:ilvl w:val="0"/>
+                <w:numId w:val="41"/>
+              </w:numPr>
+            </w:pPr>
+            <w:r>
+              <w:t>Téléchargement d’un compte</w:t>
+            </w:r>
+          </w:p>
+          <w:p>
+            <w:pPr>
+              <w:pStyle w:val="Paragraphedeliste"/>
+              <w:numPr>
+                <w:ilvl w:val="0"/>
+                <w:numId w:val="41"/>
+              </w:numPr>
+            </w:pPr>
+            <w:r>
+              <w:t>Export d’un ou plusieurs comptes</w:t>
+            </w:r>
+          </w:p>
+          <w:p>
+            <w:pPr>
+              <w:pStyle w:val="Paragraphedeliste"/>
+              <w:numPr>
+                <w:ilvl w:val="0"/>
+                <w:numId w:val="41"/>
+              </w:numPr>
+            </w:pPr>
+            <w:r>
+              <w:t>Affichage de tous les comptes stockée en local</w:t>
+            </w:r>
+          </w:p>
+        </w:tc>
+        <w:tc>
+          <w:tcPr>
+            <w:tcW w:w="4531" w:type="dxa"/>
+          </w:tcPr>
+          <w:p>
+            <w:pPr>
+              <w:pStyle w:val="Paragraphedeliste"/>
+              <w:numPr>
+                <w:ilvl w:val="0"/>
+                <w:numId w:val="41"/>
+              </w:numPr>
+            </w:pPr>
+            <w:r>
+              <w:t>Option liée au fichier</w:t>
+            </w:r>
+          </w:p>
+          <w:p>
+            <w:pPr>
+              <w:pStyle w:val="Paragraphedeliste"/>
+              <w:numPr>
+                <w:ilvl w:val="0"/>
+                <w:numId w:val="41"/>
+              </w:numPr>
+            </w:pPr>
+            <w:r>
+              <w:t>Aide sur l’application</w:t>
+            </w:r>
+          </w:p>
+          <w:p>
+            <w:pPr>
+              <w:pStyle w:val="Paragraphedeliste"/>
+              <w:numPr>
+                <w:ilvl w:val="0"/>
+                <w:numId w:val="41"/>
+              </w:numPr>
+            </w:pPr>
+            <w:r>
+              <w:t>Paramètre</w:t>
+            </w:r>
+          </w:p>
+          <w:p/>
+        </w:tc>
+      </w:tr>
+    </w:tbl>
+    <w:p/>
+    <w:p>
+      <w:pPr>
+        <w:pStyle w:val="Titre5"/>
+        <w:numPr>
+          <w:ilvl w:val="0"/>
+          <w:numId w:val="30"/>
+        </w:numPr>
+        <w:spacing w:line="360" w:lineRule="auto"/>
+      </w:pPr>
+      <w:r>
+        <w:t>Utilisation</w:t>
+      </w:r>
+    </w:p>
+    <w:p>
+      <w:pPr>
+        <w:pStyle w:val="Titre6"/>
+        <w:numPr>
+          <w:ilvl w:val="0"/>
+          <w:numId w:val="31"/>
+        </w:numPr>
+        <w:spacing w:line="360" w:lineRule="auto"/>
+      </w:pPr>
+      <w:r>
+        <w:t>Création de zéro</w:t>
+      </w:r>
+    </w:p>
+    <w:p>
+      <w:r>
+        <w:t xml:space="preserve">Pour créer un compte, cliquez sur le </w:t>
+      </w:r>
+      <w:hyperlink w:anchor="_Présentation_des_boutons_2" w:history="1">
+        <w:r>
+          <w:rPr>
+            <w:rStyle w:val="Lienhypertexte"/>
+          </w:rPr>
+          <w:t>bouton (1)</w:t>
+        </w:r>
+      </w:hyperlink>
       <w:r>
         <w:t>.</w:t>
       </w:r>
-      <w:bookmarkEnd w:id="0"/>
+      <w:r>
+        <w:t xml:space="preserve"> Une fois ce bouton sélectionné, une interface apparaîtra vous invitant à saisir un nom pour votre compte. Vous pouvez choisir n'importe quel nom, mais il doit être unique : il n'est pas possible de créer deux comptes avec le même nom. Pour cet exemple, nous utiliserons le nom « Exemple ».</w:t>
+      </w:r>
+    </w:p>
+    <w:p>
+      <w:pPr>
+        <w:jc w:val="center"/>
+      </w:pPr>
+      <w:r>
+        <w:rPr>
+          <w:noProof/>
+        </w:rPr>
+        <w:drawing>
+          <wp:inline distT="0" distB="0" distL="0" distR="0" wp14:anchorId="0E6336F0" wp14:editId="281482DC">
+            <wp:extent cx="3810532" cy="1238423"/>
+            <wp:effectExtent l="0" t="0" r="0" b="0"/>
+            <wp:docPr id="1279739403" name="Create account.png" descr="Une image contenant texte, capture d’écran, Police, logiciel&#10;&#10;Description générée automatiquement"/>
+            <wp:cNvGraphicFramePr>
+              <a:graphicFrameLocks xmlns:a="http://schemas.openxmlformats.org/drawingml/2006/main" noChangeAspect="1"/>
+            </wp:cNvGraphicFramePr>
+            <a:graphic xmlns:a="http://schemas.openxmlformats.org/drawingml/2006/main">
+              <a:graphicData uri="http://schemas.openxmlformats.org/drawingml/2006/picture">
+                <pic:pic xmlns:pic="http://schemas.openxmlformats.org/drawingml/2006/picture">
+                  <pic:nvPicPr>
+                    <pic:cNvPr id="1279739403" name="Create account.png" descr="Une image contenant texte, capture d’écran, Police, logiciel&#10;&#10;Description générée automatiquement"/>
+                    <pic:cNvPicPr/>
+                  </pic:nvPicPr>
+                  <pic:blipFill>
+                    <a:blip r:link="rId28"/>
+                    <a:stretch>
+                      <a:fillRect/>
+                    </a:stretch>
+                  </pic:blipFill>
+                  <pic:spPr>
+                    <a:xfrm>
+                      <a:off x="0" y="0"/>
+                      <a:ext cx="3810532" cy="1238423"/>
+                    </a:xfrm>
+                    <a:prstGeom prst="rect">
+                      <a:avLst/>
+                    </a:prstGeom>
+                  </pic:spPr>
+                </pic:pic>
+              </a:graphicData>
+            </a:graphic>
+          </wp:inline>
+        </w:drawing>
+      </w:r>
+    </w:p>
+    <w:p>
+      <w:r>
+        <w:t>Une fois le nom saisi, il vous suffit de cliquer sur le bouton « Valider » pour finaliser la création du compte, ou sur le bouton « Annuler » pour revenir en arrière.</w:t>
+      </w:r>
+    </w:p>
+    <w:p>
+      <w:r>
+        <w:t xml:space="preserve">Votre compte devrait maintenant apparaître dans la </w:t>
+      </w:r>
+      <w:hyperlink w:anchor="_Présentation_des_boutons_2" w:history="1">
+        <w:r>
+          <w:rPr>
+            <w:rStyle w:val="Lienhypertexte"/>
+          </w:rPr>
+          <w:t>zone (5)</w:t>
+        </w:r>
+      </w:hyperlink>
+      <w:r>
+        <w:t>.</w:t>
+      </w:r>
+    </w:p>
+    <w:p/>
+    <w:p>
+      <w:pPr>
+        <w:pStyle w:val="Titre6"/>
+        <w:numPr>
+          <w:ilvl w:val="0"/>
+          <w:numId w:val="37"/>
+        </w:numPr>
+      </w:pPr>
+      <w:r>
+        <w:lastRenderedPageBreak/>
+        <w:t>Import</w:t>
+      </w:r>
+    </w:p>
+    <w:p>
+      <w:r>
+        <w:t xml:space="preserve">En cliquant sur le </w:t>
+      </w:r>
+      <w:hyperlink w:anchor="_Présentation_des_boutons_2" w:history="1">
+        <w:r>
+          <w:rPr>
+            <w:rStyle w:val="Lienhypertexte"/>
+          </w:rPr>
+          <w:t>bouton d’import (3)</w:t>
+        </w:r>
+      </w:hyperlink>
+      <w:r>
+        <w:t>, vous serez invité à choisir l’emplacement d’import.</w:t>
+      </w:r>
+    </w:p>
+    <w:p>
+      <w:r>
+        <w:rPr>
+          <w:noProof/>
+        </w:rPr>
+        <mc:AlternateContent>
+          <mc:Choice Requires="wpg">
+            <w:drawing>
+              <wp:anchor distT="0" distB="0" distL="114300" distR="114300" simplePos="0" relativeHeight="251762688" behindDoc="1" locked="0" layoutInCell="1" allowOverlap="1" wp14:anchorId="21BE1A69" wp14:editId="7753DB75">
+                <wp:simplePos x="0" y="0"/>
+                <wp:positionH relativeFrom="column">
+                  <wp:posOffset>767867</wp:posOffset>
+                </wp:positionH>
+                <wp:positionV relativeFrom="paragraph">
+                  <wp:posOffset>28042</wp:posOffset>
+                </wp:positionV>
+                <wp:extent cx="3810000" cy="2047875"/>
+                <wp:effectExtent l="0" t="0" r="0" b="9525"/>
+                <wp:wrapSquare wrapText="bothSides"/>
+                <wp:docPr id="1945300281" name="Groupe 5"/>
+                <wp:cNvGraphicFramePr/>
+                <a:graphic xmlns:a="http://schemas.openxmlformats.org/drawingml/2006/main">
+                  <a:graphicData uri="http://schemas.microsoft.com/office/word/2010/wordprocessingGroup">
+                    <wpg:wgp>
+                      <wpg:cNvGrpSpPr/>
+                      <wpg:grpSpPr>
+                        <a:xfrm>
+                          <a:off x="0" y="0"/>
+                          <a:ext cx="3810000" cy="2047875"/>
+                          <a:chOff x="0" y="0"/>
+                          <a:chExt cx="3810000" cy="2047875"/>
+                        </a:xfrm>
+                      </wpg:grpSpPr>
+                      <pic:pic xmlns:pic="http://schemas.openxmlformats.org/drawingml/2006/picture">
+                        <pic:nvPicPr>
+                          <pic:cNvPr id="124511332" name="First export.png" descr="Une image contenant texte, capture d’écran, diagramme, carré&#10;&#10;Description générée automatiquement"/>
+                          <pic:cNvPicPr>
+                            <a:picLocks noChangeAspect="1"/>
+                          </pic:cNvPicPr>
+                        </pic:nvPicPr>
+                        <pic:blipFill>
+                          <a:blip r:link="rId29"/>
+                          <a:stretch>
+                            <a:fillRect/>
+                          </a:stretch>
+                        </pic:blipFill>
+                        <pic:spPr>
+                          <a:xfrm>
+                            <a:off x="0" y="0"/>
+                            <a:ext cx="3810000" cy="2047875"/>
+                          </a:xfrm>
+                          <a:prstGeom prst="rect">
+                            <a:avLst/>
+                          </a:prstGeom>
+                        </pic:spPr>
+                      </pic:pic>
+                      <wps:wsp>
+                        <wps:cNvPr id="1801913915" name="Zone de texte 1"/>
+                        <wps:cNvSpPr txBox="1"/>
+                        <wps:spPr>
+                          <a:xfrm>
+                            <a:off x="870509" y="1587399"/>
+                            <a:ext cx="234086" cy="249174"/>
+                          </a:xfrm>
+                          <a:prstGeom prst="rect">
+                            <a:avLst/>
+                          </a:prstGeom>
+                          <a:gradFill flip="none" rotWithShape="1">
+                            <a:gsLst>
+                              <a:gs pos="0">
+                                <a:srgbClr val="FF0000">
+                                  <a:shade val="30000"/>
+                                  <a:satMod val="115000"/>
+                                </a:srgbClr>
+                              </a:gs>
+                              <a:gs pos="50000">
+                                <a:srgbClr val="FF0000">
+                                  <a:shade val="67500"/>
+                                  <a:satMod val="115000"/>
+                                </a:srgbClr>
+                              </a:gs>
+                              <a:gs pos="100000">
+                                <a:srgbClr val="FF0000">
+                                  <a:shade val="100000"/>
+                                  <a:satMod val="115000"/>
+                                </a:srgbClr>
+                              </a:gs>
+                            </a:gsLst>
+                            <a:lin ang="13500000" scaled="1"/>
+                            <a:tileRect/>
+                          </a:gradFill>
+                          <a:ln>
+                            <a:solidFill>
+                              <a:schemeClr val="tx1"/>
+                            </a:solidFill>
+                          </a:ln>
+                        </wps:spPr>
+                        <wps:style>
+                          <a:lnRef idx="0">
+                            <a:scrgbClr r="0" g="0" b="0"/>
+                          </a:lnRef>
+                          <a:fillRef idx="0">
+                            <a:scrgbClr r="0" g="0" b="0"/>
+                          </a:fillRef>
+                          <a:effectRef idx="0">
+                            <a:scrgbClr r="0" g="0" b="0"/>
+                          </a:effectRef>
+                          <a:fontRef idx="minor">
+                            <a:schemeClr val="lt1"/>
+                          </a:fontRef>
+                        </wps:style>
+                        <wps:txbx>
+                          <w:txbxContent>
+                            <w:p>
+                              <w:r>
+                                <w:t>1</w:t>
+                              </w:r>
+                            </w:p>
+                          </w:txbxContent>
+                        </wps:txbx>
+                        <wps:bodyPr rot="0" spcFirstLastPara="0" vertOverflow="overflow" horzOverflow="overflow" vert="horz" wrap="square" lIns="91440" tIns="45720" rIns="91440" bIns="45720" numCol="1" spcCol="0" rtlCol="0" fromWordArt="0" anchor="t" anchorCtr="0" forceAA="0" compatLnSpc="1">
+                          <a:prstTxWarp prst="textNoShape">
+                            <a:avLst/>
+                          </a:prstTxWarp>
+                          <a:noAutofit/>
+                        </wps:bodyPr>
+                      </wps:wsp>
+                      <wps:wsp>
+                        <wps:cNvPr id="1036789931" name="Zone de texte 1"/>
+                        <wps:cNvSpPr txBox="1"/>
+                        <wps:spPr>
+                          <a:xfrm>
+                            <a:off x="2757831" y="1675181"/>
+                            <a:ext cx="234086" cy="249174"/>
+                          </a:xfrm>
+                          <a:prstGeom prst="rect">
+                            <a:avLst/>
+                          </a:prstGeom>
+                          <a:gradFill flip="none" rotWithShape="1">
+                            <a:gsLst>
+                              <a:gs pos="0">
+                                <a:srgbClr val="FF0000">
+                                  <a:shade val="30000"/>
+                                  <a:satMod val="115000"/>
+                                </a:srgbClr>
+                              </a:gs>
+                              <a:gs pos="50000">
+                                <a:srgbClr val="FF0000">
+                                  <a:shade val="67500"/>
+                                  <a:satMod val="115000"/>
+                                </a:srgbClr>
+                              </a:gs>
+                              <a:gs pos="100000">
+                                <a:srgbClr val="FF0000">
+                                  <a:shade val="100000"/>
+                                  <a:satMod val="115000"/>
+                                </a:srgbClr>
+                              </a:gs>
+                            </a:gsLst>
+                            <a:lin ang="13500000" scaled="1"/>
+                            <a:tileRect/>
+                          </a:gradFill>
+                          <a:ln>
+                            <a:solidFill>
+                              <a:schemeClr val="tx1"/>
+                            </a:solidFill>
+                          </a:ln>
+                        </wps:spPr>
+                        <wps:style>
+                          <a:lnRef idx="0">
+                            <a:scrgbClr r="0" g="0" b="0"/>
+                          </a:lnRef>
+                          <a:fillRef idx="0">
+                            <a:scrgbClr r="0" g="0" b="0"/>
+                          </a:fillRef>
+                          <a:effectRef idx="0">
+                            <a:scrgbClr r="0" g="0" b="0"/>
+                          </a:effectRef>
+                          <a:fontRef idx="minor">
+                            <a:schemeClr val="lt1"/>
+                          </a:fontRef>
+                        </wps:style>
+                        <wps:txbx>
+                          <w:txbxContent>
+                            <w:p>
+                              <w:r>
+                                <w:t>2</w:t>
+                              </w:r>
+                            </w:p>
+                          </w:txbxContent>
+                        </wps:txbx>
+                        <wps:bodyPr rot="0" spcFirstLastPara="0" vertOverflow="overflow" horzOverflow="overflow" vert="horz" wrap="square" lIns="91440" tIns="45720" rIns="91440" bIns="45720" numCol="1" spcCol="0" rtlCol="0" fromWordArt="0" anchor="t" anchorCtr="0" forceAA="0" compatLnSpc="1">
+                          <a:prstTxWarp prst="textNoShape">
+                            <a:avLst/>
+                          </a:prstTxWarp>
+                          <a:noAutofit/>
+                        </wps:bodyPr>
+                      </wps:wsp>
+                    </wpg:wgp>
+                  </a:graphicData>
+                </a:graphic>
+              </wp:anchor>
+            </w:drawing>
+          </mc:Choice>
+          <mc:Fallback>
+            <w:pict>
+              <v:group w14:anchorId="21BE1A69" id="Groupe 5" o:spid="_x0000_s1071" style="position:absolute;margin-left:60.45pt;margin-top:2.2pt;width:300pt;height:161.25pt;z-index:-251553792" coordsize="38100,20478" o:gfxdata="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">
+                <v:shape id="First export.png" o:spid="_x0000_s1072" type="#_x0000_t75" alt="Une image contenant texte, capture d’écran, diagramme, carré&#10;&#10;Description générée automatiquement" style="position:absolute;width:38100;height:20478;visibility:visible;mso-wrap-style:square" o:gfxdata="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">
+                  <v:imagedata r:id="rId30"/>
+                </v:shape>
+                <v:shape id="_x0000_s1073" type="#_x0000_t202" style="position:absolute;left:8705;top:15873;width:2340;height:2492;visibility:visible;mso-wrap-style:square;v-text-anchor:top" o:gfxdata="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" fillcolor="#a00000" strokecolor="black [3213]">
+                  <v:fill color2="red" rotate="t" angle="225" colors="0 #a00000;.5 #e60000;1 red" focus="100%" type="gradient"/>
+                  <v:textbox>
+                    <w:txbxContent>
+                      <w:p>
+                        <w:r>
+                          <w:t>1</w:t>
+                        </w:r>
+                      </w:p>
+                    </w:txbxContent>
+                  </v:textbox>
+                </v:shape>
+                <v:shape id="_x0000_s1074" type="#_x0000_t202" style="position:absolute;left:27578;top:16751;width:2341;height:2492;visibility:visible;mso-wrap-style:square;v-text-anchor:top" o:gfxdata="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" fillcolor="#a00000" strokecolor="black [3213]">
+                  <v:fill color2="red" rotate="t" angle="225" colors="0 #a00000;.5 #e60000;1 red" focus="100%" type="gradient"/>
+                  <v:textbox>
+                    <w:txbxContent>
+                      <w:p>
+                        <w:r>
+                          <w:t>2</w:t>
+                        </w:r>
+                      </w:p>
+                    </w:txbxContent>
+                  </v:textbox>
+                </v:shape>
+                <w10:wrap type="square"/>
+              </v:group>
+            </w:pict>
+          </mc:Fallback>
+        </mc:AlternateContent>
+      </w:r>
+    </w:p>
+    <w:p/>
+    <w:p/>
+    <w:p/>
+    <w:p/>
+    <w:p/>
+    <w:p/>
+    <w:p/>
+    <w:p>
+      <w:r>
+        <w:t>L'option 1 permet l'</w:t>
+      </w:r>
+      <w:r>
+        <w:t>import depuis</w:t>
+      </w:r>
+      <w:r>
+        <w:t xml:space="preserve"> un emplacement local, tandis que l'option 2 permet l'</w:t>
+      </w:r>
+      <w:r>
+        <w:t>import depuis</w:t>
+      </w:r>
+      <w:r>
+        <w:t xml:space="preserve"> un cloud (Dropbox, nécessitant un compte).</w:t>
+      </w:r>
+    </w:p>
+    <w:p>
+      <w:pPr>
+        <w:pStyle w:val="Paragraphedeliste"/>
+        <w:numPr>
+          <w:ilvl w:val="0"/>
+          <w:numId w:val="9"/>
+        </w:numPr>
+      </w:pPr>
+      <w:r>
+        <w:rPr>
+          <w:b/>
+          <w:bCs/>
+        </w:rPr>
+        <w:t>Importation depuis un emplacement local</w:t>
+      </w:r>
+      <w:r>
+        <w:t xml:space="preserve"> : Cette option vous permet d’importer un fichier d’export précédent au format de base de données </w:t>
+      </w:r>
+      <w:hyperlink w:anchor="_Local" w:history="1">
+        <w:r>
+          <w:rPr>
+            <w:rStyle w:val="Lienhypertexte"/>
+          </w:rPr>
+          <w:t>(voir export en local)</w:t>
+        </w:r>
+      </w:hyperlink>
+      <w:r>
+        <w:t>.</w:t>
+      </w:r>
+    </w:p>
+    <w:p>
+      <w:pPr>
+        <w:pStyle w:val="Paragraphedeliste"/>
+        <w:numPr>
+          <w:ilvl w:val="0"/>
+          <w:numId w:val="9"/>
+        </w:numPr>
+      </w:pPr>
+      <w:r>
+        <w:rPr>
+          <w:b/>
+          <w:bCs/>
+        </w:rPr>
+        <w:t>Importation depuis un emplacement cloud</w:t>
+      </w:r>
+      <w:r>
+        <w:t xml:space="preserve"> : Cette option vous permet d’importer un fichier d’export précédent effectué sur le cloud </w:t>
+      </w:r>
+      <w:hyperlink w:anchor="_Cloud_(Dropbox)" w:history="1">
+        <w:r>
+          <w:rPr>
+            <w:rStyle w:val="Lienhypertexte"/>
+          </w:rPr>
+          <w:t>(voir export en cloud)</w:t>
+        </w:r>
+      </w:hyperlink>
+      <w:r>
+        <w:t>. Notez que l’importation depuis le cloud nécessite un compte Dropbox.</w:t>
+      </w:r>
+    </w:p>
+    <w:p>
+      <w:r>
+        <w:br w:type="page"/>
+      </w:r>
+    </w:p>
+    <w:p>
+      <w:pPr>
+        <w:pStyle w:val="Titre6"/>
+        <w:numPr>
+          <w:ilvl w:val="0"/>
+          <w:numId w:val="37"/>
+        </w:numPr>
+      </w:pPr>
+      <w:r>
+        <w:lastRenderedPageBreak/>
+        <w:t>Export</w:t>
+      </w:r>
+    </w:p>
+    <w:p>
+      <w:r>
+        <w:rPr>
+          <w:noProof/>
+        </w:rPr>
+        <mc:AlternateContent>
+          <mc:Choice Requires="wpg">
+            <w:drawing>
+              <wp:anchor distT="0" distB="0" distL="114300" distR="114300" simplePos="0" relativeHeight="251760640" behindDoc="1" locked="0" layoutInCell="1" allowOverlap="1" wp14:anchorId="69E756DB" wp14:editId="53A6868F">
+                <wp:simplePos x="0" y="0"/>
+                <wp:positionH relativeFrom="column">
+                  <wp:posOffset>972820</wp:posOffset>
+                </wp:positionH>
+                <wp:positionV relativeFrom="paragraph">
+                  <wp:posOffset>287655</wp:posOffset>
+                </wp:positionV>
+                <wp:extent cx="3810000" cy="2047875"/>
+                <wp:effectExtent l="0" t="0" r="0" b="9525"/>
+                <wp:wrapSquare wrapText="bothSides"/>
+                <wp:docPr id="1783279782" name="Groupe 5"/>
+                <wp:cNvGraphicFramePr/>
+                <a:graphic xmlns:a="http://schemas.openxmlformats.org/drawingml/2006/main">
+                  <a:graphicData uri="http://schemas.microsoft.com/office/word/2010/wordprocessingGroup">
+                    <wpg:wgp>
+                      <wpg:cNvGrpSpPr/>
+                      <wpg:grpSpPr>
+                        <a:xfrm>
+                          <a:off x="0" y="0"/>
+                          <a:ext cx="3810000" cy="2047875"/>
+                          <a:chOff x="0" y="0"/>
+                          <a:chExt cx="3810000" cy="2047875"/>
+                        </a:xfrm>
+                      </wpg:grpSpPr>
+                      <pic:pic xmlns:pic="http://schemas.openxmlformats.org/drawingml/2006/picture">
+                        <pic:nvPicPr>
+                          <pic:cNvPr id="835882769" name="First export.png" descr="Une image contenant texte, capture d’écran, diagramme, carré&#10;&#10;Description générée automatiquement"/>
+                          <pic:cNvPicPr>
+                            <a:picLocks noChangeAspect="1"/>
+                          </pic:cNvPicPr>
+                        </pic:nvPicPr>
+                        <pic:blipFill>
+                          <a:blip r:link="rId29"/>
+                          <a:stretch>
+                            <a:fillRect/>
+                          </a:stretch>
+                        </pic:blipFill>
+                        <pic:spPr>
+                          <a:xfrm>
+                            <a:off x="0" y="0"/>
+                            <a:ext cx="3810000" cy="2047875"/>
+                          </a:xfrm>
+                          <a:prstGeom prst="rect">
+                            <a:avLst/>
+                          </a:prstGeom>
+                        </pic:spPr>
+                      </pic:pic>
+                      <wps:wsp>
+                        <wps:cNvPr id="1310725585" name="Zone de texte 1"/>
+                        <wps:cNvSpPr txBox="1"/>
+                        <wps:spPr>
+                          <a:xfrm>
+                            <a:off x="870509" y="1587399"/>
+                            <a:ext cx="234086" cy="249174"/>
+                          </a:xfrm>
+                          <a:prstGeom prst="rect">
+                            <a:avLst/>
+                          </a:prstGeom>
+                          <a:gradFill flip="none" rotWithShape="1">
+                            <a:gsLst>
+                              <a:gs pos="0">
+                                <a:srgbClr val="FF0000">
+                                  <a:shade val="30000"/>
+                                  <a:satMod val="115000"/>
+                                </a:srgbClr>
+                              </a:gs>
+                              <a:gs pos="50000">
+                                <a:srgbClr val="FF0000">
+                                  <a:shade val="67500"/>
+                                  <a:satMod val="115000"/>
+                                </a:srgbClr>
+                              </a:gs>
+                              <a:gs pos="100000">
+                                <a:srgbClr val="FF0000">
+                                  <a:shade val="100000"/>
+                                  <a:satMod val="115000"/>
+                                </a:srgbClr>
+                              </a:gs>
+                            </a:gsLst>
+                            <a:lin ang="13500000" scaled="1"/>
+                            <a:tileRect/>
+                          </a:gradFill>
+                          <a:ln>
+                            <a:solidFill>
+                              <a:schemeClr val="tx1"/>
+                            </a:solidFill>
+                          </a:ln>
+                        </wps:spPr>
+                        <wps:style>
+                          <a:lnRef idx="0">
+                            <a:scrgbClr r="0" g="0" b="0"/>
+                          </a:lnRef>
+                          <a:fillRef idx="0">
+                            <a:scrgbClr r="0" g="0" b="0"/>
+                          </a:fillRef>
+                          <a:effectRef idx="0">
+                            <a:scrgbClr r="0" g="0" b="0"/>
+                          </a:effectRef>
+                          <a:fontRef idx="minor">
+                            <a:schemeClr val="lt1"/>
+                          </a:fontRef>
+                        </wps:style>
+                        <wps:txbx>
+                          <w:txbxContent>
+                            <w:p>
+                              <w:r>
+                                <w:t>1</w:t>
+                              </w:r>
+                            </w:p>
+                          </w:txbxContent>
+                        </wps:txbx>
+                        <wps:bodyPr rot="0" spcFirstLastPara="0" vertOverflow="overflow" horzOverflow="overflow" vert="horz" wrap="square" lIns="91440" tIns="45720" rIns="91440" bIns="45720" numCol="1" spcCol="0" rtlCol="0" fromWordArt="0" anchor="t" anchorCtr="0" forceAA="0" compatLnSpc="1">
+                          <a:prstTxWarp prst="textNoShape">
+                            <a:avLst/>
+                          </a:prstTxWarp>
+                          <a:noAutofit/>
+                        </wps:bodyPr>
+                      </wps:wsp>
+                      <wps:wsp>
+                        <wps:cNvPr id="32832092" name="Zone de texte 1"/>
+                        <wps:cNvSpPr txBox="1"/>
+                        <wps:spPr>
+                          <a:xfrm>
+                            <a:off x="2757831" y="1675181"/>
+                            <a:ext cx="234086" cy="249174"/>
+                          </a:xfrm>
+                          <a:prstGeom prst="rect">
+                            <a:avLst/>
+                          </a:prstGeom>
+                          <a:gradFill flip="none" rotWithShape="1">
+                            <a:gsLst>
+                              <a:gs pos="0">
+                                <a:srgbClr val="FF0000">
+                                  <a:shade val="30000"/>
+                                  <a:satMod val="115000"/>
+                                </a:srgbClr>
+                              </a:gs>
+                              <a:gs pos="50000">
+                                <a:srgbClr val="FF0000">
+                                  <a:shade val="67500"/>
+                                  <a:satMod val="115000"/>
+                                </a:srgbClr>
+                              </a:gs>
+                              <a:gs pos="100000">
+                                <a:srgbClr val="FF0000">
+                                  <a:shade val="100000"/>
+                                  <a:satMod val="115000"/>
+                                </a:srgbClr>
+                              </a:gs>
+                            </a:gsLst>
+                            <a:lin ang="13500000" scaled="1"/>
+                            <a:tileRect/>
+                          </a:gradFill>
+                          <a:ln>
+                            <a:solidFill>
+                              <a:schemeClr val="tx1"/>
+                            </a:solidFill>
+                          </a:ln>
+                        </wps:spPr>
+                        <wps:style>
+                          <a:lnRef idx="0">
+                            <a:scrgbClr r="0" g="0" b="0"/>
+                          </a:lnRef>
+                          <a:fillRef idx="0">
+                            <a:scrgbClr r="0" g="0" b="0"/>
+                          </a:fillRef>
+                          <a:effectRef idx="0">
+                            <a:scrgbClr r="0" g="0" b="0"/>
+                          </a:effectRef>
+                          <a:fontRef idx="minor">
+                            <a:schemeClr val="lt1"/>
+                          </a:fontRef>
+                        </wps:style>
+                        <wps:txbx>
+                          <w:txbxContent>
+                            <w:p>
+                              <w:r>
+                                <w:t>2</w:t>
+                              </w:r>
+                            </w:p>
+                          </w:txbxContent>
+                        </wps:txbx>
+                        <wps:bodyPr rot="0" spcFirstLastPara="0" vertOverflow="overflow" horzOverflow="overflow" vert="horz" wrap="square" lIns="91440" tIns="45720" rIns="91440" bIns="45720" numCol="1" spcCol="0" rtlCol="0" fromWordArt="0" anchor="t" anchorCtr="0" forceAA="0" compatLnSpc="1">
+                          <a:prstTxWarp prst="textNoShape">
+                            <a:avLst/>
+                          </a:prstTxWarp>
+                          <a:noAutofit/>
+                        </wps:bodyPr>
+                      </wps:wsp>
+                    </wpg:wgp>
+                  </a:graphicData>
+                </a:graphic>
+              </wp:anchor>
+            </w:drawing>
+          </mc:Choice>
+          <mc:Fallback>
+            <w:pict>
+              <v:group w14:anchorId="69E756DB" id="_x0000_s1075" style="position:absolute;margin-left:76.6pt;margin-top:22.65pt;width:300pt;height:161.25pt;z-index:-251555840" coordsize="38100,20478" o:gfxdata="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">
+                <v:shape id="First export.png" o:spid="_x0000_s1076" type="#_x0000_t75" alt="Une image contenant texte, capture d’écran, diagramme, carré&#10;&#10;Description générée automatiquement" style="position:absolute;width:38100;height:20478;visibility:visible;mso-wrap-style:square" o:gfxdata="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">
+                  <v:imagedata r:id="rId31"/>
+                </v:shape>
+                <v:shape id="_x0000_s1077" type="#_x0000_t202" style="position:absolute;left:8705;top:15873;width:2340;height:2492;visibility:visible;mso-wrap-style:square;v-text-anchor:top" o:gfxdata="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" fillcolor="#a00000" strokecolor="black [3213]">
+                  <v:fill color2="red" rotate="t" angle="225" colors="0 #a00000;.5 #e60000;1 red" focus="100%" type="gradient"/>
+                  <v:textbox>
+                    <w:txbxContent>
+                      <w:p>
+                        <w:r>
+                          <w:t>1</w:t>
+                        </w:r>
+                      </w:p>
+                    </w:txbxContent>
+                  </v:textbox>
+                </v:shape>
+                <v:shape id="_x0000_s1078" type="#_x0000_t202" style="position:absolute;left:27578;top:16751;width:2341;height:2492;visibility:visible;mso-wrap-style:square;v-text-anchor:top" o:gfxdata="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" fillcolor="#a00000" strokecolor="black [3213]">
+                  <v:fill color2="red" rotate="t" angle="225" colors="0 #a00000;.5 #e60000;1 red" focus="100%" type="gradient"/>
+                  <v:textbox>
+                    <w:txbxContent>
+                      <w:p>
+                        <w:r>
+                          <w:t>2</w:t>
+                        </w:r>
+                      </w:p>
+                    </w:txbxContent>
+                  </v:textbox>
+                </v:shape>
+                <w10:wrap type="square"/>
+              </v:group>
+            </w:pict>
+          </mc:Fallback>
+        </mc:AlternateContent>
+      </w:r>
+      <w:r>
+        <w:t xml:space="preserve">En cliquant sur le </w:t>
+      </w:r>
+      <w:hyperlink w:anchor="_Présentation_des_boutons_2" w:history="1">
+        <w:r>
+          <w:rPr>
+            <w:rStyle w:val="Lienhypertexte"/>
+          </w:rPr>
+          <w:t>bouton d’exportation (4)</w:t>
+        </w:r>
+      </w:hyperlink>
+      <w:r>
+        <w:t>, vous serez invité à choisir l’emplacement de sauvegarde.</w:t>
+      </w:r>
+    </w:p>
+    <w:p/>
+    <w:p/>
+    <w:p/>
+    <w:p/>
+    <w:p/>
+    <w:p/>
+    <w:p/>
+    <w:p/>
+    <w:p>
+      <w:r>
+        <w:t>L'option 1 permet l'exportation vers un emplacement local, tandis que l'option 2 permet l'exportation vers un cloud (Dropbox, nécessitant un compte).</w:t>
+      </w:r>
+    </w:p>
+    <w:p>
+      <w:pPr>
+        <w:pStyle w:val="Titre7"/>
+        <w:numPr>
+          <w:ilvl w:val="0"/>
+          <w:numId w:val="38"/>
+        </w:numPr>
+      </w:pPr>
+      <w:bookmarkStart w:id="9" w:name="_Local"/>
+      <w:bookmarkEnd w:id="9"/>
+      <w:r>
+        <w:t>Local</w:t>
+      </w:r>
+    </w:p>
+    <w:p>
+      <w:r>
+        <w:t>Une fois l’option 1 sélectionnée, une nouvelle interface vous proposera de choisir entre une exportation vers une base de données ou vers un dossier.</w:t>
+      </w:r>
+    </w:p>
+    <w:p>
+      <w:pPr>
+        <w:numPr>
+          <w:ilvl w:val="0"/>
+          <w:numId w:val="34"/>
+        </w:numPr>
+      </w:pPr>
+      <w:r>
+        <w:rPr>
+          <w:b/>
+          <w:bCs/>
+        </w:rPr>
+        <w:t>Exportation vers une base de données</w:t>
+      </w:r>
+      <w:r>
+        <w:t xml:space="preserve"> : Cette option vous permet de sauvegarder une version compatible pour un futur réimport dans l’application, ou de l'explorer si vous avez des connaissances en bases de données (format utilisé : SQLite3, voir la description des tables pour plus de détails).</w:t>
+      </w:r>
+    </w:p>
+    <w:p>
+      <w:pPr>
+        <w:numPr>
+          <w:ilvl w:val="0"/>
+          <w:numId w:val="34"/>
+        </w:numPr>
+      </w:pPr>
+      <w:r>
+        <w:rPr>
+          <w:b/>
+          <w:bCs/>
+        </w:rPr>
+        <w:t>Exportation vers un dossier</w:t>
+      </w:r>
+      <w:r>
+        <w:t xml:space="preserve"> : Cette option créera un dossier portant le nom de votre compte à l’emplacement sélectionné. Ce dossier contiendra deux fichiers : un fichier Excel avec différentes tables (comme l'historique des dépenses, </w:t>
+      </w:r>
+      <w:r>
+        <w:t>et bien d’autre</w:t>
+      </w:r>
+      <w:r>
+        <w:t>) et un fichier de géolocalisation des magasins enregistrés.</w:t>
+      </w:r>
+    </w:p>
+    <w:p>
+      <w:r>
+        <w:t>Après avoir fait votre choix, une interface vous demandera de sélectionner le</w:t>
+      </w:r>
+      <w:r>
+        <w:t xml:space="preserve"> ou les</w:t>
+      </w:r>
+      <w:r>
+        <w:t xml:space="preserve"> compte</w:t>
+      </w:r>
+      <w:r>
+        <w:t>(s)</w:t>
+      </w:r>
+      <w:r>
+        <w:t xml:space="preserve"> à exporter</w:t>
+      </w:r>
+      <w:r>
+        <w:t xml:space="preserve"> </w:t>
+      </w:r>
+      <w:r>
+        <w:t>puis validez.</w:t>
+      </w:r>
+    </w:p>
+    <w:p>
+      <w:r>
+        <w:t>Si l’exportation se déroule sans erreur, un message s’affichera vous invitant à ouvrir le dossier d’export.</w:t>
+      </w:r>
+    </w:p>
+    <w:p/>
+    <w:p>
+      <w:pPr>
+        <w:pStyle w:val="Titre7"/>
+        <w:numPr>
+          <w:ilvl w:val="0"/>
+          <w:numId w:val="38"/>
+        </w:numPr>
+      </w:pPr>
+      <w:bookmarkStart w:id="10" w:name="_Cloud_(Dropbox)"/>
+      <w:bookmarkEnd w:id="10"/>
+      <w:r>
+        <w:t>Cloud (Dropbox)</w:t>
+      </w:r>
+    </w:p>
+    <w:p>
+      <w:r>
+        <w:t>Une fois l’option 2 sélectionnée, deux choix s’offrent à vous : lier l’application actuelle (et donc l’appareil) à votre compte Dropbox, ou choisir la base de données à importer.</w:t>
+      </w:r>
+    </w:p>
+    <w:p>
+      <w:pPr>
+        <w:numPr>
+          <w:ilvl w:val="0"/>
+          <w:numId w:val="36"/>
+        </w:numPr>
+      </w:pPr>
+      <w:r>
+        <w:rPr>
+          <w:b/>
+          <w:bCs/>
+        </w:rPr>
+        <w:t>Lier le compte :</w:t>
+      </w:r>
+      <w:r>
+        <w:t xml:space="preserve"> Lors de la première utilisation, une fenêtre s'ouvrira dans votre navigateur par défaut pour vous demander de vous connecter à votre compte Dropbox, puis d'autoriser l'application à y apporter des modifications. Ne vous inquiétez pas, l’application créera un dossier « Applications » (s'il n'existe pas déjà) et un sous-dossier à son nom pour stocker vos comptes.</w:t>
+      </w:r>
+    </w:p>
+    <w:p>
+      <w:r>
+        <w:t>Après avoir fait votre choix, une interface vous demandera de sélectionner le</w:t>
+      </w:r>
+      <w:r>
+        <w:t xml:space="preserve"> ou les</w:t>
+      </w:r>
+      <w:r>
+        <w:t xml:space="preserve"> compte</w:t>
+      </w:r>
+      <w:r>
+        <w:t>(s)</w:t>
+      </w:r>
+      <w:r>
+        <w:t xml:space="preserve"> à exporter</w:t>
+      </w:r>
+      <w:r>
+        <w:t xml:space="preserve"> </w:t>
+      </w:r>
+      <w:r>
+        <w:t>puis validez.</w:t>
+      </w:r>
+    </w:p>
+    <w:p>
+      <w:pPr>
+        <w:pStyle w:val="Titre4"/>
+        <w:numPr>
+          <w:ilvl w:val="0"/>
+          <w:numId w:val="38"/>
+        </w:numPr>
+        <w:spacing w:line="360" w:lineRule="auto"/>
+      </w:pPr>
+      <w:r>
+        <w:lastRenderedPageBreak/>
+        <w:t>Maintenance</w:t>
+      </w:r>
+    </w:p>
+    <w:p>
+      <w:pPr>
+        <w:rPr>
+          <w:rFonts w:ascii="Times New Roman" w:hAnsi="Times New Roman" w:cs="Times New Roman"/>
+        </w:rPr>
+      </w:pPr>
+      <w:r>
+        <w:t>Au fur et à mesure que vous utilisez votre compte, le fichier local peut occuper de plus en plus d'espace. Pour optimiser l'utilisation de l'espace, une option de maintenance est disponible.</w:t>
+      </w:r>
+    </w:p>
+    <w:p>
+      <w:r>
+        <w:t xml:space="preserve">Pour effectuer une maintenance, rendez-vous dans l'option </w:t>
+      </w:r>
+      <w:hyperlink w:anchor="_Présentation_des_boutons_2" w:history="1">
+        <w:r>
+          <w:rPr>
+            <w:rStyle w:val="Lienhypertexte"/>
+          </w:rPr>
+          <w:t>Fichier (6)</w:t>
+        </w:r>
+      </w:hyperlink>
+      <w:r>
+        <w:t>. Cliquez sur ce bouton pour accéder à diverses options, dont « Base de données », puis sélectionnez « Nettoyage des bases de données ».</w:t>
+      </w:r>
+    </w:p>
+    <w:p>
+      <w:r>
+        <w:t>Une fois la maintenance effectuée, une interface vous informera de l'espace récupéré.</w:t>
+      </w:r>
+      <w:r>
+        <w:t xml:space="preserve"> </w:t>
+      </w:r>
     </w:p>
     <w:sectPr>
-      <w:headerReference w:type="default" r:id="rId22"/>
-      <w:footerReference w:type="default" r:id="rId23"/>
-      <w:type w:val="continuous"/>
       <w:pgSz w:w="11906" w:h="16838"/>
       <w:pgMar w:top="1417" w:right="1417" w:bottom="1417" w:left="1417" w:header="708" w:footer="708" w:gutter="0"/>
       <w:pgNumType w:start="1"/>
@@ -5374,7 +7254,7 @@
 </file>
 
 <file path=word/endnotes.xml><?xml version="1.0" encoding="utf-8"?>
-<w:endnotes xmlns:wpc="http://schemas.microsoft.com/office/word/2010/wordprocessingCanvas" xmlns:cx="http://schemas.microsoft.com/office/drawing/2014/chartex" xmlns:cx1="http://schemas.microsoft.com/office/drawing/2015/9/8/chartex" xmlns:cx2="http://schemas.microsoft.com/office/drawing/2015/10/21/chartex" xmlns:cx3="http://schemas.microsoft.com/office/drawing/2016/5/9/chartex" xmlns:cx4="http://schemas.microsoft.com/office/drawing/2016/5/10/chartex" xmlns:cx5="http://schemas.microsoft.com/office/drawing/2016/5/11/chartex" xmlns:cx6="http://schemas.microsoft.com/office/drawing/2016/5/12/chartex" xmlns:cx7="http://schemas.microsoft.com/office/drawing/2016/5/13/chartex" xmlns:cx8="http://schemas.microsoft.com/office/drawing/2016/5/14/chartex" xmlns:mc="http://schemas.openxmlformats.org/markup-compatibility/2006" xmlns:aink="http://schemas.microsoft.com/office/drawing/2016/ink" xmlns:am3d="http://schemas.microsoft.com/office/drawing/2017/model3d" xmlns:o="urn:schemas-microsoft-com:office:office" xmlns:r="http://schemas.openxmlformats.org/officeDocument/2006/relationships" xmlns:m="http://schemas.openxmlformats.org/officeDocument/2006/math" xmlns:v="urn:schemas-microsoft-com:vml" xmlns:wp14="http://schemas.microsoft.com/office/word/2010/wordprocessingDrawing" xmlns:wp="http://schemas.openxmlformats.org/drawingml/2006/wordprocessingDrawing" xmlns:w10="urn:schemas-microsoft-com:office:word" xmlns:w="http://schemas.openxmlformats.org/wordprocessingml/2006/main" xmlns:w14="http://schemas.microsoft.com/office/word/2010/wordml" xmlns:w15="http://schemas.microsoft.com/office/word/2012/wordml" xmlns:w16cex="http://schemas.microsoft.com/office/word/2018/wordml/cex" xmlns:w16cid="http://schemas.microsoft.com/office/word/2016/wordml/cid" xmlns:w16="http://schemas.microsoft.com/office/word/2018/wordml" xmlns:w16sdtdh="http://schemas.microsoft.com/office/word/2020/wordml/sdtdatahash" xmlns:w16se="http://schemas.microsoft.com/office/word/2015/wordml/symex" xmlns:wpg="http://schemas.microsoft.com/office/word/2010/wordprocessingGroup" xmlns:wpi="http://schemas.microsoft.com/office/word/2010/wordprocessingInk" xmlns:wne="http://schemas.microsoft.com/office/word/2006/wordml" xmlns:wps="http://schemas.microsoft.com/office/word/2010/wordprocessingShape" mc:Ignorable="w14 w15 w16se w16cid w16 w16cex w16sdtdh wp14">
+<w:endnotes xmlns:wpc="http://schemas.microsoft.com/office/word/2010/wordprocessingCanvas" xmlns:cx="http://schemas.microsoft.com/office/drawing/2014/chartex" xmlns:cx1="http://schemas.microsoft.com/office/drawing/2015/9/8/chartex" xmlns:cx2="http://schemas.microsoft.com/office/drawing/2015/10/21/chartex" xmlns:cx3="http://schemas.microsoft.com/office/drawing/2016/5/9/chartex" xmlns:cx4="http://schemas.microsoft.com/office/drawing/2016/5/10/chartex" xmlns:cx5="http://schemas.microsoft.com/office/drawing/2016/5/11/chartex" xmlns:cx6="http://schemas.microsoft.com/office/drawing/2016/5/12/chartex" xmlns:cx7="http://schemas.microsoft.com/office/drawing/2016/5/13/chartex" xmlns:cx8="http://schemas.microsoft.com/office/drawing/2016/5/14/chartex" xmlns:mc="http://schemas.openxmlformats.org/markup-compatibility/2006" xmlns:aink="http://schemas.microsoft.com/office/drawing/2016/ink" xmlns:am3d="http://schemas.microsoft.com/office/drawing/2017/model3d" xmlns:o="urn:schemas-microsoft-com:office:office" xmlns:oel="http://schemas.microsoft.com/office/2019/extlst" xmlns:r="http://schemas.openxmlformats.org/officeDocument/2006/relationships" xmlns:m="http://schemas.openxmlformats.org/officeDocument/2006/math" xmlns:v="urn:schemas-microsoft-com:vml" xmlns:wp14="http://schemas.microsoft.com/office/word/2010/wordprocessingDrawing" xmlns:wp="http://schemas.openxmlformats.org/drawingml/2006/wordprocessingDrawing" xmlns:w10="urn:schemas-microsoft-com:office:word" xmlns:w="http://schemas.openxmlformats.org/wordprocessingml/2006/main" xmlns:w14="http://schemas.microsoft.com/office/word/2010/wordml" xmlns:w15="http://schemas.microsoft.com/office/word/2012/wordml" xmlns:w16cex="http://schemas.microsoft.com/office/word/2018/wordml/cex" xmlns:w16cid="http://schemas.microsoft.com/office/word/2016/wordml/cid" xmlns:w16="http://schemas.microsoft.com/office/word/2018/wordml" xmlns:w16du="http://schemas.microsoft.com/office/word/2023/wordml/word16du" xmlns:w16sdtdh="http://schemas.microsoft.com/office/word/2020/wordml/sdtdatahash" xmlns:w16se="http://schemas.microsoft.com/office/word/2015/wordml/symex" xmlns:wpg="http://schemas.microsoft.com/office/word/2010/wordprocessingGroup" xmlns:wpi="http://schemas.microsoft.com/office/word/2010/wordprocessingInk" xmlns:wne="http://schemas.microsoft.com/office/word/2006/wordml" xmlns:wps="http://schemas.microsoft.com/office/word/2010/wordprocessingShape" mc:Ignorable="w14 w15 w16se w16cid w16 w16cex w16sdtdh w16du wp14">
   <w:endnote w:type="separator" w:id="-1">
     <w:p>
       <w:r>
@@ -5393,140 +7273,7 @@
 </file>
 
 <file path=word/footer1.xml><?xml version="1.0" encoding="utf-8"?>
-<w:ftr xmlns:wpc="http://schemas.microsoft.com/office/word/2010/wordprocessingCanvas" xmlns:cx="http://schemas.microsoft.com/office/drawing/2014/chartex" xmlns:cx1="http://schemas.microsoft.com/office/drawing/2015/9/8/chartex" xmlns:cx2="http://schemas.microsoft.com/office/drawing/2015/10/21/chartex" xmlns:cx3="http://schemas.microsoft.com/office/drawing/2016/5/9/chartex" xmlns:cx4="http://schemas.microsoft.com/office/drawing/2016/5/10/chartex" xmlns:cx5="http://schemas.microsoft.com/office/drawing/2016/5/11/chartex" xmlns:cx6="http://schemas.microsoft.com/office/drawing/2016/5/12/chartex" xmlns:cx7="http://schemas.microsoft.com/office/drawing/2016/5/13/chartex" xmlns:cx8="http://schemas.microsoft.com/office/drawing/2016/5/14/chartex" xmlns:mc="http://schemas.openxmlformats.org/markup-compatibility/2006" xmlns:aink="http://schemas.microsoft.com/office/drawing/2016/ink" xmlns:am3d="http://schemas.microsoft.com/office/drawing/2017/model3d" xmlns:o="urn:schemas-microsoft-com:office:office" xmlns:r="http://schemas.openxmlformats.org/officeDocument/2006/relationships" xmlns:m="http://schemas.openxmlformats.org/officeDocument/2006/math" xmlns:v="urn:schemas-microsoft-com:vml" xmlns:wp14="http://schemas.microsoft.com/office/word/2010/wordprocessingDrawing" xmlns:wp="http://schemas.openxmlformats.org/drawingml/2006/wordprocessingDrawing" xmlns:w10="urn:schemas-microsoft-com:office:word" xmlns:w="http://schemas.openxmlformats.org/wordprocessingml/2006/main" xmlns:w14="http://schemas.microsoft.com/office/word/2010/wordml" xmlns:w15="http://schemas.microsoft.com/office/word/2012/wordml" xmlns:w16cex="http://schemas.microsoft.com/office/word/2018/wordml/cex" xmlns:w16cid="http://schemas.microsoft.com/office/word/2016/wordml/cid" xmlns:w16="http://schemas.microsoft.com/office/word/2018/wordml" xmlns:w16sdtdh="http://schemas.microsoft.com/office/word/2020/wordml/sdtdatahash" xmlns:w16se="http://schemas.microsoft.com/office/word/2015/wordml/symex" xmlns:wpg="http://schemas.microsoft.com/office/word/2010/wordprocessingGroup" xmlns:wpi="http://schemas.microsoft.com/office/word/2010/wordprocessingInk" xmlns:wne="http://schemas.microsoft.com/office/word/2006/wordml" xmlns:wps="http://schemas.microsoft.com/office/word/2010/wordprocessingShape" mc:Ignorable="w14 w15 w16se w16cid w16 w16cex w16sdtdh wp14">
-  <w:p>
-    <w:pPr>
-      <w:pStyle w:val="Pieddepage"/>
-    </w:pPr>
-    <w:r>
-      <w:t xml:space="preserve">Version du document : </w:t>
-    </w:r>
-    <w:fldSimple w:instr=" DOCPROPERTY  Version  \* MERGEFORMAT ">
-      <w:r>
-        <w:t>1.0.0</w:t>
-      </w:r>
-    </w:fldSimple>
-    <w:r>
-      <w:rPr>
-        <w:lang w:val="en-US"/>
-      </w:rPr>
-      <w:ptab w:relativeTo="margin" w:alignment="center" w:leader="none"/>
-    </w:r>
-    <w:r>
-      <w:t xml:space="preserve">Auteur : </w:t>
-    </w:r>
-    <w:fldSimple w:instr=" AUTHOR   \* MERGEFORMAT ">
-      <w:r>
-        <w:rPr>
-          <w:noProof/>
-        </w:rPr>
-        <w:t>TheR7angelo</w:t>
-      </w:r>
-    </w:fldSimple>
-    <w:r>
-      <w:rPr>
-        <w:lang w:val="en-US"/>
-      </w:rPr>
-      <w:ptab w:relativeTo="margin" w:alignment="right" w:leader="none"/>
-    </w:r>
-  </w:p>
-  <w:p>
-    <w:pPr>
-      <w:pStyle w:val="Pieddepage"/>
-    </w:pPr>
-    <w:r>
-      <w:t xml:space="preserve">Dernière sauvegarde : </w:t>
-    </w:r>
-    <w:r>
-      <w:fldChar w:fldCharType="begin"/>
-    </w:r>
-    <w:r>
-      <w:instrText xml:space="preserve"> SAVEDATE  \@ "dd/MM/yyyy"  \* MERGEFORMAT </w:instrText>
-    </w:r>
-    <w:r>
-      <w:fldChar w:fldCharType="separate"/>
-    </w:r>
-    <w:r>
-      <w:rPr>
-        <w:noProof/>
-      </w:rPr>
-      <w:t>04/09/2024</w:t>
-    </w:r>
-    <w:r>
-      <w:fldChar w:fldCharType="end"/>
-    </w:r>
-    <w:r>
-      <w:ptab w:relativeTo="margin" w:alignment="center" w:leader="none"/>
-    </w:r>
-    <w:r>
-      <w:rPr>
-        <w:lang w:val="en-US"/>
-      </w:rPr>
-      <w:ptab w:relativeTo="margin" w:alignment="right" w:leader="none"/>
-    </w:r>
-    <w:r>
-      <w:rPr>
-        <w:lang w:val="en-US"/>
-      </w:rPr>
-      <w:fldChar w:fldCharType="begin"/>
-    </w:r>
-    <w:r>
-      <w:instrText xml:space="preserve"> PAGE   \* MERGEFORMAT </w:instrText>
-    </w:r>
-    <w:r>
-      <w:rPr>
-        <w:lang w:val="en-US"/>
-      </w:rPr>
-      <w:fldChar w:fldCharType="separate"/>
-    </w:r>
-    <w:r>
-      <w:rPr>
-        <w:noProof/>
-      </w:rPr>
-      <w:t>1</w:t>
-    </w:r>
-    <w:r>
-      <w:rPr>
-        <w:lang w:val="en-US"/>
-      </w:rPr>
-      <w:fldChar w:fldCharType="end"/>
-    </w:r>
-    <w:r>
-      <w:t>/</w:t>
-    </w:r>
-    <w:r>
-      <w:rPr>
-        <w:lang w:val="en-US"/>
-      </w:rPr>
-      <w:fldChar w:fldCharType="begin"/>
-    </w:r>
-    <w:r>
-      <w:instrText xml:space="preserve"> SECTIONPAGES  \* Arabic  \* MERGEFORMAT </w:instrText>
-    </w:r>
-    <w:r>
-      <w:rPr>
-        <w:lang w:val="en-US"/>
-      </w:rPr>
-      <w:fldChar w:fldCharType="separate"/>
-    </w:r>
-    <w:r>
-      <w:rPr>
-        <w:noProof/>
-      </w:rPr>
-      <w:t>2</w:t>
-    </w:r>
-    <w:r>
-      <w:rPr>
-        <w:lang w:val="en-US"/>
-      </w:rPr>
-      <w:fldChar w:fldCharType="end"/>
-    </w:r>
-  </w:p>
-</w:ftr>
-</file>
-
-<file path=word/footer2.xml><?xml version="1.0" encoding="utf-8"?>
-<w:ftr xmlns:wpc="http://schemas.microsoft.com/office/word/2010/wordprocessingCanvas" xmlns:cx="http://schemas.microsoft.com/office/drawing/2014/chartex" xmlns:cx1="http://schemas.microsoft.com/office/drawing/2015/9/8/chartex" xmlns:cx2="http://schemas.microsoft.com/office/drawing/2015/10/21/chartex" xmlns:cx3="http://schemas.microsoft.com/office/drawing/2016/5/9/chartex" xmlns:cx4="http://schemas.microsoft.com/office/drawing/2016/5/10/chartex" xmlns:cx5="http://schemas.microsoft.com/office/drawing/2016/5/11/chartex" xmlns:cx6="http://schemas.microsoft.com/office/drawing/2016/5/12/chartex" xmlns:cx7="http://schemas.microsoft.com/office/drawing/2016/5/13/chartex" xmlns:cx8="http://schemas.microsoft.com/office/drawing/2016/5/14/chartex" xmlns:mc="http://schemas.openxmlformats.org/markup-compatibility/2006" xmlns:aink="http://schemas.microsoft.com/office/drawing/2016/ink" xmlns:am3d="http://schemas.microsoft.com/office/drawing/2017/model3d" xmlns:o="urn:schemas-microsoft-com:office:office" xmlns:r="http://schemas.openxmlformats.org/officeDocument/2006/relationships" xmlns:m="http://schemas.openxmlformats.org/officeDocument/2006/math" xmlns:v="urn:schemas-microsoft-com:vml" xmlns:wp14="http://schemas.microsoft.com/office/word/2010/wordprocessingDrawing" xmlns:wp="http://schemas.openxmlformats.org/drawingml/2006/wordprocessingDrawing" xmlns:w10="urn:schemas-microsoft-com:office:word" xmlns:w="http://schemas.openxmlformats.org/wordprocessingml/2006/main" xmlns:w14="http://schemas.microsoft.com/office/word/2010/wordml" xmlns:w15="http://schemas.microsoft.com/office/word/2012/wordml" xmlns:w16cex="http://schemas.microsoft.com/office/word/2018/wordml/cex" xmlns:w16cid="http://schemas.microsoft.com/office/word/2016/wordml/cid" xmlns:w16="http://schemas.microsoft.com/office/word/2018/wordml" xmlns:w16sdtdh="http://schemas.microsoft.com/office/word/2020/wordml/sdtdatahash" xmlns:w16se="http://schemas.microsoft.com/office/word/2015/wordml/symex" xmlns:wpg="http://schemas.microsoft.com/office/word/2010/wordprocessingGroup" xmlns:wpi="http://schemas.microsoft.com/office/word/2010/wordprocessingInk" xmlns:wne="http://schemas.microsoft.com/office/word/2006/wordml" xmlns:wps="http://schemas.microsoft.com/office/word/2010/wordprocessingShape" mc:Ignorable="w14 w15 w16se w16cid w16 w16cex w16sdtdh wp14">
+<w:ftr xmlns:wpc="http://schemas.microsoft.com/office/word/2010/wordprocessingCanvas" xmlns:cx="http://schemas.microsoft.com/office/drawing/2014/chartex" xmlns:cx1="http://schemas.microsoft.com/office/drawing/2015/9/8/chartex" xmlns:cx2="http://schemas.microsoft.com/office/drawing/2015/10/21/chartex" xmlns:cx3="http://schemas.microsoft.com/office/drawing/2016/5/9/chartex" xmlns:cx4="http://schemas.microsoft.com/office/drawing/2016/5/10/chartex" xmlns:cx5="http://schemas.microsoft.com/office/drawing/2016/5/11/chartex" xmlns:cx6="http://schemas.microsoft.com/office/drawing/2016/5/12/chartex" xmlns:cx7="http://schemas.microsoft.com/office/drawing/2016/5/13/chartex" xmlns:cx8="http://schemas.microsoft.com/office/drawing/2016/5/14/chartex" xmlns:mc="http://schemas.openxmlformats.org/markup-compatibility/2006" xmlns:aink="http://schemas.microsoft.com/office/drawing/2016/ink" xmlns:am3d="http://schemas.microsoft.com/office/drawing/2017/model3d" xmlns:o="urn:schemas-microsoft-com:office:office" xmlns:oel="http://schemas.microsoft.com/office/2019/extlst" xmlns:r="http://schemas.openxmlformats.org/officeDocument/2006/relationships" xmlns:m="http://schemas.openxmlformats.org/officeDocument/2006/math" xmlns:v="urn:schemas-microsoft-com:vml" xmlns:wp14="http://schemas.microsoft.com/office/word/2010/wordprocessingDrawing" xmlns:wp="http://schemas.openxmlformats.org/drawingml/2006/wordprocessingDrawing" xmlns:w10="urn:schemas-microsoft-com:office:word" xmlns:w="http://schemas.openxmlformats.org/wordprocessingml/2006/main" xmlns:w14="http://schemas.microsoft.com/office/word/2010/wordml" xmlns:w15="http://schemas.microsoft.com/office/word/2012/wordml" xmlns:w16cex="http://schemas.microsoft.com/office/word/2018/wordml/cex" xmlns:w16cid="http://schemas.microsoft.com/office/word/2016/wordml/cid" xmlns:w16="http://schemas.microsoft.com/office/word/2018/wordml" xmlns:w16du="http://schemas.microsoft.com/office/word/2023/wordml/word16du" xmlns:w16sdtdh="http://schemas.microsoft.com/office/word/2020/wordml/sdtdatahash" xmlns:w16se="http://schemas.microsoft.com/office/word/2015/wordml/symex" xmlns:wpg="http://schemas.microsoft.com/office/word/2010/wordprocessingGroup" xmlns:wpi="http://schemas.microsoft.com/office/word/2010/wordprocessingInk" xmlns:wne="http://schemas.microsoft.com/office/word/2006/wordml" xmlns:wps="http://schemas.microsoft.com/office/word/2010/wordprocessingShape" mc:Ignorable="w14 w15 w16se w16cid w16 w16cex w16sdtdh w16du wp14">
   <w:p>
     <w:pPr>
       <w:pStyle w:val="Pieddepage"/>
@@ -5608,7 +7355,7 @@
       <w:rPr>
         <w:noProof/>
       </w:rPr>
-      <w:t>04/09/2024</w:t>
+      <w:t>05/09/2024</w:t>
     </w:r>
     <w:r>
       <w:fldChar w:fldCharType="end"/>
@@ -5674,7 +7421,7 @@
       <w:rPr>
         <w:noProof/>
       </w:rPr>
-      <w:t>8</w:t>
+      <w:t>11</w:t>
     </w:r>
     <w:r>
       <w:rPr>
@@ -5687,7 +7434,7 @@
 </file>
 
 <file path=word/footnotes.xml><?xml version="1.0" encoding="utf-8"?>
-<w:footnotes xmlns:wpc="http://schemas.microsoft.com/office/word/2010/wordprocessingCanvas" xmlns:cx="http://schemas.microsoft.com/office/drawing/2014/chartex" xmlns:cx1="http://schemas.microsoft.com/office/drawing/2015/9/8/chartex" xmlns:cx2="http://schemas.microsoft.com/office/drawing/2015/10/21/chartex" xmlns:cx3="http://schemas.microsoft.com/office/drawing/2016/5/9/chartex" xmlns:cx4="http://schemas.microsoft.com/office/drawing/2016/5/10/chartex" xmlns:cx5="http://schemas.microsoft.com/office/drawing/2016/5/11/chartex" xmlns:cx6="http://schemas.microsoft.com/office/drawing/2016/5/12/chartex" xmlns:cx7="http://schemas.microsoft.com/office/drawing/2016/5/13/chartex" xmlns:cx8="http://schemas.microsoft.com/office/drawing/2016/5/14/chartex" xmlns:mc="http://schemas.openxmlformats.org/markup-compatibility/2006" xmlns:aink="http://schemas.microsoft.com/office/drawing/2016/ink" xmlns:am3d="http://schemas.microsoft.com/office/drawing/2017/model3d" xmlns:o="urn:schemas-microsoft-com:office:office" xmlns:r="http://schemas.openxmlformats.org/officeDocument/2006/relationships" xmlns:m="http://schemas.openxmlformats.org/officeDocument/2006/math" xmlns:v="urn:schemas-microsoft-com:vml" xmlns:wp14="http://schemas.microsoft.com/office/word/2010/wordprocessingDrawing" xmlns:wp="http://schemas.openxmlformats.org/drawingml/2006/wordprocessingDrawing" xmlns:w10="urn:schemas-microsoft-com:office:word" xmlns:w="http://schemas.openxmlformats.org/wordprocessingml/2006/main" xmlns:w14="http://schemas.microsoft.com/office/word/2010/wordml" xmlns:w15="http://schemas.microsoft.com/office/word/2012/wordml" xmlns:w16cex="http://schemas.microsoft.com/office/word/2018/wordml/cex" xmlns:w16cid="http://schemas.microsoft.com/office/word/2016/wordml/cid" xmlns:w16="http://schemas.microsoft.com/office/word/2018/wordml" xmlns:w16sdtdh="http://schemas.microsoft.com/office/word/2020/wordml/sdtdatahash" xmlns:w16se="http://schemas.microsoft.com/office/word/2015/wordml/symex" xmlns:wpg="http://schemas.microsoft.com/office/word/2010/wordprocessingGroup" xmlns:wpi="http://schemas.microsoft.com/office/word/2010/wordprocessingInk" xmlns:wne="http://schemas.microsoft.com/office/word/2006/wordml" xmlns:wps="http://schemas.microsoft.com/office/word/2010/wordprocessingShape" mc:Ignorable="w14 w15 w16se w16cid w16 w16cex w16sdtdh wp14">
+<w:footnotes xmlns:wpc="http://schemas.microsoft.com/office/word/2010/wordprocessingCanvas" xmlns:cx="http://schemas.microsoft.com/office/drawing/2014/chartex" xmlns:cx1="http://schemas.microsoft.com/office/drawing/2015/9/8/chartex" xmlns:cx2="http://schemas.microsoft.com/office/drawing/2015/10/21/chartex" xmlns:cx3="http://schemas.microsoft.com/office/drawing/2016/5/9/chartex" xmlns:cx4="http://schemas.microsoft.com/office/drawing/2016/5/10/chartex" xmlns:cx5="http://schemas.microsoft.com/office/drawing/2016/5/11/chartex" xmlns:cx6="http://schemas.microsoft.com/office/drawing/2016/5/12/chartex" xmlns:cx7="http://schemas.microsoft.com/office/drawing/2016/5/13/chartex" xmlns:cx8="http://schemas.microsoft.com/office/drawing/2016/5/14/chartex" xmlns:mc="http://schemas.openxmlformats.org/markup-compatibility/2006" xmlns:aink="http://schemas.microsoft.com/office/drawing/2016/ink" xmlns:am3d="http://schemas.microsoft.com/office/drawing/2017/model3d" xmlns:o="urn:schemas-microsoft-com:office:office" xmlns:oel="http://schemas.microsoft.com/office/2019/extlst" xmlns:r="http://schemas.openxmlformats.org/officeDocument/2006/relationships" xmlns:m="http://schemas.openxmlformats.org/officeDocument/2006/math" xmlns:v="urn:schemas-microsoft-com:vml" xmlns:wp14="http://schemas.microsoft.com/office/word/2010/wordprocessingDrawing" xmlns:wp="http://schemas.openxmlformats.org/drawingml/2006/wordprocessingDrawing" xmlns:w10="urn:schemas-microsoft-com:office:word" xmlns:w="http://schemas.openxmlformats.org/wordprocessingml/2006/main" xmlns:w14="http://schemas.microsoft.com/office/word/2010/wordml" xmlns:w15="http://schemas.microsoft.com/office/word/2012/wordml" xmlns:w16cex="http://schemas.microsoft.com/office/word/2018/wordml/cex" xmlns:w16cid="http://schemas.microsoft.com/office/word/2016/wordml/cid" xmlns:w16="http://schemas.microsoft.com/office/word/2018/wordml" xmlns:w16du="http://schemas.microsoft.com/office/word/2023/wordml/word16du" xmlns:w16sdtdh="http://schemas.microsoft.com/office/word/2020/wordml/sdtdatahash" xmlns:w16se="http://schemas.microsoft.com/office/word/2015/wordml/symex" xmlns:wpg="http://schemas.microsoft.com/office/word/2010/wordprocessingGroup" xmlns:wpi="http://schemas.microsoft.com/office/word/2010/wordprocessingInk" xmlns:wne="http://schemas.microsoft.com/office/word/2006/wordml" xmlns:wps="http://schemas.microsoft.com/office/word/2010/wordprocessingShape" mc:Ignorable="w14 w15 w16se w16cid w16 w16cex w16sdtdh w16du wp14">
   <w:footnote w:type="separator" w:id="-1">
     <w:p>
       <w:r>
@@ -5706,7 +7453,7 @@
 </file>
 
 <file path=word/header1.xml><?xml version="1.0" encoding="utf-8"?>
-<w:hdr xmlns:wpc="http://schemas.microsoft.com/office/word/2010/wordprocessingCanvas" xmlns:cx="http://schemas.microsoft.com/office/drawing/2014/chartex" xmlns:cx1="http://schemas.microsoft.com/office/drawing/2015/9/8/chartex" xmlns:cx2="http://schemas.microsoft.com/office/drawing/2015/10/21/chartex" xmlns:cx3="http://schemas.microsoft.com/office/drawing/2016/5/9/chartex" xmlns:cx4="http://schemas.microsoft.com/office/drawing/2016/5/10/chartex" xmlns:cx5="http://schemas.microsoft.com/office/drawing/2016/5/11/chartex" xmlns:cx6="http://schemas.microsoft.com/office/drawing/2016/5/12/chartex" xmlns:cx7="http://schemas.microsoft.com/office/drawing/2016/5/13/chartex" xmlns:cx8="http://schemas.microsoft.com/office/drawing/2016/5/14/chartex" xmlns:mc="http://schemas.openxmlformats.org/markup-compatibility/2006" xmlns:aink="http://schemas.microsoft.com/office/drawing/2016/ink" xmlns:am3d="http://schemas.microsoft.com/office/drawing/2017/model3d" xmlns:o="urn:schemas-microsoft-com:office:office" xmlns:r="http://schemas.openxmlformats.org/officeDocument/2006/relationships" xmlns:m="http://schemas.openxmlformats.org/officeDocument/2006/math" xmlns:v="urn:schemas-microsoft-com:vml" xmlns:wp14="http://schemas.microsoft.com/office/word/2010/wordprocessingDrawing" xmlns:wp="http://schemas.openxmlformats.org/drawingml/2006/wordprocessingDrawing" xmlns:w10="urn:schemas-microsoft-com:office:word" xmlns:w="http://schemas.openxmlformats.org/wordprocessingml/2006/main" xmlns:w14="http://schemas.microsoft.com/office/word/2010/wordml" xmlns:w15="http://schemas.microsoft.com/office/word/2012/wordml" xmlns:w16cex="http://schemas.microsoft.com/office/word/2018/wordml/cex" xmlns:w16cid="http://schemas.microsoft.com/office/word/2016/wordml/cid" xmlns:w16="http://schemas.microsoft.com/office/word/2018/wordml" xmlns:w16sdtdh="http://schemas.microsoft.com/office/word/2020/wordml/sdtdatahash" xmlns:w16se="http://schemas.microsoft.com/office/word/2015/wordml/symex" xmlns:wpg="http://schemas.microsoft.com/office/word/2010/wordprocessingGroup" xmlns:wpi="http://schemas.microsoft.com/office/word/2010/wordprocessingInk" xmlns:wne="http://schemas.microsoft.com/office/word/2006/wordml" xmlns:wps="http://schemas.microsoft.com/office/word/2010/wordprocessingShape" mc:Ignorable="w14 w15 w16se w16cid w16 w16cex w16sdtdh wp14">
+<w:hdr xmlns:wpc="http://schemas.microsoft.com/office/word/2010/wordprocessingCanvas" xmlns:cx="http://schemas.microsoft.com/office/drawing/2014/chartex" xmlns:cx1="http://schemas.microsoft.com/office/drawing/2015/9/8/chartex" xmlns:cx2="http://schemas.microsoft.com/office/drawing/2015/10/21/chartex" xmlns:cx3="http://schemas.microsoft.com/office/drawing/2016/5/9/chartex" xmlns:cx4="http://schemas.microsoft.com/office/drawing/2016/5/10/chartex" xmlns:cx5="http://schemas.microsoft.com/office/drawing/2016/5/11/chartex" xmlns:cx6="http://schemas.microsoft.com/office/drawing/2016/5/12/chartex" xmlns:cx7="http://schemas.microsoft.com/office/drawing/2016/5/13/chartex" xmlns:cx8="http://schemas.microsoft.com/office/drawing/2016/5/14/chartex" xmlns:mc="http://schemas.openxmlformats.org/markup-compatibility/2006" xmlns:aink="http://schemas.microsoft.com/office/drawing/2016/ink" xmlns:am3d="http://schemas.microsoft.com/office/drawing/2017/model3d" xmlns:o="urn:schemas-microsoft-com:office:office" xmlns:oel="http://schemas.microsoft.com/office/2019/extlst" xmlns:r="http://schemas.openxmlformats.org/officeDocument/2006/relationships" xmlns:m="http://schemas.openxmlformats.org/officeDocument/2006/math" xmlns:v="urn:schemas-microsoft-com:vml" xmlns:wp14="http://schemas.microsoft.com/office/word/2010/wordprocessingDrawing" xmlns:wp="http://schemas.openxmlformats.org/drawingml/2006/wordprocessingDrawing" xmlns:w10="urn:schemas-microsoft-com:office:word" xmlns:w="http://schemas.openxmlformats.org/wordprocessingml/2006/main" xmlns:w14="http://schemas.microsoft.com/office/word/2010/wordml" xmlns:w15="http://schemas.microsoft.com/office/word/2012/wordml" xmlns:w16cex="http://schemas.microsoft.com/office/word/2018/wordml/cex" xmlns:w16cid="http://schemas.microsoft.com/office/word/2016/wordml/cid" xmlns:w16="http://schemas.microsoft.com/office/word/2018/wordml" xmlns:w16du="http://schemas.microsoft.com/office/word/2023/wordml/word16du" xmlns:w16sdtdh="http://schemas.microsoft.com/office/word/2020/wordml/sdtdatahash" xmlns:w16se="http://schemas.microsoft.com/office/word/2015/wordml/symex" xmlns:wpg="http://schemas.microsoft.com/office/word/2010/wordprocessingGroup" xmlns:wpi="http://schemas.microsoft.com/office/word/2010/wordprocessingInk" xmlns:wne="http://schemas.microsoft.com/office/word/2006/wordml" xmlns:wps="http://schemas.microsoft.com/office/word/2010/wordprocessingShape" mc:Ignorable="w14 w15 w16se w16cid w16 w16cex w16sdtdh w16du wp14">
   <w:p>
     <w:pPr>
       <w:pStyle w:val="En-tte"/>
@@ -5716,8 +7463,97 @@
 </file>
 
 <file path=word/numbering.xml><?xml version="1.0" encoding="utf-8"?>
-<w:numbering xmlns:wpc="http://schemas.microsoft.com/office/word/2010/wordprocessingCanvas" xmlns:cx="http://schemas.microsoft.com/office/drawing/2014/chartex" xmlns:cx1="http://schemas.microsoft.com/office/drawing/2015/9/8/chartex" xmlns:cx2="http://schemas.microsoft.com/office/drawing/2015/10/21/chartex" xmlns:cx3="http://schemas.microsoft.com/office/drawing/2016/5/9/chartex" xmlns:cx4="http://schemas.microsoft.com/office/drawing/2016/5/10/chartex" xmlns:cx5="http://schemas.microsoft.com/office/drawing/2016/5/11/chartex" xmlns:cx6="http://schemas.microsoft.com/office/drawing/2016/5/12/chartex" xmlns:cx7="http://schemas.microsoft.com/office/drawing/2016/5/13/chartex" xmlns:cx8="http://schemas.microsoft.com/office/drawing/2016/5/14/chartex" xmlns:mc="http://schemas.openxmlformats.org/markup-compatibility/2006" xmlns:aink="http://schemas.microsoft.com/office/drawing/2016/ink" xmlns:am3d="http://schemas.microsoft.com/office/drawing/2017/model3d" xmlns:o="urn:schemas-microsoft-com:office:office" xmlns:r="http://schemas.openxmlformats.org/officeDocument/2006/relationships" xmlns:m="http://schemas.openxmlformats.org/officeDocument/2006/math" xmlns:v="urn:schemas-microsoft-com:vml" xmlns:wp14="http://schemas.microsoft.com/office/word/2010/wordprocessingDrawing" xmlns:wp="http://schemas.openxmlformats.org/drawingml/2006/wordprocessingDrawing" xmlns:w10="urn:schemas-microsoft-com:office:word" xmlns:w="http://schemas.openxmlformats.org/wordprocessingml/2006/main" xmlns:w14="http://schemas.microsoft.com/office/word/2010/wordml" xmlns:w15="http://schemas.microsoft.com/office/word/2012/wordml" xmlns:w16cex="http://schemas.microsoft.com/office/word/2018/wordml/cex" xmlns:w16cid="http://schemas.microsoft.com/office/word/2016/wordml/cid" xmlns:w16="http://schemas.microsoft.com/office/word/2018/wordml" xmlns:w16sdtdh="http://schemas.microsoft.com/office/word/2020/wordml/sdtdatahash" xmlns:w16se="http://schemas.microsoft.com/office/word/2015/wordml/symex" xmlns:wpg="http://schemas.microsoft.com/office/word/2010/wordprocessingGroup" xmlns:wpi="http://schemas.microsoft.com/office/word/2010/wordprocessingInk" xmlns:wne="http://schemas.microsoft.com/office/word/2006/wordml" xmlns:wps="http://schemas.microsoft.com/office/word/2010/wordprocessingShape" mc:Ignorable="w14 w15 w16se w16cid w16 w16cex w16sdtdh wp14">
+<w:numbering xmlns:wpc="http://schemas.microsoft.com/office/word/2010/wordprocessingCanvas" xmlns:cx="http://schemas.microsoft.com/office/drawing/2014/chartex" xmlns:cx1="http://schemas.microsoft.com/office/drawing/2015/9/8/chartex" xmlns:cx2="http://schemas.microsoft.com/office/drawing/2015/10/21/chartex" xmlns:cx3="http://schemas.microsoft.com/office/drawing/2016/5/9/chartex" xmlns:cx4="http://schemas.microsoft.com/office/drawing/2016/5/10/chartex" xmlns:cx5="http://schemas.microsoft.com/office/drawing/2016/5/11/chartex" xmlns:cx6="http://schemas.microsoft.com/office/drawing/2016/5/12/chartex" xmlns:cx7="http://schemas.microsoft.com/office/drawing/2016/5/13/chartex" xmlns:cx8="http://schemas.microsoft.com/office/drawing/2016/5/14/chartex" xmlns:mc="http://schemas.openxmlformats.org/markup-compatibility/2006" xmlns:aink="http://schemas.microsoft.com/office/drawing/2016/ink" xmlns:am3d="http://schemas.microsoft.com/office/drawing/2017/model3d" xmlns:o="urn:schemas-microsoft-com:office:office" xmlns:oel="http://schemas.microsoft.com/office/2019/extlst" xmlns:r="http://schemas.openxmlformats.org/officeDocument/2006/relationships" xmlns:m="http://schemas.openxmlformats.org/officeDocument/2006/math" xmlns:v="urn:schemas-microsoft-com:vml" xmlns:wp14="http://schemas.microsoft.com/office/word/2010/wordprocessingDrawing" xmlns:wp="http://schemas.openxmlformats.org/drawingml/2006/wordprocessingDrawing" xmlns:w10="urn:schemas-microsoft-com:office:word" xmlns:w="http://schemas.openxmlformats.org/wordprocessingml/2006/main" xmlns:w14="http://schemas.microsoft.com/office/word/2010/wordml" xmlns:w15="http://schemas.microsoft.com/office/word/2012/wordml" xmlns:w16cex="http://schemas.microsoft.com/office/word/2018/wordml/cex" xmlns:w16cid="http://schemas.microsoft.com/office/word/2016/wordml/cid" xmlns:w16="http://schemas.microsoft.com/office/word/2018/wordml" xmlns:w16du="http://schemas.microsoft.com/office/word/2023/wordml/word16du" xmlns:w16sdtdh="http://schemas.microsoft.com/office/word/2020/wordml/sdtdatahash" xmlns:w16se="http://schemas.microsoft.com/office/word/2015/wordml/symex" xmlns:wpg="http://schemas.microsoft.com/office/word/2010/wordprocessingGroup" xmlns:wpi="http://schemas.microsoft.com/office/word/2010/wordprocessingInk" xmlns:wne="http://schemas.microsoft.com/office/word/2006/wordml" xmlns:wps="http://schemas.microsoft.com/office/word/2010/wordprocessingShape" mc:Ignorable="w14 w15 w16se w16cid w16 w16cex w16sdtdh w16du wp14">
   <w:abstractNum w:abstractNumId="0" w15:restartNumberingAfterBreak="0">
+    <w:nsid w:val="04042E95"/>
+    <w:multiLevelType w:val="hybridMultilevel"/>
+    <w:tmpl w:val="52DE69C0"/>
+    <w:lvl w:ilvl="0" w:tplc="040C000F">
+      <w:start w:val="1"/>
+      <w:numFmt w:val="decimal"/>
+      <w:lvlText w:val="%1."/>
+      <w:lvlJc w:val="left"/>
+      <w:pPr>
+        <w:ind w:left="720" w:hanging="360"/>
+      </w:pPr>
+      <w:rPr>
+        <w:rFonts w:hint="default"/>
+      </w:rPr>
+    </w:lvl>
+    <w:lvl w:ilvl="1" w:tplc="040C0019" w:tentative="1">
+      <w:start w:val="1"/>
+      <w:numFmt w:val="lowerLetter"/>
+      <w:lvlText w:val="%2."/>
+      <w:lvlJc w:val="left"/>
+      <w:pPr>
+        <w:ind w:left="1440" w:hanging="360"/>
+      </w:pPr>
+    </w:lvl>
+    <w:lvl w:ilvl="2" w:tplc="040C001B" w:tentative="1">
+      <w:start w:val="1"/>
+      <w:numFmt w:val="lowerRoman"/>
+      <w:lvlText w:val="%3."/>
+      <w:lvlJc w:val="right"/>
+      <w:pPr>
+        <w:ind w:left="2160" w:hanging="180"/>
+      </w:pPr>
+    </w:lvl>
+    <w:lvl w:ilvl="3" w:tplc="040C000F" w:tentative="1">
+      <w:start w:val="1"/>
+      <w:numFmt w:val="decimal"/>
+      <w:lvlText w:val="%4."/>
+      <w:lvlJc w:val="left"/>
+      <w:pPr>
+        <w:ind w:left="2880" w:hanging="360"/>
+      </w:pPr>
+    </w:lvl>
+    <w:lvl w:ilvl="4" w:tplc="040C0019" w:tentative="1">
+      <w:start w:val="1"/>
+      <w:numFmt w:val="lowerLetter"/>
+      <w:lvlText w:val="%5."/>
+      <w:lvlJc w:val="left"/>
+      <w:pPr>
+        <w:ind w:left="3600" w:hanging="360"/>
+      </w:pPr>
+    </w:lvl>
+    <w:lvl w:ilvl="5" w:tplc="040C001B" w:tentative="1">
+      <w:start w:val="1"/>
+      <w:numFmt w:val="lowerRoman"/>
+      <w:lvlText w:val="%6."/>
+      <w:lvlJc w:val="right"/>
+      <w:pPr>
+        <w:ind w:left="4320" w:hanging="180"/>
+      </w:pPr>
+    </w:lvl>
+    <w:lvl w:ilvl="6" w:tplc="040C000F" w:tentative="1">
+      <w:start w:val="1"/>
+      <w:numFmt w:val="decimal"/>
+      <w:lvlText w:val="%7."/>
+      <w:lvlJc w:val="left"/>
+      <w:pPr>
+        <w:ind w:left="5040" w:hanging="360"/>
+      </w:pPr>
+    </w:lvl>
+    <w:lvl w:ilvl="7" w:tplc="040C0019" w:tentative="1">
+      <w:start w:val="1"/>
+      <w:numFmt w:val="lowerLetter"/>
+      <w:lvlText w:val="%8."/>
+      <w:lvlJc w:val="left"/>
+      <w:pPr>
+        <w:ind w:left="5760" w:hanging="360"/>
+      </w:pPr>
+    </w:lvl>
+    <w:lvl w:ilvl="8" w:tplc="040C001B" w:tentative="1">
+      <w:start w:val="1"/>
+      <w:numFmt w:val="lowerRoman"/>
+      <w:lvlText w:val="%9."/>
+      <w:lvlJc w:val="right"/>
+      <w:pPr>
+        <w:ind w:left="6480" w:hanging="180"/>
+      </w:pPr>
+    </w:lvl>
+  </w:abstractNum>
+  <w:abstractNum w:abstractNumId="1" w15:restartNumberingAfterBreak="0">
     <w:nsid w:val="068B3040"/>
     <w:multiLevelType w:val="hybridMultilevel"/>
     <w:tmpl w:val="ABDA716A"/>
@@ -5830,7 +7666,7 @@
       </w:rPr>
     </w:lvl>
   </w:abstractNum>
-  <w:abstractNum w:abstractNumId="1" w15:restartNumberingAfterBreak="0">
+  <w:abstractNum w:abstractNumId="2" w15:restartNumberingAfterBreak="0">
     <w:nsid w:val="0A3128DF"/>
     <w:multiLevelType w:val="hybridMultilevel"/>
     <w:tmpl w:val="21A40B48"/>
@@ -5916,7 +7752,7 @@
       </w:pPr>
     </w:lvl>
   </w:abstractNum>
-  <w:abstractNum w:abstractNumId="2" w15:restartNumberingAfterBreak="0">
+  <w:abstractNum w:abstractNumId="3" w15:restartNumberingAfterBreak="0">
     <w:nsid w:val="0A883D28"/>
     <w:multiLevelType w:val="hybridMultilevel"/>
     <w:tmpl w:val="AC90990C"/>
@@ -6002,7 +7838,96 @@
       </w:pPr>
     </w:lvl>
   </w:abstractNum>
-  <w:abstractNum w:abstractNumId="3" w15:restartNumberingAfterBreak="0">
+  <w:abstractNum w:abstractNumId="4" w15:restartNumberingAfterBreak="0">
+    <w:nsid w:val="0F63032F"/>
+    <w:multiLevelType w:val="hybridMultilevel"/>
+    <w:tmpl w:val="E11C8DEA"/>
+    <w:lvl w:ilvl="0" w:tplc="040C000F">
+      <w:start w:val="1"/>
+      <w:numFmt w:val="decimal"/>
+      <w:lvlText w:val="%1."/>
+      <w:lvlJc w:val="left"/>
+      <w:pPr>
+        <w:ind w:left="720" w:hanging="360"/>
+      </w:pPr>
+      <w:rPr>
+        <w:rFonts w:hint="default"/>
+      </w:rPr>
+    </w:lvl>
+    <w:lvl w:ilvl="1" w:tplc="040C0019" w:tentative="1">
+      <w:start w:val="1"/>
+      <w:numFmt w:val="lowerLetter"/>
+      <w:lvlText w:val="%2."/>
+      <w:lvlJc w:val="left"/>
+      <w:pPr>
+        <w:ind w:left="1440" w:hanging="360"/>
+      </w:pPr>
+    </w:lvl>
+    <w:lvl w:ilvl="2" w:tplc="040C001B" w:tentative="1">
+      <w:start w:val="1"/>
+      <w:numFmt w:val="lowerRoman"/>
+      <w:lvlText w:val="%3."/>
+      <w:lvlJc w:val="right"/>
+      <w:pPr>
+        <w:ind w:left="2160" w:hanging="180"/>
+      </w:pPr>
+    </w:lvl>
+    <w:lvl w:ilvl="3" w:tplc="040C000F" w:tentative="1">
+      <w:start w:val="1"/>
+      <w:numFmt w:val="decimal"/>
+      <w:lvlText w:val="%4."/>
+      <w:lvlJc w:val="left"/>
+      <w:pPr>
+        <w:ind w:left="2880" w:hanging="360"/>
+      </w:pPr>
+    </w:lvl>
+    <w:lvl w:ilvl="4" w:tplc="040C0019" w:tentative="1">
+      <w:start w:val="1"/>
+      <w:numFmt w:val="lowerLetter"/>
+      <w:lvlText w:val="%5."/>
+      <w:lvlJc w:val="left"/>
+      <w:pPr>
+        <w:ind w:left="3600" w:hanging="360"/>
+      </w:pPr>
+    </w:lvl>
+    <w:lvl w:ilvl="5" w:tplc="040C001B" w:tentative="1">
+      <w:start w:val="1"/>
+      <w:numFmt w:val="lowerRoman"/>
+      <w:lvlText w:val="%6."/>
+      <w:lvlJc w:val="right"/>
+      <w:pPr>
+        <w:ind w:left="4320" w:hanging="180"/>
+      </w:pPr>
+    </w:lvl>
+    <w:lvl w:ilvl="6" w:tplc="040C000F" w:tentative="1">
+      <w:start w:val="1"/>
+      <w:numFmt w:val="decimal"/>
+      <w:lvlText w:val="%7."/>
+      <w:lvlJc w:val="left"/>
+      <w:pPr>
+        <w:ind w:left="5040" w:hanging="360"/>
+      </w:pPr>
+    </w:lvl>
+    <w:lvl w:ilvl="7" w:tplc="040C0019" w:tentative="1">
+      <w:start w:val="1"/>
+      <w:numFmt w:val="lowerLetter"/>
+      <w:lvlText w:val="%8."/>
+      <w:lvlJc w:val="left"/>
+      <w:pPr>
+        <w:ind w:left="5760" w:hanging="360"/>
+      </w:pPr>
+    </w:lvl>
+    <w:lvl w:ilvl="8" w:tplc="040C001B" w:tentative="1">
+      <w:start w:val="1"/>
+      <w:numFmt w:val="lowerRoman"/>
+      <w:lvlText w:val="%9."/>
+      <w:lvlJc w:val="right"/>
+      <w:pPr>
+        <w:ind w:left="6480" w:hanging="180"/>
+      </w:pPr>
+    </w:lvl>
+  </w:abstractNum>
+  <w:abstractNum w:abstractNumId="5" w15:restartNumberingAfterBreak="0">
     <w:nsid w:val="112B3ED2"/>
     <w:multiLevelType w:val="hybridMultilevel"/>
     <w:tmpl w:val="446C34E8"/>
@@ -6088,7 +8013,7 @@
       </w:pPr>
     </w:lvl>
   </w:abstractNum>
-  <w:abstractNum w:abstractNumId="4" w15:restartNumberingAfterBreak="0">
+  <w:abstractNum w:abstractNumId="6" w15:restartNumberingAfterBreak="0">
     <w:nsid w:val="12382670"/>
     <w:multiLevelType w:val="hybridMultilevel"/>
     <w:tmpl w:val="BBF2D196"/>
@@ -6177,7 +8102,358 @@
       </w:pPr>
     </w:lvl>
   </w:abstractNum>
-  <w:abstractNum w:abstractNumId="5" w15:restartNumberingAfterBreak="0">
+  <w:abstractNum w:abstractNumId="7" w15:restartNumberingAfterBreak="0">
+    <w:nsid w:val="140A01B9"/>
+    <w:multiLevelType w:val="multilevel"/>
+    <w:tmpl w:val="9A36AADE"/>
+    <w:lvl w:ilvl="0">
+      <w:start w:val="1"/>
+      <w:numFmt w:val="bullet"/>
+      <w:lvlText w:val=""/>
+      <w:lvlJc w:val="left"/>
+      <w:pPr>
+        <w:tabs>
+          <w:tab w:val="num" w:pos="720"/>
+        </w:tabs>
+        <w:ind w:left="720" w:hanging="360"/>
+      </w:pPr>
+      <w:rPr>
+        <w:rFonts w:ascii="Symbol" w:hAnsi="Symbol" w:hint="default"/>
+        <w:sz w:val="20"/>
+      </w:rPr>
+    </w:lvl>
+    <w:lvl w:ilvl="1" w:tentative="1">
+      <w:start w:val="1"/>
+      <w:numFmt w:val="bullet"/>
+      <w:lvlText w:val="o"/>
+      <w:lvlJc w:val="left"/>
+      <w:pPr>
+        <w:tabs>
+          <w:tab w:val="num" w:pos="1440"/>
+        </w:tabs>
+        <w:ind w:left="1440" w:hanging="360"/>
+      </w:pPr>
+      <w:rPr>
+        <w:rFonts w:ascii="Courier New" w:hAnsi="Courier New" w:hint="default"/>
+        <w:sz w:val="20"/>
+      </w:rPr>
+    </w:lvl>
+    <w:lvl w:ilvl="2" w:tentative="1">
+      <w:start w:val="1"/>
+      <w:numFmt w:val="bullet"/>
+      <w:lvlText w:val=""/>
+      <w:lvlJc w:val="left"/>
+      <w:pPr>
+        <w:tabs>
+          <w:tab w:val="num" w:pos="2160"/>
+        </w:tabs>
+        <w:ind w:left="2160" w:hanging="360"/>
+      </w:pPr>
+      <w:rPr>
+        <w:rFonts w:ascii="Wingdings" w:hAnsi="Wingdings" w:hint="default"/>
+        <w:sz w:val="20"/>
+      </w:rPr>
+    </w:lvl>
+    <w:lvl w:ilvl="3" w:tentative="1">
+      <w:start w:val="1"/>
+      <w:numFmt w:val="bullet"/>
+      <w:lvlText w:val=""/>
+      <w:lvlJc w:val="left"/>
+      <w:pPr>
+        <w:tabs>
+          <w:tab w:val="num" w:pos="2880"/>
+        </w:tabs>
+        <w:ind w:left="2880" w:hanging="360"/>
+      </w:pPr>
+      <w:rPr>
+        <w:rFonts w:ascii="Wingdings" w:hAnsi="Wingdings" w:hint="default"/>
+        <w:sz w:val="20"/>
+      </w:rPr>
+    </w:lvl>
+    <w:lvl w:ilvl="4" w:tentative="1">
+      <w:start w:val="1"/>
+      <w:numFmt w:val="bullet"/>
+      <w:lvlText w:val=""/>
+      <w:lvlJc w:val="left"/>
+      <w:pPr>
+        <w:tabs>
+          <w:tab w:val="num" w:pos="3600"/>
+        </w:tabs>
+        <w:ind w:left="3600" w:hanging="360"/>
+      </w:pPr>
+      <w:rPr>
+        <w:rFonts w:ascii="Wingdings" w:hAnsi="Wingdings" w:hint="default"/>
+        <w:sz w:val="20"/>
+      </w:rPr>
+    </w:lvl>
+    <w:lvl w:ilvl="5" w:tentative="1">
+      <w:start w:val="1"/>
+      <w:numFmt w:val="bullet"/>
+      <w:lvlText w:val=""/>
+      <w:lvlJc w:val="left"/>
+      <w:pPr>
+        <w:tabs>
+          <w:tab w:val="num" w:pos="4320"/>
+        </w:tabs>
+        <w:ind w:left="4320" w:hanging="360"/>
+      </w:pPr>
+      <w:rPr>
+        <w:rFonts w:ascii="Wingdings" w:hAnsi="Wingdings" w:hint="default"/>
+        <w:sz w:val="20"/>
+      </w:rPr>
+    </w:lvl>
+    <w:lvl w:ilvl="6" w:tentative="1">
+      <w:start w:val="1"/>
+      <w:numFmt w:val="bullet"/>
+      <w:lvlText w:val=""/>
+      <w:lvlJc w:val="left"/>
+      <w:pPr>
+        <w:tabs>
+          <w:tab w:val="num" w:pos="5040"/>
+        </w:tabs>
+        <w:ind w:left="5040" w:hanging="360"/>
+      </w:pPr>
+      <w:rPr>
+        <w:rFonts w:ascii="Wingdings" w:hAnsi="Wingdings" w:hint="default"/>
+        <w:sz w:val="20"/>
+      </w:rPr>
+    </w:lvl>
+    <w:lvl w:ilvl="7" w:tentative="1">
+      <w:start w:val="1"/>
+      <w:numFmt w:val="bullet"/>
+      <w:lvlText w:val=""/>
+      <w:lvlJc w:val="left"/>
+      <w:pPr>
+        <w:tabs>
+          <w:tab w:val="num" w:pos="5760"/>
+        </w:tabs>
+        <w:ind w:left="5760" w:hanging="360"/>
+      </w:pPr>
+      <w:rPr>
+        <w:rFonts w:ascii="Wingdings" w:hAnsi="Wingdings" w:hint="default"/>
+        <w:sz w:val="20"/>
+      </w:rPr>
+    </w:lvl>
+    <w:lvl w:ilvl="8" w:tentative="1">
+      <w:start w:val="1"/>
+      <w:numFmt w:val="bullet"/>
+      <w:lvlText w:val=""/>
+      <w:lvlJc w:val="left"/>
+      <w:pPr>
+        <w:tabs>
+          <w:tab w:val="num" w:pos="6480"/>
+        </w:tabs>
+        <w:ind w:left="6480" w:hanging="360"/>
+      </w:pPr>
+      <w:rPr>
+        <w:rFonts w:ascii="Wingdings" w:hAnsi="Wingdings" w:hint="default"/>
+        <w:sz w:val="20"/>
+      </w:rPr>
+    </w:lvl>
+  </w:abstractNum>
+  <w:abstractNum w:abstractNumId="8" w15:restartNumberingAfterBreak="0">
+    <w:nsid w:val="1CA6419A"/>
+    <w:multiLevelType w:val="hybridMultilevel"/>
+    <w:tmpl w:val="F6B4F87A"/>
+    <w:lvl w:ilvl="0" w:tplc="EE668276">
+      <w:start w:val="2"/>
+      <w:numFmt w:val="decimal"/>
+      <w:lvlText w:val="%1."/>
+      <w:lvlJc w:val="left"/>
+      <w:pPr>
+        <w:ind w:left="720" w:hanging="360"/>
+      </w:pPr>
+      <w:rPr>
+        <w:rFonts w:hint="default"/>
+      </w:rPr>
+    </w:lvl>
+    <w:lvl w:ilvl="1" w:tplc="040C0019" w:tentative="1">
+      <w:start w:val="1"/>
+      <w:numFmt w:val="lowerLetter"/>
+      <w:lvlText w:val="%2."/>
+      <w:lvlJc w:val="left"/>
+      <w:pPr>
+        <w:ind w:left="1440" w:hanging="360"/>
+      </w:pPr>
+    </w:lvl>
+    <w:lvl w:ilvl="2" w:tplc="040C001B" w:tentative="1">
+      <w:start w:val="1"/>
+      <w:numFmt w:val="lowerRoman"/>
+      <w:lvlText w:val="%3."/>
+      <w:lvlJc w:val="right"/>
+      <w:pPr>
+        <w:ind w:left="2160" w:hanging="180"/>
+      </w:pPr>
+    </w:lvl>
+    <w:lvl w:ilvl="3" w:tplc="040C000F" w:tentative="1">
+      <w:start w:val="1"/>
+      <w:numFmt w:val="decimal"/>
+      <w:lvlText w:val="%4."/>
+      <w:lvlJc w:val="left"/>
+      <w:pPr>
+        <w:ind w:left="2880" w:hanging="360"/>
+      </w:pPr>
+    </w:lvl>
+    <w:lvl w:ilvl="4" w:tplc="040C0019" w:tentative="1">
+      <w:start w:val="1"/>
+      <w:numFmt w:val="lowerLetter"/>
+      <w:lvlText w:val="%5."/>
+      <w:lvlJc w:val="left"/>
+      <w:pPr>
+        <w:ind w:left="3600" w:hanging="360"/>
+      </w:pPr>
+    </w:lvl>
+    <w:lvl w:ilvl="5" w:tplc="040C001B" w:tentative="1">
+      <w:start w:val="1"/>
+      <w:numFmt w:val="lowerRoman"/>
+      <w:lvlText w:val="%6."/>
+      <w:lvlJc w:val="right"/>
+      <w:pPr>
+        <w:ind w:left="4320" w:hanging="180"/>
+      </w:pPr>
+    </w:lvl>
+    <w:lvl w:ilvl="6" w:tplc="040C000F" w:tentative="1">
+      <w:start w:val="1"/>
+      <w:numFmt w:val="decimal"/>
+      <w:lvlText w:val="%7."/>
+      <w:lvlJc w:val="left"/>
+      <w:pPr>
+        <w:ind w:left="5040" w:hanging="360"/>
+      </w:pPr>
+    </w:lvl>
+    <w:lvl w:ilvl="7" w:tplc="040C0019" w:tentative="1">
+      <w:start w:val="1"/>
+      <w:numFmt w:val="lowerLetter"/>
+      <w:lvlText w:val="%8."/>
+      <w:lvlJc w:val="left"/>
+      <w:pPr>
+        <w:ind w:left="5760" w:hanging="360"/>
+      </w:pPr>
+    </w:lvl>
+    <w:lvl w:ilvl="8" w:tplc="040C001B" w:tentative="1">
+      <w:start w:val="1"/>
+      <w:numFmt w:val="lowerRoman"/>
+      <w:lvlText w:val="%9."/>
+      <w:lvlJc w:val="right"/>
+      <w:pPr>
+        <w:ind w:left="6480" w:hanging="180"/>
+      </w:pPr>
+    </w:lvl>
+  </w:abstractNum>
+  <w:abstractNum w:abstractNumId="9" w15:restartNumberingAfterBreak="0">
+    <w:nsid w:val="1CC85CCD"/>
+    <w:multiLevelType w:val="hybridMultilevel"/>
+    <w:tmpl w:val="FAF067D4"/>
+    <w:lvl w:ilvl="0" w:tplc="040C0001">
+      <w:start w:val="1"/>
+      <w:numFmt w:val="bullet"/>
+      <w:lvlText w:val=""/>
+      <w:lvlJc w:val="left"/>
+      <w:pPr>
+        <w:ind w:left="720" w:hanging="360"/>
+      </w:pPr>
+      <w:rPr>
+        <w:rFonts w:ascii="Symbol" w:hAnsi="Symbol" w:hint="default"/>
+      </w:rPr>
+    </w:lvl>
+    <w:lvl w:ilvl="1" w:tplc="040C0003" w:tentative="1">
+      <w:start w:val="1"/>
+      <w:numFmt w:val="bullet"/>
+      <w:lvlText w:val="o"/>
+      <w:lvlJc w:val="left"/>
+      <w:pPr>
+        <w:ind w:left="1440" w:hanging="360"/>
+      </w:pPr>
+      <w:rPr>
+        <w:rFonts w:ascii="Courier New" w:hAnsi="Courier New" w:cs="Courier New" w:hint="default"/>
+      </w:rPr>
+    </w:lvl>
+    <w:lvl w:ilvl="2" w:tplc="040C0005" w:tentative="1">
+      <w:start w:val="1"/>
+      <w:numFmt w:val="bullet"/>
+      <w:lvlText w:val=""/>
+      <w:lvlJc w:val="left"/>
+      <w:pPr>
+        <w:ind w:left="2160" w:hanging="360"/>
+      </w:pPr>
+      <w:rPr>
+        <w:rFonts w:ascii="Wingdings" w:hAnsi="Wingdings" w:hint="default"/>
+      </w:rPr>
+    </w:lvl>
+    <w:lvl w:ilvl="3" w:tplc="040C0001" w:tentative="1">
+      <w:start w:val="1"/>
+      <w:numFmt w:val="bullet"/>
+      <w:lvlText w:val=""/>
+      <w:lvlJc w:val="left"/>
+      <w:pPr>
+        <w:ind w:left="2880" w:hanging="360"/>
+      </w:pPr>
+      <w:rPr>
+        <w:rFonts w:ascii="Symbol" w:hAnsi="Symbol" w:hint="default"/>
+      </w:rPr>
+    </w:lvl>
+    <w:lvl w:ilvl="4" w:tplc="040C0003" w:tentative="1">
+      <w:start w:val="1"/>
+      <w:numFmt w:val="bullet"/>
+      <w:lvlText w:val="o"/>
+      <w:lvlJc w:val="left"/>
+      <w:pPr>
+        <w:ind w:left="3600" w:hanging="360"/>
+      </w:pPr>
+      <w:rPr>
+        <w:rFonts w:ascii="Courier New" w:hAnsi="Courier New" w:cs="Courier New" w:hint="default"/>
+      </w:rPr>
+    </w:lvl>
+    <w:lvl w:ilvl="5" w:tplc="040C0005" w:tentative="1">
+      <w:start w:val="1"/>
+      <w:numFmt w:val="bullet"/>
+      <w:lvlText w:val=""/>
+      <w:lvlJc w:val="left"/>
+      <w:pPr>
+        <w:ind w:left="4320" w:hanging="360"/>
+      </w:pPr>
+      <w:rPr>
+        <w:rFonts w:ascii="Wingdings" w:hAnsi="Wingdings" w:hint="default"/>
+      </w:rPr>
+    </w:lvl>
+    <w:lvl w:ilvl="6" w:tplc="040C0001" w:tentative="1">
+      <w:start w:val="1"/>
+      <w:numFmt w:val="bullet"/>
+      <w:lvlText w:val=""/>
+      <w:lvlJc w:val="left"/>
+      <w:pPr>
+        <w:ind w:left="5040" w:hanging="360"/>
+      </w:pPr>
+      <w:rPr>
+        <w:rFonts w:ascii="Symbol" w:hAnsi="Symbol" w:hint="default"/>
+      </w:rPr>
+    </w:lvl>
+    <w:lvl w:ilvl="7" w:tplc="040C0003" w:tentative="1">
+      <w:start w:val="1"/>
+      <w:numFmt w:val="bullet"/>
+      <w:lvlText w:val="o"/>
+      <w:lvlJc w:val="left"/>
+      <w:pPr>
+        <w:ind w:left="5760" w:hanging="360"/>
+      </w:pPr>
+      <w:rPr>
+        <w:rFonts w:ascii="Courier New" w:hAnsi="Courier New" w:cs="Courier New" w:hint="default"/>
+      </w:rPr>
+    </w:lvl>
+    <w:lvl w:ilvl="8" w:tplc="040C0005" w:tentative="1">
+      <w:start w:val="1"/>
+      <w:numFmt w:val="bullet"/>
+      <w:lvlText w:val=""/>
+      <w:lvlJc w:val="left"/>
+      <w:pPr>
+        <w:ind w:left="6480" w:hanging="360"/>
+      </w:pPr>
+      <w:rPr>
+        <w:rFonts w:ascii="Wingdings" w:hAnsi="Wingdings" w:hint="default"/>
+      </w:rPr>
+    </w:lvl>
+  </w:abstractNum>
+  <w:abstractNum w:abstractNumId="10" w15:restartNumberingAfterBreak="0">
     <w:nsid w:val="1E677C3D"/>
     <w:multiLevelType w:val="hybridMultilevel"/>
     <w:tmpl w:val="D390EC78"/>
@@ -6266,7 +8542,96 @@
       </w:pPr>
     </w:lvl>
   </w:abstractNum>
-  <w:abstractNum w:abstractNumId="6" w15:restartNumberingAfterBreak="0">
+  <w:abstractNum w:abstractNumId="11" w15:restartNumberingAfterBreak="0">
+    <w:nsid w:val="216731B9"/>
+    <w:multiLevelType w:val="hybridMultilevel"/>
+    <w:tmpl w:val="C82CBF88"/>
+    <w:lvl w:ilvl="0" w:tplc="EE668276">
+      <w:start w:val="1"/>
+      <w:numFmt w:val="decimal"/>
+      <w:lvlText w:val="%1."/>
+      <w:lvlJc w:val="left"/>
+      <w:pPr>
+        <w:ind w:left="720" w:hanging="360"/>
+      </w:pPr>
+      <w:rPr>
+        <w:rFonts w:hint="default"/>
+      </w:rPr>
+    </w:lvl>
+    <w:lvl w:ilvl="1" w:tplc="040C0019" w:tentative="1">
+      <w:start w:val="1"/>
+      <w:numFmt w:val="lowerLetter"/>
+      <w:lvlText w:val="%2."/>
+      <w:lvlJc w:val="left"/>
+      <w:pPr>
+        <w:ind w:left="1440" w:hanging="360"/>
+      </w:pPr>
+    </w:lvl>
+    <w:lvl w:ilvl="2" w:tplc="040C001B" w:tentative="1">
+      <w:start w:val="1"/>
+      <w:numFmt w:val="lowerRoman"/>
+      <w:lvlText w:val="%3."/>
+      <w:lvlJc w:val="right"/>
+      <w:pPr>
+        <w:ind w:left="2160" w:hanging="180"/>
+      </w:pPr>
+    </w:lvl>
+    <w:lvl w:ilvl="3" w:tplc="040C000F" w:tentative="1">
+      <w:start w:val="1"/>
+      <w:numFmt w:val="decimal"/>
+      <w:lvlText w:val="%4."/>
+      <w:lvlJc w:val="left"/>
+      <w:pPr>
+        <w:ind w:left="2880" w:hanging="360"/>
+      </w:pPr>
+    </w:lvl>
+    <w:lvl w:ilvl="4" w:tplc="040C0019" w:tentative="1">
+      <w:start w:val="1"/>
+      <w:numFmt w:val="lowerLetter"/>
+      <w:lvlText w:val="%5."/>
+      <w:lvlJc w:val="left"/>
+      <w:pPr>
+        <w:ind w:left="3600" w:hanging="360"/>
+      </w:pPr>
+    </w:lvl>
+    <w:lvl w:ilvl="5" w:tplc="040C001B" w:tentative="1">
+      <w:start w:val="1"/>
+      <w:numFmt w:val="lowerRoman"/>
+      <w:lvlText w:val="%6."/>
+      <w:lvlJc w:val="right"/>
+      <w:pPr>
+        <w:ind w:left="4320" w:hanging="180"/>
+      </w:pPr>
+    </w:lvl>
+    <w:lvl w:ilvl="6" w:tplc="040C000F" w:tentative="1">
+      <w:start w:val="1"/>
+      <w:numFmt w:val="decimal"/>
+      <w:lvlText w:val="%7."/>
+      <w:lvlJc w:val="left"/>
+      <w:pPr>
+        <w:ind w:left="5040" w:hanging="360"/>
+      </w:pPr>
+    </w:lvl>
+    <w:lvl w:ilvl="7" w:tplc="040C0019" w:tentative="1">
+      <w:start w:val="1"/>
+      <w:numFmt w:val="lowerLetter"/>
+      <w:lvlText w:val="%8."/>
+      <w:lvlJc w:val="left"/>
+      <w:pPr>
+        <w:ind w:left="5760" w:hanging="360"/>
+      </w:pPr>
+    </w:lvl>
+    <w:lvl w:ilvl="8" w:tplc="040C001B" w:tentative="1">
+      <w:start w:val="1"/>
+      <w:numFmt w:val="lowerRoman"/>
+      <w:lvlText w:val="%9."/>
+      <w:lvlJc w:val="right"/>
+      <w:pPr>
+        <w:ind w:left="6480" w:hanging="180"/>
+      </w:pPr>
+    </w:lvl>
+  </w:abstractNum>
+  <w:abstractNum w:abstractNumId="12" w15:restartNumberingAfterBreak="0">
     <w:nsid w:val="27E82D5C"/>
     <w:multiLevelType w:val="hybridMultilevel"/>
     <w:tmpl w:val="2DF6C562"/>
@@ -6352,7 +8717,7 @@
       </w:pPr>
     </w:lvl>
   </w:abstractNum>
-  <w:abstractNum w:abstractNumId="7" w15:restartNumberingAfterBreak="0">
+  <w:abstractNum w:abstractNumId="13" w15:restartNumberingAfterBreak="0">
     <w:nsid w:val="281B4A0A"/>
     <w:multiLevelType w:val="hybridMultilevel"/>
     <w:tmpl w:val="42AC36AC"/>
@@ -6441,7 +8806,7 @@
       </w:pPr>
     </w:lvl>
   </w:abstractNum>
-  <w:abstractNum w:abstractNumId="8" w15:restartNumberingAfterBreak="0">
+  <w:abstractNum w:abstractNumId="14" w15:restartNumberingAfterBreak="0">
     <w:nsid w:val="2CDA5E60"/>
     <w:multiLevelType w:val="multilevel"/>
     <w:tmpl w:val="C3B47488"/>
@@ -6590,7 +8955,7 @@
       </w:rPr>
     </w:lvl>
   </w:abstractNum>
-  <w:abstractNum w:abstractNumId="9" w15:restartNumberingAfterBreak="0">
+  <w:abstractNum w:abstractNumId="15" w15:restartNumberingAfterBreak="0">
     <w:nsid w:val="30475B4E"/>
     <w:multiLevelType w:val="multilevel"/>
     <w:tmpl w:val="01403314"/>
@@ -6703,7 +9068,245 @@
       </w:pPr>
     </w:lvl>
   </w:abstractNum>
-  <w:abstractNum w:abstractNumId="10" w15:restartNumberingAfterBreak="0">
+  <w:abstractNum w:abstractNumId="16" w15:restartNumberingAfterBreak="0">
+    <w:nsid w:val="327C70A6"/>
+    <w:multiLevelType w:val="multilevel"/>
+    <w:tmpl w:val="B95A459C"/>
+    <w:lvl w:ilvl="0">
+      <w:start w:val="1"/>
+      <w:numFmt w:val="bullet"/>
+      <w:lvlText w:val=""/>
+      <w:lvlJc w:val="left"/>
+      <w:pPr>
+        <w:tabs>
+          <w:tab w:val="num" w:pos="720"/>
+        </w:tabs>
+        <w:ind w:left="720" w:hanging="360"/>
+      </w:pPr>
+      <w:rPr>
+        <w:rFonts w:ascii="Symbol" w:hAnsi="Symbol" w:hint="default"/>
+        <w:sz w:val="20"/>
+      </w:rPr>
+    </w:lvl>
+    <w:lvl w:ilvl="1" w:tentative="1">
+      <w:start w:val="1"/>
+      <w:numFmt w:val="bullet"/>
+      <w:lvlText w:val="o"/>
+      <w:lvlJc w:val="left"/>
+      <w:pPr>
+        <w:tabs>
+          <w:tab w:val="num" w:pos="1440"/>
+        </w:tabs>
+        <w:ind w:left="1440" w:hanging="360"/>
+      </w:pPr>
+      <w:rPr>
+        <w:rFonts w:ascii="Courier New" w:hAnsi="Courier New" w:hint="default"/>
+        <w:sz w:val="20"/>
+      </w:rPr>
+    </w:lvl>
+    <w:lvl w:ilvl="2" w:tentative="1">
+      <w:start w:val="1"/>
+      <w:numFmt w:val="bullet"/>
+      <w:lvlText w:val=""/>
+      <w:lvlJc w:val="left"/>
+      <w:pPr>
+        <w:tabs>
+          <w:tab w:val="num" w:pos="2160"/>
+        </w:tabs>
+        <w:ind w:left="2160" w:hanging="360"/>
+      </w:pPr>
+      <w:rPr>
+        <w:rFonts w:ascii="Wingdings" w:hAnsi="Wingdings" w:hint="default"/>
+        <w:sz w:val="20"/>
+      </w:rPr>
+    </w:lvl>
+    <w:lvl w:ilvl="3" w:tentative="1">
+      <w:start w:val="1"/>
+      <w:numFmt w:val="bullet"/>
+      <w:lvlText w:val=""/>
+      <w:lvlJc w:val="left"/>
+      <w:pPr>
+        <w:tabs>
+          <w:tab w:val="num" w:pos="2880"/>
+        </w:tabs>
+        <w:ind w:left="2880" w:hanging="360"/>
+      </w:pPr>
+      <w:rPr>
+        <w:rFonts w:ascii="Wingdings" w:hAnsi="Wingdings" w:hint="default"/>
+        <w:sz w:val="20"/>
+      </w:rPr>
+    </w:lvl>
+    <w:lvl w:ilvl="4" w:tentative="1">
+      <w:start w:val="1"/>
+      <w:numFmt w:val="bullet"/>
+      <w:lvlText w:val=""/>
+      <w:lvlJc w:val="left"/>
+      <w:pPr>
+        <w:tabs>
+          <w:tab w:val="num" w:pos="3600"/>
+        </w:tabs>
+        <w:ind w:left="3600" w:hanging="360"/>
+      </w:pPr>
+      <w:rPr>
+        <w:rFonts w:ascii="Wingdings" w:hAnsi="Wingdings" w:hint="default"/>
+        <w:sz w:val="20"/>
+      </w:rPr>
+    </w:lvl>
+    <w:lvl w:ilvl="5" w:tentative="1">
+      <w:start w:val="1"/>
+      <w:numFmt w:val="bullet"/>
+      <w:lvlText w:val=""/>
+      <w:lvlJc w:val="left"/>
+      <w:pPr>
+        <w:tabs>
+          <w:tab w:val="num" w:pos="4320"/>
+        </w:tabs>
+        <w:ind w:left="4320" w:hanging="360"/>
+      </w:pPr>
+      <w:rPr>
+        <w:rFonts w:ascii="Wingdings" w:hAnsi="Wingdings" w:hint="default"/>
+        <w:sz w:val="20"/>
+      </w:rPr>
+    </w:lvl>
+    <w:lvl w:ilvl="6" w:tentative="1">
+      <w:start w:val="1"/>
+      <w:numFmt w:val="bullet"/>
+      <w:lvlText w:val=""/>
+      <w:lvlJc w:val="left"/>
+      <w:pPr>
+        <w:tabs>
+          <w:tab w:val="num" w:pos="5040"/>
+        </w:tabs>
+        <w:ind w:left="5040" w:hanging="360"/>
+      </w:pPr>
+      <w:rPr>
+        <w:rFonts w:ascii="Wingdings" w:hAnsi="Wingdings" w:hint="default"/>
+        <w:sz w:val="20"/>
+      </w:rPr>
+    </w:lvl>
+    <w:lvl w:ilvl="7" w:tentative="1">
+      <w:start w:val="1"/>
+      <w:numFmt w:val="bullet"/>
+      <w:lvlText w:val=""/>
+      <w:lvlJc w:val="left"/>
+      <w:pPr>
+        <w:tabs>
+          <w:tab w:val="num" w:pos="5760"/>
+        </w:tabs>
+        <w:ind w:left="5760" w:hanging="360"/>
+      </w:pPr>
+      <w:rPr>
+        <w:rFonts w:ascii="Wingdings" w:hAnsi="Wingdings" w:hint="default"/>
+        <w:sz w:val="20"/>
+      </w:rPr>
+    </w:lvl>
+    <w:lvl w:ilvl="8" w:tentative="1">
+      <w:start w:val="1"/>
+      <w:numFmt w:val="bullet"/>
+      <w:lvlText w:val=""/>
+      <w:lvlJc w:val="left"/>
+      <w:pPr>
+        <w:tabs>
+          <w:tab w:val="num" w:pos="6480"/>
+        </w:tabs>
+        <w:ind w:left="6480" w:hanging="360"/>
+      </w:pPr>
+      <w:rPr>
+        <w:rFonts w:ascii="Wingdings" w:hAnsi="Wingdings" w:hint="default"/>
+        <w:sz w:val="20"/>
+      </w:rPr>
+    </w:lvl>
+  </w:abstractNum>
+  <w:abstractNum w:abstractNumId="17" w15:restartNumberingAfterBreak="0">
+    <w:nsid w:val="34805269"/>
+    <w:multiLevelType w:val="hybridMultilevel"/>
+    <w:tmpl w:val="51D4B612"/>
+    <w:lvl w:ilvl="0" w:tplc="68D4EB4C">
+      <w:start w:val="2"/>
+      <w:numFmt w:val="decimal"/>
+      <w:lvlText w:val="%1."/>
+      <w:lvlJc w:val="left"/>
+      <w:pPr>
+        <w:ind w:left="720" w:hanging="360"/>
+      </w:pPr>
+      <w:rPr>
+        <w:rFonts w:hint="default"/>
+      </w:rPr>
+    </w:lvl>
+    <w:lvl w:ilvl="1" w:tplc="040C0019" w:tentative="1">
+      <w:start w:val="1"/>
+      <w:numFmt w:val="lowerLetter"/>
+      <w:lvlText w:val="%2."/>
+      <w:lvlJc w:val="left"/>
+      <w:pPr>
+        <w:ind w:left="1440" w:hanging="360"/>
+      </w:pPr>
+    </w:lvl>
+    <w:lvl w:ilvl="2" w:tplc="040C001B" w:tentative="1">
+      <w:start w:val="1"/>
+      <w:numFmt w:val="lowerRoman"/>
+      <w:lvlText w:val="%3."/>
+      <w:lvlJc w:val="right"/>
+      <w:pPr>
+        <w:ind w:left="2160" w:hanging="180"/>
+      </w:pPr>
+    </w:lvl>
+    <w:lvl w:ilvl="3" w:tplc="040C000F" w:tentative="1">
+      <w:start w:val="1"/>
+      <w:numFmt w:val="decimal"/>
+      <w:lvlText w:val="%4."/>
+      <w:lvlJc w:val="left"/>
+      <w:pPr>
+        <w:ind w:left="2880" w:hanging="360"/>
+      </w:pPr>
+    </w:lvl>
+    <w:lvl w:ilvl="4" w:tplc="040C0019" w:tentative="1">
+      <w:start w:val="1"/>
+      <w:numFmt w:val="lowerLetter"/>
+      <w:lvlText w:val="%5."/>
+      <w:lvlJc w:val="left"/>
+      <w:pPr>
+        <w:ind w:left="3600" w:hanging="360"/>
+      </w:pPr>
+    </w:lvl>
+    <w:lvl w:ilvl="5" w:tplc="040C001B" w:tentative="1">
+      <w:start w:val="1"/>
+      <w:numFmt w:val="lowerRoman"/>
+      <w:lvlText w:val="%6."/>
+      <w:lvlJc w:val="right"/>
+      <w:pPr>
+        <w:ind w:left="4320" w:hanging="180"/>
+      </w:pPr>
+    </w:lvl>
+    <w:lvl w:ilvl="6" w:tplc="040C000F" w:tentative="1">
+      <w:start w:val="1"/>
+      <w:numFmt w:val="decimal"/>
+      <w:lvlText w:val="%7."/>
+      <w:lvlJc w:val="left"/>
+      <w:pPr>
+        <w:ind w:left="5040" w:hanging="360"/>
+      </w:pPr>
+    </w:lvl>
+    <w:lvl w:ilvl="7" w:tplc="040C0019" w:tentative="1">
+      <w:start w:val="1"/>
+      <w:numFmt w:val="lowerLetter"/>
+      <w:lvlText w:val="%8."/>
+      <w:lvlJc w:val="left"/>
+      <w:pPr>
+        <w:ind w:left="5760" w:hanging="360"/>
+      </w:pPr>
+    </w:lvl>
+    <w:lvl w:ilvl="8" w:tplc="040C001B" w:tentative="1">
+      <w:start w:val="1"/>
+      <w:numFmt w:val="lowerRoman"/>
+      <w:lvlText w:val="%9."/>
+      <w:lvlJc w:val="right"/>
+      <w:pPr>
+        <w:ind w:left="6480" w:hanging="180"/>
+      </w:pPr>
+    </w:lvl>
+  </w:abstractNum>
+  <w:abstractNum w:abstractNumId="18" w15:restartNumberingAfterBreak="0">
     <w:nsid w:val="34AE260B"/>
     <w:multiLevelType w:val="hybridMultilevel"/>
     <w:tmpl w:val="D0B41594"/>
@@ -6789,7 +9392,7 @@
       </w:pPr>
     </w:lvl>
   </w:abstractNum>
-  <w:abstractNum w:abstractNumId="11" w15:restartNumberingAfterBreak="0">
+  <w:abstractNum w:abstractNumId="19" w15:restartNumberingAfterBreak="0">
     <w:nsid w:val="35C74A4A"/>
     <w:multiLevelType w:val="hybridMultilevel"/>
     <w:tmpl w:val="D0B41594"/>
@@ -6875,7 +9478,7 @@
       </w:pPr>
     </w:lvl>
   </w:abstractNum>
-  <w:abstractNum w:abstractNumId="12" w15:restartNumberingAfterBreak="0">
+  <w:abstractNum w:abstractNumId="20" w15:restartNumberingAfterBreak="0">
     <w:nsid w:val="3DB450E0"/>
     <w:multiLevelType w:val="hybridMultilevel"/>
     <w:tmpl w:val="DF5C918A"/>
@@ -6961,7 +9564,7 @@
       </w:pPr>
     </w:lvl>
   </w:abstractNum>
-  <w:abstractNum w:abstractNumId="13" w15:restartNumberingAfterBreak="0">
+  <w:abstractNum w:abstractNumId="21" w15:restartNumberingAfterBreak="0">
     <w:nsid w:val="3E191086"/>
     <w:multiLevelType w:val="hybridMultilevel"/>
     <w:tmpl w:val="DFBE40E6"/>
@@ -7050,7 +9653,120 @@
       </w:pPr>
     </w:lvl>
   </w:abstractNum>
-  <w:abstractNum w:abstractNumId="14" w15:restartNumberingAfterBreak="0">
+  <w:abstractNum w:abstractNumId="22" w15:restartNumberingAfterBreak="0">
+    <w:nsid w:val="4AAB4FE6"/>
+    <w:multiLevelType w:val="hybridMultilevel"/>
+    <w:tmpl w:val="F6FCBA78"/>
+    <w:lvl w:ilvl="0" w:tplc="040C0001">
+      <w:start w:val="1"/>
+      <w:numFmt w:val="bullet"/>
+      <w:lvlText w:val=""/>
+      <w:lvlJc w:val="left"/>
+      <w:pPr>
+        <w:ind w:left="720" w:hanging="360"/>
+      </w:pPr>
+      <w:rPr>
+        <w:rFonts w:ascii="Symbol" w:hAnsi="Symbol" w:hint="default"/>
+      </w:rPr>
+    </w:lvl>
+    <w:lvl w:ilvl="1" w:tplc="040C0003" w:tentative="1">
+      <w:start w:val="1"/>
+      <w:numFmt w:val="bullet"/>
+      <w:lvlText w:val="o"/>
+      <w:lvlJc w:val="left"/>
+      <w:pPr>
+        <w:ind w:left="1440" w:hanging="360"/>
+      </w:pPr>
+      <w:rPr>
+        <w:rFonts w:ascii="Courier New" w:hAnsi="Courier New" w:cs="Courier New" w:hint="default"/>
+      </w:rPr>
+    </w:lvl>
+    <w:lvl w:ilvl="2" w:tplc="040C0005" w:tentative="1">
+      <w:start w:val="1"/>
+      <w:numFmt w:val="bullet"/>
+      <w:lvlText w:val=""/>
+      <w:lvlJc w:val="left"/>
+      <w:pPr>
+        <w:ind w:left="2160" w:hanging="360"/>
+      </w:pPr>
+      <w:rPr>
+        <w:rFonts w:ascii="Wingdings" w:hAnsi="Wingdings" w:hint="default"/>
+      </w:rPr>
+    </w:lvl>
+    <w:lvl w:ilvl="3" w:tplc="040C0001" w:tentative="1">
+      <w:start w:val="1"/>
+      <w:numFmt w:val="bullet"/>
+      <w:lvlText w:val=""/>
+      <w:lvlJc w:val="left"/>
+      <w:pPr>
+        <w:ind w:left="2880" w:hanging="360"/>
+      </w:pPr>
+      <w:rPr>
+        <w:rFonts w:ascii="Symbol" w:hAnsi="Symbol" w:hint="default"/>
+      </w:rPr>
+    </w:lvl>
+    <w:lvl w:ilvl="4" w:tplc="040C0003" w:tentative="1">
+      <w:start w:val="1"/>
+      <w:numFmt w:val="bullet"/>
+      <w:lvlText w:val="o"/>
+      <w:lvlJc w:val="left"/>
+      <w:pPr>
+        <w:ind w:left="3600" w:hanging="360"/>
+      </w:pPr>
+      <w:rPr>
+        <w:rFonts w:ascii="Courier New" w:hAnsi="Courier New" w:cs="Courier New" w:hint="default"/>
+      </w:rPr>
+    </w:lvl>
+    <w:lvl w:ilvl="5" w:tplc="040C0005" w:tentative="1">
+      <w:start w:val="1"/>
+      <w:numFmt w:val="bullet"/>
+      <w:lvlText w:val=""/>
+      <w:lvlJc w:val="left"/>
+      <w:pPr>
+        <w:ind w:left="4320" w:hanging="360"/>
+      </w:pPr>
+      <w:rPr>
+        <w:rFonts w:ascii="Wingdings" w:hAnsi="Wingdings" w:hint="default"/>
+      </w:rPr>
+    </w:lvl>
+    <w:lvl w:ilvl="6" w:tplc="040C0001" w:tentative="1">
+      <w:start w:val="1"/>
+      <w:numFmt w:val="bullet"/>
+      <w:lvlText w:val=""/>
+      <w:lvlJc w:val="left"/>
+      <w:pPr>
+        <w:ind w:left="5040" w:hanging="360"/>
+      </w:pPr>
+      <w:rPr>
+        <w:rFonts w:ascii="Symbol" w:hAnsi="Symbol" w:hint="default"/>
+      </w:rPr>
+    </w:lvl>
+    <w:lvl w:ilvl="7" w:tplc="040C0003" w:tentative="1">
+      <w:start w:val="1"/>
+      <w:numFmt w:val="bullet"/>
+      <w:lvlText w:val="o"/>
+      <w:lvlJc w:val="left"/>
+      <w:pPr>
+        <w:ind w:left="5760" w:hanging="360"/>
+      </w:pPr>
+      <w:rPr>
+        <w:rFonts w:ascii="Courier New" w:hAnsi="Courier New" w:cs="Courier New" w:hint="default"/>
+      </w:rPr>
+    </w:lvl>
+    <w:lvl w:ilvl="8" w:tplc="040C0005" w:tentative="1">
+      <w:start w:val="1"/>
+      <w:numFmt w:val="bullet"/>
+      <w:lvlText w:val=""/>
+      <w:lvlJc w:val="left"/>
+      <w:pPr>
+        <w:ind w:left="6480" w:hanging="360"/>
+      </w:pPr>
+      <w:rPr>
+        <w:rFonts w:ascii="Wingdings" w:hAnsi="Wingdings" w:hint="default"/>
+      </w:rPr>
+    </w:lvl>
+  </w:abstractNum>
+  <w:abstractNum w:abstractNumId="23" w15:restartNumberingAfterBreak="0">
     <w:nsid w:val="4B0D7444"/>
     <w:multiLevelType w:val="multilevel"/>
     <w:tmpl w:val="3EE895CC"/>
@@ -7163,7 +9879,7 @@
       </w:pPr>
     </w:lvl>
   </w:abstractNum>
-  <w:abstractNum w:abstractNumId="15" w15:restartNumberingAfterBreak="0">
+  <w:abstractNum w:abstractNumId="24" w15:restartNumberingAfterBreak="0">
     <w:nsid w:val="4D283743"/>
     <w:multiLevelType w:val="hybridMultilevel"/>
     <w:tmpl w:val="F8AEE86E"/>
@@ -7249,7 +9965,7 @@
       </w:pPr>
     </w:lvl>
   </w:abstractNum>
-  <w:abstractNum w:abstractNumId="16" w15:restartNumberingAfterBreak="0">
+  <w:abstractNum w:abstractNumId="25" w15:restartNumberingAfterBreak="0">
     <w:nsid w:val="4EA72D5D"/>
     <w:multiLevelType w:val="multilevel"/>
     <w:tmpl w:val="1C44B87A"/>
@@ -7398,7 +10114,7 @@
       </w:rPr>
     </w:lvl>
   </w:abstractNum>
-  <w:abstractNum w:abstractNumId="17" w15:restartNumberingAfterBreak="0">
+  <w:abstractNum w:abstractNumId="26" w15:restartNumberingAfterBreak="0">
     <w:nsid w:val="52B23A8B"/>
     <w:multiLevelType w:val="multilevel"/>
     <w:tmpl w:val="27E4C9D6"/>
@@ -7547,7 +10263,7 @@
       </w:rPr>
     </w:lvl>
   </w:abstractNum>
-  <w:abstractNum w:abstractNumId="18" w15:restartNumberingAfterBreak="0">
+  <w:abstractNum w:abstractNumId="27" w15:restartNumberingAfterBreak="0">
     <w:nsid w:val="55240E72"/>
     <w:multiLevelType w:val="hybridMultilevel"/>
     <w:tmpl w:val="FF1A3642"/>
@@ -7633,7 +10349,96 @@
       </w:pPr>
     </w:lvl>
   </w:abstractNum>
-  <w:abstractNum w:abstractNumId="19" w15:restartNumberingAfterBreak="0">
+  <w:abstractNum w:abstractNumId="28" w15:restartNumberingAfterBreak="0">
+    <w:nsid w:val="5FFC0BD1"/>
+    <w:multiLevelType w:val="hybridMultilevel"/>
+    <w:tmpl w:val="F5C2BD92"/>
+    <w:lvl w:ilvl="0" w:tplc="6F8E2A38">
+      <w:start w:val="1"/>
+      <w:numFmt w:val="decimal"/>
+      <w:lvlText w:val="%1."/>
+      <w:lvlJc w:val="left"/>
+      <w:pPr>
+        <w:ind w:left="405" w:hanging="360"/>
+      </w:pPr>
+      <w:rPr>
+        <w:rFonts w:hint="default"/>
+      </w:rPr>
+    </w:lvl>
+    <w:lvl w:ilvl="1" w:tplc="040C0019" w:tentative="1">
+      <w:start w:val="1"/>
+      <w:numFmt w:val="lowerLetter"/>
+      <w:lvlText w:val="%2."/>
+      <w:lvlJc w:val="left"/>
+      <w:pPr>
+        <w:ind w:left="1125" w:hanging="360"/>
+      </w:pPr>
+    </w:lvl>
+    <w:lvl w:ilvl="2" w:tplc="040C001B" w:tentative="1">
+      <w:start w:val="1"/>
+      <w:numFmt w:val="lowerRoman"/>
+      <w:lvlText w:val="%3."/>
+      <w:lvlJc w:val="right"/>
+      <w:pPr>
+        <w:ind w:left="1845" w:hanging="180"/>
+      </w:pPr>
+    </w:lvl>
+    <w:lvl w:ilvl="3" w:tplc="040C000F" w:tentative="1">
+      <w:start w:val="1"/>
+      <w:numFmt w:val="decimal"/>
+      <w:lvlText w:val="%4."/>
+      <w:lvlJc w:val="left"/>
+      <w:pPr>
+        <w:ind w:left="2565" w:hanging="360"/>
+      </w:pPr>
+    </w:lvl>
+    <w:lvl w:ilvl="4" w:tplc="040C0019" w:tentative="1">
+      <w:start w:val="1"/>
+      <w:numFmt w:val="lowerLetter"/>
+      <w:lvlText w:val="%5."/>
+      <w:lvlJc w:val="left"/>
+      <w:pPr>
+        <w:ind w:left="3285" w:hanging="360"/>
+      </w:pPr>
+    </w:lvl>
+    <w:lvl w:ilvl="5" w:tplc="040C001B" w:tentative="1">
+      <w:start w:val="1"/>
+      <w:numFmt w:val="lowerRoman"/>
+      <w:lvlText w:val="%6."/>
+      <w:lvlJc w:val="right"/>
+      <w:pPr>
+        <w:ind w:left="4005" w:hanging="180"/>
+      </w:pPr>
+    </w:lvl>
+    <w:lvl w:ilvl="6" w:tplc="040C000F" w:tentative="1">
+      <w:start w:val="1"/>
+      <w:numFmt w:val="decimal"/>
+      <w:lvlText w:val="%7."/>
+      <w:lvlJc w:val="left"/>
+      <w:pPr>
+        <w:ind w:left="4725" w:hanging="360"/>
+      </w:pPr>
+    </w:lvl>
+    <w:lvl w:ilvl="7" w:tplc="040C0019" w:tentative="1">
+      <w:start w:val="1"/>
+      <w:numFmt w:val="lowerLetter"/>
+      <w:lvlText w:val="%8."/>
+      <w:lvlJc w:val="left"/>
+      <w:pPr>
+        <w:ind w:left="5445" w:hanging="360"/>
+      </w:pPr>
+    </w:lvl>
+    <w:lvl w:ilvl="8" w:tplc="040C001B" w:tentative="1">
+      <w:start w:val="1"/>
+      <w:numFmt w:val="lowerRoman"/>
+      <w:lvlText w:val="%9."/>
+      <w:lvlJc w:val="right"/>
+      <w:pPr>
+        <w:ind w:left="6165" w:hanging="180"/>
+      </w:pPr>
+    </w:lvl>
+  </w:abstractNum>
+  <w:abstractNum w:abstractNumId="29" w15:restartNumberingAfterBreak="0">
     <w:nsid w:val="61484265"/>
     <w:multiLevelType w:val="hybridMultilevel"/>
     <w:tmpl w:val="6100C6C0"/>
@@ -7722,7 +10527,96 @@
       </w:pPr>
     </w:lvl>
   </w:abstractNum>
-  <w:abstractNum w:abstractNumId="20" w15:restartNumberingAfterBreak="0">
+  <w:abstractNum w:abstractNumId="30" w15:restartNumberingAfterBreak="0">
+    <w:nsid w:val="6B33416F"/>
+    <w:multiLevelType w:val="hybridMultilevel"/>
+    <w:tmpl w:val="BDA053B4"/>
+    <w:lvl w:ilvl="0" w:tplc="040C000F">
+      <w:start w:val="1"/>
+      <w:numFmt w:val="decimal"/>
+      <w:lvlText w:val="%1."/>
+      <w:lvlJc w:val="left"/>
+      <w:pPr>
+        <w:ind w:left="720" w:hanging="360"/>
+      </w:pPr>
+      <w:rPr>
+        <w:rFonts w:hint="default"/>
+      </w:rPr>
+    </w:lvl>
+    <w:lvl w:ilvl="1" w:tplc="040C0019" w:tentative="1">
+      <w:start w:val="1"/>
+      <w:numFmt w:val="lowerLetter"/>
+      <w:lvlText w:val="%2."/>
+      <w:lvlJc w:val="left"/>
+      <w:pPr>
+        <w:ind w:left="1440" w:hanging="360"/>
+      </w:pPr>
+    </w:lvl>
+    <w:lvl w:ilvl="2" w:tplc="040C001B" w:tentative="1">
+      <w:start w:val="1"/>
+      <w:numFmt w:val="lowerRoman"/>
+      <w:lvlText w:val="%3."/>
+      <w:lvlJc w:val="right"/>
+      <w:pPr>
+        <w:ind w:left="2160" w:hanging="180"/>
+      </w:pPr>
+    </w:lvl>
+    <w:lvl w:ilvl="3" w:tplc="040C000F" w:tentative="1">
+      <w:start w:val="1"/>
+      <w:numFmt w:val="decimal"/>
+      <w:lvlText w:val="%4."/>
+      <w:lvlJc w:val="left"/>
+      <w:pPr>
+        <w:ind w:left="2880" w:hanging="360"/>
+      </w:pPr>
+    </w:lvl>
+    <w:lvl w:ilvl="4" w:tplc="040C0019" w:tentative="1">
+      <w:start w:val="1"/>
+      <w:numFmt w:val="lowerLetter"/>
+      <w:lvlText w:val="%5."/>
+      <w:lvlJc w:val="left"/>
+      <w:pPr>
+        <w:ind w:left="3600" w:hanging="360"/>
+      </w:pPr>
+    </w:lvl>
+    <w:lvl w:ilvl="5" w:tplc="040C001B" w:tentative="1">
+      <w:start w:val="1"/>
+      <w:numFmt w:val="lowerRoman"/>
+      <w:lvlText w:val="%6."/>
+      <w:lvlJc w:val="right"/>
+      <w:pPr>
+        <w:ind w:left="4320" w:hanging="180"/>
+      </w:pPr>
+    </w:lvl>
+    <w:lvl w:ilvl="6" w:tplc="040C000F" w:tentative="1">
+      <w:start w:val="1"/>
+      <w:numFmt w:val="decimal"/>
+      <w:lvlText w:val="%7."/>
+      <w:lvlJc w:val="left"/>
+      <w:pPr>
+        <w:ind w:left="5040" w:hanging="360"/>
+      </w:pPr>
+    </w:lvl>
+    <w:lvl w:ilvl="7" w:tplc="040C0019" w:tentative="1">
+      <w:start w:val="1"/>
+      <w:numFmt w:val="lowerLetter"/>
+      <w:lvlText w:val="%8."/>
+      <w:lvlJc w:val="left"/>
+      <w:pPr>
+        <w:ind w:left="5760" w:hanging="360"/>
+      </w:pPr>
+    </w:lvl>
+    <w:lvl w:ilvl="8" w:tplc="040C001B" w:tentative="1">
+      <w:start w:val="1"/>
+      <w:numFmt w:val="lowerRoman"/>
+      <w:lvlText w:val="%9."/>
+      <w:lvlJc w:val="right"/>
+      <w:pPr>
+        <w:ind w:left="6480" w:hanging="180"/>
+      </w:pPr>
+    </w:lvl>
+  </w:abstractNum>
+  <w:abstractNum w:abstractNumId="31" w15:restartNumberingAfterBreak="0">
     <w:nsid w:val="71A76A11"/>
     <w:multiLevelType w:val="multilevel"/>
     <w:tmpl w:val="BCB4C288"/>
@@ -7835,7 +10729,7 @@
       </w:pPr>
     </w:lvl>
   </w:abstractNum>
-  <w:abstractNum w:abstractNumId="21" w15:restartNumberingAfterBreak="0">
+  <w:abstractNum w:abstractNumId="32" w15:restartNumberingAfterBreak="0">
     <w:nsid w:val="71D83A1D"/>
     <w:multiLevelType w:val="hybridMultilevel"/>
     <w:tmpl w:val="6A302558"/>
@@ -7924,7 +10818,7 @@
       </w:pPr>
     </w:lvl>
   </w:abstractNum>
-  <w:abstractNum w:abstractNumId="22" w15:restartNumberingAfterBreak="0">
+  <w:abstractNum w:abstractNumId="33" w15:restartNumberingAfterBreak="0">
     <w:nsid w:val="73D63141"/>
     <w:multiLevelType w:val="multilevel"/>
     <w:tmpl w:val="A4E0A192"/>
@@ -8073,7 +10967,7 @@
       </w:rPr>
     </w:lvl>
   </w:abstractNum>
-  <w:abstractNum w:abstractNumId="23" w15:restartNumberingAfterBreak="0">
+  <w:abstractNum w:abstractNumId="34" w15:restartNumberingAfterBreak="0">
     <w:nsid w:val="78331248"/>
     <w:multiLevelType w:val="hybridMultilevel"/>
     <w:tmpl w:val="FB0CBE5A"/>
@@ -8186,7 +11080,209 @@
       </w:rPr>
     </w:lvl>
   </w:abstractNum>
-  <w:abstractNum w:abstractNumId="24" w15:restartNumberingAfterBreak="0">
+  <w:abstractNum w:abstractNumId="35" w15:restartNumberingAfterBreak="0">
+    <w:nsid w:val="78AC338F"/>
+    <w:multiLevelType w:val="hybridMultilevel"/>
+    <w:tmpl w:val="70C6D420"/>
+    <w:lvl w:ilvl="0" w:tplc="CF326A18">
+      <w:start w:val="3"/>
+      <w:numFmt w:val="decimal"/>
+      <w:lvlText w:val="%1."/>
+      <w:lvlJc w:val="left"/>
+      <w:pPr>
+        <w:ind w:left="720" w:hanging="360"/>
+      </w:pPr>
+      <w:rPr>
+        <w:rFonts w:hint="default"/>
+      </w:rPr>
+    </w:lvl>
+    <w:lvl w:ilvl="1" w:tplc="040C0019" w:tentative="1">
+      <w:start w:val="1"/>
+      <w:numFmt w:val="lowerLetter"/>
+      <w:lvlText w:val="%2."/>
+      <w:lvlJc w:val="left"/>
+      <w:pPr>
+        <w:ind w:left="1440" w:hanging="360"/>
+      </w:pPr>
+    </w:lvl>
+    <w:lvl w:ilvl="2" w:tplc="040C001B" w:tentative="1">
+      <w:start w:val="1"/>
+      <w:numFmt w:val="lowerRoman"/>
+      <w:lvlText w:val="%3."/>
+      <w:lvlJc w:val="right"/>
+      <w:pPr>
+        <w:ind w:left="2160" w:hanging="180"/>
+      </w:pPr>
+    </w:lvl>
+    <w:lvl w:ilvl="3" w:tplc="040C000F" w:tentative="1">
+      <w:start w:val="1"/>
+      <w:numFmt w:val="decimal"/>
+      <w:lvlText w:val="%4."/>
+      <w:lvlJc w:val="left"/>
+      <w:pPr>
+        <w:ind w:left="2880" w:hanging="360"/>
+      </w:pPr>
+    </w:lvl>
+    <w:lvl w:ilvl="4" w:tplc="040C0019" w:tentative="1">
+      <w:start w:val="1"/>
+      <w:numFmt w:val="lowerLetter"/>
+      <w:lvlText w:val="%5."/>
+      <w:lvlJc w:val="left"/>
+      <w:pPr>
+        <w:ind w:left="3600" w:hanging="360"/>
+      </w:pPr>
+    </w:lvl>
+    <w:lvl w:ilvl="5" w:tplc="040C001B" w:tentative="1">
+      <w:start w:val="1"/>
+      <w:numFmt w:val="lowerRoman"/>
+      <w:lvlText w:val="%6."/>
+      <w:lvlJc w:val="right"/>
+      <w:pPr>
+        <w:ind w:left="4320" w:hanging="180"/>
+      </w:pPr>
+    </w:lvl>
+    <w:lvl w:ilvl="6" w:tplc="040C000F" w:tentative="1">
+      <w:start w:val="1"/>
+      <w:numFmt w:val="decimal"/>
+      <w:lvlText w:val="%7."/>
+      <w:lvlJc w:val="left"/>
+      <w:pPr>
+        <w:ind w:left="5040" w:hanging="360"/>
+      </w:pPr>
+    </w:lvl>
+    <w:lvl w:ilvl="7" w:tplc="040C0019" w:tentative="1">
+      <w:start w:val="1"/>
+      <w:numFmt w:val="lowerLetter"/>
+      <w:lvlText w:val="%8."/>
+      <w:lvlJc w:val="left"/>
+      <w:pPr>
+        <w:ind w:left="5760" w:hanging="360"/>
+      </w:pPr>
+    </w:lvl>
+    <w:lvl w:ilvl="8" w:tplc="040C001B" w:tentative="1">
+      <w:start w:val="1"/>
+      <w:numFmt w:val="lowerRoman"/>
+      <w:lvlText w:val="%9."/>
+      <w:lvlJc w:val="right"/>
+      <w:pPr>
+        <w:ind w:left="6480" w:hanging="180"/>
+      </w:pPr>
+    </w:lvl>
+  </w:abstractNum>
+  <w:abstractNum w:abstractNumId="36" w15:restartNumberingAfterBreak="0">
+    <w:nsid w:val="78EA7A33"/>
+    <w:multiLevelType w:val="hybridMultilevel"/>
+    <w:tmpl w:val="B0D801AC"/>
+    <w:lvl w:ilvl="0" w:tplc="040C0001">
+      <w:start w:val="1"/>
+      <w:numFmt w:val="bullet"/>
+      <w:lvlText w:val=""/>
+      <w:lvlJc w:val="left"/>
+      <w:pPr>
+        <w:ind w:left="720" w:hanging="360"/>
+      </w:pPr>
+      <w:rPr>
+        <w:rFonts w:ascii="Symbol" w:hAnsi="Symbol" w:hint="default"/>
+      </w:rPr>
+    </w:lvl>
+    <w:lvl w:ilvl="1" w:tplc="040C0003">
+      <w:start w:val="1"/>
+      <w:numFmt w:val="bullet"/>
+      <w:lvlText w:val="o"/>
+      <w:lvlJc w:val="left"/>
+      <w:pPr>
+        <w:ind w:left="1440" w:hanging="360"/>
+      </w:pPr>
+      <w:rPr>
+        <w:rFonts w:ascii="Courier New" w:hAnsi="Courier New" w:cs="Courier New" w:hint="default"/>
+      </w:rPr>
+    </w:lvl>
+    <w:lvl w:ilvl="2" w:tplc="040C0005" w:tentative="1">
+      <w:start w:val="1"/>
+      <w:numFmt w:val="bullet"/>
+      <w:lvlText w:val=""/>
+      <w:lvlJc w:val="left"/>
+      <w:pPr>
+        <w:ind w:left="2160" w:hanging="360"/>
+      </w:pPr>
+      <w:rPr>
+        <w:rFonts w:ascii="Wingdings" w:hAnsi="Wingdings" w:hint="default"/>
+      </w:rPr>
+    </w:lvl>
+    <w:lvl w:ilvl="3" w:tplc="040C0001" w:tentative="1">
+      <w:start w:val="1"/>
+      <w:numFmt w:val="bullet"/>
+      <w:lvlText w:val=""/>
+      <w:lvlJc w:val="left"/>
+      <w:pPr>
+        <w:ind w:left="2880" w:hanging="360"/>
+      </w:pPr>
+      <w:rPr>
+        <w:rFonts w:ascii="Symbol" w:hAnsi="Symbol" w:hint="default"/>
+      </w:rPr>
+    </w:lvl>
+    <w:lvl w:ilvl="4" w:tplc="040C0003" w:tentative="1">
+      <w:start w:val="1"/>
+      <w:numFmt w:val="bullet"/>
+      <w:lvlText w:val="o"/>
+      <w:lvlJc w:val="left"/>
+      <w:pPr>
+        <w:ind w:left="3600" w:hanging="360"/>
+      </w:pPr>
+      <w:rPr>
+        <w:rFonts w:ascii="Courier New" w:hAnsi="Courier New" w:cs="Courier New" w:hint="default"/>
+      </w:rPr>
+    </w:lvl>
+    <w:lvl w:ilvl="5" w:tplc="040C0005" w:tentative="1">
+      <w:start w:val="1"/>
+      <w:numFmt w:val="bullet"/>
+      <w:lvlText w:val=""/>
+      <w:lvlJc w:val="left"/>
+      <w:pPr>
+        <w:ind w:left="4320" w:hanging="360"/>
+      </w:pPr>
+      <w:rPr>
+        <w:rFonts w:ascii="Wingdings" w:hAnsi="Wingdings" w:hint="default"/>
+      </w:rPr>
+    </w:lvl>
+    <w:lvl w:ilvl="6" w:tplc="040C0001" w:tentative="1">
+      <w:start w:val="1"/>
+      <w:numFmt w:val="bullet"/>
+      <w:lvlText w:val=""/>
+      <w:lvlJc w:val="left"/>
+      <w:pPr>
+        <w:ind w:left="5040" w:hanging="360"/>
+      </w:pPr>
+      <w:rPr>
+        <w:rFonts w:ascii="Symbol" w:hAnsi="Symbol" w:hint="default"/>
+      </w:rPr>
+    </w:lvl>
+    <w:lvl w:ilvl="7" w:tplc="040C0003" w:tentative="1">
+      <w:start w:val="1"/>
+      <w:numFmt w:val="bullet"/>
+      <w:lvlText w:val="o"/>
+      <w:lvlJc w:val="left"/>
+      <w:pPr>
+        <w:ind w:left="5760" w:hanging="360"/>
+      </w:pPr>
+      <w:rPr>
+        <w:rFonts w:ascii="Courier New" w:hAnsi="Courier New" w:cs="Courier New" w:hint="default"/>
+      </w:rPr>
+    </w:lvl>
+    <w:lvl w:ilvl="8" w:tplc="040C0005" w:tentative="1">
+      <w:start w:val="1"/>
+      <w:numFmt w:val="bullet"/>
+      <w:lvlText w:val=""/>
+      <w:lvlJc w:val="left"/>
+      <w:pPr>
+        <w:ind w:left="6480" w:hanging="360"/>
+      </w:pPr>
+      <w:rPr>
+        <w:rFonts w:ascii="Wingdings" w:hAnsi="Wingdings" w:hint="default"/>
+      </w:rPr>
+    </w:lvl>
+  </w:abstractNum>
+  <w:abstractNum w:abstractNumId="37" w15:restartNumberingAfterBreak="0">
     <w:nsid w:val="799104E5"/>
     <w:multiLevelType w:val="hybridMultilevel"/>
     <w:tmpl w:val="38B0418A"/>
@@ -8272,86 +11368,401 @@
       </w:pPr>
     </w:lvl>
   </w:abstractNum>
-  <w:num w:numId="1">
+  <w:abstractNum w:abstractNumId="38" w15:restartNumberingAfterBreak="0">
+    <w:nsid w:val="7B216503"/>
+    <w:multiLevelType w:val="hybridMultilevel"/>
+    <w:tmpl w:val="BDA053B4"/>
+    <w:lvl w:ilvl="0" w:tplc="FFFFFFFF">
+      <w:start w:val="1"/>
+      <w:numFmt w:val="decimal"/>
+      <w:lvlText w:val="%1."/>
+      <w:lvlJc w:val="left"/>
+      <w:pPr>
+        <w:ind w:left="720" w:hanging="360"/>
+      </w:pPr>
+      <w:rPr>
+        <w:rFonts w:hint="default"/>
+      </w:rPr>
+    </w:lvl>
+    <w:lvl w:ilvl="1" w:tplc="FFFFFFFF" w:tentative="1">
+      <w:start w:val="1"/>
+      <w:numFmt w:val="lowerLetter"/>
+      <w:lvlText w:val="%2."/>
+      <w:lvlJc w:val="left"/>
+      <w:pPr>
+        <w:ind w:left="1440" w:hanging="360"/>
+      </w:pPr>
+    </w:lvl>
+    <w:lvl w:ilvl="2" w:tplc="FFFFFFFF" w:tentative="1">
+      <w:start w:val="1"/>
+      <w:numFmt w:val="lowerRoman"/>
+      <w:lvlText w:val="%3."/>
+      <w:lvlJc w:val="right"/>
+      <w:pPr>
+        <w:ind w:left="2160" w:hanging="180"/>
+      </w:pPr>
+    </w:lvl>
+    <w:lvl w:ilvl="3" w:tplc="FFFFFFFF" w:tentative="1">
+      <w:start w:val="1"/>
+      <w:numFmt w:val="decimal"/>
+      <w:lvlText w:val="%4."/>
+      <w:lvlJc w:val="left"/>
+      <w:pPr>
+        <w:ind w:left="2880" w:hanging="360"/>
+      </w:pPr>
+    </w:lvl>
+    <w:lvl w:ilvl="4" w:tplc="FFFFFFFF" w:tentative="1">
+      <w:start w:val="1"/>
+      <w:numFmt w:val="lowerLetter"/>
+      <w:lvlText w:val="%5."/>
+      <w:lvlJc w:val="left"/>
+      <w:pPr>
+        <w:ind w:left="3600" w:hanging="360"/>
+      </w:pPr>
+    </w:lvl>
+    <w:lvl w:ilvl="5" w:tplc="FFFFFFFF" w:tentative="1">
+      <w:start w:val="1"/>
+      <w:numFmt w:val="lowerRoman"/>
+      <w:lvlText w:val="%6."/>
+      <w:lvlJc w:val="right"/>
+      <w:pPr>
+        <w:ind w:left="4320" w:hanging="180"/>
+      </w:pPr>
+    </w:lvl>
+    <w:lvl w:ilvl="6" w:tplc="FFFFFFFF" w:tentative="1">
+      <w:start w:val="1"/>
+      <w:numFmt w:val="decimal"/>
+      <w:lvlText w:val="%7."/>
+      <w:lvlJc w:val="left"/>
+      <w:pPr>
+        <w:ind w:left="5040" w:hanging="360"/>
+      </w:pPr>
+    </w:lvl>
+    <w:lvl w:ilvl="7" w:tplc="FFFFFFFF" w:tentative="1">
+      <w:start w:val="1"/>
+      <w:numFmt w:val="lowerLetter"/>
+      <w:lvlText w:val="%8."/>
+      <w:lvlJc w:val="left"/>
+      <w:pPr>
+        <w:ind w:left="5760" w:hanging="360"/>
+      </w:pPr>
+    </w:lvl>
+    <w:lvl w:ilvl="8" w:tplc="FFFFFFFF" w:tentative="1">
+      <w:start w:val="1"/>
+      <w:numFmt w:val="lowerRoman"/>
+      <w:lvlText w:val="%9."/>
+      <w:lvlJc w:val="right"/>
+      <w:pPr>
+        <w:ind w:left="6480" w:hanging="180"/>
+      </w:pPr>
+    </w:lvl>
+  </w:abstractNum>
+  <w:abstractNum w:abstractNumId="39" w15:restartNumberingAfterBreak="0">
+    <w:nsid w:val="7C744C54"/>
+    <w:multiLevelType w:val="hybridMultilevel"/>
+    <w:tmpl w:val="FC08650E"/>
+    <w:lvl w:ilvl="0" w:tplc="040C000F">
+      <w:start w:val="1"/>
+      <w:numFmt w:val="decimal"/>
+      <w:lvlText w:val="%1."/>
+      <w:lvlJc w:val="left"/>
+      <w:pPr>
+        <w:ind w:left="720" w:hanging="360"/>
+      </w:pPr>
+      <w:rPr>
+        <w:rFonts w:hint="default"/>
+      </w:rPr>
+    </w:lvl>
+    <w:lvl w:ilvl="1" w:tplc="040C0019" w:tentative="1">
+      <w:start w:val="1"/>
+      <w:numFmt w:val="lowerLetter"/>
+      <w:lvlText w:val="%2."/>
+      <w:lvlJc w:val="left"/>
+      <w:pPr>
+        <w:ind w:left="1440" w:hanging="360"/>
+      </w:pPr>
+    </w:lvl>
+    <w:lvl w:ilvl="2" w:tplc="040C001B" w:tentative="1">
+      <w:start w:val="1"/>
+      <w:numFmt w:val="lowerRoman"/>
+      <w:lvlText w:val="%3."/>
+      <w:lvlJc w:val="right"/>
+      <w:pPr>
+        <w:ind w:left="2160" w:hanging="180"/>
+      </w:pPr>
+    </w:lvl>
+    <w:lvl w:ilvl="3" w:tplc="040C000F" w:tentative="1">
+      <w:start w:val="1"/>
+      <w:numFmt w:val="decimal"/>
+      <w:lvlText w:val="%4."/>
+      <w:lvlJc w:val="left"/>
+      <w:pPr>
+        <w:ind w:left="2880" w:hanging="360"/>
+      </w:pPr>
+    </w:lvl>
+    <w:lvl w:ilvl="4" w:tplc="040C0019" w:tentative="1">
+      <w:start w:val="1"/>
+      <w:numFmt w:val="lowerLetter"/>
+      <w:lvlText w:val="%5."/>
+      <w:lvlJc w:val="left"/>
+      <w:pPr>
+        <w:ind w:left="3600" w:hanging="360"/>
+      </w:pPr>
+    </w:lvl>
+    <w:lvl w:ilvl="5" w:tplc="040C001B" w:tentative="1">
+      <w:start w:val="1"/>
+      <w:numFmt w:val="lowerRoman"/>
+      <w:lvlText w:val="%6."/>
+      <w:lvlJc w:val="right"/>
+      <w:pPr>
+        <w:ind w:left="4320" w:hanging="180"/>
+      </w:pPr>
+    </w:lvl>
+    <w:lvl w:ilvl="6" w:tplc="040C000F" w:tentative="1">
+      <w:start w:val="1"/>
+      <w:numFmt w:val="decimal"/>
+      <w:lvlText w:val="%7."/>
+      <w:lvlJc w:val="left"/>
+      <w:pPr>
+        <w:ind w:left="5040" w:hanging="360"/>
+      </w:pPr>
+    </w:lvl>
+    <w:lvl w:ilvl="7" w:tplc="040C0019" w:tentative="1">
+      <w:start w:val="1"/>
+      <w:numFmt w:val="lowerLetter"/>
+      <w:lvlText w:val="%8."/>
+      <w:lvlJc w:val="left"/>
+      <w:pPr>
+        <w:ind w:left="5760" w:hanging="360"/>
+      </w:pPr>
+    </w:lvl>
+    <w:lvl w:ilvl="8" w:tplc="040C001B" w:tentative="1">
+      <w:start w:val="1"/>
+      <w:numFmt w:val="lowerRoman"/>
+      <w:lvlText w:val="%9."/>
+      <w:lvlJc w:val="right"/>
+      <w:pPr>
+        <w:ind w:left="6480" w:hanging="180"/>
+      </w:pPr>
+    </w:lvl>
+  </w:abstractNum>
+  <w:abstractNum w:abstractNumId="40" w15:restartNumberingAfterBreak="0">
+    <w:nsid w:val="7F47081A"/>
+    <w:multiLevelType w:val="hybridMultilevel"/>
+    <w:tmpl w:val="753ABC00"/>
+    <w:lvl w:ilvl="0" w:tplc="CF326A18">
+      <w:start w:val="1"/>
+      <w:numFmt w:val="decimal"/>
+      <w:lvlText w:val="%1."/>
+      <w:lvlJc w:val="left"/>
+      <w:pPr>
+        <w:ind w:left="720" w:hanging="360"/>
+      </w:pPr>
+      <w:rPr>
+        <w:rFonts w:hint="default"/>
+      </w:rPr>
+    </w:lvl>
+    <w:lvl w:ilvl="1" w:tplc="040C0019" w:tentative="1">
+      <w:start w:val="1"/>
+      <w:numFmt w:val="lowerLetter"/>
+      <w:lvlText w:val="%2."/>
+      <w:lvlJc w:val="left"/>
+      <w:pPr>
+        <w:ind w:left="1440" w:hanging="360"/>
+      </w:pPr>
+    </w:lvl>
+    <w:lvl w:ilvl="2" w:tplc="040C001B" w:tentative="1">
+      <w:start w:val="1"/>
+      <w:numFmt w:val="lowerRoman"/>
+      <w:lvlText w:val="%3."/>
+      <w:lvlJc w:val="right"/>
+      <w:pPr>
+        <w:ind w:left="2160" w:hanging="180"/>
+      </w:pPr>
+    </w:lvl>
+    <w:lvl w:ilvl="3" w:tplc="040C000F" w:tentative="1">
+      <w:start w:val="1"/>
+      <w:numFmt w:val="decimal"/>
+      <w:lvlText w:val="%4."/>
+      <w:lvlJc w:val="left"/>
+      <w:pPr>
+        <w:ind w:left="2880" w:hanging="360"/>
+      </w:pPr>
+    </w:lvl>
+    <w:lvl w:ilvl="4" w:tplc="040C0019" w:tentative="1">
+      <w:start w:val="1"/>
+      <w:numFmt w:val="lowerLetter"/>
+      <w:lvlText w:val="%5."/>
+      <w:lvlJc w:val="left"/>
+      <w:pPr>
+        <w:ind w:left="3600" w:hanging="360"/>
+      </w:pPr>
+    </w:lvl>
+    <w:lvl w:ilvl="5" w:tplc="040C001B" w:tentative="1">
+      <w:start w:val="1"/>
+      <w:numFmt w:val="lowerRoman"/>
+      <w:lvlText w:val="%6."/>
+      <w:lvlJc w:val="right"/>
+      <w:pPr>
+        <w:ind w:left="4320" w:hanging="180"/>
+      </w:pPr>
+    </w:lvl>
+    <w:lvl w:ilvl="6" w:tplc="040C000F" w:tentative="1">
+      <w:start w:val="1"/>
+      <w:numFmt w:val="decimal"/>
+      <w:lvlText w:val="%7."/>
+      <w:lvlJc w:val="left"/>
+      <w:pPr>
+        <w:ind w:left="5040" w:hanging="360"/>
+      </w:pPr>
+    </w:lvl>
+    <w:lvl w:ilvl="7" w:tplc="040C0019" w:tentative="1">
+      <w:start w:val="1"/>
+      <w:numFmt w:val="lowerLetter"/>
+      <w:lvlText w:val="%8."/>
+      <w:lvlJc w:val="left"/>
+      <w:pPr>
+        <w:ind w:left="5760" w:hanging="360"/>
+      </w:pPr>
+    </w:lvl>
+    <w:lvl w:ilvl="8" w:tplc="040C001B" w:tentative="1">
+      <w:start w:val="1"/>
+      <w:numFmt w:val="lowerRoman"/>
+      <w:lvlText w:val="%9."/>
+      <w:lvlJc w:val="right"/>
+      <w:pPr>
+        <w:ind w:left="6480" w:hanging="180"/>
+      </w:pPr>
+    </w:lvl>
+  </w:abstractNum>
+  <w:num w:numId="1" w16cid:durableId="242882188">
+    <w:abstractNumId w:val="26"/>
+  </w:num>
+  <w:num w:numId="2" w16cid:durableId="1467511231">
+    <w:abstractNumId w:val="33"/>
+  </w:num>
+  <w:num w:numId="3" w16cid:durableId="152913160">
+    <w:abstractNumId w:val="25"/>
+  </w:num>
+  <w:num w:numId="4" w16cid:durableId="485777830">
+    <w:abstractNumId w:val="31"/>
+  </w:num>
+  <w:num w:numId="5" w16cid:durableId="3214827">
+    <w:abstractNumId w:val="23"/>
+  </w:num>
+  <w:num w:numId="6" w16cid:durableId="323555934">
+    <w:abstractNumId w:val="1"/>
+  </w:num>
+  <w:num w:numId="7" w16cid:durableId="1329871523">
+    <w:abstractNumId w:val="12"/>
+  </w:num>
+  <w:num w:numId="8" w16cid:durableId="1298610438">
+    <w:abstractNumId w:val="20"/>
+  </w:num>
+  <w:num w:numId="9" w16cid:durableId="1229148143">
+    <w:abstractNumId w:val="34"/>
+  </w:num>
+  <w:num w:numId="10" w16cid:durableId="342249779">
+    <w:abstractNumId w:val="2"/>
+  </w:num>
+  <w:num w:numId="11" w16cid:durableId="522479066">
+    <w:abstractNumId w:val="5"/>
+  </w:num>
+  <w:num w:numId="12" w16cid:durableId="411779275">
+    <w:abstractNumId w:val="3"/>
+  </w:num>
+  <w:num w:numId="13" w16cid:durableId="1907565450">
+    <w:abstractNumId w:val="18"/>
+  </w:num>
+  <w:num w:numId="14" w16cid:durableId="893392545">
+    <w:abstractNumId w:val="29"/>
+  </w:num>
+  <w:num w:numId="15" w16cid:durableId="2064868528">
+    <w:abstractNumId w:val="37"/>
+  </w:num>
+  <w:num w:numId="16" w16cid:durableId="2010597120">
+    <w:abstractNumId w:val="10"/>
+  </w:num>
+  <w:num w:numId="17" w16cid:durableId="623387856">
+    <w:abstractNumId w:val="21"/>
+  </w:num>
+  <w:num w:numId="18" w16cid:durableId="1472556358">
+    <w:abstractNumId w:val="19"/>
+  </w:num>
+  <w:num w:numId="19" w16cid:durableId="933437205">
+    <w:abstractNumId w:val="13"/>
+  </w:num>
+  <w:num w:numId="20" w16cid:durableId="272790127">
+    <w:abstractNumId w:val="15"/>
+  </w:num>
+  <w:num w:numId="21" w16cid:durableId="1842574404">
+    <w:abstractNumId w:val="27"/>
+  </w:num>
+  <w:num w:numId="22" w16cid:durableId="476528623">
+    <w:abstractNumId w:val="14"/>
+  </w:num>
+  <w:num w:numId="23" w16cid:durableId="1788692996">
+    <w:abstractNumId w:val="6"/>
+  </w:num>
+  <w:num w:numId="24" w16cid:durableId="1854949895">
+    <w:abstractNumId w:val="24"/>
+  </w:num>
+  <w:num w:numId="25" w16cid:durableId="236282987">
+    <w:abstractNumId w:val="32"/>
+  </w:num>
+  <w:num w:numId="26" w16cid:durableId="1449928291">
+    <w:abstractNumId w:val="4"/>
+  </w:num>
+  <w:num w:numId="27" w16cid:durableId="1817719897">
+    <w:abstractNumId w:val="39"/>
+  </w:num>
+  <w:num w:numId="28" w16cid:durableId="1732190163">
+    <w:abstractNumId w:val="0"/>
+  </w:num>
+  <w:num w:numId="29" w16cid:durableId="1448042274">
+    <w:abstractNumId w:val="30"/>
+  </w:num>
+  <w:num w:numId="30" w16cid:durableId="998774962">
+    <w:abstractNumId w:val="8"/>
+  </w:num>
+  <w:num w:numId="31" w16cid:durableId="444614579">
+    <w:abstractNumId w:val="11"/>
+  </w:num>
+  <w:num w:numId="32" w16cid:durableId="1363894858">
+    <w:abstractNumId w:val="35"/>
+  </w:num>
+  <w:num w:numId="33" w16cid:durableId="1252082560">
+    <w:abstractNumId w:val="40"/>
+  </w:num>
+  <w:num w:numId="34" w16cid:durableId="1865049292">
+    <w:abstractNumId w:val="16"/>
+  </w:num>
+  <w:num w:numId="35" w16cid:durableId="172846517">
+    <w:abstractNumId w:val="36"/>
+  </w:num>
+  <w:num w:numId="36" w16cid:durableId="1447117636">
+    <w:abstractNumId w:val="7"/>
+  </w:num>
+  <w:num w:numId="37" w16cid:durableId="1095128531">
     <w:abstractNumId w:val="17"/>
   </w:num>
-  <w:num w:numId="2">
+  <w:num w:numId="38" w16cid:durableId="1785999170">
+    <w:abstractNumId w:val="28"/>
+  </w:num>
+  <w:num w:numId="39" w16cid:durableId="909190463">
+    <w:abstractNumId w:val="9"/>
+  </w:num>
+  <w:num w:numId="40" w16cid:durableId="706873432">
     <w:abstractNumId w:val="22"/>
   </w:num>
-  <w:num w:numId="3">
-    <w:abstractNumId w:val="16"/>
-  </w:num>
-  <w:num w:numId="4">
-    <w:abstractNumId w:val="20"/>
-  </w:num>
-  <w:num w:numId="5">
-    <w:abstractNumId w:val="14"/>
-  </w:num>
-  <w:num w:numId="6">
-    <w:abstractNumId w:val="0"/>
-  </w:num>
-  <w:num w:numId="7">
-    <w:abstractNumId w:val="6"/>
-  </w:num>
-  <w:num w:numId="8">
-    <w:abstractNumId w:val="12"/>
-  </w:num>
-  <w:num w:numId="9">
-    <w:abstractNumId w:val="23"/>
-  </w:num>
-  <w:num w:numId="10">
-    <w:abstractNumId w:val="1"/>
-  </w:num>
-  <w:num w:numId="11">
-    <w:abstractNumId w:val="3"/>
-  </w:num>
-  <w:num w:numId="12">
-    <w:abstractNumId w:val="2"/>
-  </w:num>
-  <w:num w:numId="13">
-    <w:abstractNumId w:val="10"/>
-  </w:num>
-  <w:num w:numId="14">
-    <w:abstractNumId w:val="19"/>
-  </w:num>
-  <w:num w:numId="15">
-    <w:abstractNumId w:val="24"/>
-  </w:num>
-  <w:num w:numId="16">
-    <w:abstractNumId w:val="5"/>
-  </w:num>
-  <w:num w:numId="17">
-    <w:abstractNumId w:val="13"/>
-  </w:num>
-  <w:num w:numId="18">
-    <w:abstractNumId w:val="11"/>
-  </w:num>
-  <w:num w:numId="19">
-    <w:abstractNumId w:val="7"/>
-  </w:num>
-  <w:num w:numId="20">
-    <w:abstractNumId w:val="9"/>
-  </w:num>
-  <w:num w:numId="21">
-    <w:abstractNumId w:val="18"/>
-  </w:num>
-  <w:num w:numId="22">
-    <w:abstractNumId w:val="8"/>
-  </w:num>
-  <w:num w:numId="23">
-    <w:abstractNumId w:val="4"/>
-  </w:num>
-  <w:num w:numId="24">
-    <w:abstractNumId w:val="15"/>
-  </w:num>
-  <w:num w:numId="25">
-    <w:abstractNumId w:val="21"/>
+  <w:num w:numId="41" w16cid:durableId="2106924727">
+    <w:abstractNumId w:val="38"/>
   </w:num>
 </w:numbering>
 </file>
 
 <file path=word/styles.xml><?xml version="1.0" encoding="utf-8"?>
-<w:styles xmlns:mc="http://schemas.openxmlformats.org/markup-compatibility/2006" xmlns:r="http://schemas.openxmlformats.org/officeDocument/2006/relationships" xmlns:w="http://schemas.openxmlformats.org/wordprocessingml/2006/main" xmlns:w14="http://schemas.microsoft.com/office/word/2010/wordml" xmlns:w15="http://schemas.microsoft.com/office/word/2012/wordml" xmlns:w16cex="http://schemas.microsoft.com/office/word/2018/wordml/cex" xmlns:w16cid="http://schemas.microsoft.com/office/word/2016/wordml/cid" xmlns:w16="http://schemas.microsoft.com/office/word/2018/wordml" xmlns:w16sdtdh="http://schemas.microsoft.com/office/word/2020/wordml/sdtdatahash" xmlns:w16se="http://schemas.microsoft.com/office/word/2015/wordml/symex" mc:Ignorable="w14 w15 w16se w16cid w16 w16cex w16sdtdh">
+<w:styles xmlns:mc="http://schemas.openxmlformats.org/markup-compatibility/2006" xmlns:r="http://schemas.openxmlformats.org/officeDocument/2006/relationships" xmlns:w="http://schemas.openxmlformats.org/wordprocessingml/2006/main" xmlns:w14="http://schemas.microsoft.com/office/word/2010/wordml" xmlns:w15="http://schemas.microsoft.com/office/word/2012/wordml" xmlns:w16cex="http://schemas.microsoft.com/office/word/2018/wordml/cex" xmlns:w16cid="http://schemas.microsoft.com/office/word/2016/wordml/cid" xmlns:w16="http://schemas.microsoft.com/office/word/2018/wordml" xmlns:w16du="http://schemas.microsoft.com/office/word/2023/wordml/word16du" xmlns:w16sdtdh="http://schemas.microsoft.com/office/word/2020/wordml/sdtdatahash" xmlns:w16se="http://schemas.microsoft.com/office/word/2015/wordml/symex" mc:Ignorable="w14 w15 w16se w16cid w16 w16cex w16sdtdh w16du">
   <w:docDefaults>
     <w:rPrDefault>
       <w:rPr>
@@ -8750,7 +12161,7 @@
   <w:style w:type="paragraph" w:default="1" w:styleId="Normal">
     <w:name w:val="Normal"/>
     <w:qFormat/>
-    <w:rsid w:val="00ED73BE"/>
+    <w:rsid w:val="00F03282"/>
     <w:rPr>
       <w:rFonts w:ascii="Calibri" w:hAnsi="Calibri" w:cs="Calibri"/>
     </w:rPr>
@@ -8881,7 +12292,6 @@
     <w:next w:val="Normal"/>
     <w:link w:val="Titre7Car"/>
     <w:uiPriority w:val="9"/>
-    <w:semiHidden/>
     <w:unhideWhenUsed/>
     <w:qFormat/>
     <w:rsid w:val="00B521CD"/>
@@ -9048,7 +12458,6 @@
     <w:basedOn w:val="Policepardfaut"/>
     <w:link w:val="Titre7"/>
     <w:uiPriority w:val="9"/>
-    <w:semiHidden/>
     <w:rsid w:val="00B521CD"/>
     <w:rPr>
       <w:rFonts w:eastAsiaTheme="majorEastAsia" w:cstheme="majorBidi"/>
@@ -9494,11 +12903,24 @@
       </w:tblBorders>
     </w:tblPr>
   </w:style>
+  <w:style w:type="character" w:styleId="CodeHTML">
+    <w:name w:val="HTML Code"/>
+    <w:basedOn w:val="Policepardfaut"/>
+    <w:uiPriority w:val="99"/>
+    <w:semiHidden/>
+    <w:unhideWhenUsed/>
+    <w:rsid w:val="00166F15"/>
+    <w:rPr>
+      <w:rFonts w:ascii="Courier New" w:eastAsia="Times New Roman" w:hAnsi="Courier New" w:cs="Courier New"/>
+      <w:sz w:val="20"/>
+      <w:szCs w:val="20"/>
+    </w:rPr>
+  </w:style>
 </w:styles>
 </file>
 
 <file path=word/glossary/document.xml><?xml version="1.0" encoding="utf-8"?>
-<w:glossaryDocument xmlns:wpc="http://schemas.microsoft.com/office/word/2010/wordprocessingCanvas" xmlns:cx="http://schemas.microsoft.com/office/drawing/2014/chartex" xmlns:cx1="http://schemas.microsoft.com/office/drawing/2015/9/8/chartex" xmlns:cx2="http://schemas.microsoft.com/office/drawing/2015/10/21/chartex" xmlns:cx3="http://schemas.microsoft.com/office/drawing/2016/5/9/chartex" xmlns:cx4="http://schemas.microsoft.com/office/drawing/2016/5/10/chartex" xmlns:cx5="http://schemas.microsoft.com/office/drawing/2016/5/11/chartex" xmlns:cx6="http://schemas.microsoft.com/office/drawing/2016/5/12/chartex" xmlns:cx7="http://schemas.microsoft.com/office/drawing/2016/5/13/chartex" xmlns:cx8="http://schemas.microsoft.com/office/drawing/2016/5/14/chartex" xmlns:mc="http://schemas.openxmlformats.org/markup-compatibility/2006" xmlns:aink="http://schemas.microsoft.com/office/drawing/2016/ink" xmlns:am3d="http://schemas.microsoft.com/office/drawing/2017/model3d" xmlns:o="urn:schemas-microsoft-com:office:office" xmlns:r="http://schemas.openxmlformats.org/officeDocument/2006/relationships" xmlns:m="http://schemas.openxmlformats.org/officeDocument/2006/math" xmlns:v="urn:schemas-microsoft-com:vml" xmlns:wp14="http://schemas.microsoft.com/office/word/2010/wordprocessingDrawing" xmlns:wp="http://schemas.openxmlformats.org/drawingml/2006/wordprocessingDrawing" xmlns:w10="urn:schemas-microsoft-com:office:word" xmlns:w="http://schemas.openxmlformats.org/wordprocessingml/2006/main" xmlns:w14="http://schemas.microsoft.com/office/word/2010/wordml" xmlns:w15="http://schemas.microsoft.com/office/word/2012/wordml" xmlns:w16cex="http://schemas.microsoft.com/office/word/2018/wordml/cex" xmlns:w16cid="http://schemas.microsoft.com/office/word/2016/wordml/cid" xmlns:w16="http://schemas.microsoft.com/office/word/2018/wordml" xmlns:w16sdtdh="http://schemas.microsoft.com/office/word/2020/wordml/sdtdatahash" xmlns:w16se="http://schemas.microsoft.com/office/word/2015/wordml/symex" xmlns:wpg="http://schemas.microsoft.com/office/word/2010/wordprocessingGroup" xmlns:wpi="http://schemas.microsoft.com/office/word/2010/wordprocessingInk" xmlns:wne="http://schemas.microsoft.com/office/word/2006/wordml" xmlns:wps="http://schemas.microsoft.com/office/word/2010/wordprocessingShape" mc:Ignorable="w14 w15 w16se w16cid w16 w16cex w16sdtdh wp14">
+<w:glossaryDocument xmlns:wpc="http://schemas.microsoft.com/office/word/2010/wordprocessingCanvas" xmlns:cx="http://schemas.microsoft.com/office/drawing/2014/chartex" xmlns:cx1="http://schemas.microsoft.com/office/drawing/2015/9/8/chartex" xmlns:cx2="http://schemas.microsoft.com/office/drawing/2015/10/21/chartex" xmlns:cx3="http://schemas.microsoft.com/office/drawing/2016/5/9/chartex" xmlns:cx4="http://schemas.microsoft.com/office/drawing/2016/5/10/chartex" xmlns:cx5="http://schemas.microsoft.com/office/drawing/2016/5/11/chartex" xmlns:cx6="http://schemas.microsoft.com/office/drawing/2016/5/12/chartex" xmlns:cx7="http://schemas.microsoft.com/office/drawing/2016/5/13/chartex" xmlns:cx8="http://schemas.microsoft.com/office/drawing/2016/5/14/chartex" xmlns:mc="http://schemas.openxmlformats.org/markup-compatibility/2006" xmlns:aink="http://schemas.microsoft.com/office/drawing/2016/ink" xmlns:am3d="http://schemas.microsoft.com/office/drawing/2017/model3d" xmlns:o="urn:schemas-microsoft-com:office:office" xmlns:oel="http://schemas.microsoft.com/office/2019/extlst" xmlns:r="http://schemas.openxmlformats.org/officeDocument/2006/relationships" xmlns:m="http://schemas.openxmlformats.org/officeDocument/2006/math" xmlns:v="urn:schemas-microsoft-com:vml" xmlns:wp14="http://schemas.microsoft.com/office/word/2010/wordprocessingDrawing" xmlns:wp="http://schemas.openxmlformats.org/drawingml/2006/wordprocessingDrawing" xmlns:w10="urn:schemas-microsoft-com:office:word" xmlns:w="http://schemas.openxmlformats.org/wordprocessingml/2006/main" xmlns:w14="http://schemas.microsoft.com/office/word/2010/wordml" xmlns:w15="http://schemas.microsoft.com/office/word/2012/wordml" xmlns:w16cex="http://schemas.microsoft.com/office/word/2018/wordml/cex" xmlns:w16cid="http://schemas.microsoft.com/office/word/2016/wordml/cid" xmlns:w16="http://schemas.microsoft.com/office/word/2018/wordml" xmlns:w16du="http://schemas.microsoft.com/office/word/2023/wordml/word16du" xmlns:w16sdtdh="http://schemas.microsoft.com/office/word/2020/wordml/sdtdatahash" xmlns:w16se="http://schemas.microsoft.com/office/word/2015/wordml/symex" xmlns:wpg="http://schemas.microsoft.com/office/word/2010/wordprocessingGroup" xmlns:wpi="http://schemas.microsoft.com/office/word/2010/wordprocessingInk" xmlns:wne="http://schemas.microsoft.com/office/word/2006/wordml" xmlns:wps="http://schemas.microsoft.com/office/word/2010/wordprocessingShape" mc:Ignorable="w14 w15 w16se w16cid w16 w16cex w16sdtdh w16du wp14">
   <w:docParts>
     <w:docPart>
       <w:docPartPr>
@@ -9531,20 +12953,20 @@
 </file>
 
 <file path=word/glossary/fontTable.xml><?xml version="1.0" encoding="utf-8"?>
-<w:fonts xmlns:mc="http://schemas.openxmlformats.org/markup-compatibility/2006" xmlns:r="http://schemas.openxmlformats.org/officeDocument/2006/relationships" xmlns:w="http://schemas.openxmlformats.org/wordprocessingml/2006/main" xmlns:w14="http://schemas.microsoft.com/office/word/2010/wordml" xmlns:w15="http://schemas.microsoft.com/office/word/2012/wordml" xmlns:w16cex="http://schemas.microsoft.com/office/word/2018/wordml/cex" xmlns:w16cid="http://schemas.microsoft.com/office/word/2016/wordml/cid" xmlns:w16="http://schemas.microsoft.com/office/word/2018/wordml" xmlns:w16sdtdh="http://schemas.microsoft.com/office/word/2020/wordml/sdtdatahash" xmlns:w16se="http://schemas.microsoft.com/office/word/2015/wordml/symex" mc:Ignorable="w14 w15 w16se w16cid w16 w16cex w16sdtdh">
+<w:fonts xmlns:mc="http://schemas.openxmlformats.org/markup-compatibility/2006" xmlns:r="http://schemas.openxmlformats.org/officeDocument/2006/relationships" xmlns:w="http://schemas.openxmlformats.org/wordprocessingml/2006/main" xmlns:w14="http://schemas.microsoft.com/office/word/2010/wordml" xmlns:w15="http://schemas.microsoft.com/office/word/2012/wordml" xmlns:w16cex="http://schemas.microsoft.com/office/word/2018/wordml/cex" xmlns:w16cid="http://schemas.microsoft.com/office/word/2016/wordml/cid" xmlns:w16="http://schemas.microsoft.com/office/word/2018/wordml" xmlns:w16du="http://schemas.microsoft.com/office/word/2023/wordml/word16du" xmlns:w16sdtdh="http://schemas.microsoft.com/office/word/2020/wordml/sdtdatahash" xmlns:w16se="http://schemas.microsoft.com/office/word/2015/wordml/symex" mc:Ignorable="w14 w15 w16se w16cid w16 w16cex w16sdtdh w16du">
+  <w:font w:name="Times New Roman">
+    <w:panose1 w:val="02020603050405020304"/>
+    <w:charset w:val="00"/>
+    <w:family w:val="roman"/>
+    <w:pitch w:val="variable"/>
+    <w:sig w:usb0="E0002EFF" w:usb1="C000785B" w:usb2="00000009" w:usb3="00000000" w:csb0="000001FF" w:csb1="00000000"/>
+  </w:font>
   <w:font w:name="Symbol">
     <w:panose1 w:val="05050102010706020507"/>
     <w:charset w:val="02"/>
     <w:family w:val="roman"/>
     <w:pitch w:val="variable"/>
     <w:sig w:usb0="00000000" w:usb1="10000000" w:usb2="00000000" w:usb3="00000000" w:csb0="80000000" w:csb1="00000000"/>
-  </w:font>
-  <w:font w:name="Times New Roman">
-    <w:panose1 w:val="02020603050405020304"/>
-    <w:charset w:val="00"/>
-    <w:family w:val="roman"/>
-    <w:pitch w:val="variable"/>
-    <w:sig w:usb0="E0002EFF" w:usb1="C000785B" w:usb2="00000009" w:usb3="00000000" w:csb0="000001FF" w:csb1="00000000"/>
   </w:font>
   <w:font w:name="Courier New">
     <w:panose1 w:val="02070309020205020404"/>
@@ -9561,7 +12983,6 @@
     <w:sig w:usb0="00000000" w:usb1="10000000" w:usb2="00000000" w:usb3="00000000" w:csb0="80000000" w:csb1="00000000"/>
   </w:font>
   <w:font w:name="Aptos">
-    <w:altName w:val="Calibri"/>
     <w:charset w:val="00"/>
     <w:family w:val="swiss"/>
     <w:pitch w:val="variable"/>
@@ -9572,10 +12993,9 @@
     <w:charset w:val="00"/>
     <w:family w:val="swiss"/>
     <w:pitch w:val="variable"/>
-    <w:sig w:usb0="E4002EFF" w:usb1="C200247B" w:usb2="00000009" w:usb3="00000000" w:csb0="000001FF" w:csb1="00000000"/>
+    <w:sig w:usb0="E4002EFF" w:usb1="C000247B" w:usb2="00000009" w:usb3="00000000" w:csb0="000001FF" w:csb1="00000000"/>
   </w:font>
   <w:font w:name="Aptos Display">
-    <w:altName w:val="Calibri"/>
     <w:charset w:val="00"/>
     <w:family w:val="swiss"/>
     <w:pitch w:val="variable"/>
@@ -9588,18 +13008,11 @@
     <w:pitch w:val="fixed"/>
     <w:sig w:usb0="E00006FF" w:usb1="0000FCFF" w:usb2="00000001" w:usb3="00000000" w:csb0="0000019F" w:csb1="00000000"/>
   </w:font>
-  <w:font w:name="Calibri Light">
-    <w:panose1 w:val="020F0302020204030204"/>
-    <w:charset w:val="00"/>
-    <w:family w:val="swiss"/>
-    <w:pitch w:val="variable"/>
-    <w:sig w:usb0="E4002EFF" w:usb1="C200247B" w:usb2="00000009" w:usb3="00000000" w:csb0="000001FF" w:csb1="00000000"/>
-  </w:font>
 </w:fonts>
 </file>
 
 <file path=word/glossary/settings.xml><?xml version="1.0" encoding="utf-8"?>
-<w:settings xmlns:mc="http://schemas.openxmlformats.org/markup-compatibility/2006" xmlns:o="urn:schemas-microsoft-com:office:office" xmlns:r="http://schemas.openxmlformats.org/officeDocument/2006/relationships" xmlns:m="http://schemas.openxmlformats.org/officeDocument/2006/math" xmlns:v="urn:schemas-microsoft-com:vml" xmlns:w10="urn:schemas-microsoft-com:office:word" xmlns:w="http://schemas.openxmlformats.org/wordprocessingml/2006/main" xmlns:w14="http://schemas.microsoft.com/office/word/2010/wordml" xmlns:w15="http://schemas.microsoft.com/office/word/2012/wordml" xmlns:w16cex="http://schemas.microsoft.com/office/word/2018/wordml/cex" xmlns:w16cid="http://schemas.microsoft.com/office/word/2016/wordml/cid" xmlns:w16="http://schemas.microsoft.com/office/word/2018/wordml" xmlns:w16sdtdh="http://schemas.microsoft.com/office/word/2020/wordml/sdtdatahash" xmlns:w16se="http://schemas.microsoft.com/office/word/2015/wordml/symex" xmlns:sl="http://schemas.openxmlformats.org/schemaLibrary/2006/main" mc:Ignorable="w14 w15 w16se w16cid w16 w16cex w16sdtdh">
+<w:settings xmlns:mc="http://schemas.openxmlformats.org/markup-compatibility/2006" xmlns:o="urn:schemas-microsoft-com:office:office" xmlns:r="http://schemas.openxmlformats.org/officeDocument/2006/relationships" xmlns:m="http://schemas.openxmlformats.org/officeDocument/2006/math" xmlns:v="urn:schemas-microsoft-com:vml" xmlns:w10="urn:schemas-microsoft-com:office:word" xmlns:w="http://schemas.openxmlformats.org/wordprocessingml/2006/main" xmlns:w14="http://schemas.microsoft.com/office/word/2010/wordml" xmlns:w15="http://schemas.microsoft.com/office/word/2012/wordml" xmlns:w16cex="http://schemas.microsoft.com/office/word/2018/wordml/cex" xmlns:w16cid="http://schemas.microsoft.com/office/word/2016/wordml/cid" xmlns:w16="http://schemas.microsoft.com/office/word/2018/wordml" xmlns:w16du="http://schemas.microsoft.com/office/word/2023/wordml/word16du" xmlns:w16sdtdh="http://schemas.microsoft.com/office/word/2020/wordml/sdtdatahash" xmlns:w16se="http://schemas.microsoft.com/office/word/2015/wordml/symex" xmlns:sl="http://schemas.openxmlformats.org/schemaLibrary/2006/main" mc:Ignorable="w14 w15 w16se w16cid w16 w16cex w16sdtdh w16du">
   <w:view w:val="normal"/>
   <w:defaultTabStop w:val="708"/>
   <w:hyphenationZone w:val="425"/>
@@ -9624,8 +13037,12 @@
     <w:rsid w:val="00463130"/>
     <w:rsid w:val="004705A7"/>
     <w:rsid w:val="00501852"/>
+    <w:rsid w:val="00501D1C"/>
+    <w:rsid w:val="005305D8"/>
+    <w:rsid w:val="00543AF3"/>
     <w:rsid w:val="00567221"/>
     <w:rsid w:val="006B1D56"/>
+    <w:rsid w:val="006B7EE3"/>
     <w:rsid w:val="00747077"/>
     <w:rsid w:val="00772AB5"/>
     <w:rsid w:val="007C4677"/>
@@ -9639,6 +13056,8 @@
     <w:rsid w:val="00B2610D"/>
     <w:rsid w:val="00DF057C"/>
     <w:rsid w:val="00E16B3B"/>
+    <w:rsid w:val="00E27845"/>
+    <w:rsid w:val="00EC4290"/>
   </w:rsids>
   <m:mathPr>
     <m:mathFont m:val="Cambria Math"/>
@@ -9662,7 +13081,7 @@
 </file>
 
 <file path=word/glossary/styles.xml><?xml version="1.0" encoding="utf-8"?>
-<w:styles xmlns:mc="http://schemas.openxmlformats.org/markup-compatibility/2006" xmlns:r="http://schemas.openxmlformats.org/officeDocument/2006/relationships" xmlns:w="http://schemas.openxmlformats.org/wordprocessingml/2006/main" xmlns:w14="http://schemas.microsoft.com/office/word/2010/wordml" xmlns:w15="http://schemas.microsoft.com/office/word/2012/wordml" xmlns:w16cex="http://schemas.microsoft.com/office/word/2018/wordml/cex" xmlns:w16cid="http://schemas.microsoft.com/office/word/2016/wordml/cid" xmlns:w16="http://schemas.microsoft.com/office/word/2018/wordml" xmlns:w16sdtdh="http://schemas.microsoft.com/office/word/2020/wordml/sdtdatahash" xmlns:w16se="http://schemas.microsoft.com/office/word/2015/wordml/symex" mc:Ignorable="w14 w15 w16se w16cid w16 w16cex w16sdtdh">
+<w:styles xmlns:mc="http://schemas.openxmlformats.org/markup-compatibility/2006" xmlns:r="http://schemas.openxmlformats.org/officeDocument/2006/relationships" xmlns:w="http://schemas.openxmlformats.org/wordprocessingml/2006/main" xmlns:w14="http://schemas.microsoft.com/office/word/2010/wordml" xmlns:w15="http://schemas.microsoft.com/office/word/2012/wordml" xmlns:w16cex="http://schemas.microsoft.com/office/word/2018/wordml/cex" xmlns:w16cid="http://schemas.microsoft.com/office/word/2016/wordml/cid" xmlns:w16="http://schemas.microsoft.com/office/word/2018/wordml" xmlns:w16du="http://schemas.microsoft.com/office/word/2023/wordml/word16du" xmlns:w16sdtdh="http://schemas.microsoft.com/office/word/2020/wordml/sdtdatahash" xmlns:w16se="http://schemas.microsoft.com/office/word/2015/wordml/symex" mc:Ignorable="w14 w15 w16se w16cid w16 w16cex w16sdtdh w16du">
   <w:docDefaults>
     <w:rPrDefault>
       <w:rPr>
@@ -10101,7 +13520,7 @@
 </file>
 
 <file path=word/glossary/webSettings.xml><?xml version="1.0" encoding="utf-8"?>
-<w:webSettings xmlns:mc="http://schemas.openxmlformats.org/markup-compatibility/2006" xmlns:r="http://schemas.openxmlformats.org/officeDocument/2006/relationships" xmlns:w="http://schemas.openxmlformats.org/wordprocessingml/2006/main" xmlns:w14="http://schemas.microsoft.com/office/word/2010/wordml" xmlns:w15="http://schemas.microsoft.com/office/word/2012/wordml" xmlns:w16cex="http://schemas.microsoft.com/office/word/2018/wordml/cex" xmlns:w16cid="http://schemas.microsoft.com/office/word/2016/wordml/cid" xmlns:w16="http://schemas.microsoft.com/office/word/2018/wordml" xmlns:w16sdtdh="http://schemas.microsoft.com/office/word/2020/wordml/sdtdatahash" xmlns:w16se="http://schemas.microsoft.com/office/word/2015/wordml/symex" mc:Ignorable="w14 w15 w16se w16cid w16 w16cex w16sdtdh">
+<w:webSettings xmlns:mc="http://schemas.openxmlformats.org/markup-compatibility/2006" xmlns:r="http://schemas.openxmlformats.org/officeDocument/2006/relationships" xmlns:w="http://schemas.openxmlformats.org/wordprocessingml/2006/main" xmlns:w14="http://schemas.microsoft.com/office/word/2010/wordml" xmlns:w15="http://schemas.microsoft.com/office/word/2012/wordml" xmlns:w16cex="http://schemas.microsoft.com/office/word/2018/wordml/cex" xmlns:w16cid="http://schemas.microsoft.com/office/word/2016/wordml/cid" xmlns:w16="http://schemas.microsoft.com/office/word/2018/wordml" xmlns:w16du="http://schemas.microsoft.com/office/word/2023/wordml/word16du" xmlns:w16sdtdh="http://schemas.microsoft.com/office/word/2020/wordml/sdtdatahash" xmlns:w16se="http://schemas.microsoft.com/office/word/2015/wordml/symex" mc:Ignorable="w14 w15 w16se w16cid w16 w16cex w16sdtdh w16du">
   <w:optimizeForBrowser/>
   <w:allowPNG/>
 </w:webSettings>

</xml_diff>